<commit_message>
Updated Symptom research with eye diseases
</commit_message>
<xml_diff>
--- a/Documentation/Research of Symptoms.docx
+++ b/Documentation/Research of Symptoms.docx
@@ -1825,6 +1825,797 @@
         </w:rPr>
       </w:pPr>
     </w:p>
+    <w:p>
+      <w:pPr>
+        <w:rPr>
+          <w:rFonts w:ascii="Times New Roman" w:hAnsi="Times New Roman" w:cs="Times New Roman"/>
+          <w:sz w:val="28"/>
+          <w:szCs w:val="28"/>
+        </w:rPr>
+      </w:pPr>
+    </w:p>
+    <w:tbl>
+      <w:tblPr>
+        <w:tblStyle w:val="TableGrid"/>
+        <w:tblW w:w="9692" w:type="dxa"/>
+        <w:tblLook w:val="04A0" w:firstRow="1" w:lastRow="0" w:firstColumn="1" w:lastColumn="0" w:noHBand="0" w:noVBand="1"/>
+      </w:tblPr>
+      <w:tblGrid>
+        <w:gridCol w:w="4846"/>
+        <w:gridCol w:w="4846"/>
+      </w:tblGrid>
+      <w:tr>
+        <w:trPr>
+          <w:trHeight w:val="704"/>
+        </w:trPr>
+        <w:tc>
+          <w:tcPr>
+            <w:tcW w:w="4846" w:type="dxa"/>
+            <w:tcBorders>
+              <w:top w:val="single" w:sz="4" w:space="0" w:color="auto"/>
+              <w:left w:val="single" w:sz="4" w:space="0" w:color="auto"/>
+              <w:bottom w:val="single" w:sz="4" w:space="0" w:color="auto"/>
+              <w:right w:val="single" w:sz="4" w:space="0" w:color="auto"/>
+            </w:tcBorders>
+            <w:hideMark/>
+          </w:tcPr>
+          <w:p>
+            <w:pPr>
+              <w:rPr>
+                <w:rFonts w:ascii="Times New Roman" w:hAnsi="Times New Roman" w:cs="Times New Roman"/>
+                <w:sz w:val="28"/>
+                <w:szCs w:val="28"/>
+              </w:rPr>
+            </w:pPr>
+            <w:r>
+              <w:rPr>
+                <w:rFonts w:ascii="Times New Roman" w:hAnsi="Times New Roman" w:cs="Times New Roman"/>
+                <w:sz w:val="28"/>
+                <w:szCs w:val="28"/>
+              </w:rPr>
+              <w:lastRenderedPageBreak/>
+              <w:t>Disease</w:t>
+            </w:r>
+          </w:p>
+        </w:tc>
+        <w:tc>
+          <w:tcPr>
+            <w:tcW w:w="4846" w:type="dxa"/>
+            <w:tcBorders>
+              <w:top w:val="single" w:sz="4" w:space="0" w:color="auto"/>
+              <w:left w:val="single" w:sz="4" w:space="0" w:color="auto"/>
+              <w:bottom w:val="single" w:sz="4" w:space="0" w:color="auto"/>
+              <w:right w:val="single" w:sz="4" w:space="0" w:color="auto"/>
+            </w:tcBorders>
+            <w:hideMark/>
+          </w:tcPr>
+          <w:p>
+            <w:pPr>
+              <w:rPr>
+                <w:rFonts w:ascii="Times New Roman" w:hAnsi="Times New Roman" w:cs="Times New Roman"/>
+                <w:sz w:val="28"/>
+                <w:szCs w:val="28"/>
+              </w:rPr>
+            </w:pPr>
+            <w:r>
+              <w:rPr>
+                <w:rFonts w:ascii="Times New Roman" w:hAnsi="Times New Roman" w:cs="Times New Roman"/>
+                <w:sz w:val="28"/>
+                <w:szCs w:val="28"/>
+              </w:rPr>
+              <w:t>Symptoms</w:t>
+            </w:r>
+          </w:p>
+        </w:tc>
+      </w:tr>
+      <w:tr>
+        <w:trPr>
+          <w:trHeight w:val="4419"/>
+        </w:trPr>
+        <w:tc>
+          <w:tcPr>
+            <w:tcW w:w="4846" w:type="dxa"/>
+            <w:tcBorders>
+              <w:top w:val="single" w:sz="4" w:space="0" w:color="auto"/>
+              <w:left w:val="single" w:sz="4" w:space="0" w:color="auto"/>
+              <w:bottom w:val="single" w:sz="4" w:space="0" w:color="auto"/>
+              <w:right w:val="single" w:sz="4" w:space="0" w:color="auto"/>
+            </w:tcBorders>
+            <w:hideMark/>
+          </w:tcPr>
+          <w:p>
+            <w:pPr>
+              <w:pStyle w:val="ListParagraph"/>
+              <w:numPr>
+                <w:ilvl w:val="0"/>
+                <w:numId w:val="11"/>
+              </w:numPr>
+              <w:rPr>
+                <w:rFonts w:ascii="Times New Roman" w:hAnsi="Times New Roman" w:cs="Times New Roman"/>
+                <w:sz w:val="28"/>
+                <w:szCs w:val="28"/>
+              </w:rPr>
+            </w:pPr>
+            <w:r>
+              <w:rPr>
+                <w:rFonts w:ascii="Times New Roman" w:hAnsi="Times New Roman" w:cs="Times New Roman"/>
+                <w:sz w:val="28"/>
+                <w:szCs w:val="28"/>
+              </w:rPr>
+              <w:t>Cataracts</w:t>
+            </w:r>
+          </w:p>
+        </w:tc>
+        <w:tc>
+          <w:tcPr>
+            <w:tcW w:w="4846" w:type="dxa"/>
+            <w:tcBorders>
+              <w:top w:val="single" w:sz="4" w:space="0" w:color="auto"/>
+              <w:left w:val="single" w:sz="4" w:space="0" w:color="auto"/>
+              <w:bottom w:val="single" w:sz="4" w:space="0" w:color="auto"/>
+              <w:right w:val="single" w:sz="4" w:space="0" w:color="auto"/>
+            </w:tcBorders>
+            <w:hideMark/>
+          </w:tcPr>
+          <w:p>
+            <w:pPr>
+              <w:pStyle w:val="ListParagraph"/>
+              <w:numPr>
+                <w:ilvl w:val="0"/>
+                <w:numId w:val="12"/>
+              </w:numPr>
+              <w:rPr>
+                <w:rFonts w:ascii="Times New Roman" w:hAnsi="Times New Roman" w:cs="Times New Roman"/>
+                <w:sz w:val="28"/>
+                <w:szCs w:val="28"/>
+              </w:rPr>
+            </w:pPr>
+            <w:r>
+              <w:rPr>
+                <w:rFonts w:ascii="Times New Roman" w:hAnsi="Times New Roman" w:cs="Times New Roman"/>
+                <w:sz w:val="28"/>
+                <w:szCs w:val="28"/>
+              </w:rPr>
+              <w:t>Hazy vision that might be worse in bright light</w:t>
+            </w:r>
+          </w:p>
+          <w:p>
+            <w:pPr>
+              <w:pStyle w:val="ListParagraph"/>
+              <w:numPr>
+                <w:ilvl w:val="0"/>
+                <w:numId w:val="12"/>
+              </w:numPr>
+              <w:rPr>
+                <w:rFonts w:ascii="Times New Roman" w:hAnsi="Times New Roman" w:cs="Times New Roman"/>
+                <w:sz w:val="28"/>
+                <w:szCs w:val="28"/>
+              </w:rPr>
+            </w:pPr>
+            <w:r>
+              <w:rPr>
+                <w:rFonts w:ascii="Times New Roman" w:hAnsi="Times New Roman" w:cs="Times New Roman"/>
+                <w:sz w:val="28"/>
+                <w:szCs w:val="28"/>
+              </w:rPr>
+              <w:t>Weaker vision at night, particularly when driving; trouble seeing movement, details, or objects (especially street signs)</w:t>
+            </w:r>
+          </w:p>
+          <w:p>
+            <w:pPr>
+              <w:pStyle w:val="ListParagraph"/>
+              <w:numPr>
+                <w:ilvl w:val="0"/>
+                <w:numId w:val="12"/>
+              </w:numPr>
+              <w:rPr>
+                <w:rFonts w:ascii="Times New Roman" w:hAnsi="Times New Roman" w:cs="Times New Roman"/>
+                <w:sz w:val="28"/>
+                <w:szCs w:val="28"/>
+              </w:rPr>
+            </w:pPr>
+            <w:r>
+              <w:rPr>
+                <w:rFonts w:ascii="Times New Roman" w:hAnsi="Times New Roman" w:cs="Times New Roman"/>
+                <w:sz w:val="28"/>
+                <w:szCs w:val="28"/>
+              </w:rPr>
+              <w:t>Blinding or uncomfortable glare from automobile headlights or bright sunlight</w:t>
+            </w:r>
+          </w:p>
+          <w:p>
+            <w:pPr>
+              <w:pStyle w:val="ListParagraph"/>
+              <w:numPr>
+                <w:ilvl w:val="0"/>
+                <w:numId w:val="12"/>
+              </w:numPr>
+              <w:rPr>
+                <w:rFonts w:ascii="Times New Roman" w:hAnsi="Times New Roman" w:cs="Times New Roman"/>
+                <w:sz w:val="28"/>
+                <w:szCs w:val="28"/>
+              </w:rPr>
+            </w:pPr>
+            <w:r>
+              <w:rPr>
+                <w:rFonts w:ascii="Times New Roman" w:hAnsi="Times New Roman" w:cs="Times New Roman"/>
+                <w:sz w:val="28"/>
+                <w:szCs w:val="28"/>
+              </w:rPr>
+              <w:t>A need for brighter light for reading</w:t>
+            </w:r>
+          </w:p>
+          <w:p>
+            <w:pPr>
+              <w:pStyle w:val="ListParagraph"/>
+              <w:numPr>
+                <w:ilvl w:val="0"/>
+                <w:numId w:val="12"/>
+              </w:numPr>
+              <w:rPr>
+                <w:rFonts w:ascii="Times New Roman" w:hAnsi="Times New Roman" w:cs="Times New Roman"/>
+                <w:sz w:val="28"/>
+                <w:szCs w:val="28"/>
+              </w:rPr>
+            </w:pPr>
+            <w:r>
+              <w:rPr>
+                <w:rFonts w:ascii="Times New Roman" w:hAnsi="Times New Roman" w:cs="Times New Roman"/>
+                <w:sz w:val="28"/>
+                <w:szCs w:val="28"/>
+              </w:rPr>
+              <w:t>Colors look faded or yellow</w:t>
+            </w:r>
+          </w:p>
+          <w:p>
+            <w:pPr>
+              <w:pStyle w:val="ListParagraph"/>
+              <w:numPr>
+                <w:ilvl w:val="0"/>
+                <w:numId w:val="12"/>
+              </w:numPr>
+              <w:rPr>
+                <w:rFonts w:ascii="Times New Roman" w:hAnsi="Times New Roman" w:cs="Times New Roman"/>
+                <w:sz w:val="28"/>
+                <w:szCs w:val="28"/>
+              </w:rPr>
+            </w:pPr>
+            <w:r>
+              <w:rPr>
+                <w:rFonts w:ascii="Times New Roman" w:hAnsi="Times New Roman" w:cs="Times New Roman"/>
+                <w:sz w:val="28"/>
+                <w:szCs w:val="28"/>
+              </w:rPr>
+              <w:t>Double or triple vision (images overlap) in one eye only</w:t>
+            </w:r>
+          </w:p>
+          <w:p>
+            <w:pPr>
+              <w:pStyle w:val="ListParagraph"/>
+              <w:numPr>
+                <w:ilvl w:val="0"/>
+                <w:numId w:val="12"/>
+              </w:numPr>
+              <w:rPr>
+                <w:rFonts w:ascii="Times New Roman" w:hAnsi="Times New Roman" w:cs="Times New Roman"/>
+                <w:sz w:val="28"/>
+                <w:szCs w:val="28"/>
+              </w:rPr>
+            </w:pPr>
+            <w:r>
+              <w:rPr>
+                <w:rFonts w:ascii="Times New Roman" w:hAnsi="Times New Roman" w:cs="Times New Roman"/>
+                <w:sz w:val="28"/>
+                <w:szCs w:val="28"/>
+              </w:rPr>
+              <w:t>A normally dark pupil looks milky white or opaque (advanced cases)</w:t>
+            </w:r>
+          </w:p>
+          <w:p>
+            <w:pPr>
+              <w:pStyle w:val="ListParagraph"/>
+              <w:numPr>
+                <w:ilvl w:val="0"/>
+                <w:numId w:val="12"/>
+              </w:numPr>
+              <w:rPr>
+                <w:rFonts w:ascii="Times New Roman" w:hAnsi="Times New Roman" w:cs="Times New Roman"/>
+                <w:sz w:val="28"/>
+                <w:szCs w:val="28"/>
+              </w:rPr>
+            </w:pPr>
+            <w:r>
+              <w:rPr>
+                <w:rFonts w:ascii="Times New Roman" w:hAnsi="Times New Roman" w:cs="Times New Roman"/>
+                <w:sz w:val="28"/>
+                <w:szCs w:val="28"/>
+              </w:rPr>
+              <w:t>Painful inflammation and pressure within the eye (very advanced case)</w:t>
+            </w:r>
+          </w:p>
+        </w:tc>
+      </w:tr>
+      <w:tr>
+        <w:trPr>
+          <w:trHeight w:val="3698"/>
+        </w:trPr>
+        <w:tc>
+          <w:tcPr>
+            <w:tcW w:w="4846" w:type="dxa"/>
+            <w:tcBorders>
+              <w:top w:val="single" w:sz="4" w:space="0" w:color="auto"/>
+              <w:left w:val="single" w:sz="4" w:space="0" w:color="auto"/>
+              <w:bottom w:val="single" w:sz="4" w:space="0" w:color="auto"/>
+              <w:right w:val="single" w:sz="4" w:space="0" w:color="auto"/>
+            </w:tcBorders>
+            <w:hideMark/>
+          </w:tcPr>
+          <w:p>
+            <w:pPr>
+              <w:pStyle w:val="ListParagraph"/>
+              <w:numPr>
+                <w:ilvl w:val="0"/>
+                <w:numId w:val="11"/>
+              </w:numPr>
+              <w:rPr>
+                <w:rFonts w:ascii="Times New Roman" w:hAnsi="Times New Roman" w:cs="Times New Roman"/>
+                <w:sz w:val="28"/>
+                <w:szCs w:val="28"/>
+              </w:rPr>
+            </w:pPr>
+            <w:r>
+              <w:rPr>
+                <w:rFonts w:ascii="Times New Roman" w:hAnsi="Times New Roman" w:cs="Times New Roman"/>
+                <w:sz w:val="28"/>
+                <w:szCs w:val="28"/>
+              </w:rPr>
+              <w:t>Glaucoma</w:t>
+            </w:r>
+          </w:p>
+        </w:tc>
+        <w:tc>
+          <w:tcPr>
+            <w:tcW w:w="4846" w:type="dxa"/>
+            <w:tcBorders>
+              <w:top w:val="single" w:sz="4" w:space="0" w:color="auto"/>
+              <w:left w:val="single" w:sz="4" w:space="0" w:color="auto"/>
+              <w:bottom w:val="single" w:sz="4" w:space="0" w:color="auto"/>
+              <w:right w:val="single" w:sz="4" w:space="0" w:color="auto"/>
+            </w:tcBorders>
+            <w:hideMark/>
+          </w:tcPr>
+          <w:p>
+            <w:pPr>
+              <w:pStyle w:val="ListParagraph"/>
+              <w:numPr>
+                <w:ilvl w:val="0"/>
+                <w:numId w:val="13"/>
+              </w:numPr>
+              <w:rPr>
+                <w:rFonts w:ascii="Times New Roman" w:hAnsi="Times New Roman" w:cs="Times New Roman"/>
+                <w:sz w:val="28"/>
+                <w:szCs w:val="28"/>
+              </w:rPr>
+            </w:pPr>
+            <w:r>
+              <w:rPr>
+                <w:rFonts w:ascii="Times New Roman" w:hAnsi="Times New Roman" w:cs="Times New Roman"/>
+                <w:sz w:val="28"/>
+                <w:szCs w:val="28"/>
+              </w:rPr>
+              <w:t>Chronic open angle glaucoma has no symptom</w:t>
+            </w:r>
+          </w:p>
+          <w:p>
+            <w:pPr>
+              <w:pStyle w:val="ListParagraph"/>
+              <w:numPr>
+                <w:ilvl w:val="0"/>
+                <w:numId w:val="13"/>
+              </w:numPr>
+              <w:rPr>
+                <w:rFonts w:ascii="Times New Roman" w:hAnsi="Times New Roman" w:cs="Times New Roman"/>
+                <w:sz w:val="28"/>
+                <w:szCs w:val="28"/>
+              </w:rPr>
+            </w:pPr>
+            <w:r>
+              <w:rPr>
+                <w:rFonts w:ascii="Times New Roman" w:hAnsi="Times New Roman" w:cs="Times New Roman"/>
+                <w:sz w:val="28"/>
+                <w:szCs w:val="28"/>
+              </w:rPr>
+              <w:t>Severe throbbing eye pain</w:t>
+            </w:r>
+          </w:p>
+          <w:p>
+            <w:pPr>
+              <w:pStyle w:val="ListParagraph"/>
+              <w:numPr>
+                <w:ilvl w:val="0"/>
+                <w:numId w:val="13"/>
+              </w:numPr>
+              <w:rPr>
+                <w:rFonts w:ascii="Times New Roman" w:hAnsi="Times New Roman" w:cs="Times New Roman"/>
+                <w:sz w:val="28"/>
+                <w:szCs w:val="28"/>
+              </w:rPr>
+            </w:pPr>
+            <w:r>
+              <w:rPr>
+                <w:rFonts w:ascii="Times New Roman" w:hAnsi="Times New Roman" w:cs="Times New Roman"/>
+                <w:sz w:val="28"/>
+                <w:szCs w:val="28"/>
+              </w:rPr>
+              <w:t>Eye redness</w:t>
+            </w:r>
+          </w:p>
+          <w:p>
+            <w:pPr>
+              <w:pStyle w:val="ListParagraph"/>
+              <w:numPr>
+                <w:ilvl w:val="0"/>
+                <w:numId w:val="13"/>
+              </w:numPr>
+              <w:rPr>
+                <w:rFonts w:ascii="Times New Roman" w:hAnsi="Times New Roman" w:cs="Times New Roman"/>
+                <w:sz w:val="28"/>
+                <w:szCs w:val="28"/>
+              </w:rPr>
+            </w:pPr>
+            <w:r>
+              <w:rPr>
+                <w:rFonts w:ascii="Times New Roman" w:hAnsi="Times New Roman" w:cs="Times New Roman"/>
+                <w:sz w:val="28"/>
+                <w:szCs w:val="28"/>
+              </w:rPr>
+              <w:t>Headaches (on the same side as the affected eye)</w:t>
+            </w:r>
+          </w:p>
+          <w:p>
+            <w:pPr>
+              <w:pStyle w:val="ListParagraph"/>
+              <w:numPr>
+                <w:ilvl w:val="0"/>
+                <w:numId w:val="13"/>
+              </w:numPr>
+              <w:rPr>
+                <w:rFonts w:ascii="Times New Roman" w:hAnsi="Times New Roman" w:cs="Times New Roman"/>
+                <w:sz w:val="28"/>
+                <w:szCs w:val="28"/>
+              </w:rPr>
+            </w:pPr>
+            <w:r>
+              <w:rPr>
+                <w:rFonts w:ascii="Times New Roman" w:hAnsi="Times New Roman" w:cs="Times New Roman"/>
+                <w:sz w:val="28"/>
+                <w:szCs w:val="28"/>
+              </w:rPr>
+              <w:t>Blurry or foggy vision</w:t>
+            </w:r>
+          </w:p>
+          <w:p>
+            <w:pPr>
+              <w:pStyle w:val="ListParagraph"/>
+              <w:numPr>
+                <w:ilvl w:val="0"/>
+                <w:numId w:val="13"/>
+              </w:numPr>
+              <w:rPr>
+                <w:rFonts w:ascii="Times New Roman" w:hAnsi="Times New Roman" w:cs="Times New Roman"/>
+                <w:sz w:val="28"/>
+                <w:szCs w:val="28"/>
+              </w:rPr>
+            </w:pPr>
+            <w:r>
+              <w:rPr>
+                <w:rFonts w:ascii="Times New Roman" w:hAnsi="Times New Roman" w:cs="Times New Roman"/>
+                <w:sz w:val="28"/>
+                <w:szCs w:val="28"/>
+              </w:rPr>
+              <w:t>Halos around lights,</w:t>
+            </w:r>
+          </w:p>
+          <w:p>
+            <w:pPr>
+              <w:pStyle w:val="ListParagraph"/>
+              <w:numPr>
+                <w:ilvl w:val="0"/>
+                <w:numId w:val="13"/>
+              </w:numPr>
+              <w:rPr>
+                <w:rFonts w:ascii="Times New Roman" w:hAnsi="Times New Roman" w:cs="Times New Roman"/>
+                <w:sz w:val="28"/>
+                <w:szCs w:val="28"/>
+              </w:rPr>
+            </w:pPr>
+            <w:r>
+              <w:rPr>
+                <w:rFonts w:ascii="Times New Roman" w:hAnsi="Times New Roman" w:cs="Times New Roman"/>
+                <w:sz w:val="28"/>
+                <w:szCs w:val="28"/>
+              </w:rPr>
+              <w:t>Dilated pupil</w:t>
+            </w:r>
+          </w:p>
+          <w:p>
+            <w:pPr>
+              <w:pStyle w:val="ListParagraph"/>
+              <w:numPr>
+                <w:ilvl w:val="0"/>
+                <w:numId w:val="13"/>
+              </w:numPr>
+              <w:rPr>
+                <w:rFonts w:ascii="Times New Roman" w:hAnsi="Times New Roman" w:cs="Times New Roman"/>
+                <w:sz w:val="28"/>
+                <w:szCs w:val="28"/>
+              </w:rPr>
+            </w:pPr>
+            <w:r>
+              <w:rPr>
+                <w:rFonts w:ascii="Times New Roman" w:hAnsi="Times New Roman" w:cs="Times New Roman"/>
+                <w:sz w:val="28"/>
+                <w:szCs w:val="28"/>
+              </w:rPr>
+              <w:t>Nausea and vomiting</w:t>
+            </w:r>
+          </w:p>
+        </w:tc>
+      </w:tr>
+      <w:tr>
+        <w:trPr>
+          <w:trHeight w:val="1227"/>
+        </w:trPr>
+        <w:tc>
+          <w:tcPr>
+            <w:tcW w:w="4846" w:type="dxa"/>
+            <w:tcBorders>
+              <w:top w:val="single" w:sz="4" w:space="0" w:color="auto"/>
+              <w:left w:val="single" w:sz="4" w:space="0" w:color="auto"/>
+              <w:bottom w:val="single" w:sz="4" w:space="0" w:color="auto"/>
+              <w:right w:val="single" w:sz="4" w:space="0" w:color="auto"/>
+            </w:tcBorders>
+            <w:hideMark/>
+          </w:tcPr>
+          <w:p>
+            <w:pPr>
+              <w:pStyle w:val="ListParagraph"/>
+              <w:numPr>
+                <w:ilvl w:val="0"/>
+                <w:numId w:val="11"/>
+              </w:numPr>
+              <w:rPr>
+                <w:rFonts w:ascii="Times New Roman" w:hAnsi="Times New Roman" w:cs="Times New Roman"/>
+                <w:sz w:val="28"/>
+                <w:szCs w:val="28"/>
+              </w:rPr>
+            </w:pPr>
+            <w:r>
+              <w:rPr>
+                <w:rFonts w:ascii="Times New Roman" w:hAnsi="Times New Roman" w:cs="Times New Roman"/>
+                <w:sz w:val="28"/>
+                <w:szCs w:val="28"/>
+              </w:rPr>
+              <w:t xml:space="preserve">Pinkeye (Conjunctivitis) </w:t>
+            </w:r>
+          </w:p>
+        </w:tc>
+        <w:tc>
+          <w:tcPr>
+            <w:tcW w:w="4846" w:type="dxa"/>
+            <w:tcBorders>
+              <w:top w:val="single" w:sz="4" w:space="0" w:color="auto"/>
+              <w:left w:val="single" w:sz="4" w:space="0" w:color="auto"/>
+              <w:bottom w:val="single" w:sz="4" w:space="0" w:color="auto"/>
+              <w:right w:val="single" w:sz="4" w:space="0" w:color="auto"/>
+            </w:tcBorders>
+            <w:hideMark/>
+          </w:tcPr>
+          <w:p>
+            <w:pPr>
+              <w:pStyle w:val="ListParagraph"/>
+              <w:numPr>
+                <w:ilvl w:val="0"/>
+                <w:numId w:val="13"/>
+              </w:numPr>
+              <w:rPr>
+                <w:rFonts w:ascii="Times New Roman" w:hAnsi="Times New Roman" w:cs="Times New Roman"/>
+                <w:sz w:val="28"/>
+                <w:szCs w:val="28"/>
+              </w:rPr>
+            </w:pPr>
+            <w:r>
+              <w:rPr>
+                <w:rFonts w:ascii="Times New Roman" w:hAnsi="Times New Roman" w:cs="Times New Roman"/>
+                <w:sz w:val="28"/>
+                <w:szCs w:val="28"/>
+              </w:rPr>
+              <w:t>Burning, itchy eyes that discharge a thick, sticky mucus may indicate bacterial pink eye.</w:t>
+            </w:r>
+          </w:p>
+          <w:p>
+            <w:pPr>
+              <w:pStyle w:val="ListParagraph"/>
+              <w:numPr>
+                <w:ilvl w:val="0"/>
+                <w:numId w:val="13"/>
+              </w:numPr>
+              <w:rPr>
+                <w:rFonts w:ascii="Times New Roman" w:hAnsi="Times New Roman" w:cs="Times New Roman"/>
+                <w:sz w:val="28"/>
+                <w:szCs w:val="28"/>
+              </w:rPr>
+            </w:pPr>
+            <w:r>
+              <w:rPr>
+                <w:rFonts w:ascii="Times New Roman" w:hAnsi="Times New Roman" w:cs="Times New Roman"/>
+                <w:sz w:val="28"/>
+                <w:szCs w:val="28"/>
+              </w:rPr>
+              <w:t xml:space="preserve">Tearing, a swollen lymph node under the jaw or in front of the ear, and a light discharge of </w:t>
+            </w:r>
+            <w:r>
+              <w:rPr>
+                <w:rFonts w:ascii="Times New Roman" w:hAnsi="Times New Roman" w:cs="Times New Roman"/>
+                <w:sz w:val="28"/>
+                <w:szCs w:val="28"/>
+              </w:rPr>
+              <w:lastRenderedPageBreak/>
+              <w:t>mucus from one or both eyes are often signs of viral pink eye. People with viral pink eye commonly have symptoms of an upper respiratory infection or cold as well.</w:t>
+            </w:r>
+          </w:p>
+          <w:p>
+            <w:pPr>
+              <w:pStyle w:val="ListParagraph"/>
+              <w:numPr>
+                <w:ilvl w:val="0"/>
+                <w:numId w:val="13"/>
+              </w:numPr>
+              <w:rPr>
+                <w:rFonts w:ascii="Times New Roman" w:hAnsi="Times New Roman" w:cs="Times New Roman"/>
+                <w:sz w:val="28"/>
+                <w:szCs w:val="28"/>
+              </w:rPr>
+            </w:pPr>
+            <w:r>
+              <w:rPr>
+                <w:rFonts w:ascii="Times New Roman" w:hAnsi="Times New Roman" w:cs="Times New Roman"/>
+                <w:sz w:val="28"/>
+                <w:szCs w:val="28"/>
+              </w:rPr>
+              <w:t>Redness, intense itching, and tears in both eyes may indicate allergic pink eye.</w:t>
+            </w:r>
+          </w:p>
+          <w:p>
+            <w:pPr>
+              <w:pStyle w:val="ListParagraph"/>
+              <w:numPr>
+                <w:ilvl w:val="0"/>
+                <w:numId w:val="13"/>
+              </w:numPr>
+              <w:rPr>
+                <w:rFonts w:ascii="Times New Roman" w:hAnsi="Times New Roman" w:cs="Times New Roman"/>
+                <w:sz w:val="28"/>
+                <w:szCs w:val="28"/>
+              </w:rPr>
+            </w:pPr>
+            <w:r>
+              <w:rPr>
+                <w:rFonts w:ascii="Times New Roman" w:hAnsi="Times New Roman" w:cs="Times New Roman"/>
+                <w:sz w:val="28"/>
+                <w:szCs w:val="28"/>
+              </w:rPr>
+              <w:t>Slight blurring of vision.</w:t>
+            </w:r>
+          </w:p>
+        </w:tc>
+      </w:tr>
+      <w:tr>
+        <w:trPr>
+          <w:trHeight w:val="4013"/>
+        </w:trPr>
+        <w:tc>
+          <w:tcPr>
+            <w:tcW w:w="4846" w:type="dxa"/>
+            <w:tcBorders>
+              <w:top w:val="single" w:sz="4" w:space="0" w:color="auto"/>
+              <w:left w:val="single" w:sz="4" w:space="0" w:color="auto"/>
+              <w:bottom w:val="single" w:sz="4" w:space="0" w:color="auto"/>
+              <w:right w:val="single" w:sz="4" w:space="0" w:color="auto"/>
+            </w:tcBorders>
+          </w:tcPr>
+          <w:p>
+            <w:pPr>
+              <w:pStyle w:val="ListParagraph"/>
+              <w:numPr>
+                <w:ilvl w:val="0"/>
+                <w:numId w:val="11"/>
+              </w:numPr>
+              <w:rPr>
+                <w:rFonts w:ascii="Times New Roman" w:hAnsi="Times New Roman" w:cs="Times New Roman"/>
+                <w:sz w:val="28"/>
+                <w:szCs w:val="28"/>
+              </w:rPr>
+            </w:pPr>
+            <w:r>
+              <w:rPr>
+                <w:rFonts w:ascii="Times New Roman" w:hAnsi="Times New Roman" w:cs="Times New Roman"/>
+                <w:sz w:val="28"/>
+                <w:szCs w:val="28"/>
+              </w:rPr>
+              <w:lastRenderedPageBreak/>
+              <w:t>Macular degeneration</w:t>
+            </w:r>
+          </w:p>
+          <w:p>
+            <w:pPr>
+              <w:pStyle w:val="ListParagraph"/>
+              <w:rPr>
+                <w:rFonts w:ascii="Times New Roman" w:hAnsi="Times New Roman" w:cs="Times New Roman"/>
+                <w:sz w:val="28"/>
+                <w:szCs w:val="28"/>
+              </w:rPr>
+            </w:pPr>
+          </w:p>
+        </w:tc>
+        <w:tc>
+          <w:tcPr>
+            <w:tcW w:w="4846" w:type="dxa"/>
+            <w:tcBorders>
+              <w:top w:val="single" w:sz="4" w:space="0" w:color="auto"/>
+              <w:left w:val="single" w:sz="4" w:space="0" w:color="auto"/>
+              <w:bottom w:val="single" w:sz="4" w:space="0" w:color="auto"/>
+              <w:right w:val="single" w:sz="4" w:space="0" w:color="auto"/>
+            </w:tcBorders>
+            <w:hideMark/>
+          </w:tcPr>
+          <w:p>
+            <w:pPr>
+              <w:pStyle w:val="ListParagraph"/>
+              <w:numPr>
+                <w:ilvl w:val="0"/>
+                <w:numId w:val="13"/>
+              </w:numPr>
+              <w:rPr>
+                <w:rFonts w:ascii="Times New Roman" w:hAnsi="Times New Roman" w:cs="Times New Roman"/>
+                <w:sz w:val="28"/>
+                <w:szCs w:val="28"/>
+              </w:rPr>
+            </w:pPr>
+            <w:r>
+              <w:rPr>
+                <w:rFonts w:ascii="Times New Roman" w:hAnsi="Times New Roman" w:cs="Times New Roman"/>
+                <w:sz w:val="28"/>
+                <w:szCs w:val="28"/>
+              </w:rPr>
+              <w:t xml:space="preserve">Dark, blurry areas or whiteout that appears in the center of your vision </w:t>
+            </w:r>
+          </w:p>
+          <w:p>
+            <w:pPr>
+              <w:pStyle w:val="ListParagraph"/>
+              <w:numPr>
+                <w:ilvl w:val="0"/>
+                <w:numId w:val="13"/>
+              </w:numPr>
+              <w:rPr>
+                <w:rFonts w:ascii="Times New Roman" w:hAnsi="Times New Roman" w:cs="Times New Roman"/>
+                <w:sz w:val="28"/>
+                <w:szCs w:val="28"/>
+              </w:rPr>
+            </w:pPr>
+            <w:r>
+              <w:rPr>
+                <w:rFonts w:ascii="Times New Roman" w:hAnsi="Times New Roman" w:cs="Times New Roman"/>
+                <w:sz w:val="28"/>
+                <w:szCs w:val="28"/>
+              </w:rPr>
+              <w:t>In rare cases, you may have a change in your perception of color</w:t>
+            </w:r>
+          </w:p>
+        </w:tc>
+      </w:tr>
+    </w:tbl>
     <w:p>
       <w:pPr>
         <w:rPr>
@@ -2920,6 +3711,60 @@
   </w:num>
   <w:num w:numId="10">
     <w:abstractNumId w:val="3"/>
+  </w:num>
+  <w:num w:numId="11">
+    <w:abstractNumId w:val="6"/>
+    <w:lvlOverride w:ilvl="0">
+      <w:startOverride w:val="1"/>
+    </w:lvlOverride>
+    <w:lvlOverride w:ilvl="1">
+      <w:startOverride w:val="1"/>
+    </w:lvlOverride>
+    <w:lvlOverride w:ilvl="2">
+      <w:startOverride w:val="1"/>
+    </w:lvlOverride>
+    <w:lvlOverride w:ilvl="3">
+      <w:startOverride w:val="1"/>
+    </w:lvlOverride>
+    <w:lvlOverride w:ilvl="4">
+      <w:startOverride w:val="1"/>
+    </w:lvlOverride>
+    <w:lvlOverride w:ilvl="5">
+      <w:startOverride w:val="1"/>
+    </w:lvlOverride>
+    <w:lvlOverride w:ilvl="6">
+      <w:startOverride w:val="1"/>
+    </w:lvlOverride>
+    <w:lvlOverride w:ilvl="7">
+      <w:startOverride w:val="1"/>
+    </w:lvlOverride>
+    <w:lvlOverride w:ilvl="8">
+      <w:startOverride w:val="1"/>
+    </w:lvlOverride>
+  </w:num>
+  <w:num w:numId="12">
+    <w:abstractNumId w:val="2"/>
+    <w:lvlOverride w:ilvl="0"/>
+    <w:lvlOverride w:ilvl="1"/>
+    <w:lvlOverride w:ilvl="2"/>
+    <w:lvlOverride w:ilvl="3"/>
+    <w:lvlOverride w:ilvl="4"/>
+    <w:lvlOverride w:ilvl="5"/>
+    <w:lvlOverride w:ilvl="6"/>
+    <w:lvlOverride w:ilvl="7"/>
+    <w:lvlOverride w:ilvl="8"/>
+  </w:num>
+  <w:num w:numId="13">
+    <w:abstractNumId w:val="3"/>
+    <w:lvlOverride w:ilvl="0"/>
+    <w:lvlOverride w:ilvl="1"/>
+    <w:lvlOverride w:ilvl="2"/>
+    <w:lvlOverride w:ilvl="3"/>
+    <w:lvlOverride w:ilvl="4"/>
+    <w:lvlOverride w:ilvl="5"/>
+    <w:lvlOverride w:ilvl="6"/>
+    <w:lvlOverride w:ilvl="7"/>
+    <w:lvlOverride w:ilvl="8"/>
   </w:num>
 </w:numbering>
 </file>

</xml_diff>

<commit_message>
R&D added to docs
</commit_message>
<xml_diff>
--- a/Documentation/Research of Symptoms.docx
+++ b/Documentation/Research of Symptoms.docx
@@ -1,6 +1,6 @@
 
 <file path=word/document.xml><?xml version="1.0" encoding="utf-8"?>
-<w:document xmlns:wpc="http://schemas.microsoft.com/office/word/2010/wordprocessingCanvas" xmlns:mc="http://schemas.openxmlformats.org/markup-compatibility/2006" xmlns:o="urn:schemas-microsoft-com:office:office" xmlns:r="http://schemas.openxmlformats.org/officeDocument/2006/relationships" xmlns:m="http://schemas.openxmlformats.org/officeDocument/2006/math" xmlns:v="urn:schemas-microsoft-com:vml" xmlns:wp14="http://schemas.microsoft.com/office/word/2010/wordprocessingDrawing" xmlns:wp="http://schemas.openxmlformats.org/drawingml/2006/wordprocessingDrawing" xmlns:w10="urn:schemas-microsoft-com:office:word" xmlns:w="http://schemas.openxmlformats.org/wordprocessingml/2006/main" xmlns:w14="http://schemas.microsoft.com/office/word/2010/wordml" xmlns:w15="http://schemas.microsoft.com/office/word/2012/wordml" xmlns:wpg="http://schemas.microsoft.com/office/word/2010/wordprocessingGroup" xmlns:wpi="http://schemas.microsoft.com/office/word/2010/wordprocessingInk" xmlns:wne="http://schemas.microsoft.com/office/word/2006/wordml" xmlns:wps="http://schemas.microsoft.com/office/word/2010/wordprocessingShape" mc:Ignorable="w14 w15 wp14">
+<w:document xmlns:wpc="http://schemas.microsoft.com/office/word/2010/wordprocessingCanvas" xmlns:cx="http://schemas.microsoft.com/office/drawing/2014/chartex" xmlns:cx1="http://schemas.microsoft.com/office/drawing/2015/9/8/chartex" xmlns:mc="http://schemas.openxmlformats.org/markup-compatibility/2006" xmlns:o="urn:schemas-microsoft-com:office:office" xmlns:r="http://schemas.openxmlformats.org/officeDocument/2006/relationships" xmlns:m="http://schemas.openxmlformats.org/officeDocument/2006/math" xmlns:v="urn:schemas-microsoft-com:vml" xmlns:wp14="http://schemas.microsoft.com/office/word/2010/wordprocessingDrawing" xmlns:wp="http://schemas.openxmlformats.org/drawingml/2006/wordprocessingDrawing" xmlns:w10="urn:schemas-microsoft-com:office:word" xmlns:w="http://schemas.openxmlformats.org/wordprocessingml/2006/main" xmlns:w14="http://schemas.microsoft.com/office/word/2010/wordml" xmlns:w15="http://schemas.microsoft.com/office/word/2012/wordml" xmlns:w16se="http://schemas.microsoft.com/office/word/2015/wordml/symex" xmlns:wpg="http://schemas.microsoft.com/office/word/2010/wordprocessingGroup" xmlns:wpi="http://schemas.microsoft.com/office/word/2010/wordprocessingInk" xmlns:wne="http://schemas.microsoft.com/office/word/2006/wordml" xmlns:wps="http://schemas.microsoft.com/office/word/2010/wordprocessingShape" mc:Ignorable="w14 w15 w16se wp14">
   <w:body>
     <w:tbl>
       <w:tblPr>
@@ -2633,8 +2633,2544 @@
           <w:szCs w:val="28"/>
         </w:rPr>
       </w:pPr>
+    </w:p>
+    <w:p>
+      <w:pPr>
+        <w:rPr>
+          <w:rFonts w:ascii="Times New Roman" w:hAnsi="Times New Roman" w:cs="Times New Roman"/>
+          <w:sz w:val="28"/>
+          <w:szCs w:val="28"/>
+        </w:rPr>
+      </w:pPr>
+    </w:p>
+    <w:p>
+      <w:pPr>
+        <w:rPr>
+          <w:rFonts w:ascii="Times New Roman" w:hAnsi="Times New Roman" w:cs="Times New Roman"/>
+          <w:sz w:val="28"/>
+          <w:szCs w:val="28"/>
+        </w:rPr>
+      </w:pPr>
+    </w:p>
+    <w:p>
+      <w:pPr>
+        <w:rPr>
+          <w:rFonts w:ascii="Times New Roman" w:hAnsi="Times New Roman" w:cs="Times New Roman"/>
+          <w:sz w:val="28"/>
+          <w:szCs w:val="28"/>
+        </w:rPr>
+      </w:pPr>
+    </w:p>
+    <w:p>
+      <w:pPr>
+        <w:rPr>
+          <w:rFonts w:ascii="Times New Roman" w:hAnsi="Times New Roman" w:cs="Times New Roman"/>
+          <w:sz w:val="28"/>
+          <w:szCs w:val="28"/>
+        </w:rPr>
+      </w:pPr>
+    </w:p>
+    <w:p>
+      <w:pPr>
+        <w:rPr>
+          <w:rFonts w:ascii="Times New Roman" w:hAnsi="Times New Roman" w:cs="Times New Roman"/>
+          <w:sz w:val="28"/>
+          <w:szCs w:val="28"/>
+        </w:rPr>
+      </w:pPr>
+    </w:p>
+    <w:p>
+      <w:pPr>
+        <w:rPr>
+          <w:rFonts w:ascii="Times New Roman" w:hAnsi="Times New Roman" w:cs="Times New Roman"/>
+          <w:sz w:val="28"/>
+          <w:szCs w:val="28"/>
+        </w:rPr>
+      </w:pPr>
+    </w:p>
+    <w:p>
+      <w:pPr>
+        <w:rPr>
+          <w:rFonts w:ascii="Times New Roman" w:hAnsi="Times New Roman" w:cs="Times New Roman"/>
+          <w:sz w:val="28"/>
+          <w:szCs w:val="28"/>
+        </w:rPr>
+      </w:pPr>
+    </w:p>
+    <w:p>
+      <w:pPr>
+        <w:rPr>
+          <w:rFonts w:ascii="Times New Roman" w:hAnsi="Times New Roman" w:cs="Times New Roman"/>
+          <w:sz w:val="28"/>
+          <w:szCs w:val="28"/>
+        </w:rPr>
+      </w:pPr>
+    </w:p>
+    <w:p>
+      <w:pPr>
+        <w:rPr>
+          <w:rFonts w:ascii="Times New Roman" w:hAnsi="Times New Roman" w:cs="Times New Roman"/>
+          <w:sz w:val="28"/>
+          <w:szCs w:val="28"/>
+        </w:rPr>
+      </w:pPr>
+    </w:p>
+    <w:p>
+      <w:pPr>
+        <w:pStyle w:val="ListParagraph"/>
+        <w:numPr>
+          <w:ilvl w:val="0"/>
+          <w:numId w:val="18"/>
+        </w:numPr>
+        <w:shd w:val="clear" w:color="auto" w:fill="FFFFFF"/>
+        <w:spacing w:after="360" w:line="360" w:lineRule="atLeast"/>
+        <w:rPr>
+          <w:rFonts w:ascii="Helvetica" w:eastAsia="Times New Roman" w:hAnsi="Helvetica" w:cs="Helvetica"/>
+          <w:color w:val="111111"/>
+          <w:sz w:val="36"/>
+          <w:szCs w:val="36"/>
+        </w:rPr>
+      </w:pPr>
+      <w:r>
+        <w:rPr>
+          <w:rFonts w:ascii="Helvetica" w:eastAsia="Times New Roman" w:hAnsi="Helvetica" w:cs="Helvetica"/>
+          <w:color w:val="111111"/>
+          <w:sz w:val="36"/>
+          <w:szCs w:val="36"/>
+        </w:rPr>
+        <w:lastRenderedPageBreak/>
+        <w:t>Disease: Flu</w:t>
+      </w:r>
+    </w:p>
+    <w:p>
+      <w:pPr>
+        <w:shd w:val="clear" w:color="auto" w:fill="FFFFFF"/>
+        <w:spacing w:after="360" w:line="360" w:lineRule="atLeast"/>
+        <w:rPr>
+          <w:rFonts w:ascii="Helvetica" w:eastAsia="Times New Roman" w:hAnsi="Helvetica" w:cs="Helvetica"/>
+          <w:color w:val="111111"/>
+          <w:sz w:val="24"/>
+          <w:szCs w:val="24"/>
+        </w:rPr>
+      </w:pPr>
+      <w:r>
+        <w:rPr>
+          <w:rFonts w:ascii="Helvetica" w:eastAsia="Times New Roman" w:hAnsi="Helvetica" w:cs="Helvetica"/>
+          <w:color w:val="111111"/>
+          <w:sz w:val="24"/>
+          <w:szCs w:val="24"/>
+        </w:rPr>
+        <w:t xml:space="preserve">Influenza is a viral infection that attacks </w:t>
+      </w:r>
+      <w:r>
+        <w:rPr>
+          <w:rFonts w:ascii="Helvetica" w:eastAsia="Times New Roman" w:hAnsi="Helvetica" w:cs="Helvetica"/>
+          <w:color w:val="111111"/>
+          <w:sz w:val="24"/>
+          <w:szCs w:val="24"/>
+        </w:rPr>
+        <w:t xml:space="preserve">the respiratory system — </w:t>
+      </w:r>
+      <w:r>
+        <w:rPr>
+          <w:rFonts w:ascii="Helvetica" w:eastAsia="Times New Roman" w:hAnsi="Helvetica" w:cs="Helvetica"/>
+          <w:color w:val="111111"/>
+          <w:sz w:val="24"/>
+          <w:szCs w:val="24"/>
+        </w:rPr>
+        <w:t xml:space="preserve"> nose, throat and lungs. Influenza is commonly called the flu, but it's not the same as stomach "flu" viruses that cause diarrhea and vomiting.</w:t>
+      </w:r>
+    </w:p>
+    <w:p>
+      <w:pPr>
+        <w:shd w:val="clear" w:color="auto" w:fill="FFFFFF"/>
+        <w:spacing w:after="360" w:line="240" w:lineRule="auto"/>
+        <w:outlineLvl w:val="1"/>
+        <w:rPr>
+          <w:rFonts w:ascii="Helvetica" w:eastAsia="Times New Roman" w:hAnsi="Helvetica" w:cs="Helvetica"/>
+          <w:color w:val="111111"/>
+          <w:sz w:val="36"/>
+          <w:szCs w:val="36"/>
+        </w:rPr>
+      </w:pPr>
+      <w:r>
+        <w:rPr>
+          <w:rFonts w:ascii="Helvetica" w:eastAsia="Times New Roman" w:hAnsi="Helvetica" w:cs="Helvetica"/>
+          <w:color w:val="111111"/>
+          <w:sz w:val="36"/>
+          <w:szCs w:val="36"/>
+        </w:rPr>
+        <w:t>Symptoms</w:t>
+      </w:r>
+    </w:p>
+    <w:p>
+      <w:pPr>
+        <w:shd w:val="clear" w:color="auto" w:fill="FFFFFF"/>
+        <w:spacing w:after="360" w:line="360" w:lineRule="atLeast"/>
+        <w:rPr>
+          <w:rFonts w:ascii="Helvetica" w:eastAsia="Times New Roman" w:hAnsi="Helvetica" w:cs="Helvetica"/>
+          <w:color w:val="111111"/>
+          <w:sz w:val="24"/>
+          <w:szCs w:val="24"/>
+        </w:rPr>
+      </w:pPr>
+      <w:r>
+        <w:rPr>
+          <w:rFonts w:ascii="Helvetica" w:eastAsia="Times New Roman" w:hAnsi="Helvetica" w:cs="Helvetica"/>
+          <w:color w:val="111111"/>
+          <w:sz w:val="24"/>
+          <w:szCs w:val="24"/>
+        </w:rPr>
+        <w:t>Initially, the flu may seem like a common cold with a runny nose, sneezing and sore throat. But colds usually develop slowly, whereas the flu tends to come on suddenly. And although a cold can be a nuisance, you usually feel much worse with the flu.</w:t>
+      </w:r>
+    </w:p>
+    <w:p>
+      <w:pPr>
+        <w:shd w:val="clear" w:color="auto" w:fill="FFFFFF"/>
+        <w:spacing w:after="360" w:line="360" w:lineRule="atLeast"/>
+        <w:rPr>
+          <w:rFonts w:ascii="Helvetica" w:eastAsia="Times New Roman" w:hAnsi="Helvetica" w:cs="Helvetica"/>
+          <w:b/>
+          <w:color w:val="111111"/>
+          <w:sz w:val="24"/>
+          <w:szCs w:val="24"/>
+        </w:rPr>
+      </w:pPr>
+      <w:r>
+        <w:rPr>
+          <w:rFonts w:ascii="Helvetica" w:eastAsia="Times New Roman" w:hAnsi="Helvetica" w:cs="Helvetica"/>
+          <w:b/>
+          <w:color w:val="111111"/>
+          <w:sz w:val="24"/>
+          <w:szCs w:val="24"/>
+        </w:rPr>
+        <w:t>Common signs and symptoms of the flu include:</w:t>
+      </w:r>
+    </w:p>
+    <w:p>
+      <w:pPr>
+        <w:numPr>
+          <w:ilvl w:val="0"/>
+          <w:numId w:val="14"/>
+        </w:numPr>
+        <w:shd w:val="clear" w:color="auto" w:fill="FFFFFF"/>
+        <w:spacing w:before="100" w:beforeAutospacing="1" w:after="180" w:line="336" w:lineRule="atLeast"/>
+        <w:ind w:left="540"/>
+        <w:rPr>
+          <w:rFonts w:ascii="Helvetica" w:eastAsia="Times New Roman" w:hAnsi="Helvetica" w:cs="Helvetica"/>
+          <w:b/>
+          <w:color w:val="111111"/>
+          <w:sz w:val="24"/>
+          <w:szCs w:val="24"/>
+        </w:rPr>
+      </w:pPr>
+      <w:r>
+        <w:rPr>
+          <w:rFonts w:ascii="Helvetica" w:eastAsia="Times New Roman" w:hAnsi="Helvetica" w:cs="Helvetica"/>
+          <w:b/>
+          <w:color w:val="111111"/>
+          <w:sz w:val="24"/>
+          <w:szCs w:val="24"/>
+        </w:rPr>
+        <w:t>Fever over 100.4 F (38 C)</w:t>
+      </w:r>
+    </w:p>
+    <w:p>
+      <w:pPr>
+        <w:numPr>
+          <w:ilvl w:val="0"/>
+          <w:numId w:val="14"/>
+        </w:numPr>
+        <w:shd w:val="clear" w:color="auto" w:fill="FFFFFF"/>
+        <w:spacing w:before="100" w:beforeAutospacing="1" w:after="180" w:line="336" w:lineRule="atLeast"/>
+        <w:ind w:left="540"/>
+        <w:rPr>
+          <w:rFonts w:ascii="Helvetica" w:eastAsia="Times New Roman" w:hAnsi="Helvetica" w:cs="Helvetica"/>
+          <w:b/>
+          <w:color w:val="111111"/>
+          <w:sz w:val="24"/>
+          <w:szCs w:val="24"/>
+        </w:rPr>
+      </w:pPr>
+      <w:r>
+        <w:rPr>
+          <w:rFonts w:ascii="Helvetica" w:eastAsia="Times New Roman" w:hAnsi="Helvetica" w:cs="Helvetica"/>
+          <w:b/>
+          <w:color w:val="111111"/>
+          <w:sz w:val="24"/>
+          <w:szCs w:val="24"/>
+        </w:rPr>
+        <w:t>Aching muscles</w:t>
+      </w:r>
+    </w:p>
+    <w:p>
+      <w:pPr>
+        <w:numPr>
+          <w:ilvl w:val="0"/>
+          <w:numId w:val="14"/>
+        </w:numPr>
+        <w:shd w:val="clear" w:color="auto" w:fill="FFFFFF"/>
+        <w:spacing w:before="100" w:beforeAutospacing="1" w:after="180" w:line="336" w:lineRule="atLeast"/>
+        <w:ind w:left="540"/>
+        <w:rPr>
+          <w:rFonts w:ascii="Helvetica" w:eastAsia="Times New Roman" w:hAnsi="Helvetica" w:cs="Helvetica"/>
+          <w:b/>
+          <w:color w:val="111111"/>
+          <w:sz w:val="24"/>
+          <w:szCs w:val="24"/>
+        </w:rPr>
+      </w:pPr>
+      <w:r>
+        <w:rPr>
+          <w:rFonts w:ascii="Helvetica" w:eastAsia="Times New Roman" w:hAnsi="Helvetica" w:cs="Helvetica"/>
+          <w:b/>
+          <w:color w:val="111111"/>
+          <w:sz w:val="24"/>
+          <w:szCs w:val="24"/>
+        </w:rPr>
+        <w:t>Chills and sweats</w:t>
+      </w:r>
+    </w:p>
+    <w:p>
+      <w:pPr>
+        <w:numPr>
+          <w:ilvl w:val="0"/>
+          <w:numId w:val="14"/>
+        </w:numPr>
+        <w:shd w:val="clear" w:color="auto" w:fill="FFFFFF"/>
+        <w:spacing w:before="100" w:beforeAutospacing="1" w:after="180" w:line="336" w:lineRule="atLeast"/>
+        <w:ind w:left="540"/>
+        <w:rPr>
+          <w:rFonts w:ascii="Helvetica" w:eastAsia="Times New Roman" w:hAnsi="Helvetica" w:cs="Helvetica"/>
+          <w:b/>
+          <w:color w:val="111111"/>
+          <w:sz w:val="24"/>
+          <w:szCs w:val="24"/>
+        </w:rPr>
+      </w:pPr>
+      <w:r>
+        <w:rPr>
+          <w:rFonts w:ascii="Helvetica" w:eastAsia="Times New Roman" w:hAnsi="Helvetica" w:cs="Helvetica"/>
+          <w:b/>
+          <w:color w:val="111111"/>
+          <w:sz w:val="24"/>
+          <w:szCs w:val="24"/>
+        </w:rPr>
+        <w:t>Headache</w:t>
+      </w:r>
+    </w:p>
+    <w:p>
+      <w:pPr>
+        <w:numPr>
+          <w:ilvl w:val="0"/>
+          <w:numId w:val="14"/>
+        </w:numPr>
+        <w:shd w:val="clear" w:color="auto" w:fill="FFFFFF"/>
+        <w:spacing w:before="100" w:beforeAutospacing="1" w:after="180" w:line="336" w:lineRule="atLeast"/>
+        <w:ind w:left="540"/>
+        <w:rPr>
+          <w:rFonts w:ascii="Helvetica" w:eastAsia="Times New Roman" w:hAnsi="Helvetica" w:cs="Helvetica"/>
+          <w:b/>
+          <w:color w:val="111111"/>
+          <w:sz w:val="24"/>
+          <w:szCs w:val="24"/>
+        </w:rPr>
+      </w:pPr>
+      <w:r>
+        <w:rPr>
+          <w:rFonts w:ascii="Helvetica" w:eastAsia="Times New Roman" w:hAnsi="Helvetica" w:cs="Helvetica"/>
+          <w:b/>
+          <w:color w:val="111111"/>
+          <w:sz w:val="24"/>
+          <w:szCs w:val="24"/>
+        </w:rPr>
+        <w:t>Dry, persistent cough</w:t>
+      </w:r>
+    </w:p>
+    <w:p>
+      <w:pPr>
+        <w:numPr>
+          <w:ilvl w:val="0"/>
+          <w:numId w:val="14"/>
+        </w:numPr>
+        <w:shd w:val="clear" w:color="auto" w:fill="FFFFFF"/>
+        <w:spacing w:before="100" w:beforeAutospacing="1" w:after="180" w:line="336" w:lineRule="atLeast"/>
+        <w:ind w:left="540"/>
+        <w:rPr>
+          <w:rFonts w:ascii="Helvetica" w:eastAsia="Times New Roman" w:hAnsi="Helvetica" w:cs="Helvetica"/>
+          <w:b/>
+          <w:color w:val="111111"/>
+          <w:sz w:val="24"/>
+          <w:szCs w:val="24"/>
+        </w:rPr>
+      </w:pPr>
+      <w:r>
+        <w:rPr>
+          <w:rFonts w:ascii="Helvetica" w:eastAsia="Times New Roman" w:hAnsi="Helvetica" w:cs="Helvetica"/>
+          <w:b/>
+          <w:color w:val="111111"/>
+          <w:sz w:val="24"/>
+          <w:szCs w:val="24"/>
+        </w:rPr>
+        <w:t>Fatigue and weakness</w:t>
+      </w:r>
+    </w:p>
+    <w:p>
+      <w:pPr>
+        <w:numPr>
+          <w:ilvl w:val="0"/>
+          <w:numId w:val="14"/>
+        </w:numPr>
+        <w:shd w:val="clear" w:color="auto" w:fill="FFFFFF"/>
+        <w:spacing w:before="100" w:beforeAutospacing="1" w:after="180" w:line="336" w:lineRule="atLeast"/>
+        <w:ind w:left="540"/>
+        <w:rPr>
+          <w:rFonts w:ascii="Helvetica" w:eastAsia="Times New Roman" w:hAnsi="Helvetica" w:cs="Helvetica"/>
+          <w:b/>
+          <w:color w:val="111111"/>
+          <w:sz w:val="24"/>
+          <w:szCs w:val="24"/>
+        </w:rPr>
+      </w:pPr>
+      <w:r>
+        <w:rPr>
+          <w:rFonts w:ascii="Helvetica" w:eastAsia="Times New Roman" w:hAnsi="Helvetica" w:cs="Helvetica"/>
+          <w:b/>
+          <w:color w:val="111111"/>
+          <w:sz w:val="24"/>
+          <w:szCs w:val="24"/>
+        </w:rPr>
+        <w:t>Nasal congestion</w:t>
+      </w:r>
+    </w:p>
+    <w:p>
+      <w:pPr>
+        <w:numPr>
+          <w:ilvl w:val="0"/>
+          <w:numId w:val="14"/>
+        </w:numPr>
+        <w:shd w:val="clear" w:color="auto" w:fill="FFFFFF"/>
+        <w:spacing w:before="100" w:beforeAutospacing="1" w:after="180" w:line="336" w:lineRule="atLeast"/>
+        <w:ind w:left="540"/>
+        <w:rPr>
+          <w:rFonts w:ascii="Helvetica" w:eastAsia="Times New Roman" w:hAnsi="Helvetica" w:cs="Helvetica"/>
+          <w:b/>
+          <w:color w:val="111111"/>
+          <w:sz w:val="24"/>
+          <w:szCs w:val="24"/>
+        </w:rPr>
+      </w:pPr>
+      <w:r>
+        <w:rPr>
+          <w:rFonts w:ascii="Helvetica" w:eastAsia="Times New Roman" w:hAnsi="Helvetica" w:cs="Helvetica"/>
+          <w:b/>
+          <w:color w:val="111111"/>
+          <w:sz w:val="24"/>
+          <w:szCs w:val="24"/>
+        </w:rPr>
+        <w:t>Sore throat</w:t>
+      </w:r>
+    </w:p>
+    <w:p>
+      <w:pPr>
+        <w:shd w:val="clear" w:color="auto" w:fill="FFFFFF"/>
+        <w:spacing w:before="100" w:beforeAutospacing="1" w:after="180" w:line="336" w:lineRule="atLeast"/>
+        <w:ind w:left="540"/>
+        <w:rPr>
+          <w:rFonts w:ascii="Helvetica" w:eastAsia="Times New Roman" w:hAnsi="Helvetica" w:cs="Helvetica"/>
+          <w:b/>
+          <w:color w:val="111111"/>
+          <w:sz w:val="24"/>
+          <w:szCs w:val="24"/>
+        </w:rPr>
+      </w:pPr>
+    </w:p>
+    <w:p>
+      <w:pPr>
+        <w:shd w:val="clear" w:color="auto" w:fill="FFFFFF"/>
+        <w:spacing w:after="360" w:line="240" w:lineRule="auto"/>
+        <w:outlineLvl w:val="2"/>
+        <w:rPr>
+          <w:rFonts w:ascii="Helvetica" w:eastAsia="Times New Roman" w:hAnsi="Helvetica" w:cs="Helvetica"/>
+          <w:b/>
+          <w:bCs/>
+          <w:color w:val="111111"/>
+          <w:sz w:val="27"/>
+          <w:szCs w:val="27"/>
+        </w:rPr>
+      </w:pPr>
+      <w:r>
+        <w:rPr>
+          <w:rFonts w:ascii="Helvetica" w:eastAsia="Times New Roman" w:hAnsi="Helvetica" w:cs="Helvetica"/>
+          <w:b/>
+          <w:bCs/>
+          <w:color w:val="111111"/>
+          <w:sz w:val="27"/>
+          <w:szCs w:val="27"/>
+        </w:rPr>
+        <w:t>When to see a doctor</w:t>
+      </w:r>
+      <w:r>
+        <w:rPr>
+          <w:rFonts w:ascii="Helvetica" w:eastAsia="Times New Roman" w:hAnsi="Helvetica" w:cs="Helvetica"/>
+          <w:b/>
+          <w:bCs/>
+          <w:color w:val="111111"/>
+          <w:sz w:val="27"/>
+          <w:szCs w:val="27"/>
+        </w:rPr>
+        <w:t xml:space="preserve">: </w:t>
+      </w:r>
+    </w:p>
+    <w:p>
+      <w:pPr>
+        <w:shd w:val="clear" w:color="auto" w:fill="FFFFFF"/>
+        <w:spacing w:after="360" w:line="240" w:lineRule="auto"/>
+        <w:outlineLvl w:val="2"/>
+        <w:rPr>
+          <w:rFonts w:ascii="Helvetica" w:eastAsia="Times New Roman" w:hAnsi="Helvetica" w:cs="Helvetica"/>
+          <w:b/>
+          <w:bCs/>
+          <w:color w:val="111111"/>
+          <w:sz w:val="27"/>
+          <w:szCs w:val="27"/>
+        </w:rPr>
+      </w:pPr>
+      <w:r>
+        <w:rPr>
+          <w:rFonts w:ascii="Helvetica" w:eastAsia="Times New Roman" w:hAnsi="Helvetica" w:cs="Helvetica"/>
+          <w:color w:val="111111"/>
+          <w:sz w:val="24"/>
+          <w:szCs w:val="24"/>
+        </w:rPr>
+        <w:t>If you have flu symptoms and are at risk of complications, see your doctor right away. Taking antiviral drugs within the first 48 hours after you first notice symptoms may reduce the length of your illness and help prevent more-serious problems.</w:t>
+      </w:r>
+    </w:p>
+    <w:p>
+      <w:pPr>
+        <w:shd w:val="clear" w:color="auto" w:fill="FFFFFF"/>
+        <w:spacing w:after="360" w:line="360" w:lineRule="atLeast"/>
+        <w:rPr>
+          <w:rFonts w:ascii="Helvetica" w:eastAsia="Times New Roman" w:hAnsi="Helvetica" w:cs="Helvetica"/>
+          <w:color w:val="111111"/>
+          <w:sz w:val="36"/>
+          <w:szCs w:val="36"/>
+        </w:rPr>
+      </w:pPr>
+    </w:p>
+    <w:p>
+      <w:pPr>
+        <w:shd w:val="clear" w:color="auto" w:fill="FFFFFF"/>
+        <w:spacing w:after="360" w:line="360" w:lineRule="atLeast"/>
+        <w:rPr>
+          <w:rFonts w:ascii="Helvetica" w:eastAsia="Times New Roman" w:hAnsi="Helvetica" w:cs="Helvetica"/>
+          <w:color w:val="111111"/>
+          <w:sz w:val="36"/>
+          <w:szCs w:val="36"/>
+        </w:rPr>
+      </w:pPr>
+    </w:p>
+    <w:p>
+      <w:pPr>
+        <w:pStyle w:val="ListParagraph"/>
+        <w:numPr>
+          <w:ilvl w:val="0"/>
+          <w:numId w:val="18"/>
+        </w:numPr>
+        <w:shd w:val="clear" w:color="auto" w:fill="FFFFFF"/>
+        <w:spacing w:after="360" w:line="360" w:lineRule="atLeast"/>
+        <w:rPr>
+          <w:rFonts w:ascii="Helvetica" w:eastAsia="Times New Roman" w:hAnsi="Helvetica" w:cs="Helvetica"/>
+          <w:color w:val="111111"/>
+          <w:sz w:val="36"/>
+          <w:szCs w:val="36"/>
+        </w:rPr>
+      </w:pPr>
+      <w:r>
+        <w:rPr>
+          <w:rFonts w:ascii="Helvetica" w:eastAsia="Times New Roman" w:hAnsi="Helvetica" w:cs="Helvetica"/>
+          <w:color w:val="111111"/>
+          <w:sz w:val="36"/>
+          <w:szCs w:val="36"/>
+        </w:rPr>
+        <w:t>Disease:</w:t>
+      </w:r>
+      <w:r>
+        <w:rPr>
+          <w:rFonts w:ascii="Helvetica" w:hAnsi="Helvetica" w:cs="Helvetica"/>
+          <w:color w:val="111111"/>
+        </w:rPr>
+        <w:t xml:space="preserve"> </w:t>
+      </w:r>
+      <w:r>
+        <w:rPr>
+          <w:rFonts w:ascii="Helvetica" w:eastAsia="Times New Roman" w:hAnsi="Helvetica" w:cs="Helvetica"/>
+          <w:color w:val="111111"/>
+          <w:sz w:val="36"/>
+          <w:szCs w:val="36"/>
+        </w:rPr>
+        <w:t>Common Cold</w:t>
+      </w:r>
+    </w:p>
+    <w:p>
+      <w:pPr>
+        <w:pStyle w:val="NormalWeb"/>
+        <w:shd w:val="clear" w:color="auto" w:fill="FFFFFF"/>
+        <w:spacing w:before="0" w:beforeAutospacing="0" w:after="360" w:afterAutospacing="0" w:line="360" w:lineRule="atLeast"/>
+        <w:rPr>
+          <w:rFonts w:ascii="Helvetica" w:hAnsi="Helvetica" w:cs="Helvetica"/>
+          <w:color w:val="111111"/>
+        </w:rPr>
+      </w:pPr>
+      <w:r>
+        <w:rPr>
+          <w:rFonts w:ascii="Helvetica" w:hAnsi="Helvetica" w:cs="Helvetica"/>
+          <w:color w:val="111111"/>
+        </w:rPr>
+        <w:t>The common cold is a viral infection of your nose and throat (upper respiratory tract). It's usually harmless, although it might not feel that way. Many types of viruses can cause a common cold.</w:t>
+      </w:r>
+    </w:p>
+    <w:p>
+      <w:pPr>
+        <w:pStyle w:val="NormalWeb"/>
+        <w:shd w:val="clear" w:color="auto" w:fill="FFFFFF"/>
+        <w:spacing w:before="0" w:beforeAutospacing="0" w:after="360" w:afterAutospacing="0" w:line="360" w:lineRule="atLeast"/>
+        <w:rPr>
+          <w:rFonts w:ascii="Helvetica" w:hAnsi="Helvetica" w:cs="Helvetica"/>
+          <w:color w:val="111111"/>
+        </w:rPr>
+      </w:pPr>
+      <w:r>
+        <w:rPr>
+          <w:rFonts w:ascii="Helvetica" w:hAnsi="Helvetica" w:cs="Helvetica"/>
+          <w:color w:val="111111"/>
+        </w:rPr>
+        <w:t>Children younger than six are at greatest risk of colds, but healthy adults can also expect to have two or three colds annually.</w:t>
+      </w:r>
+    </w:p>
+    <w:p>
+      <w:pPr>
+        <w:pStyle w:val="NormalWeb"/>
+        <w:shd w:val="clear" w:color="auto" w:fill="FFFFFF"/>
+        <w:spacing w:before="0" w:beforeAutospacing="0" w:after="360" w:afterAutospacing="0" w:line="360" w:lineRule="atLeast"/>
+        <w:rPr>
+          <w:rFonts w:ascii="Helvetica" w:hAnsi="Helvetica" w:cs="Helvetica"/>
+          <w:color w:val="111111"/>
+        </w:rPr>
+      </w:pPr>
+      <w:r>
+        <w:rPr>
+          <w:rFonts w:ascii="Helvetica" w:hAnsi="Helvetica" w:cs="Helvetica"/>
+          <w:color w:val="111111"/>
+        </w:rPr>
+        <w:t>Most people recover from a common cold in a week or 10 days. Symptoms might last longer in people who smoke. If symptoms don't improve, see your doctor.</w:t>
+      </w:r>
+    </w:p>
+    <w:p>
+      <w:pPr>
+        <w:pStyle w:val="Heading2"/>
+        <w:shd w:val="clear" w:color="auto" w:fill="FFFFFF"/>
+        <w:spacing w:before="0" w:beforeAutospacing="0" w:after="360" w:afterAutospacing="0"/>
+        <w:rPr>
+          <w:rFonts w:ascii="Helvetica" w:hAnsi="Helvetica" w:cs="Helvetica"/>
+          <w:b w:val="0"/>
+          <w:bCs w:val="0"/>
+          <w:color w:val="111111"/>
+        </w:rPr>
+      </w:pPr>
+      <w:r>
+        <w:rPr>
+          <w:rFonts w:ascii="Helvetica" w:hAnsi="Helvetica" w:cs="Helvetica"/>
+          <w:b w:val="0"/>
+          <w:bCs w:val="0"/>
+          <w:color w:val="111111"/>
+        </w:rPr>
+        <w:t>Symptoms</w:t>
+      </w:r>
+    </w:p>
+    <w:p>
+      <w:pPr>
+        <w:pStyle w:val="NormalWeb"/>
+        <w:shd w:val="clear" w:color="auto" w:fill="FFFFFF"/>
+        <w:spacing w:before="0" w:beforeAutospacing="0" w:after="360" w:afterAutospacing="0" w:line="360" w:lineRule="atLeast"/>
+        <w:rPr>
+          <w:rFonts w:ascii="Helvetica" w:hAnsi="Helvetica" w:cs="Helvetica"/>
+          <w:color w:val="111111"/>
+        </w:rPr>
+      </w:pPr>
+      <w:r>
+        <w:rPr>
+          <w:rFonts w:ascii="Helvetica" w:hAnsi="Helvetica" w:cs="Helvetica"/>
+          <w:color w:val="111111"/>
+        </w:rPr>
+        <w:t>Symptoms of a common cold usually appear one to three days after exposure to a cold-causing virus. Signs and symptoms, which can vary from person to person, might include:</w:t>
+      </w:r>
+    </w:p>
+    <w:p>
+      <w:pPr>
+        <w:numPr>
+          <w:ilvl w:val="0"/>
+          <w:numId w:val="15"/>
+        </w:numPr>
+        <w:shd w:val="clear" w:color="auto" w:fill="FFFFFF"/>
+        <w:spacing w:before="100" w:beforeAutospacing="1" w:after="180" w:line="336" w:lineRule="atLeast"/>
+        <w:ind w:left="540"/>
+        <w:rPr>
+          <w:rFonts w:ascii="Helvetica" w:hAnsi="Helvetica" w:cs="Helvetica"/>
+          <w:color w:val="111111"/>
+        </w:rPr>
+      </w:pPr>
+      <w:r>
+        <w:rPr>
+          <w:rFonts w:ascii="Helvetica" w:hAnsi="Helvetica" w:cs="Helvetica"/>
+          <w:color w:val="111111"/>
+        </w:rPr>
+        <w:t>Runny or stuffy nose</w:t>
+      </w:r>
+    </w:p>
+    <w:p>
+      <w:pPr>
+        <w:numPr>
+          <w:ilvl w:val="0"/>
+          <w:numId w:val="15"/>
+        </w:numPr>
+        <w:shd w:val="clear" w:color="auto" w:fill="FFFFFF"/>
+        <w:spacing w:before="100" w:beforeAutospacing="1" w:after="180" w:line="336" w:lineRule="atLeast"/>
+        <w:ind w:left="540"/>
+        <w:rPr>
+          <w:rFonts w:ascii="Helvetica" w:hAnsi="Helvetica" w:cs="Helvetica"/>
+          <w:color w:val="111111"/>
+        </w:rPr>
+      </w:pPr>
+      <w:r>
+        <w:rPr>
+          <w:rFonts w:ascii="Helvetica" w:hAnsi="Helvetica" w:cs="Helvetica"/>
+          <w:color w:val="111111"/>
+        </w:rPr>
+        <w:t>Sore throat</w:t>
+      </w:r>
+    </w:p>
+    <w:p>
+      <w:pPr>
+        <w:numPr>
+          <w:ilvl w:val="0"/>
+          <w:numId w:val="15"/>
+        </w:numPr>
+        <w:shd w:val="clear" w:color="auto" w:fill="FFFFFF"/>
+        <w:spacing w:before="100" w:beforeAutospacing="1" w:after="180" w:line="336" w:lineRule="atLeast"/>
+        <w:ind w:left="540"/>
+        <w:rPr>
+          <w:rFonts w:ascii="Helvetica" w:hAnsi="Helvetica" w:cs="Helvetica"/>
+          <w:color w:val="111111"/>
+        </w:rPr>
+      </w:pPr>
+      <w:r>
+        <w:rPr>
+          <w:rFonts w:ascii="Helvetica" w:hAnsi="Helvetica" w:cs="Helvetica"/>
+          <w:color w:val="111111"/>
+        </w:rPr>
+        <w:t>Cough</w:t>
+      </w:r>
+    </w:p>
+    <w:p>
+      <w:pPr>
+        <w:numPr>
+          <w:ilvl w:val="0"/>
+          <w:numId w:val="15"/>
+        </w:numPr>
+        <w:shd w:val="clear" w:color="auto" w:fill="FFFFFF"/>
+        <w:spacing w:before="100" w:beforeAutospacing="1" w:after="180" w:line="336" w:lineRule="atLeast"/>
+        <w:ind w:left="540"/>
+        <w:rPr>
+          <w:rFonts w:ascii="Helvetica" w:hAnsi="Helvetica" w:cs="Helvetica"/>
+          <w:color w:val="111111"/>
+        </w:rPr>
+      </w:pPr>
+      <w:r>
+        <w:rPr>
+          <w:rFonts w:ascii="Helvetica" w:hAnsi="Helvetica" w:cs="Helvetica"/>
+          <w:color w:val="111111"/>
+        </w:rPr>
+        <w:t>Congestion</w:t>
+      </w:r>
+    </w:p>
+    <w:p>
+      <w:pPr>
+        <w:numPr>
+          <w:ilvl w:val="0"/>
+          <w:numId w:val="15"/>
+        </w:numPr>
+        <w:shd w:val="clear" w:color="auto" w:fill="FFFFFF"/>
+        <w:spacing w:before="100" w:beforeAutospacing="1" w:after="180" w:line="336" w:lineRule="atLeast"/>
+        <w:ind w:left="540"/>
+        <w:rPr>
+          <w:rFonts w:ascii="Helvetica" w:hAnsi="Helvetica" w:cs="Helvetica"/>
+          <w:color w:val="111111"/>
+        </w:rPr>
+      </w:pPr>
+      <w:r>
+        <w:rPr>
+          <w:rFonts w:ascii="Helvetica" w:hAnsi="Helvetica" w:cs="Helvetica"/>
+          <w:color w:val="111111"/>
+        </w:rPr>
+        <w:t>Slight body aches or a mild headache</w:t>
+      </w:r>
+    </w:p>
+    <w:p>
+      <w:pPr>
+        <w:numPr>
+          <w:ilvl w:val="0"/>
+          <w:numId w:val="15"/>
+        </w:numPr>
+        <w:shd w:val="clear" w:color="auto" w:fill="FFFFFF"/>
+        <w:spacing w:before="100" w:beforeAutospacing="1" w:after="180" w:line="336" w:lineRule="atLeast"/>
+        <w:ind w:left="540"/>
+        <w:rPr>
+          <w:rFonts w:ascii="Helvetica" w:hAnsi="Helvetica" w:cs="Helvetica"/>
+          <w:color w:val="111111"/>
+        </w:rPr>
+      </w:pPr>
+      <w:r>
+        <w:rPr>
+          <w:rFonts w:ascii="Helvetica" w:hAnsi="Helvetica" w:cs="Helvetica"/>
+          <w:color w:val="111111"/>
+        </w:rPr>
+        <w:t>Sneezing</w:t>
+      </w:r>
+    </w:p>
+    <w:p>
+      <w:pPr>
+        <w:numPr>
+          <w:ilvl w:val="0"/>
+          <w:numId w:val="15"/>
+        </w:numPr>
+        <w:shd w:val="clear" w:color="auto" w:fill="FFFFFF"/>
+        <w:spacing w:before="100" w:beforeAutospacing="1" w:after="180" w:line="336" w:lineRule="atLeast"/>
+        <w:ind w:left="540"/>
+        <w:rPr>
+          <w:rFonts w:ascii="Helvetica" w:hAnsi="Helvetica" w:cs="Helvetica"/>
+          <w:color w:val="111111"/>
+        </w:rPr>
+      </w:pPr>
+      <w:r>
+        <w:rPr>
+          <w:rFonts w:ascii="Helvetica" w:hAnsi="Helvetica" w:cs="Helvetica"/>
+          <w:color w:val="111111"/>
+        </w:rPr>
+        <w:t>Low-grade fever</w:t>
+      </w:r>
+    </w:p>
+    <w:p>
+      <w:pPr>
+        <w:numPr>
+          <w:ilvl w:val="0"/>
+          <w:numId w:val="15"/>
+        </w:numPr>
+        <w:shd w:val="clear" w:color="auto" w:fill="FFFFFF"/>
+        <w:spacing w:before="100" w:beforeAutospacing="1" w:after="180" w:line="336" w:lineRule="atLeast"/>
+        <w:ind w:left="540"/>
+        <w:rPr>
+          <w:rFonts w:ascii="Helvetica" w:hAnsi="Helvetica" w:cs="Helvetica"/>
+          <w:color w:val="111111"/>
+        </w:rPr>
+      </w:pPr>
+      <w:r>
+        <w:rPr>
+          <w:rFonts w:ascii="Helvetica" w:hAnsi="Helvetica" w:cs="Helvetica"/>
+          <w:color w:val="111111"/>
+        </w:rPr>
+        <w:t>Generally feeling unwell (malaise)</w:t>
+      </w:r>
+    </w:p>
+    <w:p>
+      <w:pPr>
+        <w:pStyle w:val="NormalWeb"/>
+        <w:shd w:val="clear" w:color="auto" w:fill="FFFFFF"/>
+        <w:spacing w:before="0" w:beforeAutospacing="0" w:after="360" w:afterAutospacing="0" w:line="360" w:lineRule="atLeast"/>
+        <w:rPr>
+          <w:rFonts w:ascii="Helvetica" w:hAnsi="Helvetica" w:cs="Helvetica"/>
+          <w:color w:val="111111"/>
+        </w:rPr>
+      </w:pPr>
+      <w:r>
+        <w:rPr>
+          <w:rFonts w:ascii="Helvetica" w:hAnsi="Helvetica" w:cs="Helvetica"/>
+          <w:color w:val="111111"/>
+        </w:rPr>
+        <w:t>The discharge from your nose may become thicker and yellow or green in color as a common cold runs its course. This isn't an indication of a bacterial infection.</w:t>
+      </w:r>
+    </w:p>
+    <w:p>
+      <w:pPr>
+        <w:pStyle w:val="Heading4"/>
+        <w:shd w:val="clear" w:color="auto" w:fill="FFFFFF"/>
+        <w:spacing w:before="0" w:after="360"/>
+        <w:rPr>
+          <w:rFonts w:ascii="Helvetica" w:hAnsi="Helvetica" w:cs="Helvetica"/>
+          <w:b/>
+          <w:i w:val="0"/>
+          <w:color w:val="111111"/>
+          <w:sz w:val="28"/>
+          <w:szCs w:val="28"/>
+        </w:rPr>
+      </w:pPr>
+      <w:r>
+        <w:rPr>
+          <w:rFonts w:ascii="Helvetica" w:hAnsi="Helvetica" w:cs="Helvetica"/>
+          <w:b/>
+          <w:i w:val="0"/>
+          <w:color w:val="111111"/>
+          <w:sz w:val="28"/>
+          <w:szCs w:val="28"/>
+        </w:rPr>
+        <w:lastRenderedPageBreak/>
+        <w:t>When to see a doctor</w:t>
+      </w:r>
+    </w:p>
+    <w:p>
+      <w:pPr>
+        <w:pStyle w:val="NormalWeb"/>
+        <w:shd w:val="clear" w:color="auto" w:fill="FFFFFF"/>
+        <w:spacing w:before="0" w:beforeAutospacing="0" w:after="360" w:afterAutospacing="0" w:line="360" w:lineRule="atLeast"/>
+        <w:rPr>
+          <w:rFonts w:ascii="Helvetica" w:hAnsi="Helvetica" w:cs="Helvetica"/>
+          <w:color w:val="111111"/>
+        </w:rPr>
+      </w:pPr>
+      <w:r>
+        <w:rPr>
+          <w:rStyle w:val="Strong"/>
+          <w:rFonts w:ascii="Helvetica" w:hAnsi="Helvetica" w:cs="Helvetica"/>
+          <w:color w:val="111111"/>
+        </w:rPr>
+        <w:t>For adults</w:t>
+      </w:r>
+      <w:r>
+        <w:rPr>
+          <w:rFonts w:ascii="Helvetica" w:hAnsi="Helvetica" w:cs="Helvetica"/>
+          <w:color w:val="111111"/>
+        </w:rPr>
+        <w:t> — seek medical attention if you have:</w:t>
+      </w:r>
+    </w:p>
+    <w:p>
+      <w:pPr>
+        <w:numPr>
+          <w:ilvl w:val="0"/>
+          <w:numId w:val="16"/>
+        </w:numPr>
+        <w:shd w:val="clear" w:color="auto" w:fill="FFFFFF"/>
+        <w:spacing w:before="100" w:beforeAutospacing="1" w:after="180" w:line="336" w:lineRule="atLeast"/>
+        <w:ind w:left="540"/>
+        <w:rPr>
+          <w:rFonts w:ascii="Helvetica" w:hAnsi="Helvetica" w:cs="Helvetica"/>
+          <w:color w:val="111111"/>
+        </w:rPr>
+      </w:pPr>
+      <w:r>
+        <w:rPr>
+          <w:rFonts w:ascii="Helvetica" w:hAnsi="Helvetica" w:cs="Helvetica"/>
+          <w:color w:val="111111"/>
+        </w:rPr>
+        <w:t>Fever greater than 101.3 F (38.5 C)</w:t>
+      </w:r>
+    </w:p>
+    <w:p>
+      <w:pPr>
+        <w:numPr>
+          <w:ilvl w:val="0"/>
+          <w:numId w:val="16"/>
+        </w:numPr>
+        <w:shd w:val="clear" w:color="auto" w:fill="FFFFFF"/>
+        <w:spacing w:before="100" w:beforeAutospacing="1" w:after="180" w:line="336" w:lineRule="atLeast"/>
+        <w:ind w:left="540"/>
+        <w:rPr>
+          <w:rFonts w:ascii="Helvetica" w:hAnsi="Helvetica" w:cs="Helvetica"/>
+          <w:color w:val="111111"/>
+        </w:rPr>
+      </w:pPr>
+      <w:r>
+        <w:rPr>
+          <w:rFonts w:ascii="Helvetica" w:hAnsi="Helvetica" w:cs="Helvetica"/>
+          <w:color w:val="111111"/>
+        </w:rPr>
+        <w:t>Fever lasting five days or more or returning after a fever-free period</w:t>
+      </w:r>
+    </w:p>
+    <w:p>
+      <w:pPr>
+        <w:numPr>
+          <w:ilvl w:val="0"/>
+          <w:numId w:val="16"/>
+        </w:numPr>
+        <w:shd w:val="clear" w:color="auto" w:fill="FFFFFF"/>
+        <w:spacing w:before="100" w:beforeAutospacing="1" w:after="180" w:line="336" w:lineRule="atLeast"/>
+        <w:ind w:left="540"/>
+        <w:rPr>
+          <w:rFonts w:ascii="Helvetica" w:hAnsi="Helvetica" w:cs="Helvetica"/>
+          <w:color w:val="111111"/>
+        </w:rPr>
+      </w:pPr>
+      <w:r>
+        <w:rPr>
+          <w:rFonts w:ascii="Helvetica" w:hAnsi="Helvetica" w:cs="Helvetica"/>
+          <w:color w:val="111111"/>
+        </w:rPr>
+        <w:t>Shortness of breath</w:t>
+      </w:r>
+    </w:p>
+    <w:p>
+      <w:pPr>
+        <w:numPr>
+          <w:ilvl w:val="0"/>
+          <w:numId w:val="16"/>
+        </w:numPr>
+        <w:shd w:val="clear" w:color="auto" w:fill="FFFFFF"/>
+        <w:spacing w:before="100" w:beforeAutospacing="1" w:after="180" w:line="336" w:lineRule="atLeast"/>
+        <w:ind w:left="540"/>
+        <w:rPr>
+          <w:rFonts w:ascii="Helvetica" w:hAnsi="Helvetica" w:cs="Helvetica"/>
+          <w:color w:val="111111"/>
+        </w:rPr>
+      </w:pPr>
+      <w:r>
+        <w:rPr>
+          <w:rFonts w:ascii="Helvetica" w:hAnsi="Helvetica" w:cs="Helvetica"/>
+          <w:color w:val="111111"/>
+        </w:rPr>
+        <w:t>Wheezing</w:t>
+      </w:r>
+    </w:p>
+    <w:p>
+      <w:pPr>
+        <w:numPr>
+          <w:ilvl w:val="0"/>
+          <w:numId w:val="16"/>
+        </w:numPr>
+        <w:shd w:val="clear" w:color="auto" w:fill="FFFFFF"/>
+        <w:spacing w:before="100" w:beforeAutospacing="1" w:after="180" w:line="336" w:lineRule="atLeast"/>
+        <w:ind w:left="540"/>
+        <w:rPr>
+          <w:rFonts w:ascii="Helvetica" w:hAnsi="Helvetica" w:cs="Helvetica"/>
+          <w:color w:val="111111"/>
+        </w:rPr>
+      </w:pPr>
+      <w:r>
+        <w:rPr>
+          <w:rFonts w:ascii="Helvetica" w:hAnsi="Helvetica" w:cs="Helvetica"/>
+          <w:color w:val="111111"/>
+        </w:rPr>
+        <w:t>Severe sore throat, headache or sinus pain</w:t>
+      </w:r>
+    </w:p>
+    <w:p>
+      <w:pPr>
+        <w:pStyle w:val="NormalWeb"/>
+        <w:shd w:val="clear" w:color="auto" w:fill="FFFFFF"/>
+        <w:spacing w:before="0" w:beforeAutospacing="0" w:after="360" w:afterAutospacing="0" w:line="360" w:lineRule="atLeast"/>
+        <w:rPr>
+          <w:rFonts w:ascii="Helvetica" w:hAnsi="Helvetica" w:cs="Helvetica"/>
+          <w:color w:val="111111"/>
+        </w:rPr>
+      </w:pPr>
+      <w:r>
+        <w:rPr>
+          <w:rStyle w:val="Strong"/>
+          <w:rFonts w:ascii="Helvetica" w:hAnsi="Helvetica" w:cs="Helvetica"/>
+          <w:color w:val="111111"/>
+        </w:rPr>
+        <w:t>For children</w:t>
+      </w:r>
+      <w:r>
+        <w:rPr>
+          <w:rFonts w:ascii="Helvetica" w:hAnsi="Helvetica" w:cs="Helvetica"/>
+          <w:color w:val="111111"/>
+        </w:rPr>
+        <w:t> — in general, your child doesn't need to see the doctor for a common cold. But seek medical attention right away if your child has any of the following:</w:t>
+      </w:r>
+    </w:p>
+    <w:p>
+      <w:pPr>
+        <w:numPr>
+          <w:ilvl w:val="0"/>
+          <w:numId w:val="17"/>
+        </w:numPr>
+        <w:shd w:val="clear" w:color="auto" w:fill="FFFFFF"/>
+        <w:spacing w:before="100" w:beforeAutospacing="1" w:after="180" w:line="336" w:lineRule="atLeast"/>
+        <w:ind w:left="540"/>
+        <w:rPr>
+          <w:rFonts w:ascii="Helvetica" w:hAnsi="Helvetica" w:cs="Helvetica"/>
+          <w:color w:val="111111"/>
+        </w:rPr>
+      </w:pPr>
+      <w:r>
+        <w:rPr>
+          <w:rFonts w:ascii="Helvetica" w:hAnsi="Helvetica" w:cs="Helvetica"/>
+          <w:color w:val="111111"/>
+        </w:rPr>
+        <w:t>Fever of 100.4 F (38 C) in newborns up to 12 weeks</w:t>
+      </w:r>
+    </w:p>
+    <w:p>
+      <w:pPr>
+        <w:numPr>
+          <w:ilvl w:val="0"/>
+          <w:numId w:val="17"/>
+        </w:numPr>
+        <w:shd w:val="clear" w:color="auto" w:fill="FFFFFF"/>
+        <w:spacing w:before="100" w:beforeAutospacing="1" w:after="180" w:line="336" w:lineRule="atLeast"/>
+        <w:ind w:left="540"/>
+        <w:rPr>
+          <w:rFonts w:ascii="Helvetica" w:hAnsi="Helvetica" w:cs="Helvetica"/>
+          <w:color w:val="111111"/>
+        </w:rPr>
+      </w:pPr>
+      <w:r>
+        <w:rPr>
+          <w:rFonts w:ascii="Helvetica" w:hAnsi="Helvetica" w:cs="Helvetica"/>
+          <w:color w:val="111111"/>
+        </w:rPr>
+        <w:t>Rising fever or fever lasting more than two days in a child of any age</w:t>
+      </w:r>
+    </w:p>
+    <w:p>
+      <w:pPr>
+        <w:numPr>
+          <w:ilvl w:val="0"/>
+          <w:numId w:val="17"/>
+        </w:numPr>
+        <w:shd w:val="clear" w:color="auto" w:fill="FFFFFF"/>
+        <w:spacing w:before="100" w:beforeAutospacing="1" w:after="180" w:line="336" w:lineRule="atLeast"/>
+        <w:ind w:left="540"/>
+        <w:rPr>
+          <w:rFonts w:ascii="Helvetica" w:hAnsi="Helvetica" w:cs="Helvetica"/>
+          <w:color w:val="111111"/>
+        </w:rPr>
+      </w:pPr>
+      <w:r>
+        <w:rPr>
+          <w:rFonts w:ascii="Helvetica" w:hAnsi="Helvetica" w:cs="Helvetica"/>
+          <w:color w:val="111111"/>
+        </w:rPr>
+        <w:t>Symptoms that worsen or fail to improve</w:t>
+      </w:r>
+    </w:p>
+    <w:p>
+      <w:pPr>
+        <w:numPr>
+          <w:ilvl w:val="0"/>
+          <w:numId w:val="17"/>
+        </w:numPr>
+        <w:shd w:val="clear" w:color="auto" w:fill="FFFFFF"/>
+        <w:spacing w:before="100" w:beforeAutospacing="1" w:after="180" w:line="336" w:lineRule="atLeast"/>
+        <w:ind w:left="540"/>
+        <w:rPr>
+          <w:rFonts w:ascii="Helvetica" w:hAnsi="Helvetica" w:cs="Helvetica"/>
+          <w:color w:val="111111"/>
+        </w:rPr>
+      </w:pPr>
+      <w:r>
+        <w:rPr>
+          <w:rFonts w:ascii="Helvetica" w:hAnsi="Helvetica" w:cs="Helvetica"/>
+          <w:color w:val="111111"/>
+        </w:rPr>
+        <w:t>Severe symptoms, such as headache or cough</w:t>
+      </w:r>
+    </w:p>
+    <w:p>
+      <w:pPr>
+        <w:numPr>
+          <w:ilvl w:val="0"/>
+          <w:numId w:val="17"/>
+        </w:numPr>
+        <w:shd w:val="clear" w:color="auto" w:fill="FFFFFF"/>
+        <w:spacing w:before="100" w:beforeAutospacing="1" w:after="180" w:line="336" w:lineRule="atLeast"/>
+        <w:ind w:left="540"/>
+        <w:rPr>
+          <w:rFonts w:ascii="Helvetica" w:hAnsi="Helvetica" w:cs="Helvetica"/>
+          <w:color w:val="111111"/>
+        </w:rPr>
+      </w:pPr>
+      <w:r>
+        <w:rPr>
+          <w:rFonts w:ascii="Helvetica" w:hAnsi="Helvetica" w:cs="Helvetica"/>
+          <w:color w:val="111111"/>
+        </w:rPr>
+        <w:t>Wheezing</w:t>
+      </w:r>
+    </w:p>
+    <w:p>
+      <w:pPr>
+        <w:numPr>
+          <w:ilvl w:val="0"/>
+          <w:numId w:val="17"/>
+        </w:numPr>
+        <w:shd w:val="clear" w:color="auto" w:fill="FFFFFF"/>
+        <w:spacing w:before="100" w:beforeAutospacing="1" w:after="180" w:line="336" w:lineRule="atLeast"/>
+        <w:ind w:left="540"/>
+        <w:rPr>
+          <w:rFonts w:ascii="Helvetica" w:hAnsi="Helvetica" w:cs="Helvetica"/>
+          <w:color w:val="111111"/>
+        </w:rPr>
+      </w:pPr>
+      <w:r>
+        <w:rPr>
+          <w:rFonts w:ascii="Helvetica" w:hAnsi="Helvetica" w:cs="Helvetica"/>
+          <w:color w:val="111111"/>
+        </w:rPr>
+        <w:t>Ear pain</w:t>
+      </w:r>
+    </w:p>
+    <w:p>
+      <w:pPr>
+        <w:numPr>
+          <w:ilvl w:val="0"/>
+          <w:numId w:val="17"/>
+        </w:numPr>
+        <w:shd w:val="clear" w:color="auto" w:fill="FFFFFF"/>
+        <w:spacing w:before="100" w:beforeAutospacing="1" w:after="180" w:line="336" w:lineRule="atLeast"/>
+        <w:ind w:left="540"/>
+        <w:rPr>
+          <w:rFonts w:ascii="Helvetica" w:hAnsi="Helvetica" w:cs="Helvetica"/>
+          <w:color w:val="111111"/>
+        </w:rPr>
+      </w:pPr>
+      <w:r>
+        <w:rPr>
+          <w:rFonts w:ascii="Helvetica" w:hAnsi="Helvetica" w:cs="Helvetica"/>
+          <w:color w:val="111111"/>
+        </w:rPr>
+        <w:t>Extreme fussiness</w:t>
+      </w:r>
+    </w:p>
+    <w:p>
+      <w:pPr>
+        <w:numPr>
+          <w:ilvl w:val="0"/>
+          <w:numId w:val="17"/>
+        </w:numPr>
+        <w:shd w:val="clear" w:color="auto" w:fill="FFFFFF"/>
+        <w:spacing w:before="100" w:beforeAutospacing="1" w:after="180" w:line="336" w:lineRule="atLeast"/>
+        <w:ind w:left="540"/>
+        <w:rPr>
+          <w:rFonts w:ascii="Helvetica" w:hAnsi="Helvetica" w:cs="Helvetica"/>
+          <w:color w:val="111111"/>
+        </w:rPr>
+      </w:pPr>
+      <w:r>
+        <w:rPr>
+          <w:rFonts w:ascii="Helvetica" w:hAnsi="Helvetica" w:cs="Helvetica"/>
+          <w:color w:val="111111"/>
+        </w:rPr>
+        <w:t>Unusual drowsiness</w:t>
+      </w:r>
+    </w:p>
+    <w:p>
+      <w:pPr>
+        <w:numPr>
+          <w:ilvl w:val="0"/>
+          <w:numId w:val="17"/>
+        </w:numPr>
+        <w:shd w:val="clear" w:color="auto" w:fill="FFFFFF"/>
+        <w:spacing w:before="100" w:beforeAutospacing="1" w:after="180" w:line="336" w:lineRule="atLeast"/>
+        <w:ind w:left="540"/>
+        <w:rPr>
+          <w:rFonts w:ascii="Helvetica" w:hAnsi="Helvetica" w:cs="Helvetica"/>
+          <w:color w:val="111111"/>
+        </w:rPr>
+      </w:pPr>
+      <w:r>
+        <w:rPr>
+          <w:rFonts w:ascii="Helvetica" w:hAnsi="Helvetica" w:cs="Helvetica"/>
+          <w:color w:val="111111"/>
+        </w:rPr>
+        <w:t>Lack of appetite</w:t>
+      </w:r>
+    </w:p>
+    <w:p>
+      <w:pPr>
+        <w:shd w:val="clear" w:color="auto" w:fill="FFFFFF"/>
+        <w:spacing w:after="360" w:line="360" w:lineRule="atLeast"/>
+        <w:rPr>
+          <w:rFonts w:ascii="Helvetica" w:eastAsia="Times New Roman" w:hAnsi="Helvetica" w:cs="Helvetica"/>
+          <w:color w:val="111111"/>
+          <w:sz w:val="24"/>
+          <w:szCs w:val="24"/>
+        </w:rPr>
+      </w:pPr>
+    </w:p>
+    <w:p>
+      <w:pPr>
+        <w:shd w:val="clear" w:color="auto" w:fill="FFFFFF"/>
+        <w:spacing w:after="360" w:line="360" w:lineRule="atLeast"/>
+        <w:rPr>
+          <w:rFonts w:ascii="Helvetica" w:eastAsia="Times New Roman" w:hAnsi="Helvetica" w:cs="Helvetica"/>
+          <w:color w:val="111111"/>
+          <w:sz w:val="24"/>
+          <w:szCs w:val="24"/>
+        </w:rPr>
+      </w:pPr>
+    </w:p>
+    <w:p>
+      <w:pPr>
+        <w:shd w:val="clear" w:color="auto" w:fill="FFFFFF"/>
+        <w:spacing w:after="360" w:line="360" w:lineRule="atLeast"/>
+        <w:rPr>
+          <w:rFonts w:ascii="Helvetica" w:eastAsia="Times New Roman" w:hAnsi="Helvetica" w:cs="Helvetica"/>
+          <w:color w:val="111111"/>
+          <w:sz w:val="24"/>
+          <w:szCs w:val="24"/>
+        </w:rPr>
+      </w:pPr>
+    </w:p>
+    <w:p>
+      <w:pPr>
+        <w:shd w:val="clear" w:color="auto" w:fill="FFFFFF"/>
+        <w:spacing w:after="360" w:line="360" w:lineRule="atLeast"/>
+        <w:rPr>
+          <w:rFonts w:ascii="Helvetica" w:eastAsia="Times New Roman" w:hAnsi="Helvetica" w:cs="Helvetica"/>
+          <w:color w:val="111111"/>
+          <w:sz w:val="24"/>
+          <w:szCs w:val="24"/>
+        </w:rPr>
+      </w:pPr>
+    </w:p>
+    <w:p>
+      <w:pPr>
+        <w:pStyle w:val="Heading2"/>
+        <w:numPr>
+          <w:ilvl w:val="0"/>
+          <w:numId w:val="18"/>
+        </w:numPr>
+        <w:shd w:val="clear" w:color="auto" w:fill="FFFFFF"/>
+        <w:spacing w:before="0" w:beforeAutospacing="0" w:after="360" w:afterAutospacing="0"/>
+        <w:rPr>
+          <w:rFonts w:ascii="Helvetica" w:hAnsi="Helvetica" w:cs="Helvetica"/>
+          <w:b w:val="0"/>
+          <w:bCs w:val="0"/>
+          <w:color w:val="111111"/>
+        </w:rPr>
+      </w:pPr>
+      <w:r>
+        <w:rPr>
+          <w:rFonts w:ascii="Helvetica" w:hAnsi="Helvetica" w:cs="Helvetica"/>
+          <w:b w:val="0"/>
+          <w:bCs w:val="0"/>
+          <w:color w:val="111111"/>
+        </w:rPr>
+        <w:lastRenderedPageBreak/>
+        <w:t xml:space="preserve">Disease: Migraine </w:t>
+      </w:r>
+    </w:p>
+    <w:p>
+      <w:pPr>
+        <w:pStyle w:val="NormalWeb"/>
+        <w:shd w:val="clear" w:color="auto" w:fill="FFFFFF"/>
+        <w:spacing w:before="0" w:beforeAutospacing="0" w:after="360" w:afterAutospacing="0" w:line="360" w:lineRule="atLeast"/>
+        <w:rPr>
+          <w:rFonts w:ascii="Helvetica" w:hAnsi="Helvetica" w:cs="Helvetica"/>
+          <w:color w:val="111111"/>
+        </w:rPr>
+      </w:pPr>
+      <w:r>
+        <w:rPr>
+          <w:rFonts w:ascii="Helvetica" w:hAnsi="Helvetica" w:cs="Helvetica"/>
+          <w:color w:val="111111"/>
+        </w:rPr>
+        <w:t>A migraine can cause severe throbbing pain or a pulsing sensation, usually on just one side of the head. It's often accompanied by nausea, vomiting, and extreme sensitivity to light and sound.</w:t>
+      </w:r>
+    </w:p>
+    <w:p>
+      <w:pPr>
+        <w:pStyle w:val="NormalWeb"/>
+        <w:shd w:val="clear" w:color="auto" w:fill="FFFFFF"/>
+        <w:spacing w:before="0" w:beforeAutospacing="0" w:after="360" w:afterAutospacing="0" w:line="360" w:lineRule="atLeast"/>
+        <w:rPr>
+          <w:rFonts w:ascii="Helvetica" w:hAnsi="Helvetica" w:cs="Helvetica"/>
+          <w:color w:val="111111"/>
+        </w:rPr>
+      </w:pPr>
+      <w:r>
+        <w:rPr>
+          <w:rFonts w:ascii="Helvetica" w:hAnsi="Helvetica" w:cs="Helvetica"/>
+          <w:color w:val="111111"/>
+        </w:rPr>
+        <w:t>Migraine attacks can cause significant pain for hours to days and can be so severe that the pain is disabling.</w:t>
+      </w:r>
+    </w:p>
+    <w:p>
+      <w:pPr>
+        <w:pStyle w:val="Heading2"/>
+        <w:shd w:val="clear" w:color="auto" w:fill="FFFFFF"/>
+        <w:spacing w:before="0" w:beforeAutospacing="0" w:after="360" w:afterAutospacing="0"/>
+        <w:rPr>
+          <w:rFonts w:ascii="Helvetica" w:hAnsi="Helvetica" w:cs="Helvetica"/>
+          <w:b w:val="0"/>
+          <w:bCs w:val="0"/>
+          <w:color w:val="111111"/>
+        </w:rPr>
+      </w:pPr>
+      <w:r>
+        <w:rPr>
+          <w:rFonts w:ascii="Helvetica" w:hAnsi="Helvetica" w:cs="Helvetica"/>
+          <w:b w:val="0"/>
+          <w:bCs w:val="0"/>
+          <w:color w:val="111111"/>
+        </w:rPr>
+        <w:t>Symptoms</w:t>
+      </w:r>
+    </w:p>
+    <w:p>
+      <w:pPr>
+        <w:pStyle w:val="NormalWeb"/>
+        <w:shd w:val="clear" w:color="auto" w:fill="FFFFFF"/>
+        <w:spacing w:before="0" w:beforeAutospacing="0" w:after="360" w:afterAutospacing="0" w:line="360" w:lineRule="atLeast"/>
+        <w:rPr>
+          <w:rFonts w:ascii="Helvetica" w:hAnsi="Helvetica" w:cs="Helvetica"/>
+          <w:color w:val="111111"/>
+        </w:rPr>
+      </w:pPr>
+      <w:r>
+        <w:rPr>
+          <w:rFonts w:ascii="Helvetica" w:hAnsi="Helvetica" w:cs="Helvetica"/>
+          <w:color w:val="111111"/>
+        </w:rPr>
+        <w:t>Migraines often begin in childhood, adolescence or early adulthood. Migraines may progress through four stages: prodrome, aura, headache and post-drome, though you may not experience all stages.</w:t>
+      </w:r>
+    </w:p>
+    <w:p>
+      <w:pPr>
+        <w:pStyle w:val="Heading4"/>
+        <w:shd w:val="clear" w:color="auto" w:fill="FFFFFF"/>
+        <w:spacing w:before="0" w:after="360"/>
+        <w:rPr>
+          <w:rFonts w:ascii="Helvetica" w:hAnsi="Helvetica" w:cs="Helvetica"/>
+          <w:i w:val="0"/>
+          <w:color w:val="111111"/>
+        </w:rPr>
+      </w:pPr>
+      <w:r>
+        <w:rPr>
+          <w:rFonts w:ascii="Helvetica" w:hAnsi="Helvetica" w:cs="Helvetica"/>
+          <w:i w:val="0"/>
+          <w:color w:val="111111"/>
+        </w:rPr>
+        <w:t>Prodrome [</w:t>
+      </w:r>
+      <w:r>
+        <w:rPr>
+          <w:rFonts w:ascii="Arial" w:hAnsi="Arial" w:cs="Arial"/>
+          <w:i w:val="0"/>
+          <w:color w:val="222222"/>
+          <w:shd w:val="clear" w:color="auto" w:fill="FFFFFF"/>
+        </w:rPr>
+        <w:t>an early symptom indicating the onset of a disease or illness</w:t>
+      </w:r>
+      <w:r>
+        <w:rPr>
+          <w:rFonts w:ascii="Helvetica" w:hAnsi="Helvetica" w:cs="Helvetica"/>
+          <w:i w:val="0"/>
+          <w:color w:val="111111"/>
+        </w:rPr>
+        <w:t>]</w:t>
+      </w:r>
+    </w:p>
+    <w:p>
+      <w:pPr>
+        <w:pStyle w:val="NormalWeb"/>
+        <w:shd w:val="clear" w:color="auto" w:fill="FFFFFF"/>
+        <w:spacing w:before="0" w:beforeAutospacing="0" w:after="360" w:afterAutospacing="0" w:line="360" w:lineRule="atLeast"/>
+        <w:rPr>
+          <w:rFonts w:ascii="Helvetica" w:hAnsi="Helvetica" w:cs="Helvetica"/>
+          <w:color w:val="111111"/>
+        </w:rPr>
+      </w:pPr>
+      <w:r>
+        <w:rPr>
+          <w:rFonts w:ascii="Helvetica" w:hAnsi="Helvetica" w:cs="Helvetica"/>
+          <w:color w:val="111111"/>
+        </w:rPr>
+        <w:t>One or two days before a migraine, you may notice subtle changes that warn of an upcoming migraine, including:</w:t>
+      </w:r>
+    </w:p>
+    <w:p>
+      <w:pPr>
+        <w:numPr>
+          <w:ilvl w:val="0"/>
+          <w:numId w:val="19"/>
+        </w:numPr>
+        <w:shd w:val="clear" w:color="auto" w:fill="FFFFFF"/>
+        <w:spacing w:before="100" w:beforeAutospacing="1" w:after="180" w:line="336" w:lineRule="atLeast"/>
+        <w:ind w:left="540"/>
+        <w:rPr>
+          <w:rFonts w:ascii="Helvetica" w:hAnsi="Helvetica" w:cs="Helvetica"/>
+          <w:color w:val="111111"/>
+        </w:rPr>
+      </w:pPr>
+      <w:r>
+        <w:rPr>
+          <w:rFonts w:ascii="Helvetica" w:hAnsi="Helvetica" w:cs="Helvetica"/>
+          <w:color w:val="111111"/>
+        </w:rPr>
+        <w:t>Constipation</w:t>
+      </w:r>
+    </w:p>
+    <w:p>
+      <w:pPr>
+        <w:numPr>
+          <w:ilvl w:val="0"/>
+          <w:numId w:val="19"/>
+        </w:numPr>
+        <w:shd w:val="clear" w:color="auto" w:fill="FFFFFF"/>
+        <w:spacing w:before="100" w:beforeAutospacing="1" w:after="180" w:line="336" w:lineRule="atLeast"/>
+        <w:ind w:left="540"/>
+        <w:rPr>
+          <w:rFonts w:ascii="Helvetica" w:hAnsi="Helvetica" w:cs="Helvetica"/>
+          <w:color w:val="111111"/>
+        </w:rPr>
+      </w:pPr>
+      <w:r>
+        <w:rPr>
+          <w:rFonts w:ascii="Helvetica" w:hAnsi="Helvetica" w:cs="Helvetica"/>
+          <w:color w:val="111111"/>
+        </w:rPr>
+        <w:t>Mood changes, from depression to euphoria</w:t>
+      </w:r>
+    </w:p>
+    <w:p>
+      <w:pPr>
+        <w:numPr>
+          <w:ilvl w:val="0"/>
+          <w:numId w:val="19"/>
+        </w:numPr>
+        <w:shd w:val="clear" w:color="auto" w:fill="FFFFFF"/>
+        <w:spacing w:before="100" w:beforeAutospacing="1" w:after="180" w:line="336" w:lineRule="atLeast"/>
+        <w:ind w:left="540"/>
+        <w:rPr>
+          <w:rFonts w:ascii="Helvetica" w:hAnsi="Helvetica" w:cs="Helvetica"/>
+          <w:color w:val="111111"/>
+        </w:rPr>
+      </w:pPr>
+      <w:r>
+        <w:rPr>
+          <w:rFonts w:ascii="Helvetica" w:hAnsi="Helvetica" w:cs="Helvetica"/>
+          <w:color w:val="111111"/>
+        </w:rPr>
+        <w:t>Food cravings</w:t>
+      </w:r>
+    </w:p>
+    <w:p>
+      <w:pPr>
+        <w:numPr>
+          <w:ilvl w:val="0"/>
+          <w:numId w:val="19"/>
+        </w:numPr>
+        <w:shd w:val="clear" w:color="auto" w:fill="FFFFFF"/>
+        <w:spacing w:before="100" w:beforeAutospacing="1" w:after="180" w:line="336" w:lineRule="atLeast"/>
+        <w:ind w:left="540"/>
+        <w:rPr>
+          <w:rFonts w:ascii="Helvetica" w:hAnsi="Helvetica" w:cs="Helvetica"/>
+          <w:color w:val="111111"/>
+        </w:rPr>
+      </w:pPr>
+      <w:r>
+        <w:rPr>
+          <w:rFonts w:ascii="Helvetica" w:hAnsi="Helvetica" w:cs="Helvetica"/>
+          <w:color w:val="111111"/>
+        </w:rPr>
+        <w:t>Neck stiffness</w:t>
+      </w:r>
+    </w:p>
+    <w:p>
+      <w:pPr>
+        <w:numPr>
+          <w:ilvl w:val="0"/>
+          <w:numId w:val="19"/>
+        </w:numPr>
+        <w:shd w:val="clear" w:color="auto" w:fill="FFFFFF"/>
+        <w:spacing w:before="100" w:beforeAutospacing="1" w:after="180" w:line="336" w:lineRule="atLeast"/>
+        <w:ind w:left="540"/>
+        <w:rPr>
+          <w:rFonts w:ascii="Helvetica" w:hAnsi="Helvetica" w:cs="Helvetica"/>
+          <w:color w:val="111111"/>
+        </w:rPr>
+      </w:pPr>
+      <w:r>
+        <w:rPr>
+          <w:rFonts w:ascii="Helvetica" w:hAnsi="Helvetica" w:cs="Helvetica"/>
+          <w:color w:val="111111"/>
+        </w:rPr>
+        <w:t>Increased thirst and urination</w:t>
+      </w:r>
+    </w:p>
+    <w:p>
+      <w:pPr>
+        <w:numPr>
+          <w:ilvl w:val="0"/>
+          <w:numId w:val="19"/>
+        </w:numPr>
+        <w:shd w:val="clear" w:color="auto" w:fill="FFFFFF"/>
+        <w:spacing w:before="100" w:beforeAutospacing="1" w:after="180" w:line="336" w:lineRule="atLeast"/>
+        <w:ind w:left="540"/>
+        <w:rPr>
+          <w:rFonts w:ascii="Helvetica" w:hAnsi="Helvetica" w:cs="Helvetica"/>
+          <w:color w:val="111111"/>
+        </w:rPr>
+      </w:pPr>
+      <w:r>
+        <w:rPr>
+          <w:rFonts w:ascii="Helvetica" w:hAnsi="Helvetica" w:cs="Helvetica"/>
+          <w:color w:val="111111"/>
+        </w:rPr>
+        <w:t>Frequent yawning</w:t>
+      </w:r>
+    </w:p>
+    <w:p>
+      <w:pPr>
+        <w:pStyle w:val="Heading4"/>
+        <w:shd w:val="clear" w:color="auto" w:fill="FFFFFF"/>
+        <w:spacing w:before="0" w:after="360"/>
+        <w:rPr>
+          <w:rFonts w:ascii="Helvetica" w:hAnsi="Helvetica" w:cs="Helvetica"/>
+          <w:i w:val="0"/>
+          <w:color w:val="111111"/>
+        </w:rPr>
+      </w:pPr>
+      <w:r>
+        <w:rPr>
+          <w:rFonts w:ascii="Helvetica" w:hAnsi="Helvetica" w:cs="Helvetica"/>
+          <w:i w:val="0"/>
+          <w:color w:val="111111"/>
+        </w:rPr>
+        <w:t>Aura [</w:t>
+      </w:r>
+      <w:r>
+        <w:rPr>
+          <w:rFonts w:ascii="Arial" w:hAnsi="Arial" w:cs="Arial"/>
+          <w:i w:val="0"/>
+          <w:color w:val="222222"/>
+          <w:shd w:val="clear" w:color="auto" w:fill="FFFFFF"/>
+        </w:rPr>
+        <w:t> a headache that strikes after or along with sensory disturbances]</w:t>
+      </w:r>
+    </w:p>
+    <w:p>
+      <w:pPr>
+        <w:pStyle w:val="NormalWeb"/>
+        <w:shd w:val="clear" w:color="auto" w:fill="FFFFFF"/>
+        <w:spacing w:before="0" w:beforeAutospacing="0" w:after="360" w:afterAutospacing="0" w:line="360" w:lineRule="atLeast"/>
+        <w:rPr>
+          <w:rFonts w:ascii="Helvetica" w:hAnsi="Helvetica" w:cs="Helvetica"/>
+          <w:color w:val="111111"/>
+        </w:rPr>
+      </w:pPr>
+      <w:r>
+        <w:rPr>
+          <w:rFonts w:ascii="Helvetica" w:hAnsi="Helvetica" w:cs="Helvetica"/>
+          <w:color w:val="111111"/>
+        </w:rPr>
+        <w:t>Aura may occur before or during migraines. Most people experience migraines without aura.</w:t>
+      </w:r>
+    </w:p>
+    <w:p>
+      <w:pPr>
+        <w:pStyle w:val="NormalWeb"/>
+        <w:shd w:val="clear" w:color="auto" w:fill="FFFFFF"/>
+        <w:spacing w:before="0" w:beforeAutospacing="0" w:after="360" w:afterAutospacing="0" w:line="360" w:lineRule="atLeast"/>
+        <w:rPr>
+          <w:rFonts w:ascii="Helvetica" w:hAnsi="Helvetica" w:cs="Helvetica"/>
+          <w:color w:val="111111"/>
+        </w:rPr>
+      </w:pPr>
+      <w:r>
+        <w:rPr>
+          <w:rFonts w:ascii="Helvetica" w:hAnsi="Helvetica" w:cs="Helvetica"/>
+          <w:color w:val="111111"/>
+        </w:rPr>
+        <w:t>Auras are symptoms of the nervous system. They are usually visual disturbances, such as flashes of light or wavy, zigzag vision.</w:t>
+      </w:r>
+    </w:p>
+    <w:p>
+      <w:pPr>
+        <w:pStyle w:val="NormalWeb"/>
+        <w:shd w:val="clear" w:color="auto" w:fill="FFFFFF"/>
+        <w:spacing w:before="0" w:beforeAutospacing="0" w:after="360" w:afterAutospacing="0" w:line="360" w:lineRule="atLeast"/>
+        <w:rPr>
+          <w:rFonts w:ascii="Helvetica" w:hAnsi="Helvetica" w:cs="Helvetica"/>
+          <w:color w:val="111111"/>
+        </w:rPr>
+      </w:pPr>
+      <w:r>
+        <w:rPr>
+          <w:rFonts w:ascii="Helvetica" w:hAnsi="Helvetica" w:cs="Helvetica"/>
+          <w:color w:val="111111"/>
+        </w:rPr>
+        <w:lastRenderedPageBreak/>
+        <w:t>Sometimes auras can also be touching sensations (sensory), movement (motor) or speech (verbal) disturbances. Your muscles may get weak, or you may feel as though someone is touching you.</w:t>
+      </w:r>
+    </w:p>
+    <w:p>
+      <w:pPr>
+        <w:pStyle w:val="NormalWeb"/>
+        <w:shd w:val="clear" w:color="auto" w:fill="FFFFFF"/>
+        <w:spacing w:before="0" w:beforeAutospacing="0" w:after="360" w:afterAutospacing="0" w:line="360" w:lineRule="atLeast"/>
+        <w:rPr>
+          <w:rFonts w:ascii="Helvetica" w:hAnsi="Helvetica" w:cs="Helvetica"/>
+          <w:color w:val="111111"/>
+        </w:rPr>
+      </w:pPr>
+      <w:r>
+        <w:rPr>
+          <w:rFonts w:ascii="Helvetica" w:hAnsi="Helvetica" w:cs="Helvetica"/>
+          <w:color w:val="111111"/>
+        </w:rPr>
+        <w:t>Each of these symptoms usually begins gradually, builds up over several minutes and lasts for 20 to 60 minutes. Examples of migraine aura include:</w:t>
+      </w:r>
+    </w:p>
+    <w:p>
+      <w:pPr>
+        <w:numPr>
+          <w:ilvl w:val="0"/>
+          <w:numId w:val="20"/>
+        </w:numPr>
+        <w:shd w:val="clear" w:color="auto" w:fill="FFFFFF"/>
+        <w:spacing w:before="100" w:beforeAutospacing="1" w:after="180" w:line="336" w:lineRule="atLeast"/>
+        <w:ind w:left="540"/>
+        <w:rPr>
+          <w:rFonts w:ascii="Helvetica" w:hAnsi="Helvetica" w:cs="Helvetica"/>
+          <w:color w:val="111111"/>
+        </w:rPr>
+      </w:pPr>
+      <w:r>
+        <w:rPr>
+          <w:rFonts w:ascii="Helvetica" w:hAnsi="Helvetica" w:cs="Helvetica"/>
+          <w:color w:val="111111"/>
+        </w:rPr>
+        <w:t>Visual phenomena, such as seeing various shapes, bright spots or flashes of light</w:t>
+      </w:r>
+    </w:p>
+    <w:p>
+      <w:pPr>
+        <w:numPr>
+          <w:ilvl w:val="0"/>
+          <w:numId w:val="20"/>
+        </w:numPr>
+        <w:shd w:val="clear" w:color="auto" w:fill="FFFFFF"/>
+        <w:spacing w:before="100" w:beforeAutospacing="1" w:after="180" w:line="336" w:lineRule="atLeast"/>
+        <w:ind w:left="540"/>
+        <w:rPr>
+          <w:rFonts w:ascii="Helvetica" w:hAnsi="Helvetica" w:cs="Helvetica"/>
+          <w:color w:val="111111"/>
+        </w:rPr>
+      </w:pPr>
+      <w:r>
+        <w:rPr>
+          <w:rFonts w:ascii="Helvetica" w:hAnsi="Helvetica" w:cs="Helvetica"/>
+          <w:color w:val="111111"/>
+        </w:rPr>
+        <w:t>Vision loss</w:t>
+      </w:r>
+    </w:p>
+    <w:p>
+      <w:pPr>
+        <w:numPr>
+          <w:ilvl w:val="0"/>
+          <w:numId w:val="20"/>
+        </w:numPr>
+        <w:shd w:val="clear" w:color="auto" w:fill="FFFFFF"/>
+        <w:spacing w:before="100" w:beforeAutospacing="1" w:after="180" w:line="336" w:lineRule="atLeast"/>
+        <w:ind w:left="540"/>
+        <w:rPr>
+          <w:rFonts w:ascii="Helvetica" w:hAnsi="Helvetica" w:cs="Helvetica"/>
+          <w:color w:val="111111"/>
+        </w:rPr>
+      </w:pPr>
+      <w:r>
+        <w:rPr>
+          <w:rFonts w:ascii="Helvetica" w:hAnsi="Helvetica" w:cs="Helvetica"/>
+          <w:color w:val="111111"/>
+        </w:rPr>
+        <w:t>Pins and needles sensations in an arm or leg</w:t>
+      </w:r>
+    </w:p>
+    <w:p>
+      <w:pPr>
+        <w:numPr>
+          <w:ilvl w:val="0"/>
+          <w:numId w:val="20"/>
+        </w:numPr>
+        <w:shd w:val="clear" w:color="auto" w:fill="FFFFFF"/>
+        <w:spacing w:before="100" w:beforeAutospacing="1" w:after="180" w:line="336" w:lineRule="atLeast"/>
+        <w:ind w:left="540"/>
+        <w:rPr>
+          <w:rFonts w:ascii="Helvetica" w:hAnsi="Helvetica" w:cs="Helvetica"/>
+          <w:color w:val="111111"/>
+        </w:rPr>
+      </w:pPr>
+      <w:r>
+        <w:rPr>
+          <w:rFonts w:ascii="Helvetica" w:hAnsi="Helvetica" w:cs="Helvetica"/>
+          <w:color w:val="111111"/>
+        </w:rPr>
+        <w:t>Weakness or numbness in the face or one side of the body</w:t>
+      </w:r>
+    </w:p>
+    <w:p>
+      <w:pPr>
+        <w:numPr>
+          <w:ilvl w:val="0"/>
+          <w:numId w:val="20"/>
+        </w:numPr>
+        <w:shd w:val="clear" w:color="auto" w:fill="FFFFFF"/>
+        <w:spacing w:before="100" w:beforeAutospacing="1" w:after="180" w:line="336" w:lineRule="atLeast"/>
+        <w:ind w:left="540"/>
+        <w:rPr>
+          <w:rFonts w:ascii="Helvetica" w:hAnsi="Helvetica" w:cs="Helvetica"/>
+          <w:color w:val="111111"/>
+        </w:rPr>
+      </w:pPr>
+      <w:r>
+        <w:rPr>
+          <w:rFonts w:ascii="Helvetica" w:hAnsi="Helvetica" w:cs="Helvetica"/>
+          <w:color w:val="111111"/>
+        </w:rPr>
+        <w:t>Difficulty speaking</w:t>
+      </w:r>
+    </w:p>
+    <w:p>
+      <w:pPr>
+        <w:numPr>
+          <w:ilvl w:val="0"/>
+          <w:numId w:val="20"/>
+        </w:numPr>
+        <w:shd w:val="clear" w:color="auto" w:fill="FFFFFF"/>
+        <w:spacing w:before="100" w:beforeAutospacing="1" w:after="180" w:line="336" w:lineRule="atLeast"/>
+        <w:ind w:left="540"/>
+        <w:rPr>
+          <w:rFonts w:ascii="Helvetica" w:hAnsi="Helvetica" w:cs="Helvetica"/>
+          <w:color w:val="111111"/>
+        </w:rPr>
+      </w:pPr>
+      <w:r>
+        <w:rPr>
+          <w:rFonts w:ascii="Helvetica" w:hAnsi="Helvetica" w:cs="Helvetica"/>
+          <w:color w:val="111111"/>
+        </w:rPr>
+        <w:t>Hearing noises or music</w:t>
+      </w:r>
+    </w:p>
+    <w:p>
+      <w:pPr>
+        <w:numPr>
+          <w:ilvl w:val="0"/>
+          <w:numId w:val="20"/>
+        </w:numPr>
+        <w:shd w:val="clear" w:color="auto" w:fill="FFFFFF"/>
+        <w:spacing w:before="100" w:beforeAutospacing="1" w:after="180" w:line="336" w:lineRule="atLeast"/>
+        <w:ind w:left="540"/>
+        <w:rPr>
+          <w:rFonts w:ascii="Helvetica" w:hAnsi="Helvetica" w:cs="Helvetica"/>
+          <w:color w:val="111111"/>
+        </w:rPr>
+      </w:pPr>
+      <w:r>
+        <w:rPr>
+          <w:rFonts w:ascii="Helvetica" w:hAnsi="Helvetica" w:cs="Helvetica"/>
+          <w:color w:val="111111"/>
+        </w:rPr>
+        <w:t>Uncontrollable jerking or other movements</w:t>
+      </w:r>
+    </w:p>
+    <w:p>
+      <w:pPr>
+        <w:pStyle w:val="NormalWeb"/>
+        <w:shd w:val="clear" w:color="auto" w:fill="FFFFFF"/>
+        <w:spacing w:before="0" w:beforeAutospacing="0" w:after="360" w:afterAutospacing="0" w:line="360" w:lineRule="atLeast"/>
+        <w:rPr>
+          <w:rFonts w:ascii="Helvetica" w:hAnsi="Helvetica" w:cs="Helvetica"/>
+          <w:color w:val="111111"/>
+        </w:rPr>
+      </w:pPr>
+      <w:r>
+        <w:rPr>
+          <w:rFonts w:ascii="Helvetica" w:hAnsi="Helvetica" w:cs="Helvetica"/>
+          <w:color w:val="111111"/>
+        </w:rPr>
+        <w:t>Sometimes, a migraine with aura may be associated with limb weakness (hemiplegic migraine).</w:t>
+      </w:r>
+    </w:p>
+    <w:p>
+      <w:pPr>
+        <w:pStyle w:val="Heading4"/>
+        <w:shd w:val="clear" w:color="auto" w:fill="FFFFFF"/>
+        <w:spacing w:before="0" w:after="360"/>
+        <w:rPr>
+          <w:rFonts w:ascii="Helvetica" w:hAnsi="Helvetica" w:cs="Helvetica"/>
+          <w:i w:val="0"/>
+          <w:color w:val="111111"/>
+        </w:rPr>
+      </w:pPr>
+      <w:r>
+        <w:rPr>
+          <w:rFonts w:ascii="Helvetica" w:hAnsi="Helvetica" w:cs="Helvetica"/>
+          <w:i w:val="0"/>
+          <w:color w:val="111111"/>
+        </w:rPr>
+        <w:t>Attack</w:t>
+      </w:r>
+    </w:p>
+    <w:p>
+      <w:pPr>
+        <w:pStyle w:val="NormalWeb"/>
+        <w:shd w:val="clear" w:color="auto" w:fill="FFFFFF"/>
+        <w:spacing w:before="0" w:beforeAutospacing="0" w:after="360" w:afterAutospacing="0" w:line="360" w:lineRule="atLeast"/>
+        <w:rPr>
+          <w:rFonts w:ascii="Helvetica" w:hAnsi="Helvetica" w:cs="Helvetica"/>
+          <w:color w:val="111111"/>
+        </w:rPr>
+      </w:pPr>
+      <w:r>
+        <w:rPr>
+          <w:rFonts w:ascii="Helvetica" w:hAnsi="Helvetica" w:cs="Helvetica"/>
+          <w:color w:val="111111"/>
+        </w:rPr>
+        <w:t>A migraine usually lasts from four to 72 hours if untreated. The frequency with which headaches occur varies from person to person. Migraines may be rare, or strike several times a month. During a migraine, you may experience:</w:t>
+      </w:r>
+    </w:p>
+    <w:p>
+      <w:pPr>
+        <w:numPr>
+          <w:ilvl w:val="0"/>
+          <w:numId w:val="21"/>
+        </w:numPr>
+        <w:shd w:val="clear" w:color="auto" w:fill="FFFFFF"/>
+        <w:spacing w:before="100" w:beforeAutospacing="1" w:after="180" w:line="336" w:lineRule="atLeast"/>
+        <w:ind w:left="540"/>
+        <w:rPr>
+          <w:rFonts w:ascii="Helvetica" w:hAnsi="Helvetica" w:cs="Helvetica"/>
+          <w:color w:val="111111"/>
+        </w:rPr>
+      </w:pPr>
+      <w:r>
+        <w:rPr>
+          <w:rFonts w:ascii="Helvetica" w:hAnsi="Helvetica" w:cs="Helvetica"/>
+          <w:color w:val="111111"/>
+        </w:rPr>
+        <w:t>Pain on one side or both sides of your head</w:t>
+      </w:r>
+    </w:p>
+    <w:p>
+      <w:pPr>
+        <w:numPr>
+          <w:ilvl w:val="0"/>
+          <w:numId w:val="21"/>
+        </w:numPr>
+        <w:shd w:val="clear" w:color="auto" w:fill="FFFFFF"/>
+        <w:spacing w:before="100" w:beforeAutospacing="1" w:after="180" w:line="336" w:lineRule="atLeast"/>
+        <w:ind w:left="540"/>
+        <w:rPr>
+          <w:rFonts w:ascii="Helvetica" w:hAnsi="Helvetica" w:cs="Helvetica"/>
+          <w:color w:val="111111"/>
+        </w:rPr>
+      </w:pPr>
+      <w:r>
+        <w:rPr>
+          <w:rFonts w:ascii="Helvetica" w:hAnsi="Helvetica" w:cs="Helvetica"/>
+          <w:color w:val="111111"/>
+        </w:rPr>
+        <w:t>Pain that feels throbbing or pulsing</w:t>
+      </w:r>
+    </w:p>
+    <w:p>
+      <w:pPr>
+        <w:numPr>
+          <w:ilvl w:val="0"/>
+          <w:numId w:val="21"/>
+        </w:numPr>
+        <w:shd w:val="clear" w:color="auto" w:fill="FFFFFF"/>
+        <w:spacing w:before="100" w:beforeAutospacing="1" w:after="180" w:line="336" w:lineRule="atLeast"/>
+        <w:ind w:left="540"/>
+        <w:rPr>
+          <w:rFonts w:ascii="Helvetica" w:hAnsi="Helvetica" w:cs="Helvetica"/>
+          <w:color w:val="111111"/>
+        </w:rPr>
+      </w:pPr>
+      <w:r>
+        <w:rPr>
+          <w:rFonts w:ascii="Helvetica" w:hAnsi="Helvetica" w:cs="Helvetica"/>
+          <w:color w:val="111111"/>
+        </w:rPr>
+        <w:t>Sensitivity to light, sounds, and sometimes smells and touch</w:t>
+      </w:r>
+    </w:p>
+    <w:p>
+      <w:pPr>
+        <w:numPr>
+          <w:ilvl w:val="0"/>
+          <w:numId w:val="21"/>
+        </w:numPr>
+        <w:shd w:val="clear" w:color="auto" w:fill="FFFFFF"/>
+        <w:spacing w:before="100" w:beforeAutospacing="1" w:after="180" w:line="336" w:lineRule="atLeast"/>
+        <w:ind w:left="540"/>
+        <w:rPr>
+          <w:rFonts w:ascii="Helvetica" w:hAnsi="Helvetica" w:cs="Helvetica"/>
+          <w:color w:val="111111"/>
+        </w:rPr>
+      </w:pPr>
+      <w:r>
+        <w:rPr>
+          <w:rFonts w:ascii="Helvetica" w:hAnsi="Helvetica" w:cs="Helvetica"/>
+          <w:color w:val="111111"/>
+        </w:rPr>
+        <w:t>Nausea and vomiting</w:t>
+      </w:r>
+    </w:p>
+    <w:p>
+      <w:pPr>
+        <w:numPr>
+          <w:ilvl w:val="0"/>
+          <w:numId w:val="21"/>
+        </w:numPr>
+        <w:shd w:val="clear" w:color="auto" w:fill="FFFFFF"/>
+        <w:spacing w:before="100" w:beforeAutospacing="1" w:after="180" w:line="336" w:lineRule="atLeast"/>
+        <w:ind w:left="540"/>
+        <w:rPr>
+          <w:rFonts w:ascii="Helvetica" w:hAnsi="Helvetica" w:cs="Helvetica"/>
+          <w:color w:val="111111"/>
+        </w:rPr>
+      </w:pPr>
+      <w:r>
+        <w:rPr>
+          <w:rFonts w:ascii="Helvetica" w:hAnsi="Helvetica" w:cs="Helvetica"/>
+          <w:color w:val="111111"/>
+        </w:rPr>
+        <w:t>Blurred vision</w:t>
+      </w:r>
+    </w:p>
+    <w:p>
+      <w:pPr>
+        <w:numPr>
+          <w:ilvl w:val="0"/>
+          <w:numId w:val="21"/>
+        </w:numPr>
+        <w:shd w:val="clear" w:color="auto" w:fill="FFFFFF"/>
+        <w:spacing w:before="100" w:beforeAutospacing="1" w:after="180" w:line="336" w:lineRule="atLeast"/>
+        <w:ind w:left="540"/>
+        <w:rPr>
+          <w:rFonts w:ascii="Helvetica" w:hAnsi="Helvetica" w:cs="Helvetica"/>
+          <w:color w:val="111111"/>
+        </w:rPr>
+      </w:pPr>
+      <w:r>
+        <w:rPr>
+          <w:rFonts w:ascii="Helvetica" w:hAnsi="Helvetica" w:cs="Helvetica"/>
+          <w:color w:val="111111"/>
+        </w:rPr>
+        <w:t>Lightheadedness, sometimes followed by fainting</w:t>
+      </w:r>
+    </w:p>
+    <w:p>
+      <w:pPr>
+        <w:pStyle w:val="Heading4"/>
+        <w:shd w:val="clear" w:color="auto" w:fill="FFFFFF"/>
+        <w:spacing w:before="0" w:after="360"/>
+        <w:rPr>
+          <w:rFonts w:ascii="Helvetica" w:hAnsi="Helvetica" w:cs="Helvetica"/>
+          <w:i w:val="0"/>
+          <w:color w:val="111111"/>
+        </w:rPr>
+      </w:pPr>
+      <w:r>
+        <w:rPr>
+          <w:rFonts w:ascii="Helvetica" w:hAnsi="Helvetica" w:cs="Helvetica"/>
+          <w:i w:val="0"/>
+          <w:color w:val="111111"/>
+        </w:rPr>
+        <w:lastRenderedPageBreak/>
+        <w:t>Post-drome</w:t>
+      </w:r>
+    </w:p>
+    <w:p>
+      <w:pPr>
+        <w:pStyle w:val="NormalWeb"/>
+        <w:shd w:val="clear" w:color="auto" w:fill="FFFFFF"/>
+        <w:spacing w:before="0" w:beforeAutospacing="0" w:after="360" w:afterAutospacing="0" w:line="360" w:lineRule="atLeast"/>
+        <w:rPr>
+          <w:rFonts w:ascii="Helvetica" w:hAnsi="Helvetica" w:cs="Helvetica"/>
+          <w:color w:val="111111"/>
+        </w:rPr>
+      </w:pPr>
+      <w:r>
+        <w:rPr>
+          <w:rFonts w:ascii="Helvetica" w:hAnsi="Helvetica" w:cs="Helvetica"/>
+          <w:color w:val="111111"/>
+        </w:rPr>
+        <w:t>The final phase, known as post-drome, occurs after a migraine attack. You may feel drained and washed out, while some people feel elated. For about 24 hours, you may also experience:</w:t>
+      </w:r>
+    </w:p>
+    <w:p>
+      <w:pPr>
+        <w:numPr>
+          <w:ilvl w:val="0"/>
+          <w:numId w:val="22"/>
+        </w:numPr>
+        <w:shd w:val="clear" w:color="auto" w:fill="FFFFFF"/>
+        <w:spacing w:before="100" w:beforeAutospacing="1" w:after="180" w:line="336" w:lineRule="atLeast"/>
+        <w:ind w:left="540"/>
+        <w:rPr>
+          <w:rFonts w:ascii="Helvetica" w:hAnsi="Helvetica" w:cs="Helvetica"/>
+          <w:color w:val="111111"/>
+        </w:rPr>
+      </w:pPr>
+      <w:r>
+        <w:rPr>
+          <w:rFonts w:ascii="Helvetica" w:hAnsi="Helvetica" w:cs="Helvetica"/>
+          <w:color w:val="111111"/>
+        </w:rPr>
+        <w:t>Confusion</w:t>
+      </w:r>
+    </w:p>
+    <w:p>
+      <w:pPr>
+        <w:numPr>
+          <w:ilvl w:val="0"/>
+          <w:numId w:val="22"/>
+        </w:numPr>
+        <w:shd w:val="clear" w:color="auto" w:fill="FFFFFF"/>
+        <w:spacing w:before="100" w:beforeAutospacing="1" w:after="180" w:line="336" w:lineRule="atLeast"/>
+        <w:ind w:left="540"/>
+        <w:rPr>
+          <w:rFonts w:ascii="Helvetica" w:hAnsi="Helvetica" w:cs="Helvetica"/>
+          <w:color w:val="111111"/>
+        </w:rPr>
+      </w:pPr>
+      <w:r>
+        <w:rPr>
+          <w:rFonts w:ascii="Helvetica" w:hAnsi="Helvetica" w:cs="Helvetica"/>
+          <w:color w:val="111111"/>
+        </w:rPr>
+        <w:t>Moodiness</w:t>
+      </w:r>
+    </w:p>
+    <w:p>
+      <w:pPr>
+        <w:numPr>
+          <w:ilvl w:val="0"/>
+          <w:numId w:val="22"/>
+        </w:numPr>
+        <w:shd w:val="clear" w:color="auto" w:fill="FFFFFF"/>
+        <w:spacing w:before="100" w:beforeAutospacing="1" w:after="180" w:line="336" w:lineRule="atLeast"/>
+        <w:ind w:left="540"/>
+        <w:rPr>
+          <w:rFonts w:ascii="Helvetica" w:hAnsi="Helvetica" w:cs="Helvetica"/>
+          <w:color w:val="111111"/>
+        </w:rPr>
+      </w:pPr>
+      <w:r>
+        <w:rPr>
+          <w:rFonts w:ascii="Helvetica" w:hAnsi="Helvetica" w:cs="Helvetica"/>
+          <w:color w:val="111111"/>
+        </w:rPr>
+        <w:t>Dizziness</w:t>
+      </w:r>
+    </w:p>
+    <w:p>
+      <w:pPr>
+        <w:numPr>
+          <w:ilvl w:val="0"/>
+          <w:numId w:val="22"/>
+        </w:numPr>
+        <w:shd w:val="clear" w:color="auto" w:fill="FFFFFF"/>
+        <w:spacing w:before="100" w:beforeAutospacing="1" w:after="180" w:line="336" w:lineRule="atLeast"/>
+        <w:ind w:left="540"/>
+        <w:rPr>
+          <w:rFonts w:ascii="Helvetica" w:hAnsi="Helvetica" w:cs="Helvetica"/>
+          <w:color w:val="111111"/>
+        </w:rPr>
+      </w:pPr>
+      <w:r>
+        <w:rPr>
+          <w:rFonts w:ascii="Helvetica" w:hAnsi="Helvetica" w:cs="Helvetica"/>
+          <w:color w:val="111111"/>
+        </w:rPr>
+        <w:t>Weakness</w:t>
+      </w:r>
+    </w:p>
+    <w:p>
+      <w:pPr>
+        <w:numPr>
+          <w:ilvl w:val="0"/>
+          <w:numId w:val="22"/>
+        </w:numPr>
+        <w:shd w:val="clear" w:color="auto" w:fill="FFFFFF"/>
+        <w:spacing w:before="100" w:beforeAutospacing="1" w:after="180" w:line="336" w:lineRule="atLeast"/>
+        <w:ind w:left="540"/>
+        <w:rPr>
+          <w:rFonts w:ascii="Helvetica" w:hAnsi="Helvetica" w:cs="Helvetica"/>
+          <w:color w:val="111111"/>
+        </w:rPr>
+      </w:pPr>
+      <w:r>
+        <w:rPr>
+          <w:rFonts w:ascii="Helvetica" w:hAnsi="Helvetica" w:cs="Helvetica"/>
+          <w:color w:val="111111"/>
+        </w:rPr>
+        <w:t>Sensitivity to light and sound</w:t>
+      </w:r>
+    </w:p>
+    <w:p>
+      <w:pPr>
+        <w:pStyle w:val="Heading4"/>
+        <w:shd w:val="clear" w:color="auto" w:fill="FFFFFF"/>
+        <w:spacing w:before="0" w:after="360"/>
+        <w:rPr>
+          <w:rFonts w:ascii="Helvetica" w:hAnsi="Helvetica" w:cs="Helvetica"/>
+          <w:b/>
+          <w:i w:val="0"/>
+          <w:color w:val="111111"/>
+          <w:sz w:val="28"/>
+          <w:szCs w:val="28"/>
+        </w:rPr>
+      </w:pPr>
+      <w:r>
+        <w:rPr>
+          <w:rFonts w:ascii="Helvetica" w:hAnsi="Helvetica" w:cs="Helvetica"/>
+          <w:b/>
+          <w:i w:val="0"/>
+          <w:color w:val="111111"/>
+          <w:sz w:val="28"/>
+          <w:szCs w:val="28"/>
+        </w:rPr>
+        <w:t>When to see a doctor</w:t>
+      </w:r>
+    </w:p>
+    <w:p>
+      <w:pPr>
+        <w:pStyle w:val="NormalWeb"/>
+        <w:shd w:val="clear" w:color="auto" w:fill="FFFFFF"/>
+        <w:spacing w:before="0" w:beforeAutospacing="0" w:after="360" w:afterAutospacing="0" w:line="360" w:lineRule="atLeast"/>
+        <w:rPr>
+          <w:rFonts w:ascii="Helvetica" w:hAnsi="Helvetica" w:cs="Helvetica"/>
+          <w:color w:val="111111"/>
+        </w:rPr>
+      </w:pPr>
+      <w:r>
+        <w:rPr>
+          <w:rFonts w:ascii="Helvetica" w:hAnsi="Helvetica" w:cs="Helvetica"/>
+          <w:color w:val="111111"/>
+        </w:rPr>
+        <w:t>Migraines are often undiagnosed and untreated. If you regularly experience signs and symptoms of migraine attacks, keep a record of your attacks and how you treated them. Then make an appointment with your doctor to discuss your headaches.</w:t>
+      </w:r>
+    </w:p>
+    <w:p>
+      <w:pPr>
+        <w:pStyle w:val="NormalWeb"/>
+        <w:shd w:val="clear" w:color="auto" w:fill="FFFFFF"/>
+        <w:spacing w:before="0" w:beforeAutospacing="0" w:after="360" w:afterAutospacing="0" w:line="360" w:lineRule="atLeast"/>
+        <w:rPr>
+          <w:rFonts w:ascii="Helvetica" w:hAnsi="Helvetica" w:cs="Helvetica"/>
+          <w:color w:val="111111"/>
+        </w:rPr>
+      </w:pPr>
+      <w:r>
+        <w:rPr>
+          <w:rFonts w:ascii="Helvetica" w:hAnsi="Helvetica" w:cs="Helvetica"/>
+          <w:color w:val="111111"/>
+        </w:rPr>
+        <w:t>Even if you have a history of headaches, see your doctor if the pattern changes or your headaches suddenly feel different.</w:t>
+      </w:r>
+    </w:p>
+    <w:p>
+      <w:pPr>
+        <w:pStyle w:val="NormalWeb"/>
+        <w:shd w:val="clear" w:color="auto" w:fill="FFFFFF"/>
+        <w:spacing w:before="0" w:beforeAutospacing="0" w:after="360" w:afterAutospacing="0" w:line="360" w:lineRule="atLeast"/>
+        <w:rPr>
+          <w:rFonts w:ascii="Helvetica" w:hAnsi="Helvetica" w:cs="Helvetica"/>
+          <w:color w:val="111111"/>
+        </w:rPr>
+      </w:pPr>
+      <w:r>
+        <w:rPr>
+          <w:rStyle w:val="Strong"/>
+          <w:rFonts w:ascii="Helvetica" w:hAnsi="Helvetica" w:cs="Helvetica"/>
+          <w:color w:val="111111"/>
+          <w:sz w:val="28"/>
+          <w:szCs w:val="28"/>
+        </w:rPr>
+        <w:t>See your doctor immediately or go to the emergency room</w:t>
+      </w:r>
+      <w:r>
+        <w:rPr>
+          <w:rFonts w:ascii="Helvetica" w:hAnsi="Helvetica" w:cs="Helvetica"/>
+          <w:color w:val="111111"/>
+        </w:rPr>
+        <w:t> </w:t>
+      </w:r>
+    </w:p>
+    <w:p>
+      <w:pPr>
+        <w:pStyle w:val="NormalWeb"/>
+        <w:shd w:val="clear" w:color="auto" w:fill="FFFFFF"/>
+        <w:spacing w:before="0" w:beforeAutospacing="0" w:after="360" w:afterAutospacing="0" w:line="360" w:lineRule="atLeast"/>
+        <w:rPr>
+          <w:rFonts w:ascii="Helvetica" w:hAnsi="Helvetica" w:cs="Helvetica"/>
+          <w:color w:val="111111"/>
+        </w:rPr>
+      </w:pPr>
+      <w:r>
+        <w:rPr>
+          <w:rFonts w:ascii="Helvetica" w:hAnsi="Helvetica" w:cs="Helvetica"/>
+          <w:color w:val="111111"/>
+        </w:rPr>
+        <w:t>if you have any of the following signs and symptoms, which may indicate a more serious medical problem:</w:t>
+      </w:r>
+    </w:p>
+    <w:p>
+      <w:pPr>
+        <w:numPr>
+          <w:ilvl w:val="0"/>
+          <w:numId w:val="23"/>
+        </w:numPr>
+        <w:shd w:val="clear" w:color="auto" w:fill="FFFFFF"/>
+        <w:spacing w:before="100" w:beforeAutospacing="1" w:after="180" w:line="336" w:lineRule="atLeast"/>
+        <w:ind w:left="540"/>
+        <w:rPr>
+          <w:rFonts w:ascii="Helvetica" w:hAnsi="Helvetica" w:cs="Helvetica"/>
+          <w:color w:val="111111"/>
+        </w:rPr>
+      </w:pPr>
+      <w:r>
+        <w:rPr>
+          <w:rFonts w:ascii="Helvetica" w:hAnsi="Helvetica" w:cs="Helvetica"/>
+          <w:color w:val="111111"/>
+        </w:rPr>
+        <w:t>An abrupt, severe headache like a thunderclap</w:t>
+      </w:r>
+    </w:p>
+    <w:p>
+      <w:pPr>
+        <w:numPr>
+          <w:ilvl w:val="0"/>
+          <w:numId w:val="23"/>
+        </w:numPr>
+        <w:shd w:val="clear" w:color="auto" w:fill="FFFFFF"/>
+        <w:spacing w:before="100" w:beforeAutospacing="1" w:after="180" w:line="336" w:lineRule="atLeast"/>
+        <w:ind w:left="540"/>
+        <w:rPr>
+          <w:rFonts w:ascii="Helvetica" w:hAnsi="Helvetica" w:cs="Helvetica"/>
+          <w:color w:val="111111"/>
+        </w:rPr>
+      </w:pPr>
+      <w:r>
+        <w:rPr>
+          <w:rFonts w:ascii="Helvetica" w:hAnsi="Helvetica" w:cs="Helvetica"/>
+          <w:color w:val="111111"/>
+        </w:rPr>
+        <w:t>Headache with fever, stiff neck, mental confusion, seizures, double vision, weakness, numbness or trouble speaking</w:t>
+      </w:r>
+    </w:p>
+    <w:p>
+      <w:pPr>
+        <w:numPr>
+          <w:ilvl w:val="0"/>
+          <w:numId w:val="23"/>
+        </w:numPr>
+        <w:shd w:val="clear" w:color="auto" w:fill="FFFFFF"/>
+        <w:spacing w:before="100" w:beforeAutospacing="1" w:after="180" w:line="336" w:lineRule="atLeast"/>
+        <w:ind w:left="540"/>
+        <w:rPr>
+          <w:rFonts w:ascii="Helvetica" w:hAnsi="Helvetica" w:cs="Helvetica"/>
+          <w:color w:val="111111"/>
+        </w:rPr>
+      </w:pPr>
+      <w:r>
+        <w:rPr>
+          <w:rFonts w:ascii="Helvetica" w:hAnsi="Helvetica" w:cs="Helvetica"/>
+          <w:color w:val="111111"/>
+        </w:rPr>
+        <w:t>Headache after a head injury, especially if the headache gets worse</w:t>
+      </w:r>
+    </w:p>
+    <w:p>
+      <w:pPr>
+        <w:numPr>
+          <w:ilvl w:val="0"/>
+          <w:numId w:val="23"/>
+        </w:numPr>
+        <w:shd w:val="clear" w:color="auto" w:fill="FFFFFF"/>
+        <w:spacing w:before="100" w:beforeAutospacing="1" w:after="180" w:line="336" w:lineRule="atLeast"/>
+        <w:ind w:left="540"/>
+        <w:rPr>
+          <w:rFonts w:ascii="Helvetica" w:hAnsi="Helvetica" w:cs="Helvetica"/>
+          <w:color w:val="111111"/>
+        </w:rPr>
+      </w:pPr>
+      <w:r>
+        <w:rPr>
+          <w:rFonts w:ascii="Helvetica" w:hAnsi="Helvetica" w:cs="Helvetica"/>
+          <w:color w:val="111111"/>
+        </w:rPr>
+        <w:t>A chronic headache that is worse after coughing, exertion, straining or a sudden movement</w:t>
+      </w:r>
+    </w:p>
+    <w:p>
+      <w:pPr>
+        <w:numPr>
+          <w:ilvl w:val="0"/>
+          <w:numId w:val="23"/>
+        </w:numPr>
+        <w:shd w:val="clear" w:color="auto" w:fill="FFFFFF"/>
+        <w:spacing w:before="100" w:beforeAutospacing="1" w:after="180" w:line="336" w:lineRule="atLeast"/>
+        <w:ind w:left="540"/>
+        <w:rPr>
+          <w:rFonts w:ascii="Helvetica" w:hAnsi="Helvetica" w:cs="Helvetica"/>
+          <w:color w:val="111111"/>
+        </w:rPr>
+      </w:pPr>
+      <w:r>
+        <w:rPr>
+          <w:rFonts w:ascii="Helvetica" w:hAnsi="Helvetica" w:cs="Helvetica"/>
+          <w:color w:val="111111"/>
+        </w:rPr>
+        <w:t>New headache pain if you're older than 50</w:t>
+      </w:r>
+    </w:p>
+    <w:p>
+      <w:pPr>
+        <w:shd w:val="clear" w:color="auto" w:fill="FFFFFF"/>
+        <w:spacing w:after="360" w:line="360" w:lineRule="atLeast"/>
+      </w:pPr>
+      <w:r>
+        <w:rPr>
+          <w:rFonts w:ascii="Helvetica" w:eastAsia="Times New Roman" w:hAnsi="Helvetica" w:cs="Helvetica"/>
+          <w:color w:val="111111"/>
+          <w:sz w:val="24"/>
+          <w:szCs w:val="24"/>
+        </w:rPr>
+        <w:lastRenderedPageBreak/>
+        <w:t>Reference:</w:t>
+      </w:r>
+      <w:r>
+        <w:t xml:space="preserve"> </w:t>
+      </w:r>
+    </w:p>
+    <w:p>
+      <w:pPr>
+        <w:pStyle w:val="ListParagraph"/>
+        <w:numPr>
+          <w:ilvl w:val="0"/>
+          <w:numId w:val="24"/>
+        </w:numPr>
+        <w:shd w:val="clear" w:color="auto" w:fill="FFFFFF"/>
+        <w:spacing w:after="360" w:line="360" w:lineRule="atLeast"/>
+        <w:rPr>
+          <w:rFonts w:ascii="Helvetica" w:eastAsia="Times New Roman" w:hAnsi="Helvetica" w:cs="Helvetica"/>
+          <w:color w:val="111111"/>
+          <w:sz w:val="24"/>
+          <w:szCs w:val="24"/>
+        </w:rPr>
+      </w:pPr>
+      <w:hyperlink r:id="rId5" w:history="1">
+        <w:r>
+          <w:rPr>
+            <w:rStyle w:val="Hyperlink"/>
+            <w:rFonts w:ascii="Helvetica" w:eastAsia="Times New Roman" w:hAnsi="Helvetica" w:cs="Helvetica"/>
+            <w:sz w:val="24"/>
+            <w:szCs w:val="24"/>
+          </w:rPr>
+          <w:t>https://www.mayoclinic.org/diseases-conditions/migraine-headache/symptoms-causes/syc-20360201</w:t>
+        </w:r>
+      </w:hyperlink>
+      <w:r>
+        <w:rPr>
+          <w:rFonts w:ascii="Helvetica" w:eastAsia="Times New Roman" w:hAnsi="Helvetica" w:cs="Helvetica"/>
+          <w:color w:val="111111"/>
+          <w:sz w:val="24"/>
+          <w:szCs w:val="24"/>
+        </w:rPr>
+        <w:t xml:space="preserve"> </w:t>
+      </w:r>
+    </w:p>
+    <w:p>
+      <w:pPr>
+        <w:pStyle w:val="ListParagraph"/>
+        <w:numPr>
+          <w:ilvl w:val="0"/>
+          <w:numId w:val="24"/>
+        </w:numPr>
+        <w:shd w:val="clear" w:color="auto" w:fill="FFFFFF"/>
+        <w:spacing w:after="360" w:line="360" w:lineRule="atLeast"/>
+        <w:rPr>
+          <w:rFonts w:ascii="Helvetica" w:eastAsia="Times New Roman" w:hAnsi="Helvetica" w:cs="Helvetica"/>
+          <w:color w:val="111111"/>
+          <w:sz w:val="24"/>
+          <w:szCs w:val="24"/>
+        </w:rPr>
+      </w:pPr>
+      <w:hyperlink r:id="rId6" w:history="1">
+        <w:r>
+          <w:rPr>
+            <w:rStyle w:val="Hyperlink"/>
+            <w:rFonts w:ascii="Helvetica" w:eastAsia="Times New Roman" w:hAnsi="Helvetica" w:cs="Helvetica"/>
+            <w:sz w:val="24"/>
+            <w:szCs w:val="24"/>
+          </w:rPr>
+          <w:t>https://www.mayoclinic.org/diseases-conditions/common-cold/symptoms-causes/syc-20351605</w:t>
+        </w:r>
+      </w:hyperlink>
+    </w:p>
+    <w:p>
+      <w:pPr>
+        <w:pStyle w:val="ListParagraph"/>
+        <w:numPr>
+          <w:ilvl w:val="0"/>
+          <w:numId w:val="24"/>
+        </w:numPr>
+        <w:shd w:val="clear" w:color="auto" w:fill="FFFFFF"/>
+        <w:spacing w:after="360" w:line="360" w:lineRule="atLeast"/>
+        <w:rPr>
+          <w:rFonts w:ascii="Helvetica" w:eastAsia="Times New Roman" w:hAnsi="Helvetica" w:cs="Helvetica"/>
+          <w:color w:val="111111"/>
+          <w:sz w:val="24"/>
+          <w:szCs w:val="24"/>
+        </w:rPr>
+      </w:pPr>
+      <w:hyperlink r:id="rId7" w:history="1">
+        <w:r>
+          <w:rPr>
+            <w:rStyle w:val="Hyperlink"/>
+            <w:rFonts w:ascii="Helvetica" w:eastAsia="Times New Roman" w:hAnsi="Helvetica" w:cs="Helvetica"/>
+            <w:sz w:val="24"/>
+            <w:szCs w:val="24"/>
+          </w:rPr>
+          <w:t>https://www.mayoclinic.org/diseases-conditions/flu/symptoms-causes/syc-20351719</w:t>
+        </w:r>
+      </w:hyperlink>
+    </w:p>
+    <w:p>
+      <w:pPr>
+        <w:pStyle w:val="ListParagraph"/>
+        <w:shd w:val="clear" w:color="auto" w:fill="FFFFFF"/>
+        <w:spacing w:after="360" w:line="360" w:lineRule="atLeast"/>
+        <w:rPr>
+          <w:rFonts w:ascii="Helvetica" w:eastAsia="Times New Roman" w:hAnsi="Helvetica" w:cs="Helvetica"/>
+          <w:color w:val="111111"/>
+          <w:sz w:val="24"/>
+          <w:szCs w:val="24"/>
+        </w:rPr>
+      </w:pPr>
       <w:bookmarkStart w:id="0" w:name="_GoBack"/>
       <w:bookmarkEnd w:id="0"/>
+    </w:p>
+    <w:p>
+      <w:pPr>
+        <w:rPr>
+          <w:rFonts w:ascii="Times New Roman" w:hAnsi="Times New Roman" w:cs="Times New Roman"/>
+          <w:sz w:val="28"/>
+          <w:szCs w:val="28"/>
+        </w:rPr>
+      </w:pPr>
     </w:p>
     <w:sectPr>
       <w:pgSz w:w="12240" w:h="15840"/>
@@ -2647,7 +5183,7 @@
 </file>
 
 <file path=word/numbering.xml><?xml version="1.0" encoding="utf-8"?>
-<w:numbering xmlns:wpc="http://schemas.microsoft.com/office/word/2010/wordprocessingCanvas" xmlns:mc="http://schemas.openxmlformats.org/markup-compatibility/2006" xmlns:o="urn:schemas-microsoft-com:office:office" xmlns:r="http://schemas.openxmlformats.org/officeDocument/2006/relationships" xmlns:m="http://schemas.openxmlformats.org/officeDocument/2006/math" xmlns:v="urn:schemas-microsoft-com:vml" xmlns:wp14="http://schemas.microsoft.com/office/word/2010/wordprocessingDrawing" xmlns:wp="http://schemas.openxmlformats.org/drawingml/2006/wordprocessingDrawing" xmlns:w10="urn:schemas-microsoft-com:office:word" xmlns:w="http://schemas.openxmlformats.org/wordprocessingml/2006/main" xmlns:w14="http://schemas.microsoft.com/office/word/2010/wordml" xmlns:w15="http://schemas.microsoft.com/office/word/2012/wordml" xmlns:wpg="http://schemas.microsoft.com/office/word/2010/wordprocessingGroup" xmlns:wpi="http://schemas.microsoft.com/office/word/2010/wordprocessingInk" xmlns:wne="http://schemas.microsoft.com/office/word/2006/wordml" xmlns:wps="http://schemas.microsoft.com/office/word/2010/wordprocessingShape" mc:Ignorable="w14 w15 wp14">
+<w:numbering xmlns:wpc="http://schemas.microsoft.com/office/word/2010/wordprocessingCanvas" xmlns:cx="http://schemas.microsoft.com/office/drawing/2014/chartex" xmlns:cx1="http://schemas.microsoft.com/office/drawing/2015/9/8/chartex" xmlns:mc="http://schemas.openxmlformats.org/markup-compatibility/2006" xmlns:o="urn:schemas-microsoft-com:office:office" xmlns:r="http://schemas.openxmlformats.org/officeDocument/2006/relationships" xmlns:m="http://schemas.openxmlformats.org/officeDocument/2006/math" xmlns:v="urn:schemas-microsoft-com:vml" xmlns:wp14="http://schemas.microsoft.com/office/word/2010/wordprocessingDrawing" xmlns:wp="http://schemas.openxmlformats.org/drawingml/2006/wordprocessingDrawing" xmlns:w10="urn:schemas-microsoft-com:office:word" xmlns:w="http://schemas.openxmlformats.org/wordprocessingml/2006/main" xmlns:w14="http://schemas.microsoft.com/office/word/2010/wordml" xmlns:w15="http://schemas.microsoft.com/office/word/2012/wordml" xmlns:w16se="http://schemas.microsoft.com/office/word/2015/wordml/symex" xmlns:wpg="http://schemas.microsoft.com/office/word/2010/wordprocessingGroup" xmlns:wpi="http://schemas.microsoft.com/office/word/2010/wordprocessingInk" xmlns:wne="http://schemas.microsoft.com/office/word/2006/wordml" xmlns:wps="http://schemas.microsoft.com/office/word/2010/wordprocessingShape" mc:Ignorable="w14 w15 w16se wp14">
   <w:abstractNum w:abstractNumId="0" w15:restartNumberingAfterBreak="0">
     <w:nsid w:val="008D43E9"/>
     <w:multiLevelType w:val="hybridMultilevel"/>
@@ -2738,6 +5274,354 @@
     </w:lvl>
   </w:abstractNum>
   <w:abstractNum w:abstractNumId="1" w15:restartNumberingAfterBreak="0">
+    <w:nsid w:val="03D06D15"/>
+    <w:multiLevelType w:val="hybridMultilevel"/>
+    <w:tmpl w:val="24D2ECE0"/>
+    <w:lvl w:ilvl="0" w:tplc="04090001">
+      <w:start w:val="1"/>
+      <w:numFmt w:val="bullet"/>
+      <w:lvlText w:val=""/>
+      <w:lvlJc w:val="left"/>
+      <w:pPr>
+        <w:ind w:left="720" w:hanging="360"/>
+      </w:pPr>
+      <w:rPr>
+        <w:rFonts w:ascii="Symbol" w:hAnsi="Symbol" w:hint="default"/>
+      </w:rPr>
+    </w:lvl>
+    <w:lvl w:ilvl="1" w:tplc="04090003" w:tentative="1">
+      <w:start w:val="1"/>
+      <w:numFmt w:val="bullet"/>
+      <w:lvlText w:val="o"/>
+      <w:lvlJc w:val="left"/>
+      <w:pPr>
+        <w:ind w:left="1440" w:hanging="360"/>
+      </w:pPr>
+      <w:rPr>
+        <w:rFonts w:ascii="Courier New" w:hAnsi="Courier New" w:cs="Courier New" w:hint="default"/>
+      </w:rPr>
+    </w:lvl>
+    <w:lvl w:ilvl="2" w:tplc="04090005" w:tentative="1">
+      <w:start w:val="1"/>
+      <w:numFmt w:val="bullet"/>
+      <w:lvlText w:val=""/>
+      <w:lvlJc w:val="left"/>
+      <w:pPr>
+        <w:ind w:left="2160" w:hanging="360"/>
+      </w:pPr>
+      <w:rPr>
+        <w:rFonts w:ascii="Wingdings" w:hAnsi="Wingdings" w:hint="default"/>
+      </w:rPr>
+    </w:lvl>
+    <w:lvl w:ilvl="3" w:tplc="04090001" w:tentative="1">
+      <w:start w:val="1"/>
+      <w:numFmt w:val="bullet"/>
+      <w:lvlText w:val=""/>
+      <w:lvlJc w:val="left"/>
+      <w:pPr>
+        <w:ind w:left="2880" w:hanging="360"/>
+      </w:pPr>
+      <w:rPr>
+        <w:rFonts w:ascii="Symbol" w:hAnsi="Symbol" w:hint="default"/>
+      </w:rPr>
+    </w:lvl>
+    <w:lvl w:ilvl="4" w:tplc="04090003" w:tentative="1">
+      <w:start w:val="1"/>
+      <w:numFmt w:val="bullet"/>
+      <w:lvlText w:val="o"/>
+      <w:lvlJc w:val="left"/>
+      <w:pPr>
+        <w:ind w:left="3600" w:hanging="360"/>
+      </w:pPr>
+      <w:rPr>
+        <w:rFonts w:ascii="Courier New" w:hAnsi="Courier New" w:cs="Courier New" w:hint="default"/>
+      </w:rPr>
+    </w:lvl>
+    <w:lvl w:ilvl="5" w:tplc="04090005" w:tentative="1">
+      <w:start w:val="1"/>
+      <w:numFmt w:val="bullet"/>
+      <w:lvlText w:val=""/>
+      <w:lvlJc w:val="left"/>
+      <w:pPr>
+        <w:ind w:left="4320" w:hanging="360"/>
+      </w:pPr>
+      <w:rPr>
+        <w:rFonts w:ascii="Wingdings" w:hAnsi="Wingdings" w:hint="default"/>
+      </w:rPr>
+    </w:lvl>
+    <w:lvl w:ilvl="6" w:tplc="04090001" w:tentative="1">
+      <w:start w:val="1"/>
+      <w:numFmt w:val="bullet"/>
+      <w:lvlText w:val=""/>
+      <w:lvlJc w:val="left"/>
+      <w:pPr>
+        <w:ind w:left="5040" w:hanging="360"/>
+      </w:pPr>
+      <w:rPr>
+        <w:rFonts w:ascii="Symbol" w:hAnsi="Symbol" w:hint="default"/>
+      </w:rPr>
+    </w:lvl>
+    <w:lvl w:ilvl="7" w:tplc="04090003" w:tentative="1">
+      <w:start w:val="1"/>
+      <w:numFmt w:val="bullet"/>
+      <w:lvlText w:val="o"/>
+      <w:lvlJc w:val="left"/>
+      <w:pPr>
+        <w:ind w:left="5760" w:hanging="360"/>
+      </w:pPr>
+      <w:rPr>
+        <w:rFonts w:ascii="Courier New" w:hAnsi="Courier New" w:cs="Courier New" w:hint="default"/>
+      </w:rPr>
+    </w:lvl>
+    <w:lvl w:ilvl="8" w:tplc="04090005" w:tentative="1">
+      <w:start w:val="1"/>
+      <w:numFmt w:val="bullet"/>
+      <w:lvlText w:val=""/>
+      <w:lvlJc w:val="left"/>
+      <w:pPr>
+        <w:ind w:left="6480" w:hanging="360"/>
+      </w:pPr>
+      <w:rPr>
+        <w:rFonts w:ascii="Wingdings" w:hAnsi="Wingdings" w:hint="default"/>
+      </w:rPr>
+    </w:lvl>
+  </w:abstractNum>
+  <w:abstractNum w:abstractNumId="2" w15:restartNumberingAfterBreak="0">
+    <w:nsid w:val="0D884216"/>
+    <w:multiLevelType w:val="hybridMultilevel"/>
+    <w:tmpl w:val="0A747140"/>
+    <w:lvl w:ilvl="0" w:tplc="0409000F">
+      <w:start w:val="1"/>
+      <w:numFmt w:val="decimal"/>
+      <w:lvlText w:val="%1."/>
+      <w:lvlJc w:val="left"/>
+      <w:pPr>
+        <w:ind w:left="720" w:hanging="360"/>
+      </w:pPr>
+    </w:lvl>
+    <w:lvl w:ilvl="1" w:tplc="04090019" w:tentative="1">
+      <w:start w:val="1"/>
+      <w:numFmt w:val="lowerLetter"/>
+      <w:lvlText w:val="%2."/>
+      <w:lvlJc w:val="left"/>
+      <w:pPr>
+        <w:ind w:left="1440" w:hanging="360"/>
+      </w:pPr>
+    </w:lvl>
+    <w:lvl w:ilvl="2" w:tplc="0409001B" w:tentative="1">
+      <w:start w:val="1"/>
+      <w:numFmt w:val="lowerRoman"/>
+      <w:lvlText w:val="%3."/>
+      <w:lvlJc w:val="right"/>
+      <w:pPr>
+        <w:ind w:left="2160" w:hanging="180"/>
+      </w:pPr>
+    </w:lvl>
+    <w:lvl w:ilvl="3" w:tplc="0409000F" w:tentative="1">
+      <w:start w:val="1"/>
+      <w:numFmt w:val="decimal"/>
+      <w:lvlText w:val="%4."/>
+      <w:lvlJc w:val="left"/>
+      <w:pPr>
+        <w:ind w:left="2880" w:hanging="360"/>
+      </w:pPr>
+    </w:lvl>
+    <w:lvl w:ilvl="4" w:tplc="04090019" w:tentative="1">
+      <w:start w:val="1"/>
+      <w:numFmt w:val="lowerLetter"/>
+      <w:lvlText w:val="%5."/>
+      <w:lvlJc w:val="left"/>
+      <w:pPr>
+        <w:ind w:left="3600" w:hanging="360"/>
+      </w:pPr>
+    </w:lvl>
+    <w:lvl w:ilvl="5" w:tplc="0409001B" w:tentative="1">
+      <w:start w:val="1"/>
+      <w:numFmt w:val="lowerRoman"/>
+      <w:lvlText w:val="%6."/>
+      <w:lvlJc w:val="right"/>
+      <w:pPr>
+        <w:ind w:left="4320" w:hanging="180"/>
+      </w:pPr>
+    </w:lvl>
+    <w:lvl w:ilvl="6" w:tplc="0409000F" w:tentative="1">
+      <w:start w:val="1"/>
+      <w:numFmt w:val="decimal"/>
+      <w:lvlText w:val="%7."/>
+      <w:lvlJc w:val="left"/>
+      <w:pPr>
+        <w:ind w:left="5040" w:hanging="360"/>
+      </w:pPr>
+    </w:lvl>
+    <w:lvl w:ilvl="7" w:tplc="04090019" w:tentative="1">
+      <w:start w:val="1"/>
+      <w:numFmt w:val="lowerLetter"/>
+      <w:lvlText w:val="%8."/>
+      <w:lvlJc w:val="left"/>
+      <w:pPr>
+        <w:ind w:left="5760" w:hanging="360"/>
+      </w:pPr>
+    </w:lvl>
+    <w:lvl w:ilvl="8" w:tplc="0409001B" w:tentative="1">
+      <w:start w:val="1"/>
+      <w:numFmt w:val="lowerRoman"/>
+      <w:lvlText w:val="%9."/>
+      <w:lvlJc w:val="right"/>
+      <w:pPr>
+        <w:ind w:left="6480" w:hanging="180"/>
+      </w:pPr>
+    </w:lvl>
+  </w:abstractNum>
+  <w:abstractNum w:abstractNumId="3" w15:restartNumberingAfterBreak="0">
+    <w:nsid w:val="0E22531C"/>
+    <w:multiLevelType w:val="multilevel"/>
+    <w:tmpl w:val="4BAC779A"/>
+    <w:lvl w:ilvl="0">
+      <w:start w:val="1"/>
+      <w:numFmt w:val="bullet"/>
+      <w:lvlText w:val=""/>
+      <w:lvlJc w:val="left"/>
+      <w:pPr>
+        <w:tabs>
+          <w:tab w:val="num" w:pos="720"/>
+        </w:tabs>
+        <w:ind w:left="720" w:hanging="360"/>
+      </w:pPr>
+      <w:rPr>
+        <w:rFonts w:ascii="Symbol" w:hAnsi="Symbol" w:hint="default"/>
+        <w:sz w:val="20"/>
+      </w:rPr>
+    </w:lvl>
+    <w:lvl w:ilvl="1" w:tentative="1">
+      <w:start w:val="1"/>
+      <w:numFmt w:val="bullet"/>
+      <w:lvlText w:val="o"/>
+      <w:lvlJc w:val="left"/>
+      <w:pPr>
+        <w:tabs>
+          <w:tab w:val="num" w:pos="1440"/>
+        </w:tabs>
+        <w:ind w:left="1440" w:hanging="360"/>
+      </w:pPr>
+      <w:rPr>
+        <w:rFonts w:ascii="Courier New" w:hAnsi="Courier New" w:hint="default"/>
+        <w:sz w:val="20"/>
+      </w:rPr>
+    </w:lvl>
+    <w:lvl w:ilvl="2" w:tentative="1">
+      <w:start w:val="1"/>
+      <w:numFmt w:val="bullet"/>
+      <w:lvlText w:val=""/>
+      <w:lvlJc w:val="left"/>
+      <w:pPr>
+        <w:tabs>
+          <w:tab w:val="num" w:pos="2160"/>
+        </w:tabs>
+        <w:ind w:left="2160" w:hanging="360"/>
+      </w:pPr>
+      <w:rPr>
+        <w:rFonts w:ascii="Wingdings" w:hAnsi="Wingdings" w:hint="default"/>
+        <w:sz w:val="20"/>
+      </w:rPr>
+    </w:lvl>
+    <w:lvl w:ilvl="3" w:tentative="1">
+      <w:start w:val="1"/>
+      <w:numFmt w:val="bullet"/>
+      <w:lvlText w:val=""/>
+      <w:lvlJc w:val="left"/>
+      <w:pPr>
+        <w:tabs>
+          <w:tab w:val="num" w:pos="2880"/>
+        </w:tabs>
+        <w:ind w:left="2880" w:hanging="360"/>
+      </w:pPr>
+      <w:rPr>
+        <w:rFonts w:ascii="Wingdings" w:hAnsi="Wingdings" w:hint="default"/>
+        <w:sz w:val="20"/>
+      </w:rPr>
+    </w:lvl>
+    <w:lvl w:ilvl="4" w:tentative="1">
+      <w:start w:val="1"/>
+      <w:numFmt w:val="bullet"/>
+      <w:lvlText w:val=""/>
+      <w:lvlJc w:val="left"/>
+      <w:pPr>
+        <w:tabs>
+          <w:tab w:val="num" w:pos="3600"/>
+        </w:tabs>
+        <w:ind w:left="3600" w:hanging="360"/>
+      </w:pPr>
+      <w:rPr>
+        <w:rFonts w:ascii="Wingdings" w:hAnsi="Wingdings" w:hint="default"/>
+        <w:sz w:val="20"/>
+      </w:rPr>
+    </w:lvl>
+    <w:lvl w:ilvl="5" w:tentative="1">
+      <w:start w:val="1"/>
+      <w:numFmt w:val="bullet"/>
+      <w:lvlText w:val=""/>
+      <w:lvlJc w:val="left"/>
+      <w:pPr>
+        <w:tabs>
+          <w:tab w:val="num" w:pos="4320"/>
+        </w:tabs>
+        <w:ind w:left="4320" w:hanging="360"/>
+      </w:pPr>
+      <w:rPr>
+        <w:rFonts w:ascii="Wingdings" w:hAnsi="Wingdings" w:hint="default"/>
+        <w:sz w:val="20"/>
+      </w:rPr>
+    </w:lvl>
+    <w:lvl w:ilvl="6" w:tentative="1">
+      <w:start w:val="1"/>
+      <w:numFmt w:val="bullet"/>
+      <w:lvlText w:val=""/>
+      <w:lvlJc w:val="left"/>
+      <w:pPr>
+        <w:tabs>
+          <w:tab w:val="num" w:pos="5040"/>
+        </w:tabs>
+        <w:ind w:left="5040" w:hanging="360"/>
+      </w:pPr>
+      <w:rPr>
+        <w:rFonts w:ascii="Wingdings" w:hAnsi="Wingdings" w:hint="default"/>
+        <w:sz w:val="20"/>
+      </w:rPr>
+    </w:lvl>
+    <w:lvl w:ilvl="7" w:tentative="1">
+      <w:start w:val="1"/>
+      <w:numFmt w:val="bullet"/>
+      <w:lvlText w:val=""/>
+      <w:lvlJc w:val="left"/>
+      <w:pPr>
+        <w:tabs>
+          <w:tab w:val="num" w:pos="5760"/>
+        </w:tabs>
+        <w:ind w:left="5760" w:hanging="360"/>
+      </w:pPr>
+      <w:rPr>
+        <w:rFonts w:ascii="Wingdings" w:hAnsi="Wingdings" w:hint="default"/>
+        <w:sz w:val="20"/>
+      </w:rPr>
+    </w:lvl>
+    <w:lvl w:ilvl="8" w:tentative="1">
+      <w:start w:val="1"/>
+      <w:numFmt w:val="bullet"/>
+      <w:lvlText w:val=""/>
+      <w:lvlJc w:val="left"/>
+      <w:pPr>
+        <w:tabs>
+          <w:tab w:val="num" w:pos="6480"/>
+        </w:tabs>
+        <w:ind w:left="6480" w:hanging="360"/>
+      </w:pPr>
+      <w:rPr>
+        <w:rFonts w:ascii="Wingdings" w:hAnsi="Wingdings" w:hint="default"/>
+        <w:sz w:val="20"/>
+      </w:rPr>
+    </w:lvl>
+  </w:abstractNum>
+  <w:abstractNum w:abstractNumId="4" w15:restartNumberingAfterBreak="0">
     <w:nsid w:val="152C5FC0"/>
     <w:multiLevelType w:val="hybridMultilevel"/>
     <w:tmpl w:val="3F9005F8"/>
@@ -2850,7 +5734,752 @@
       </w:rPr>
     </w:lvl>
   </w:abstractNum>
-  <w:abstractNum w:abstractNumId="2" w15:restartNumberingAfterBreak="0">
+  <w:abstractNum w:abstractNumId="5" w15:restartNumberingAfterBreak="0">
+    <w:nsid w:val="1AFD0A68"/>
+    <w:multiLevelType w:val="multilevel"/>
+    <w:tmpl w:val="AD566078"/>
+    <w:lvl w:ilvl="0">
+      <w:start w:val="1"/>
+      <w:numFmt w:val="bullet"/>
+      <w:lvlText w:val=""/>
+      <w:lvlJc w:val="left"/>
+      <w:pPr>
+        <w:tabs>
+          <w:tab w:val="num" w:pos="720"/>
+        </w:tabs>
+        <w:ind w:left="720" w:hanging="360"/>
+      </w:pPr>
+      <w:rPr>
+        <w:rFonts w:ascii="Symbol" w:hAnsi="Symbol" w:hint="default"/>
+        <w:sz w:val="20"/>
+      </w:rPr>
+    </w:lvl>
+    <w:lvl w:ilvl="1" w:tentative="1">
+      <w:start w:val="1"/>
+      <w:numFmt w:val="bullet"/>
+      <w:lvlText w:val="o"/>
+      <w:lvlJc w:val="left"/>
+      <w:pPr>
+        <w:tabs>
+          <w:tab w:val="num" w:pos="1440"/>
+        </w:tabs>
+        <w:ind w:left="1440" w:hanging="360"/>
+      </w:pPr>
+      <w:rPr>
+        <w:rFonts w:ascii="Courier New" w:hAnsi="Courier New" w:hint="default"/>
+        <w:sz w:val="20"/>
+      </w:rPr>
+    </w:lvl>
+    <w:lvl w:ilvl="2" w:tentative="1">
+      <w:start w:val="1"/>
+      <w:numFmt w:val="bullet"/>
+      <w:lvlText w:val=""/>
+      <w:lvlJc w:val="left"/>
+      <w:pPr>
+        <w:tabs>
+          <w:tab w:val="num" w:pos="2160"/>
+        </w:tabs>
+        <w:ind w:left="2160" w:hanging="360"/>
+      </w:pPr>
+      <w:rPr>
+        <w:rFonts w:ascii="Wingdings" w:hAnsi="Wingdings" w:hint="default"/>
+        <w:sz w:val="20"/>
+      </w:rPr>
+    </w:lvl>
+    <w:lvl w:ilvl="3" w:tentative="1">
+      <w:start w:val="1"/>
+      <w:numFmt w:val="bullet"/>
+      <w:lvlText w:val=""/>
+      <w:lvlJc w:val="left"/>
+      <w:pPr>
+        <w:tabs>
+          <w:tab w:val="num" w:pos="2880"/>
+        </w:tabs>
+        <w:ind w:left="2880" w:hanging="360"/>
+      </w:pPr>
+      <w:rPr>
+        <w:rFonts w:ascii="Wingdings" w:hAnsi="Wingdings" w:hint="default"/>
+        <w:sz w:val="20"/>
+      </w:rPr>
+    </w:lvl>
+    <w:lvl w:ilvl="4" w:tentative="1">
+      <w:start w:val="1"/>
+      <w:numFmt w:val="bullet"/>
+      <w:lvlText w:val=""/>
+      <w:lvlJc w:val="left"/>
+      <w:pPr>
+        <w:tabs>
+          <w:tab w:val="num" w:pos="3600"/>
+        </w:tabs>
+        <w:ind w:left="3600" w:hanging="360"/>
+      </w:pPr>
+      <w:rPr>
+        <w:rFonts w:ascii="Wingdings" w:hAnsi="Wingdings" w:hint="default"/>
+        <w:sz w:val="20"/>
+      </w:rPr>
+    </w:lvl>
+    <w:lvl w:ilvl="5" w:tentative="1">
+      <w:start w:val="1"/>
+      <w:numFmt w:val="bullet"/>
+      <w:lvlText w:val=""/>
+      <w:lvlJc w:val="left"/>
+      <w:pPr>
+        <w:tabs>
+          <w:tab w:val="num" w:pos="4320"/>
+        </w:tabs>
+        <w:ind w:left="4320" w:hanging="360"/>
+      </w:pPr>
+      <w:rPr>
+        <w:rFonts w:ascii="Wingdings" w:hAnsi="Wingdings" w:hint="default"/>
+        <w:sz w:val="20"/>
+      </w:rPr>
+    </w:lvl>
+    <w:lvl w:ilvl="6" w:tentative="1">
+      <w:start w:val="1"/>
+      <w:numFmt w:val="bullet"/>
+      <w:lvlText w:val=""/>
+      <w:lvlJc w:val="left"/>
+      <w:pPr>
+        <w:tabs>
+          <w:tab w:val="num" w:pos="5040"/>
+        </w:tabs>
+        <w:ind w:left="5040" w:hanging="360"/>
+      </w:pPr>
+      <w:rPr>
+        <w:rFonts w:ascii="Wingdings" w:hAnsi="Wingdings" w:hint="default"/>
+        <w:sz w:val="20"/>
+      </w:rPr>
+    </w:lvl>
+    <w:lvl w:ilvl="7" w:tentative="1">
+      <w:start w:val="1"/>
+      <w:numFmt w:val="bullet"/>
+      <w:lvlText w:val=""/>
+      <w:lvlJc w:val="left"/>
+      <w:pPr>
+        <w:tabs>
+          <w:tab w:val="num" w:pos="5760"/>
+        </w:tabs>
+        <w:ind w:left="5760" w:hanging="360"/>
+      </w:pPr>
+      <w:rPr>
+        <w:rFonts w:ascii="Wingdings" w:hAnsi="Wingdings" w:hint="default"/>
+        <w:sz w:val="20"/>
+      </w:rPr>
+    </w:lvl>
+    <w:lvl w:ilvl="8" w:tentative="1">
+      <w:start w:val="1"/>
+      <w:numFmt w:val="bullet"/>
+      <w:lvlText w:val=""/>
+      <w:lvlJc w:val="left"/>
+      <w:pPr>
+        <w:tabs>
+          <w:tab w:val="num" w:pos="6480"/>
+        </w:tabs>
+        <w:ind w:left="6480" w:hanging="360"/>
+      </w:pPr>
+      <w:rPr>
+        <w:rFonts w:ascii="Wingdings" w:hAnsi="Wingdings" w:hint="default"/>
+        <w:sz w:val="20"/>
+      </w:rPr>
+    </w:lvl>
+  </w:abstractNum>
+  <w:abstractNum w:abstractNumId="6" w15:restartNumberingAfterBreak="0">
+    <w:nsid w:val="28CD0D35"/>
+    <w:multiLevelType w:val="multilevel"/>
+    <w:tmpl w:val="931C1B02"/>
+    <w:lvl w:ilvl="0">
+      <w:start w:val="1"/>
+      <w:numFmt w:val="bullet"/>
+      <w:lvlText w:val=""/>
+      <w:lvlJc w:val="left"/>
+      <w:pPr>
+        <w:tabs>
+          <w:tab w:val="num" w:pos="720"/>
+        </w:tabs>
+        <w:ind w:left="720" w:hanging="360"/>
+      </w:pPr>
+      <w:rPr>
+        <w:rFonts w:ascii="Symbol" w:hAnsi="Symbol" w:hint="default"/>
+        <w:sz w:val="20"/>
+      </w:rPr>
+    </w:lvl>
+    <w:lvl w:ilvl="1" w:tentative="1">
+      <w:start w:val="1"/>
+      <w:numFmt w:val="bullet"/>
+      <w:lvlText w:val="o"/>
+      <w:lvlJc w:val="left"/>
+      <w:pPr>
+        <w:tabs>
+          <w:tab w:val="num" w:pos="1440"/>
+        </w:tabs>
+        <w:ind w:left="1440" w:hanging="360"/>
+      </w:pPr>
+      <w:rPr>
+        <w:rFonts w:ascii="Courier New" w:hAnsi="Courier New" w:hint="default"/>
+        <w:sz w:val="20"/>
+      </w:rPr>
+    </w:lvl>
+    <w:lvl w:ilvl="2" w:tentative="1">
+      <w:start w:val="1"/>
+      <w:numFmt w:val="bullet"/>
+      <w:lvlText w:val=""/>
+      <w:lvlJc w:val="left"/>
+      <w:pPr>
+        <w:tabs>
+          <w:tab w:val="num" w:pos="2160"/>
+        </w:tabs>
+        <w:ind w:left="2160" w:hanging="360"/>
+      </w:pPr>
+      <w:rPr>
+        <w:rFonts w:ascii="Wingdings" w:hAnsi="Wingdings" w:hint="default"/>
+        <w:sz w:val="20"/>
+      </w:rPr>
+    </w:lvl>
+    <w:lvl w:ilvl="3" w:tentative="1">
+      <w:start w:val="1"/>
+      <w:numFmt w:val="bullet"/>
+      <w:lvlText w:val=""/>
+      <w:lvlJc w:val="left"/>
+      <w:pPr>
+        <w:tabs>
+          <w:tab w:val="num" w:pos="2880"/>
+        </w:tabs>
+        <w:ind w:left="2880" w:hanging="360"/>
+      </w:pPr>
+      <w:rPr>
+        <w:rFonts w:ascii="Wingdings" w:hAnsi="Wingdings" w:hint="default"/>
+        <w:sz w:val="20"/>
+      </w:rPr>
+    </w:lvl>
+    <w:lvl w:ilvl="4" w:tentative="1">
+      <w:start w:val="1"/>
+      <w:numFmt w:val="bullet"/>
+      <w:lvlText w:val=""/>
+      <w:lvlJc w:val="left"/>
+      <w:pPr>
+        <w:tabs>
+          <w:tab w:val="num" w:pos="3600"/>
+        </w:tabs>
+        <w:ind w:left="3600" w:hanging="360"/>
+      </w:pPr>
+      <w:rPr>
+        <w:rFonts w:ascii="Wingdings" w:hAnsi="Wingdings" w:hint="default"/>
+        <w:sz w:val="20"/>
+      </w:rPr>
+    </w:lvl>
+    <w:lvl w:ilvl="5" w:tentative="1">
+      <w:start w:val="1"/>
+      <w:numFmt w:val="bullet"/>
+      <w:lvlText w:val=""/>
+      <w:lvlJc w:val="left"/>
+      <w:pPr>
+        <w:tabs>
+          <w:tab w:val="num" w:pos="4320"/>
+        </w:tabs>
+        <w:ind w:left="4320" w:hanging="360"/>
+      </w:pPr>
+      <w:rPr>
+        <w:rFonts w:ascii="Wingdings" w:hAnsi="Wingdings" w:hint="default"/>
+        <w:sz w:val="20"/>
+      </w:rPr>
+    </w:lvl>
+    <w:lvl w:ilvl="6" w:tentative="1">
+      <w:start w:val="1"/>
+      <w:numFmt w:val="bullet"/>
+      <w:lvlText w:val=""/>
+      <w:lvlJc w:val="left"/>
+      <w:pPr>
+        <w:tabs>
+          <w:tab w:val="num" w:pos="5040"/>
+        </w:tabs>
+        <w:ind w:left="5040" w:hanging="360"/>
+      </w:pPr>
+      <w:rPr>
+        <w:rFonts w:ascii="Wingdings" w:hAnsi="Wingdings" w:hint="default"/>
+        <w:sz w:val="20"/>
+      </w:rPr>
+    </w:lvl>
+    <w:lvl w:ilvl="7" w:tentative="1">
+      <w:start w:val="1"/>
+      <w:numFmt w:val="bullet"/>
+      <w:lvlText w:val=""/>
+      <w:lvlJc w:val="left"/>
+      <w:pPr>
+        <w:tabs>
+          <w:tab w:val="num" w:pos="5760"/>
+        </w:tabs>
+        <w:ind w:left="5760" w:hanging="360"/>
+      </w:pPr>
+      <w:rPr>
+        <w:rFonts w:ascii="Wingdings" w:hAnsi="Wingdings" w:hint="default"/>
+        <w:sz w:val="20"/>
+      </w:rPr>
+    </w:lvl>
+    <w:lvl w:ilvl="8" w:tentative="1">
+      <w:start w:val="1"/>
+      <w:numFmt w:val="bullet"/>
+      <w:lvlText w:val=""/>
+      <w:lvlJc w:val="left"/>
+      <w:pPr>
+        <w:tabs>
+          <w:tab w:val="num" w:pos="6480"/>
+        </w:tabs>
+        <w:ind w:left="6480" w:hanging="360"/>
+      </w:pPr>
+      <w:rPr>
+        <w:rFonts w:ascii="Wingdings" w:hAnsi="Wingdings" w:hint="default"/>
+        <w:sz w:val="20"/>
+      </w:rPr>
+    </w:lvl>
+  </w:abstractNum>
+  <w:abstractNum w:abstractNumId="7" w15:restartNumberingAfterBreak="0">
+    <w:nsid w:val="2EB75C57"/>
+    <w:multiLevelType w:val="multilevel"/>
+    <w:tmpl w:val="6DEC76D0"/>
+    <w:lvl w:ilvl="0">
+      <w:start w:val="1"/>
+      <w:numFmt w:val="bullet"/>
+      <w:lvlText w:val=""/>
+      <w:lvlJc w:val="left"/>
+      <w:pPr>
+        <w:tabs>
+          <w:tab w:val="num" w:pos="720"/>
+        </w:tabs>
+        <w:ind w:left="720" w:hanging="360"/>
+      </w:pPr>
+      <w:rPr>
+        <w:rFonts w:ascii="Symbol" w:hAnsi="Symbol" w:hint="default"/>
+        <w:sz w:val="20"/>
+      </w:rPr>
+    </w:lvl>
+    <w:lvl w:ilvl="1" w:tentative="1">
+      <w:start w:val="1"/>
+      <w:numFmt w:val="bullet"/>
+      <w:lvlText w:val="o"/>
+      <w:lvlJc w:val="left"/>
+      <w:pPr>
+        <w:tabs>
+          <w:tab w:val="num" w:pos="1440"/>
+        </w:tabs>
+        <w:ind w:left="1440" w:hanging="360"/>
+      </w:pPr>
+      <w:rPr>
+        <w:rFonts w:ascii="Courier New" w:hAnsi="Courier New" w:hint="default"/>
+        <w:sz w:val="20"/>
+      </w:rPr>
+    </w:lvl>
+    <w:lvl w:ilvl="2" w:tentative="1">
+      <w:start w:val="1"/>
+      <w:numFmt w:val="bullet"/>
+      <w:lvlText w:val=""/>
+      <w:lvlJc w:val="left"/>
+      <w:pPr>
+        <w:tabs>
+          <w:tab w:val="num" w:pos="2160"/>
+        </w:tabs>
+        <w:ind w:left="2160" w:hanging="360"/>
+      </w:pPr>
+      <w:rPr>
+        <w:rFonts w:ascii="Wingdings" w:hAnsi="Wingdings" w:hint="default"/>
+        <w:sz w:val="20"/>
+      </w:rPr>
+    </w:lvl>
+    <w:lvl w:ilvl="3" w:tentative="1">
+      <w:start w:val="1"/>
+      <w:numFmt w:val="bullet"/>
+      <w:lvlText w:val=""/>
+      <w:lvlJc w:val="left"/>
+      <w:pPr>
+        <w:tabs>
+          <w:tab w:val="num" w:pos="2880"/>
+        </w:tabs>
+        <w:ind w:left="2880" w:hanging="360"/>
+      </w:pPr>
+      <w:rPr>
+        <w:rFonts w:ascii="Wingdings" w:hAnsi="Wingdings" w:hint="default"/>
+        <w:sz w:val="20"/>
+      </w:rPr>
+    </w:lvl>
+    <w:lvl w:ilvl="4" w:tentative="1">
+      <w:start w:val="1"/>
+      <w:numFmt w:val="bullet"/>
+      <w:lvlText w:val=""/>
+      <w:lvlJc w:val="left"/>
+      <w:pPr>
+        <w:tabs>
+          <w:tab w:val="num" w:pos="3600"/>
+        </w:tabs>
+        <w:ind w:left="3600" w:hanging="360"/>
+      </w:pPr>
+      <w:rPr>
+        <w:rFonts w:ascii="Wingdings" w:hAnsi="Wingdings" w:hint="default"/>
+        <w:sz w:val="20"/>
+      </w:rPr>
+    </w:lvl>
+    <w:lvl w:ilvl="5" w:tentative="1">
+      <w:start w:val="1"/>
+      <w:numFmt w:val="bullet"/>
+      <w:lvlText w:val=""/>
+      <w:lvlJc w:val="left"/>
+      <w:pPr>
+        <w:tabs>
+          <w:tab w:val="num" w:pos="4320"/>
+        </w:tabs>
+        <w:ind w:left="4320" w:hanging="360"/>
+      </w:pPr>
+      <w:rPr>
+        <w:rFonts w:ascii="Wingdings" w:hAnsi="Wingdings" w:hint="default"/>
+        <w:sz w:val="20"/>
+      </w:rPr>
+    </w:lvl>
+    <w:lvl w:ilvl="6" w:tentative="1">
+      <w:start w:val="1"/>
+      <w:numFmt w:val="bullet"/>
+      <w:lvlText w:val=""/>
+      <w:lvlJc w:val="left"/>
+      <w:pPr>
+        <w:tabs>
+          <w:tab w:val="num" w:pos="5040"/>
+        </w:tabs>
+        <w:ind w:left="5040" w:hanging="360"/>
+      </w:pPr>
+      <w:rPr>
+        <w:rFonts w:ascii="Wingdings" w:hAnsi="Wingdings" w:hint="default"/>
+        <w:sz w:val="20"/>
+      </w:rPr>
+    </w:lvl>
+    <w:lvl w:ilvl="7" w:tentative="1">
+      <w:start w:val="1"/>
+      <w:numFmt w:val="bullet"/>
+      <w:lvlText w:val=""/>
+      <w:lvlJc w:val="left"/>
+      <w:pPr>
+        <w:tabs>
+          <w:tab w:val="num" w:pos="5760"/>
+        </w:tabs>
+        <w:ind w:left="5760" w:hanging="360"/>
+      </w:pPr>
+      <w:rPr>
+        <w:rFonts w:ascii="Wingdings" w:hAnsi="Wingdings" w:hint="default"/>
+        <w:sz w:val="20"/>
+      </w:rPr>
+    </w:lvl>
+    <w:lvl w:ilvl="8" w:tentative="1">
+      <w:start w:val="1"/>
+      <w:numFmt w:val="bullet"/>
+      <w:lvlText w:val=""/>
+      <w:lvlJc w:val="left"/>
+      <w:pPr>
+        <w:tabs>
+          <w:tab w:val="num" w:pos="6480"/>
+        </w:tabs>
+        <w:ind w:left="6480" w:hanging="360"/>
+      </w:pPr>
+      <w:rPr>
+        <w:rFonts w:ascii="Wingdings" w:hAnsi="Wingdings" w:hint="default"/>
+        <w:sz w:val="20"/>
+      </w:rPr>
+    </w:lvl>
+  </w:abstractNum>
+  <w:abstractNum w:abstractNumId="8" w15:restartNumberingAfterBreak="0">
+    <w:nsid w:val="2EE83B65"/>
+    <w:multiLevelType w:val="multilevel"/>
+    <w:tmpl w:val="83166BD6"/>
+    <w:lvl w:ilvl="0">
+      <w:start w:val="1"/>
+      <w:numFmt w:val="bullet"/>
+      <w:lvlText w:val=""/>
+      <w:lvlJc w:val="left"/>
+      <w:pPr>
+        <w:tabs>
+          <w:tab w:val="num" w:pos="720"/>
+        </w:tabs>
+        <w:ind w:left="720" w:hanging="360"/>
+      </w:pPr>
+      <w:rPr>
+        <w:rFonts w:ascii="Symbol" w:hAnsi="Symbol" w:hint="default"/>
+        <w:sz w:val="20"/>
+      </w:rPr>
+    </w:lvl>
+    <w:lvl w:ilvl="1" w:tentative="1">
+      <w:start w:val="1"/>
+      <w:numFmt w:val="bullet"/>
+      <w:lvlText w:val="o"/>
+      <w:lvlJc w:val="left"/>
+      <w:pPr>
+        <w:tabs>
+          <w:tab w:val="num" w:pos="1440"/>
+        </w:tabs>
+        <w:ind w:left="1440" w:hanging="360"/>
+      </w:pPr>
+      <w:rPr>
+        <w:rFonts w:ascii="Courier New" w:hAnsi="Courier New" w:hint="default"/>
+        <w:sz w:val="20"/>
+      </w:rPr>
+    </w:lvl>
+    <w:lvl w:ilvl="2" w:tentative="1">
+      <w:start w:val="1"/>
+      <w:numFmt w:val="bullet"/>
+      <w:lvlText w:val=""/>
+      <w:lvlJc w:val="left"/>
+      <w:pPr>
+        <w:tabs>
+          <w:tab w:val="num" w:pos="2160"/>
+        </w:tabs>
+        <w:ind w:left="2160" w:hanging="360"/>
+      </w:pPr>
+      <w:rPr>
+        <w:rFonts w:ascii="Wingdings" w:hAnsi="Wingdings" w:hint="default"/>
+        <w:sz w:val="20"/>
+      </w:rPr>
+    </w:lvl>
+    <w:lvl w:ilvl="3" w:tentative="1">
+      <w:start w:val="1"/>
+      <w:numFmt w:val="bullet"/>
+      <w:lvlText w:val=""/>
+      <w:lvlJc w:val="left"/>
+      <w:pPr>
+        <w:tabs>
+          <w:tab w:val="num" w:pos="2880"/>
+        </w:tabs>
+        <w:ind w:left="2880" w:hanging="360"/>
+      </w:pPr>
+      <w:rPr>
+        <w:rFonts w:ascii="Wingdings" w:hAnsi="Wingdings" w:hint="default"/>
+        <w:sz w:val="20"/>
+      </w:rPr>
+    </w:lvl>
+    <w:lvl w:ilvl="4" w:tentative="1">
+      <w:start w:val="1"/>
+      <w:numFmt w:val="bullet"/>
+      <w:lvlText w:val=""/>
+      <w:lvlJc w:val="left"/>
+      <w:pPr>
+        <w:tabs>
+          <w:tab w:val="num" w:pos="3600"/>
+        </w:tabs>
+        <w:ind w:left="3600" w:hanging="360"/>
+      </w:pPr>
+      <w:rPr>
+        <w:rFonts w:ascii="Wingdings" w:hAnsi="Wingdings" w:hint="default"/>
+        <w:sz w:val="20"/>
+      </w:rPr>
+    </w:lvl>
+    <w:lvl w:ilvl="5" w:tentative="1">
+      <w:start w:val="1"/>
+      <w:numFmt w:val="bullet"/>
+      <w:lvlText w:val=""/>
+      <w:lvlJc w:val="left"/>
+      <w:pPr>
+        <w:tabs>
+          <w:tab w:val="num" w:pos="4320"/>
+        </w:tabs>
+        <w:ind w:left="4320" w:hanging="360"/>
+      </w:pPr>
+      <w:rPr>
+        <w:rFonts w:ascii="Wingdings" w:hAnsi="Wingdings" w:hint="default"/>
+        <w:sz w:val="20"/>
+      </w:rPr>
+    </w:lvl>
+    <w:lvl w:ilvl="6" w:tentative="1">
+      <w:start w:val="1"/>
+      <w:numFmt w:val="bullet"/>
+      <w:lvlText w:val=""/>
+      <w:lvlJc w:val="left"/>
+      <w:pPr>
+        <w:tabs>
+          <w:tab w:val="num" w:pos="5040"/>
+        </w:tabs>
+        <w:ind w:left="5040" w:hanging="360"/>
+      </w:pPr>
+      <w:rPr>
+        <w:rFonts w:ascii="Wingdings" w:hAnsi="Wingdings" w:hint="default"/>
+        <w:sz w:val="20"/>
+      </w:rPr>
+    </w:lvl>
+    <w:lvl w:ilvl="7" w:tentative="1">
+      <w:start w:val="1"/>
+      <w:numFmt w:val="bullet"/>
+      <w:lvlText w:val=""/>
+      <w:lvlJc w:val="left"/>
+      <w:pPr>
+        <w:tabs>
+          <w:tab w:val="num" w:pos="5760"/>
+        </w:tabs>
+        <w:ind w:left="5760" w:hanging="360"/>
+      </w:pPr>
+      <w:rPr>
+        <w:rFonts w:ascii="Wingdings" w:hAnsi="Wingdings" w:hint="default"/>
+        <w:sz w:val="20"/>
+      </w:rPr>
+    </w:lvl>
+    <w:lvl w:ilvl="8" w:tentative="1">
+      <w:start w:val="1"/>
+      <w:numFmt w:val="bullet"/>
+      <w:lvlText w:val=""/>
+      <w:lvlJc w:val="left"/>
+      <w:pPr>
+        <w:tabs>
+          <w:tab w:val="num" w:pos="6480"/>
+        </w:tabs>
+        <w:ind w:left="6480" w:hanging="360"/>
+      </w:pPr>
+      <w:rPr>
+        <w:rFonts w:ascii="Wingdings" w:hAnsi="Wingdings" w:hint="default"/>
+        <w:sz w:val="20"/>
+      </w:rPr>
+    </w:lvl>
+  </w:abstractNum>
+  <w:abstractNum w:abstractNumId="9" w15:restartNumberingAfterBreak="0">
+    <w:nsid w:val="3C4E4684"/>
+    <w:multiLevelType w:val="multilevel"/>
+    <w:tmpl w:val="EFB0C78A"/>
+    <w:lvl w:ilvl="0">
+      <w:start w:val="1"/>
+      <w:numFmt w:val="bullet"/>
+      <w:lvlText w:val=""/>
+      <w:lvlJc w:val="left"/>
+      <w:pPr>
+        <w:tabs>
+          <w:tab w:val="num" w:pos="720"/>
+        </w:tabs>
+        <w:ind w:left="720" w:hanging="360"/>
+      </w:pPr>
+      <w:rPr>
+        <w:rFonts w:ascii="Symbol" w:hAnsi="Symbol" w:hint="default"/>
+        <w:sz w:val="20"/>
+      </w:rPr>
+    </w:lvl>
+    <w:lvl w:ilvl="1" w:tentative="1">
+      <w:start w:val="1"/>
+      <w:numFmt w:val="bullet"/>
+      <w:lvlText w:val="o"/>
+      <w:lvlJc w:val="left"/>
+      <w:pPr>
+        <w:tabs>
+          <w:tab w:val="num" w:pos="1440"/>
+        </w:tabs>
+        <w:ind w:left="1440" w:hanging="360"/>
+      </w:pPr>
+      <w:rPr>
+        <w:rFonts w:ascii="Courier New" w:hAnsi="Courier New" w:hint="default"/>
+        <w:sz w:val="20"/>
+      </w:rPr>
+    </w:lvl>
+    <w:lvl w:ilvl="2" w:tentative="1">
+      <w:start w:val="1"/>
+      <w:numFmt w:val="bullet"/>
+      <w:lvlText w:val=""/>
+      <w:lvlJc w:val="left"/>
+      <w:pPr>
+        <w:tabs>
+          <w:tab w:val="num" w:pos="2160"/>
+        </w:tabs>
+        <w:ind w:left="2160" w:hanging="360"/>
+      </w:pPr>
+      <w:rPr>
+        <w:rFonts w:ascii="Wingdings" w:hAnsi="Wingdings" w:hint="default"/>
+        <w:sz w:val="20"/>
+      </w:rPr>
+    </w:lvl>
+    <w:lvl w:ilvl="3" w:tentative="1">
+      <w:start w:val="1"/>
+      <w:numFmt w:val="bullet"/>
+      <w:lvlText w:val=""/>
+      <w:lvlJc w:val="left"/>
+      <w:pPr>
+        <w:tabs>
+          <w:tab w:val="num" w:pos="2880"/>
+        </w:tabs>
+        <w:ind w:left="2880" w:hanging="360"/>
+      </w:pPr>
+      <w:rPr>
+        <w:rFonts w:ascii="Wingdings" w:hAnsi="Wingdings" w:hint="default"/>
+        <w:sz w:val="20"/>
+      </w:rPr>
+    </w:lvl>
+    <w:lvl w:ilvl="4" w:tentative="1">
+      <w:start w:val="1"/>
+      <w:numFmt w:val="bullet"/>
+      <w:lvlText w:val=""/>
+      <w:lvlJc w:val="left"/>
+      <w:pPr>
+        <w:tabs>
+          <w:tab w:val="num" w:pos="3600"/>
+        </w:tabs>
+        <w:ind w:left="3600" w:hanging="360"/>
+      </w:pPr>
+      <w:rPr>
+        <w:rFonts w:ascii="Wingdings" w:hAnsi="Wingdings" w:hint="default"/>
+        <w:sz w:val="20"/>
+      </w:rPr>
+    </w:lvl>
+    <w:lvl w:ilvl="5" w:tentative="1">
+      <w:start w:val="1"/>
+      <w:numFmt w:val="bullet"/>
+      <w:lvlText w:val=""/>
+      <w:lvlJc w:val="left"/>
+      <w:pPr>
+        <w:tabs>
+          <w:tab w:val="num" w:pos="4320"/>
+        </w:tabs>
+        <w:ind w:left="4320" w:hanging="360"/>
+      </w:pPr>
+      <w:rPr>
+        <w:rFonts w:ascii="Wingdings" w:hAnsi="Wingdings" w:hint="default"/>
+        <w:sz w:val="20"/>
+      </w:rPr>
+    </w:lvl>
+    <w:lvl w:ilvl="6" w:tentative="1">
+      <w:start w:val="1"/>
+      <w:numFmt w:val="bullet"/>
+      <w:lvlText w:val=""/>
+      <w:lvlJc w:val="left"/>
+      <w:pPr>
+        <w:tabs>
+          <w:tab w:val="num" w:pos="5040"/>
+        </w:tabs>
+        <w:ind w:left="5040" w:hanging="360"/>
+      </w:pPr>
+      <w:rPr>
+        <w:rFonts w:ascii="Wingdings" w:hAnsi="Wingdings" w:hint="default"/>
+        <w:sz w:val="20"/>
+      </w:rPr>
+    </w:lvl>
+    <w:lvl w:ilvl="7" w:tentative="1">
+      <w:start w:val="1"/>
+      <w:numFmt w:val="bullet"/>
+      <w:lvlText w:val=""/>
+      <w:lvlJc w:val="left"/>
+      <w:pPr>
+        <w:tabs>
+          <w:tab w:val="num" w:pos="5760"/>
+        </w:tabs>
+        <w:ind w:left="5760" w:hanging="360"/>
+      </w:pPr>
+      <w:rPr>
+        <w:rFonts w:ascii="Wingdings" w:hAnsi="Wingdings" w:hint="default"/>
+        <w:sz w:val="20"/>
+      </w:rPr>
+    </w:lvl>
+    <w:lvl w:ilvl="8" w:tentative="1">
+      <w:start w:val="1"/>
+      <w:numFmt w:val="bullet"/>
+      <w:lvlText w:val=""/>
+      <w:lvlJc w:val="left"/>
+      <w:pPr>
+        <w:tabs>
+          <w:tab w:val="num" w:pos="6480"/>
+        </w:tabs>
+        <w:ind w:left="6480" w:hanging="360"/>
+      </w:pPr>
+      <w:rPr>
+        <w:rFonts w:ascii="Wingdings" w:hAnsi="Wingdings" w:hint="default"/>
+        <w:sz w:val="20"/>
+      </w:rPr>
+    </w:lvl>
+  </w:abstractNum>
+  <w:abstractNum w:abstractNumId="10" w15:restartNumberingAfterBreak="0">
     <w:nsid w:val="3EBA3376"/>
     <w:multiLevelType w:val="hybridMultilevel"/>
     <w:tmpl w:val="C5CE0D7A"/>
@@ -2963,7 +6592,7 @@
       </w:rPr>
     </w:lvl>
   </w:abstractNum>
-  <w:abstractNum w:abstractNumId="3" w15:restartNumberingAfterBreak="0">
+  <w:abstractNum w:abstractNumId="11" w15:restartNumberingAfterBreak="0">
     <w:nsid w:val="42586DE4"/>
     <w:multiLevelType w:val="hybridMultilevel"/>
     <w:tmpl w:val="3CAA9E6C"/>
@@ -3076,7 +6705,7 @@
       </w:rPr>
     </w:lvl>
   </w:abstractNum>
-  <w:abstractNum w:abstractNumId="4" w15:restartNumberingAfterBreak="0">
+  <w:abstractNum w:abstractNumId="12" w15:restartNumberingAfterBreak="0">
     <w:nsid w:val="4659778A"/>
     <w:multiLevelType w:val="hybridMultilevel"/>
     <w:tmpl w:val="5A26F758"/>
@@ -3189,7 +6818,7 @@
       </w:rPr>
     </w:lvl>
   </w:abstractNum>
-  <w:abstractNum w:abstractNumId="5" w15:restartNumberingAfterBreak="0">
+  <w:abstractNum w:abstractNumId="13" w15:restartNumberingAfterBreak="0">
     <w:nsid w:val="4D417D83"/>
     <w:multiLevelType w:val="hybridMultilevel"/>
     <w:tmpl w:val="DFB4B6F0"/>
@@ -3302,7 +6931,454 @@
       </w:rPr>
     </w:lvl>
   </w:abstractNum>
-  <w:abstractNum w:abstractNumId="6" w15:restartNumberingAfterBreak="0">
+  <w:abstractNum w:abstractNumId="14" w15:restartNumberingAfterBreak="0">
+    <w:nsid w:val="564F6D85"/>
+    <w:multiLevelType w:val="multilevel"/>
+    <w:tmpl w:val="C86C629A"/>
+    <w:lvl w:ilvl="0">
+      <w:start w:val="1"/>
+      <w:numFmt w:val="bullet"/>
+      <w:lvlText w:val=""/>
+      <w:lvlJc w:val="left"/>
+      <w:pPr>
+        <w:tabs>
+          <w:tab w:val="num" w:pos="720"/>
+        </w:tabs>
+        <w:ind w:left="720" w:hanging="360"/>
+      </w:pPr>
+      <w:rPr>
+        <w:rFonts w:ascii="Symbol" w:hAnsi="Symbol" w:hint="default"/>
+        <w:sz w:val="20"/>
+      </w:rPr>
+    </w:lvl>
+    <w:lvl w:ilvl="1" w:tentative="1">
+      <w:start w:val="1"/>
+      <w:numFmt w:val="bullet"/>
+      <w:lvlText w:val="o"/>
+      <w:lvlJc w:val="left"/>
+      <w:pPr>
+        <w:tabs>
+          <w:tab w:val="num" w:pos="1440"/>
+        </w:tabs>
+        <w:ind w:left="1440" w:hanging="360"/>
+      </w:pPr>
+      <w:rPr>
+        <w:rFonts w:ascii="Courier New" w:hAnsi="Courier New" w:hint="default"/>
+        <w:sz w:val="20"/>
+      </w:rPr>
+    </w:lvl>
+    <w:lvl w:ilvl="2" w:tentative="1">
+      <w:start w:val="1"/>
+      <w:numFmt w:val="bullet"/>
+      <w:lvlText w:val=""/>
+      <w:lvlJc w:val="left"/>
+      <w:pPr>
+        <w:tabs>
+          <w:tab w:val="num" w:pos="2160"/>
+        </w:tabs>
+        <w:ind w:left="2160" w:hanging="360"/>
+      </w:pPr>
+      <w:rPr>
+        <w:rFonts w:ascii="Wingdings" w:hAnsi="Wingdings" w:hint="default"/>
+        <w:sz w:val="20"/>
+      </w:rPr>
+    </w:lvl>
+    <w:lvl w:ilvl="3" w:tentative="1">
+      <w:start w:val="1"/>
+      <w:numFmt w:val="bullet"/>
+      <w:lvlText w:val=""/>
+      <w:lvlJc w:val="left"/>
+      <w:pPr>
+        <w:tabs>
+          <w:tab w:val="num" w:pos="2880"/>
+        </w:tabs>
+        <w:ind w:left="2880" w:hanging="360"/>
+      </w:pPr>
+      <w:rPr>
+        <w:rFonts w:ascii="Wingdings" w:hAnsi="Wingdings" w:hint="default"/>
+        <w:sz w:val="20"/>
+      </w:rPr>
+    </w:lvl>
+    <w:lvl w:ilvl="4" w:tentative="1">
+      <w:start w:val="1"/>
+      <w:numFmt w:val="bullet"/>
+      <w:lvlText w:val=""/>
+      <w:lvlJc w:val="left"/>
+      <w:pPr>
+        <w:tabs>
+          <w:tab w:val="num" w:pos="3600"/>
+        </w:tabs>
+        <w:ind w:left="3600" w:hanging="360"/>
+      </w:pPr>
+      <w:rPr>
+        <w:rFonts w:ascii="Wingdings" w:hAnsi="Wingdings" w:hint="default"/>
+        <w:sz w:val="20"/>
+      </w:rPr>
+    </w:lvl>
+    <w:lvl w:ilvl="5" w:tentative="1">
+      <w:start w:val="1"/>
+      <w:numFmt w:val="bullet"/>
+      <w:lvlText w:val=""/>
+      <w:lvlJc w:val="left"/>
+      <w:pPr>
+        <w:tabs>
+          <w:tab w:val="num" w:pos="4320"/>
+        </w:tabs>
+        <w:ind w:left="4320" w:hanging="360"/>
+      </w:pPr>
+      <w:rPr>
+        <w:rFonts w:ascii="Wingdings" w:hAnsi="Wingdings" w:hint="default"/>
+        <w:sz w:val="20"/>
+      </w:rPr>
+    </w:lvl>
+    <w:lvl w:ilvl="6" w:tentative="1">
+      <w:start w:val="1"/>
+      <w:numFmt w:val="bullet"/>
+      <w:lvlText w:val=""/>
+      <w:lvlJc w:val="left"/>
+      <w:pPr>
+        <w:tabs>
+          <w:tab w:val="num" w:pos="5040"/>
+        </w:tabs>
+        <w:ind w:left="5040" w:hanging="360"/>
+      </w:pPr>
+      <w:rPr>
+        <w:rFonts w:ascii="Wingdings" w:hAnsi="Wingdings" w:hint="default"/>
+        <w:sz w:val="20"/>
+      </w:rPr>
+    </w:lvl>
+    <w:lvl w:ilvl="7" w:tentative="1">
+      <w:start w:val="1"/>
+      <w:numFmt w:val="bullet"/>
+      <w:lvlText w:val=""/>
+      <w:lvlJc w:val="left"/>
+      <w:pPr>
+        <w:tabs>
+          <w:tab w:val="num" w:pos="5760"/>
+        </w:tabs>
+        <w:ind w:left="5760" w:hanging="360"/>
+      </w:pPr>
+      <w:rPr>
+        <w:rFonts w:ascii="Wingdings" w:hAnsi="Wingdings" w:hint="default"/>
+        <w:sz w:val="20"/>
+      </w:rPr>
+    </w:lvl>
+    <w:lvl w:ilvl="8" w:tentative="1">
+      <w:start w:val="1"/>
+      <w:numFmt w:val="bullet"/>
+      <w:lvlText w:val=""/>
+      <w:lvlJc w:val="left"/>
+      <w:pPr>
+        <w:tabs>
+          <w:tab w:val="num" w:pos="6480"/>
+        </w:tabs>
+        <w:ind w:left="6480" w:hanging="360"/>
+      </w:pPr>
+      <w:rPr>
+        <w:rFonts w:ascii="Wingdings" w:hAnsi="Wingdings" w:hint="default"/>
+        <w:sz w:val="20"/>
+      </w:rPr>
+    </w:lvl>
+  </w:abstractNum>
+  <w:abstractNum w:abstractNumId="15" w15:restartNumberingAfterBreak="0">
+    <w:nsid w:val="56844245"/>
+    <w:multiLevelType w:val="multilevel"/>
+    <w:tmpl w:val="3F947D7C"/>
+    <w:lvl w:ilvl="0">
+      <w:start w:val="1"/>
+      <w:numFmt w:val="bullet"/>
+      <w:lvlText w:val=""/>
+      <w:lvlJc w:val="left"/>
+      <w:pPr>
+        <w:tabs>
+          <w:tab w:val="num" w:pos="720"/>
+        </w:tabs>
+        <w:ind w:left="720" w:hanging="360"/>
+      </w:pPr>
+      <w:rPr>
+        <w:rFonts w:ascii="Symbol" w:hAnsi="Symbol" w:hint="default"/>
+        <w:sz w:val="20"/>
+      </w:rPr>
+    </w:lvl>
+    <w:lvl w:ilvl="1" w:tentative="1">
+      <w:start w:val="1"/>
+      <w:numFmt w:val="bullet"/>
+      <w:lvlText w:val="o"/>
+      <w:lvlJc w:val="left"/>
+      <w:pPr>
+        <w:tabs>
+          <w:tab w:val="num" w:pos="1440"/>
+        </w:tabs>
+        <w:ind w:left="1440" w:hanging="360"/>
+      </w:pPr>
+      <w:rPr>
+        <w:rFonts w:ascii="Courier New" w:hAnsi="Courier New" w:hint="default"/>
+        <w:sz w:val="20"/>
+      </w:rPr>
+    </w:lvl>
+    <w:lvl w:ilvl="2" w:tentative="1">
+      <w:start w:val="1"/>
+      <w:numFmt w:val="bullet"/>
+      <w:lvlText w:val=""/>
+      <w:lvlJc w:val="left"/>
+      <w:pPr>
+        <w:tabs>
+          <w:tab w:val="num" w:pos="2160"/>
+        </w:tabs>
+        <w:ind w:left="2160" w:hanging="360"/>
+      </w:pPr>
+      <w:rPr>
+        <w:rFonts w:ascii="Wingdings" w:hAnsi="Wingdings" w:hint="default"/>
+        <w:sz w:val="20"/>
+      </w:rPr>
+    </w:lvl>
+    <w:lvl w:ilvl="3" w:tentative="1">
+      <w:start w:val="1"/>
+      <w:numFmt w:val="bullet"/>
+      <w:lvlText w:val=""/>
+      <w:lvlJc w:val="left"/>
+      <w:pPr>
+        <w:tabs>
+          <w:tab w:val="num" w:pos="2880"/>
+        </w:tabs>
+        <w:ind w:left="2880" w:hanging="360"/>
+      </w:pPr>
+      <w:rPr>
+        <w:rFonts w:ascii="Wingdings" w:hAnsi="Wingdings" w:hint="default"/>
+        <w:sz w:val="20"/>
+      </w:rPr>
+    </w:lvl>
+    <w:lvl w:ilvl="4" w:tentative="1">
+      <w:start w:val="1"/>
+      <w:numFmt w:val="bullet"/>
+      <w:lvlText w:val=""/>
+      <w:lvlJc w:val="left"/>
+      <w:pPr>
+        <w:tabs>
+          <w:tab w:val="num" w:pos="3600"/>
+        </w:tabs>
+        <w:ind w:left="3600" w:hanging="360"/>
+      </w:pPr>
+      <w:rPr>
+        <w:rFonts w:ascii="Wingdings" w:hAnsi="Wingdings" w:hint="default"/>
+        <w:sz w:val="20"/>
+      </w:rPr>
+    </w:lvl>
+    <w:lvl w:ilvl="5" w:tentative="1">
+      <w:start w:val="1"/>
+      <w:numFmt w:val="bullet"/>
+      <w:lvlText w:val=""/>
+      <w:lvlJc w:val="left"/>
+      <w:pPr>
+        <w:tabs>
+          <w:tab w:val="num" w:pos="4320"/>
+        </w:tabs>
+        <w:ind w:left="4320" w:hanging="360"/>
+      </w:pPr>
+      <w:rPr>
+        <w:rFonts w:ascii="Wingdings" w:hAnsi="Wingdings" w:hint="default"/>
+        <w:sz w:val="20"/>
+      </w:rPr>
+    </w:lvl>
+    <w:lvl w:ilvl="6" w:tentative="1">
+      <w:start w:val="1"/>
+      <w:numFmt w:val="bullet"/>
+      <w:lvlText w:val=""/>
+      <w:lvlJc w:val="left"/>
+      <w:pPr>
+        <w:tabs>
+          <w:tab w:val="num" w:pos="5040"/>
+        </w:tabs>
+        <w:ind w:left="5040" w:hanging="360"/>
+      </w:pPr>
+      <w:rPr>
+        <w:rFonts w:ascii="Wingdings" w:hAnsi="Wingdings" w:hint="default"/>
+        <w:sz w:val="20"/>
+      </w:rPr>
+    </w:lvl>
+    <w:lvl w:ilvl="7" w:tentative="1">
+      <w:start w:val="1"/>
+      <w:numFmt w:val="bullet"/>
+      <w:lvlText w:val=""/>
+      <w:lvlJc w:val="left"/>
+      <w:pPr>
+        <w:tabs>
+          <w:tab w:val="num" w:pos="5760"/>
+        </w:tabs>
+        <w:ind w:left="5760" w:hanging="360"/>
+      </w:pPr>
+      <w:rPr>
+        <w:rFonts w:ascii="Wingdings" w:hAnsi="Wingdings" w:hint="default"/>
+        <w:sz w:val="20"/>
+      </w:rPr>
+    </w:lvl>
+    <w:lvl w:ilvl="8" w:tentative="1">
+      <w:start w:val="1"/>
+      <w:numFmt w:val="bullet"/>
+      <w:lvlText w:val=""/>
+      <w:lvlJc w:val="left"/>
+      <w:pPr>
+        <w:tabs>
+          <w:tab w:val="num" w:pos="6480"/>
+        </w:tabs>
+        <w:ind w:left="6480" w:hanging="360"/>
+      </w:pPr>
+      <w:rPr>
+        <w:rFonts w:ascii="Wingdings" w:hAnsi="Wingdings" w:hint="default"/>
+        <w:sz w:val="20"/>
+      </w:rPr>
+    </w:lvl>
+  </w:abstractNum>
+  <w:abstractNum w:abstractNumId="16" w15:restartNumberingAfterBreak="0">
+    <w:nsid w:val="57F8155E"/>
+    <w:multiLevelType w:val="multilevel"/>
+    <w:tmpl w:val="BC88274E"/>
+    <w:lvl w:ilvl="0">
+      <w:start w:val="1"/>
+      <w:numFmt w:val="bullet"/>
+      <w:lvlText w:val=""/>
+      <w:lvlJc w:val="left"/>
+      <w:pPr>
+        <w:tabs>
+          <w:tab w:val="num" w:pos="720"/>
+        </w:tabs>
+        <w:ind w:left="720" w:hanging="360"/>
+      </w:pPr>
+      <w:rPr>
+        <w:rFonts w:ascii="Symbol" w:hAnsi="Symbol" w:hint="default"/>
+        <w:sz w:val="20"/>
+      </w:rPr>
+    </w:lvl>
+    <w:lvl w:ilvl="1" w:tentative="1">
+      <w:start w:val="1"/>
+      <w:numFmt w:val="bullet"/>
+      <w:lvlText w:val="o"/>
+      <w:lvlJc w:val="left"/>
+      <w:pPr>
+        <w:tabs>
+          <w:tab w:val="num" w:pos="1440"/>
+        </w:tabs>
+        <w:ind w:left="1440" w:hanging="360"/>
+      </w:pPr>
+      <w:rPr>
+        <w:rFonts w:ascii="Courier New" w:hAnsi="Courier New" w:hint="default"/>
+        <w:sz w:val="20"/>
+      </w:rPr>
+    </w:lvl>
+    <w:lvl w:ilvl="2" w:tentative="1">
+      <w:start w:val="1"/>
+      <w:numFmt w:val="bullet"/>
+      <w:lvlText w:val=""/>
+      <w:lvlJc w:val="left"/>
+      <w:pPr>
+        <w:tabs>
+          <w:tab w:val="num" w:pos="2160"/>
+        </w:tabs>
+        <w:ind w:left="2160" w:hanging="360"/>
+      </w:pPr>
+      <w:rPr>
+        <w:rFonts w:ascii="Wingdings" w:hAnsi="Wingdings" w:hint="default"/>
+        <w:sz w:val="20"/>
+      </w:rPr>
+    </w:lvl>
+    <w:lvl w:ilvl="3" w:tentative="1">
+      <w:start w:val="1"/>
+      <w:numFmt w:val="bullet"/>
+      <w:lvlText w:val=""/>
+      <w:lvlJc w:val="left"/>
+      <w:pPr>
+        <w:tabs>
+          <w:tab w:val="num" w:pos="2880"/>
+        </w:tabs>
+        <w:ind w:left="2880" w:hanging="360"/>
+      </w:pPr>
+      <w:rPr>
+        <w:rFonts w:ascii="Wingdings" w:hAnsi="Wingdings" w:hint="default"/>
+        <w:sz w:val="20"/>
+      </w:rPr>
+    </w:lvl>
+    <w:lvl w:ilvl="4" w:tentative="1">
+      <w:start w:val="1"/>
+      <w:numFmt w:val="bullet"/>
+      <w:lvlText w:val=""/>
+      <w:lvlJc w:val="left"/>
+      <w:pPr>
+        <w:tabs>
+          <w:tab w:val="num" w:pos="3600"/>
+        </w:tabs>
+        <w:ind w:left="3600" w:hanging="360"/>
+      </w:pPr>
+      <w:rPr>
+        <w:rFonts w:ascii="Wingdings" w:hAnsi="Wingdings" w:hint="default"/>
+        <w:sz w:val="20"/>
+      </w:rPr>
+    </w:lvl>
+    <w:lvl w:ilvl="5" w:tentative="1">
+      <w:start w:val="1"/>
+      <w:numFmt w:val="bullet"/>
+      <w:lvlText w:val=""/>
+      <w:lvlJc w:val="left"/>
+      <w:pPr>
+        <w:tabs>
+          <w:tab w:val="num" w:pos="4320"/>
+        </w:tabs>
+        <w:ind w:left="4320" w:hanging="360"/>
+      </w:pPr>
+      <w:rPr>
+        <w:rFonts w:ascii="Wingdings" w:hAnsi="Wingdings" w:hint="default"/>
+        <w:sz w:val="20"/>
+      </w:rPr>
+    </w:lvl>
+    <w:lvl w:ilvl="6" w:tentative="1">
+      <w:start w:val="1"/>
+      <w:numFmt w:val="bullet"/>
+      <w:lvlText w:val=""/>
+      <w:lvlJc w:val="left"/>
+      <w:pPr>
+        <w:tabs>
+          <w:tab w:val="num" w:pos="5040"/>
+        </w:tabs>
+        <w:ind w:left="5040" w:hanging="360"/>
+      </w:pPr>
+      <w:rPr>
+        <w:rFonts w:ascii="Wingdings" w:hAnsi="Wingdings" w:hint="default"/>
+        <w:sz w:val="20"/>
+      </w:rPr>
+    </w:lvl>
+    <w:lvl w:ilvl="7" w:tentative="1">
+      <w:start w:val="1"/>
+      <w:numFmt w:val="bullet"/>
+      <w:lvlText w:val=""/>
+      <w:lvlJc w:val="left"/>
+      <w:pPr>
+        <w:tabs>
+          <w:tab w:val="num" w:pos="5760"/>
+        </w:tabs>
+        <w:ind w:left="5760" w:hanging="360"/>
+      </w:pPr>
+      <w:rPr>
+        <w:rFonts w:ascii="Wingdings" w:hAnsi="Wingdings" w:hint="default"/>
+        <w:sz w:val="20"/>
+      </w:rPr>
+    </w:lvl>
+    <w:lvl w:ilvl="8" w:tentative="1">
+      <w:start w:val="1"/>
+      <w:numFmt w:val="bullet"/>
+      <w:lvlText w:val=""/>
+      <w:lvlJc w:val="left"/>
+      <w:pPr>
+        <w:tabs>
+          <w:tab w:val="num" w:pos="6480"/>
+        </w:tabs>
+        <w:ind w:left="6480" w:hanging="360"/>
+      </w:pPr>
+      <w:rPr>
+        <w:rFonts w:ascii="Wingdings" w:hAnsi="Wingdings" w:hint="default"/>
+        <w:sz w:val="20"/>
+      </w:rPr>
+    </w:lvl>
+  </w:abstractNum>
+  <w:abstractNum w:abstractNumId="17" w15:restartNumberingAfterBreak="0">
     <w:nsid w:val="65B10D9A"/>
     <w:multiLevelType w:val="hybridMultilevel"/>
     <w:tmpl w:val="91F047A6"/>
@@ -3391,7 +7467,7 @@
       </w:pPr>
     </w:lvl>
   </w:abstractNum>
-  <w:abstractNum w:abstractNumId="7" w15:restartNumberingAfterBreak="0">
+  <w:abstractNum w:abstractNumId="18" w15:restartNumberingAfterBreak="0">
     <w:nsid w:val="76097B11"/>
     <w:multiLevelType w:val="hybridMultilevel"/>
     <w:tmpl w:val="B3A07040"/>
@@ -3480,7 +7556,7 @@
       </w:pPr>
     </w:lvl>
   </w:abstractNum>
-  <w:abstractNum w:abstractNumId="8" w15:restartNumberingAfterBreak="0">
+  <w:abstractNum w:abstractNumId="19" w15:restartNumberingAfterBreak="0">
     <w:nsid w:val="76306075"/>
     <w:multiLevelType w:val="hybridMultilevel"/>
     <w:tmpl w:val="5B02CA78"/>
@@ -3593,7 +7669,7 @@
       </w:rPr>
     </w:lvl>
   </w:abstractNum>
-  <w:abstractNum w:abstractNumId="9" w15:restartNumberingAfterBreak="0">
+  <w:abstractNum w:abstractNumId="20" w15:restartNumberingAfterBreak="0">
     <w:nsid w:val="77A843FE"/>
     <w:multiLevelType w:val="hybridMultilevel"/>
     <w:tmpl w:val="7D826604"/>
@@ -3683,37 +7759,37 @@
     </w:lvl>
   </w:abstractNum>
   <w:num w:numId="1">
-    <w:abstractNumId w:val="7"/>
+    <w:abstractNumId w:val="18"/>
   </w:num>
   <w:num w:numId="2">
-    <w:abstractNumId w:val="9"/>
+    <w:abstractNumId w:val="20"/>
   </w:num>
   <w:num w:numId="3">
-    <w:abstractNumId w:val="1"/>
+    <w:abstractNumId w:val="4"/>
   </w:num>
   <w:num w:numId="4">
-    <w:abstractNumId w:val="8"/>
+    <w:abstractNumId w:val="19"/>
   </w:num>
   <w:num w:numId="5">
     <w:abstractNumId w:val="0"/>
   </w:num>
   <w:num w:numId="6">
-    <w:abstractNumId w:val="4"/>
+    <w:abstractNumId w:val="12"/>
   </w:num>
   <w:num w:numId="7">
-    <w:abstractNumId w:val="5"/>
+    <w:abstractNumId w:val="13"/>
   </w:num>
   <w:num w:numId="8">
-    <w:abstractNumId w:val="6"/>
+    <w:abstractNumId w:val="17"/>
   </w:num>
   <w:num w:numId="9">
-    <w:abstractNumId w:val="2"/>
+    <w:abstractNumId w:val="10"/>
   </w:num>
   <w:num w:numId="10">
-    <w:abstractNumId w:val="3"/>
+    <w:abstractNumId w:val="11"/>
   </w:num>
   <w:num w:numId="11">
-    <w:abstractNumId w:val="6"/>
+    <w:abstractNumId w:val="17"/>
     <w:lvlOverride w:ilvl="0">
       <w:startOverride w:val="1"/>
     </w:lvlOverride>
@@ -3743,34 +7819,49 @@
     </w:lvlOverride>
   </w:num>
   <w:num w:numId="12">
-    <w:abstractNumId w:val="2"/>
-    <w:lvlOverride w:ilvl="0"/>
-    <w:lvlOverride w:ilvl="1"/>
-    <w:lvlOverride w:ilvl="2"/>
-    <w:lvlOverride w:ilvl="3"/>
-    <w:lvlOverride w:ilvl="4"/>
-    <w:lvlOverride w:ilvl="5"/>
-    <w:lvlOverride w:ilvl="6"/>
-    <w:lvlOverride w:ilvl="7"/>
-    <w:lvlOverride w:ilvl="8"/>
+    <w:abstractNumId w:val="10"/>
   </w:num>
   <w:num w:numId="13">
+    <w:abstractNumId w:val="11"/>
+  </w:num>
+  <w:num w:numId="14">
+    <w:abstractNumId w:val="9"/>
+  </w:num>
+  <w:num w:numId="15">
     <w:abstractNumId w:val="3"/>
-    <w:lvlOverride w:ilvl="0"/>
-    <w:lvlOverride w:ilvl="1"/>
-    <w:lvlOverride w:ilvl="2"/>
-    <w:lvlOverride w:ilvl="3"/>
-    <w:lvlOverride w:ilvl="4"/>
-    <w:lvlOverride w:ilvl="5"/>
-    <w:lvlOverride w:ilvl="6"/>
-    <w:lvlOverride w:ilvl="7"/>
-    <w:lvlOverride w:ilvl="8"/>
+  </w:num>
+  <w:num w:numId="16">
+    <w:abstractNumId w:val="15"/>
+  </w:num>
+  <w:num w:numId="17">
+    <w:abstractNumId w:val="8"/>
+  </w:num>
+  <w:num w:numId="18">
+    <w:abstractNumId w:val="1"/>
+  </w:num>
+  <w:num w:numId="19">
+    <w:abstractNumId w:val="14"/>
+  </w:num>
+  <w:num w:numId="20">
+    <w:abstractNumId w:val="5"/>
+  </w:num>
+  <w:num w:numId="21">
+    <w:abstractNumId w:val="6"/>
+  </w:num>
+  <w:num w:numId="22">
+    <w:abstractNumId w:val="7"/>
+  </w:num>
+  <w:num w:numId="23">
+    <w:abstractNumId w:val="16"/>
+  </w:num>
+  <w:num w:numId="24">
+    <w:abstractNumId w:val="2"/>
   </w:num>
 </w:numbering>
 </file>
 
 <file path=word/styles.xml><?xml version="1.0" encoding="utf-8"?>
-<w:styles xmlns:mc="http://schemas.openxmlformats.org/markup-compatibility/2006" xmlns:r="http://schemas.openxmlformats.org/officeDocument/2006/relationships" xmlns:w="http://schemas.openxmlformats.org/wordprocessingml/2006/main" xmlns:w14="http://schemas.microsoft.com/office/word/2010/wordml" xmlns:w15="http://schemas.microsoft.com/office/word/2012/wordml" mc:Ignorable="w14 w15">
+<w:styles xmlns:mc="http://schemas.openxmlformats.org/markup-compatibility/2006" xmlns:r="http://schemas.openxmlformats.org/officeDocument/2006/relationships" xmlns:w="http://schemas.openxmlformats.org/wordprocessingml/2006/main" xmlns:w14="http://schemas.microsoft.com/office/word/2010/wordml" xmlns:w15="http://schemas.microsoft.com/office/word/2012/wordml" xmlns:w16se="http://schemas.microsoft.com/office/word/2015/wordml/symex" mc:Ignorable="w14 w15 w16se">
   <w:docDefaults>
     <w:rPrDefault>
       <w:rPr>
@@ -4163,6 +8254,48 @@
     <w:name w:val="Normal"/>
     <w:qFormat/>
   </w:style>
+  <w:style w:type="paragraph" w:styleId="Heading2">
+    <w:name w:val="heading 2"/>
+    <w:basedOn w:val="Normal"/>
+    <w:link w:val="Heading2Char"/>
+    <w:uiPriority w:val="9"/>
+    <w:qFormat/>
+    <w:rsid w:val="005C1176"/>
+    <w:pPr>
+      <w:spacing w:before="100" w:beforeAutospacing="1" w:after="100" w:afterAutospacing="1" w:line="240" w:lineRule="auto"/>
+      <w:outlineLvl w:val="1"/>
+    </w:pPr>
+    <w:rPr>
+      <w:rFonts w:ascii="Times New Roman" w:eastAsia="Times New Roman" w:hAnsi="Times New Roman" w:cs="Times New Roman"/>
+      <w:b/>
+      <w:bCs/>
+      <w:sz w:val="36"/>
+      <w:szCs w:val="36"/>
+    </w:rPr>
+  </w:style>
+  <w:style w:type="paragraph" w:styleId="Heading4">
+    <w:name w:val="heading 4"/>
+    <w:basedOn w:val="Normal"/>
+    <w:next w:val="Normal"/>
+    <w:link w:val="Heading4Char"/>
+    <w:uiPriority w:val="9"/>
+    <w:semiHidden/>
+    <w:unhideWhenUsed/>
+    <w:qFormat/>
+    <w:rsid w:val="005C1176"/>
+    <w:pPr>
+      <w:keepNext/>
+      <w:keepLines/>
+      <w:spacing w:before="40" w:after="0"/>
+      <w:outlineLvl w:val="3"/>
+    </w:pPr>
+    <w:rPr>
+      <w:rFonts w:asciiTheme="majorHAnsi" w:eastAsiaTheme="majorEastAsia" w:hAnsiTheme="majorHAnsi" w:cstheme="majorBidi"/>
+      <w:i/>
+      <w:iCs/>
+      <w:color w:val="2E74B5" w:themeColor="accent1" w:themeShade="BF"/>
+    </w:rPr>
+  </w:style>
   <w:style w:type="character" w:default="1" w:styleId="DefaultParagraphFont">
     <w:name w:val="Default Paragraph Font"/>
     <w:uiPriority w:val="1"/>
@@ -4219,6 +8352,72 @@
       <w:ind w:left="720"/>
       <w:contextualSpacing/>
     </w:pPr>
+  </w:style>
+  <w:style w:type="character" w:customStyle="1" w:styleId="Heading2Char">
+    <w:name w:val="Heading 2 Char"/>
+    <w:basedOn w:val="DefaultParagraphFont"/>
+    <w:link w:val="Heading2"/>
+    <w:uiPriority w:val="9"/>
+    <w:rsid w:val="005C1176"/>
+    <w:rPr>
+      <w:rFonts w:ascii="Times New Roman" w:eastAsia="Times New Roman" w:hAnsi="Times New Roman" w:cs="Times New Roman"/>
+      <w:b/>
+      <w:bCs/>
+      <w:sz w:val="36"/>
+      <w:szCs w:val="36"/>
+    </w:rPr>
+  </w:style>
+  <w:style w:type="character" w:customStyle="1" w:styleId="Heading4Char">
+    <w:name w:val="Heading 4 Char"/>
+    <w:basedOn w:val="DefaultParagraphFont"/>
+    <w:link w:val="Heading4"/>
+    <w:uiPriority w:val="9"/>
+    <w:semiHidden/>
+    <w:rsid w:val="005C1176"/>
+    <w:rPr>
+      <w:rFonts w:asciiTheme="majorHAnsi" w:eastAsiaTheme="majorEastAsia" w:hAnsiTheme="majorHAnsi" w:cstheme="majorBidi"/>
+      <w:i/>
+      <w:iCs/>
+      <w:color w:val="2E74B5" w:themeColor="accent1" w:themeShade="BF"/>
+    </w:rPr>
+  </w:style>
+  <w:style w:type="paragraph" w:styleId="NormalWeb">
+    <w:name w:val="Normal (Web)"/>
+    <w:basedOn w:val="Normal"/>
+    <w:uiPriority w:val="99"/>
+    <w:semiHidden/>
+    <w:unhideWhenUsed/>
+    <w:rsid w:val="005C1176"/>
+    <w:pPr>
+      <w:spacing w:before="100" w:beforeAutospacing="1" w:after="100" w:afterAutospacing="1" w:line="240" w:lineRule="auto"/>
+    </w:pPr>
+    <w:rPr>
+      <w:rFonts w:ascii="Times New Roman" w:eastAsia="Times New Roman" w:hAnsi="Times New Roman" w:cs="Times New Roman"/>
+      <w:sz w:val="24"/>
+      <w:szCs w:val="24"/>
+    </w:rPr>
+  </w:style>
+  <w:style w:type="character" w:styleId="Hyperlink">
+    <w:name w:val="Hyperlink"/>
+    <w:basedOn w:val="DefaultParagraphFont"/>
+    <w:uiPriority w:val="99"/>
+    <w:unhideWhenUsed/>
+    <w:rsid w:val="005C1176"/>
+    <w:rPr>
+      <w:color w:val="0000FF"/>
+      <w:u w:val="single"/>
+    </w:rPr>
+  </w:style>
+  <w:style w:type="character" w:styleId="Strong">
+    <w:name w:val="Strong"/>
+    <w:basedOn w:val="DefaultParagraphFont"/>
+    <w:uiPriority w:val="22"/>
+    <w:qFormat/>
+    <w:rsid w:val="005C1176"/>
+    <w:rPr>
+      <w:b/>
+      <w:bCs/>
+    </w:rPr>
   </w:style>
 </w:styles>
 </file>

</xml_diff>

<commit_message>
Research of Skin diseases
All skin diseases and their symptoms
</commit_message>
<xml_diff>
--- a/Documentation/Research of Symptoms.docx
+++ b/Documentation/Research of Symptoms.docx
@@ -1,6 +1,6 @@
 
 <file path=word/document.xml><?xml version="1.0" encoding="utf-8"?>
-<w:document xmlns:wpc="http://schemas.microsoft.com/office/word/2010/wordprocessingCanvas" xmlns:cx="http://schemas.microsoft.com/office/drawing/2014/chartex" xmlns:cx1="http://schemas.microsoft.com/office/drawing/2015/9/8/chartex" xmlns:mc="http://schemas.openxmlformats.org/markup-compatibility/2006" xmlns:o="urn:schemas-microsoft-com:office:office" xmlns:r="http://schemas.openxmlformats.org/officeDocument/2006/relationships" xmlns:m="http://schemas.openxmlformats.org/officeDocument/2006/math" xmlns:v="urn:schemas-microsoft-com:vml" xmlns:wp14="http://schemas.microsoft.com/office/word/2010/wordprocessingDrawing" xmlns:wp="http://schemas.openxmlformats.org/drawingml/2006/wordprocessingDrawing" xmlns:w10="urn:schemas-microsoft-com:office:word" xmlns:w="http://schemas.openxmlformats.org/wordprocessingml/2006/main" xmlns:w14="http://schemas.microsoft.com/office/word/2010/wordml" xmlns:w15="http://schemas.microsoft.com/office/word/2012/wordml" xmlns:w16se="http://schemas.microsoft.com/office/word/2015/wordml/symex" xmlns:wpg="http://schemas.microsoft.com/office/word/2010/wordprocessingGroup" xmlns:wpi="http://schemas.microsoft.com/office/word/2010/wordprocessingInk" xmlns:wne="http://schemas.microsoft.com/office/word/2006/wordml" xmlns:wps="http://schemas.microsoft.com/office/word/2010/wordprocessingShape" mc:Ignorable="w14 w15 w16se wp14">
+<w:document xmlns:wpc="http://schemas.microsoft.com/office/word/2010/wordprocessingCanvas" xmlns:mc="http://schemas.openxmlformats.org/markup-compatibility/2006" xmlns:o="urn:schemas-microsoft-com:office:office" xmlns:r="http://schemas.openxmlformats.org/officeDocument/2006/relationships" xmlns:m="http://schemas.openxmlformats.org/officeDocument/2006/math" xmlns:v="urn:schemas-microsoft-com:vml" xmlns:wp14="http://schemas.microsoft.com/office/word/2010/wordprocessingDrawing" xmlns:wp="http://schemas.openxmlformats.org/drawingml/2006/wordprocessingDrawing" xmlns:w10="urn:schemas-microsoft-com:office:word" xmlns:w="http://schemas.openxmlformats.org/wordprocessingml/2006/main" xmlns:w14="http://schemas.microsoft.com/office/word/2010/wordml" xmlns:w15="http://schemas.microsoft.com/office/word/2012/wordml" xmlns:wpg="http://schemas.microsoft.com/office/word/2010/wordprocessingGroup" xmlns:wpi="http://schemas.microsoft.com/office/word/2010/wordprocessingInk" xmlns:wne="http://schemas.microsoft.com/office/word/2006/wordml" xmlns:wps="http://schemas.microsoft.com/office/word/2010/wordprocessingShape" mc:Ignorable="w14 w15 wp14">
   <w:body>
     <w:tbl>
       <w:tblPr>
@@ -2769,8 +2769,9 @@
           <w:sz w:val="24"/>
           <w:szCs w:val="24"/>
         </w:rPr>
-        <w:t xml:space="preserve">the respiratory system — </w:t>
-      </w:r>
+        <w:t xml:space="preserve">the respiratory system </w:t>
+      </w:r>
+      <w:proofErr w:type="gramStart"/>
       <w:r>
         <w:rPr>
           <w:rFonts w:ascii="Helvetica" w:eastAsia="Times New Roman" w:hAnsi="Helvetica" w:cs="Helvetica"/>
@@ -2778,7 +2779,26 @@
           <w:sz w:val="24"/>
           <w:szCs w:val="24"/>
         </w:rPr>
-        <w:t xml:space="preserve"> nose, throat and lungs. Influenza is commonly called the flu, but it's not the same as stomach "flu" viruses that cause diarrhea and vomiting.</w:t>
+        <w:t xml:space="preserve">— </w:t>
+      </w:r>
+      <w:r>
+        <w:rPr>
+          <w:rFonts w:ascii="Helvetica" w:eastAsia="Times New Roman" w:hAnsi="Helvetica" w:cs="Helvetica"/>
+          <w:color w:val="111111"/>
+          <w:sz w:val="24"/>
+          <w:szCs w:val="24"/>
+        </w:rPr>
+        <w:t xml:space="preserve"> nose</w:t>
+      </w:r>
+      <w:proofErr w:type="gramEnd"/>
+      <w:r>
+        <w:rPr>
+          <w:rFonts w:ascii="Helvetica" w:eastAsia="Times New Roman" w:hAnsi="Helvetica" w:cs="Helvetica"/>
+          <w:color w:val="111111"/>
+          <w:sz w:val="24"/>
+          <w:szCs w:val="24"/>
+        </w:rPr>
+        <w:t>, throat and lungs. Influenza is commonly called the flu, but it's not the same as stomach "flu" viruses that cause diarrhea and vomiting.</w:t>
       </w:r>
     </w:p>
     <w:p>
@@ -4035,7 +4055,39 @@
           <w:rFonts w:ascii="Helvetica" w:hAnsi="Helvetica" w:cs="Helvetica"/>
           <w:color w:val="111111"/>
         </w:rPr>
-        <w:t>Migraines often begin in childhood, adolescence or early adulthood. Migraines may progress through four stages: prodrome, aura, headache and post-drome, though you may not experience all stages.</w:t>
+        <w:t xml:space="preserve">Migraines often begin in childhood, adolescence or early adulthood. Migraines may progress through four stages: </w:t>
+      </w:r>
+      <w:proofErr w:type="spellStart"/>
+      <w:r>
+        <w:rPr>
+          <w:rFonts w:ascii="Helvetica" w:hAnsi="Helvetica" w:cs="Helvetica"/>
+          <w:color w:val="111111"/>
+        </w:rPr>
+        <w:t>prodrome</w:t>
+      </w:r>
+      <w:proofErr w:type="spellEnd"/>
+      <w:r>
+        <w:rPr>
+          <w:rFonts w:ascii="Helvetica" w:hAnsi="Helvetica" w:cs="Helvetica"/>
+          <w:color w:val="111111"/>
+        </w:rPr>
+        <w:t>, aura, headache and post-</w:t>
+      </w:r>
+      <w:proofErr w:type="spellStart"/>
+      <w:r>
+        <w:rPr>
+          <w:rFonts w:ascii="Helvetica" w:hAnsi="Helvetica" w:cs="Helvetica"/>
+          <w:color w:val="111111"/>
+        </w:rPr>
+        <w:t>drome</w:t>
+      </w:r>
+      <w:proofErr w:type="spellEnd"/>
+      <w:r>
+        <w:rPr>
+          <w:rFonts w:ascii="Helvetica" w:hAnsi="Helvetica" w:cs="Helvetica"/>
+          <w:color w:val="111111"/>
+        </w:rPr>
+        <w:t>, though you may not experience all stages.</w:t>
       </w:r>
     </w:p>
     <w:p>
@@ -4049,13 +4101,23 @@
           <w:color w:val="111111"/>
         </w:rPr>
       </w:pPr>
+      <w:proofErr w:type="spellStart"/>
       <w:r>
         <w:rPr>
           <w:rFonts w:ascii="Helvetica" w:hAnsi="Helvetica" w:cs="Helvetica"/>
           <w:i w:val="0"/>
           <w:color w:val="111111"/>
         </w:rPr>
-        <w:t>Prodrome [</w:t>
+        <w:t>Prodrome</w:t>
+      </w:r>
+      <w:proofErr w:type="spellEnd"/>
+      <w:r>
+        <w:rPr>
+          <w:rFonts w:ascii="Helvetica" w:hAnsi="Helvetica" w:cs="Helvetica"/>
+          <w:i w:val="0"/>
+          <w:color w:val="111111"/>
+        </w:rPr>
+        <w:t xml:space="preserve"> [</w:t>
       </w:r>
       <w:r>
         <w:rPr>
@@ -4242,7 +4304,16 @@
           <w:i w:val="0"/>
           <w:color w:val="111111"/>
         </w:rPr>
-        <w:t>Aura [</w:t>
+        <w:t xml:space="preserve">Aura </w:t>
+      </w:r>
+      <w:proofErr w:type="gramStart"/>
+      <w:r>
+        <w:rPr>
+          <w:rFonts w:ascii="Helvetica" w:hAnsi="Helvetica" w:cs="Helvetica"/>
+          <w:i w:val="0"/>
+          <w:color w:val="111111"/>
+        </w:rPr>
+        <w:t>[</w:t>
       </w:r>
       <w:r>
         <w:rPr>
@@ -4251,7 +4322,17 @@
           <w:color w:val="222222"/>
           <w:shd w:val="clear" w:color="auto" w:fill="FFFFFF"/>
         </w:rPr>
-        <w:t> a headache that strikes after or along with sensory disturbances]</w:t>
+        <w:t> a</w:t>
+      </w:r>
+      <w:proofErr w:type="gramEnd"/>
+      <w:r>
+        <w:rPr>
+          <w:rFonts w:ascii="Arial" w:hAnsi="Arial" w:cs="Arial"/>
+          <w:i w:val="0"/>
+          <w:color w:val="222222"/>
+          <w:shd w:val="clear" w:color="auto" w:fill="FFFFFF"/>
+        </w:rPr>
+        <w:t xml:space="preserve"> headache that strikes after or along with sensory disturbances]</w:t>
       </w:r>
     </w:p>
     <w:p>
@@ -4687,8 +4768,18 @@
           <w:color w:val="111111"/>
         </w:rPr>
         <w:lastRenderedPageBreak/>
-        <w:t>Post-drome</w:t>
-      </w:r>
+        <w:t>Post-</w:t>
+      </w:r>
+      <w:proofErr w:type="spellStart"/>
+      <w:r>
+        <w:rPr>
+          <w:rFonts w:ascii="Helvetica" w:hAnsi="Helvetica" w:cs="Helvetica"/>
+          <w:i w:val="0"/>
+          <w:color w:val="111111"/>
+        </w:rPr>
+        <w:t>drome</w:t>
+      </w:r>
+      <w:proofErr w:type="spellEnd"/>
     </w:p>
     <w:p>
       <w:pPr>
@@ -4705,7 +4796,23 @@
           <w:rFonts w:ascii="Helvetica" w:hAnsi="Helvetica" w:cs="Helvetica"/>
           <w:color w:val="111111"/>
         </w:rPr>
-        <w:t>The final phase, known as post-drome, occurs after a migraine attack. You may feel drained and washed out, while some people feel elated. For about 24 hours, you may also experience:</w:t>
+        <w:t>The final phase, known as post-</w:t>
+      </w:r>
+      <w:proofErr w:type="spellStart"/>
+      <w:r>
+        <w:rPr>
+          <w:rFonts w:ascii="Helvetica" w:hAnsi="Helvetica" w:cs="Helvetica"/>
+          <w:color w:val="111111"/>
+        </w:rPr>
+        <w:t>drome</w:t>
+      </w:r>
+      <w:proofErr w:type="spellEnd"/>
+      <w:r>
+        <w:rPr>
+          <w:rFonts w:ascii="Helvetica" w:hAnsi="Helvetica" w:cs="Helvetica"/>
+          <w:color w:val="111111"/>
+        </w:rPr>
+        <w:t>, occurs after a migraine attack. You may feel drained and washed out, while some people feel elated. For about 24 hours, you may also experience:</w:t>
       </w:r>
     </w:p>
     <w:p>
@@ -4918,12 +5025,21 @@
           <w:color w:val="111111"/>
         </w:rPr>
       </w:pPr>
-      <w:r>
-        <w:rPr>
-          <w:rFonts w:ascii="Helvetica" w:hAnsi="Helvetica" w:cs="Helvetica"/>
-          <w:color w:val="111111"/>
-        </w:rPr>
-        <w:t>if you have any of the following signs and symptoms, which may indicate a more serious medical problem:</w:t>
+      <w:proofErr w:type="gramStart"/>
+      <w:r>
+        <w:rPr>
+          <w:rFonts w:ascii="Helvetica" w:hAnsi="Helvetica" w:cs="Helvetica"/>
+          <w:color w:val="111111"/>
+        </w:rPr>
+        <w:t>if</w:t>
+      </w:r>
+      <w:proofErr w:type="gramEnd"/>
+      <w:r>
+        <w:rPr>
+          <w:rFonts w:ascii="Helvetica" w:hAnsi="Helvetica" w:cs="Helvetica"/>
+          <w:color w:val="111111"/>
+        </w:rPr>
+        <w:t xml:space="preserve"> you have any of the following signs and symptoms, which may indicate a more serious medical problem:</w:t>
       </w:r>
     </w:p>
     <w:p>
@@ -5160,8 +5276,6 @@
           <w:szCs w:val="24"/>
         </w:rPr>
       </w:pPr>
-      <w:bookmarkStart w:id="0" w:name="_GoBack"/>
-      <w:bookmarkEnd w:id="0"/>
     </w:p>
     <w:p>
       <w:pPr>
@@ -5171,6 +5285,992 @@
           <w:szCs w:val="28"/>
         </w:rPr>
       </w:pPr>
+    </w:p>
+    <w:p>
+      <w:pPr>
+        <w:rPr>
+          <w:rFonts w:ascii="Times New Roman" w:hAnsi="Times New Roman" w:cs="Times New Roman"/>
+          <w:sz w:val="28"/>
+          <w:szCs w:val="28"/>
+        </w:rPr>
+      </w:pPr>
+    </w:p>
+    <w:p>
+      <w:pPr>
+        <w:rPr>
+          <w:rFonts w:ascii="Times New Roman" w:hAnsi="Times New Roman" w:cs="Times New Roman"/>
+          <w:sz w:val="28"/>
+          <w:szCs w:val="28"/>
+        </w:rPr>
+      </w:pPr>
+    </w:p>
+    <w:p>
+      <w:pPr>
+        <w:rPr>
+          <w:rFonts w:ascii="Times New Roman" w:hAnsi="Times New Roman" w:cs="Times New Roman"/>
+          <w:sz w:val="28"/>
+          <w:szCs w:val="28"/>
+        </w:rPr>
+      </w:pPr>
+    </w:p>
+    <w:p>
+      <w:pPr>
+        <w:rPr>
+          <w:rFonts w:ascii="Times New Roman" w:hAnsi="Times New Roman" w:cs="Times New Roman"/>
+          <w:sz w:val="28"/>
+          <w:szCs w:val="28"/>
+        </w:rPr>
+      </w:pPr>
+    </w:p>
+    <w:p>
+      <w:pPr>
+        <w:rPr>
+          <w:rFonts w:ascii="Times New Roman" w:hAnsi="Times New Roman" w:cs="Times New Roman"/>
+          <w:sz w:val="28"/>
+          <w:szCs w:val="28"/>
+        </w:rPr>
+      </w:pPr>
+    </w:p>
+    <w:p>
+      <w:pPr>
+        <w:rPr>
+          <w:rFonts w:ascii="Times New Roman" w:hAnsi="Times New Roman" w:cs="Times New Roman"/>
+          <w:sz w:val="28"/>
+          <w:szCs w:val="28"/>
+        </w:rPr>
+      </w:pPr>
+    </w:p>
+    <w:p>
+      <w:pPr>
+        <w:rPr>
+          <w:rFonts w:ascii="Times New Roman" w:hAnsi="Times New Roman" w:cs="Times New Roman"/>
+          <w:sz w:val="28"/>
+          <w:szCs w:val="28"/>
+        </w:rPr>
+      </w:pPr>
+    </w:p>
+    <w:p>
+      <w:pPr>
+        <w:rPr>
+          <w:rFonts w:ascii="Times New Roman" w:hAnsi="Times New Roman" w:cs="Times New Roman"/>
+          <w:sz w:val="28"/>
+          <w:szCs w:val="28"/>
+        </w:rPr>
+      </w:pPr>
+    </w:p>
+    <w:p>
+      <w:pPr>
+        <w:rPr>
+          <w:rFonts w:ascii="Times New Roman" w:hAnsi="Times New Roman" w:cs="Times New Roman"/>
+          <w:sz w:val="28"/>
+          <w:szCs w:val="28"/>
+        </w:rPr>
+      </w:pPr>
+    </w:p>
+    <w:p>
+      <w:pPr>
+        <w:rPr>
+          <w:rFonts w:ascii="Times New Roman" w:hAnsi="Times New Roman" w:cs="Times New Roman"/>
+          <w:sz w:val="28"/>
+          <w:szCs w:val="28"/>
+        </w:rPr>
+      </w:pPr>
+    </w:p>
+    <w:p>
+      <w:pPr>
+        <w:rPr>
+          <w:rFonts w:ascii="Times New Roman" w:hAnsi="Times New Roman" w:cs="Times New Roman"/>
+          <w:sz w:val="28"/>
+          <w:szCs w:val="28"/>
+        </w:rPr>
+      </w:pPr>
+    </w:p>
+    <w:p>
+      <w:pPr>
+        <w:rPr>
+          <w:rFonts w:ascii="Times New Roman" w:hAnsi="Times New Roman" w:cs="Times New Roman"/>
+          <w:sz w:val="28"/>
+          <w:szCs w:val="28"/>
+        </w:rPr>
+      </w:pPr>
+    </w:p>
+    <w:p>
+      <w:pPr>
+        <w:rPr>
+          <w:rFonts w:ascii="Times New Roman" w:hAnsi="Times New Roman" w:cs="Times New Roman"/>
+          <w:sz w:val="28"/>
+          <w:szCs w:val="28"/>
+        </w:rPr>
+      </w:pPr>
+    </w:p>
+    <w:p>
+      <w:pPr>
+        <w:rPr>
+          <w:rFonts w:ascii="Times New Roman" w:hAnsi="Times New Roman" w:cs="Times New Roman"/>
+          <w:sz w:val="28"/>
+          <w:szCs w:val="28"/>
+        </w:rPr>
+      </w:pPr>
+    </w:p>
+    <w:p>
+      <w:pPr>
+        <w:rPr>
+          <w:rFonts w:ascii="Times New Roman" w:hAnsi="Times New Roman" w:cs="Times New Roman"/>
+          <w:sz w:val="28"/>
+          <w:szCs w:val="28"/>
+        </w:rPr>
+      </w:pPr>
+    </w:p>
+    <w:p>
+      <w:pPr>
+        <w:rPr>
+          <w:rFonts w:ascii="Times New Roman" w:hAnsi="Times New Roman" w:cs="Times New Roman"/>
+          <w:sz w:val="28"/>
+          <w:szCs w:val="28"/>
+        </w:rPr>
+      </w:pPr>
+    </w:p>
+    <w:p>
+      <w:pPr>
+        <w:rPr>
+          <w:rFonts w:ascii="Times New Roman" w:hAnsi="Times New Roman" w:cs="Times New Roman"/>
+          <w:sz w:val="28"/>
+          <w:szCs w:val="28"/>
+        </w:rPr>
+      </w:pPr>
+    </w:p>
+    <w:tbl>
+      <w:tblPr>
+        <w:tblStyle w:val="TableGrid"/>
+        <w:tblW w:w="9826" w:type="dxa"/>
+        <w:tblLook w:val="04A0" w:firstRow="1" w:lastRow="0" w:firstColumn="1" w:lastColumn="0" w:noHBand="0" w:noVBand="1"/>
+      </w:tblPr>
+      <w:tblGrid>
+        <w:gridCol w:w="4913"/>
+        <w:gridCol w:w="4913"/>
+      </w:tblGrid>
+      <w:tr>
+        <w:trPr>
+          <w:trHeight w:val="510"/>
+        </w:trPr>
+        <w:tc>
+          <w:tcPr>
+            <w:tcW w:w="4913" w:type="dxa"/>
+          </w:tcPr>
+          <w:p>
+            <w:pPr>
+              <w:rPr>
+                <w:rFonts w:ascii="Times New Roman" w:hAnsi="Times New Roman" w:cs="Times New Roman"/>
+                <w:sz w:val="28"/>
+                <w:szCs w:val="28"/>
+              </w:rPr>
+            </w:pPr>
+            <w:r>
+              <w:rPr>
+                <w:rFonts w:ascii="Times New Roman" w:hAnsi="Times New Roman" w:cs="Times New Roman"/>
+                <w:sz w:val="28"/>
+                <w:szCs w:val="28"/>
+              </w:rPr>
+              <w:lastRenderedPageBreak/>
+              <w:t xml:space="preserve">Disease </w:t>
+            </w:r>
+          </w:p>
+        </w:tc>
+        <w:tc>
+          <w:tcPr>
+            <w:tcW w:w="4913" w:type="dxa"/>
+          </w:tcPr>
+          <w:p>
+            <w:pPr>
+              <w:rPr>
+                <w:rFonts w:ascii="Times New Roman" w:hAnsi="Times New Roman" w:cs="Times New Roman"/>
+                <w:sz w:val="28"/>
+                <w:szCs w:val="28"/>
+              </w:rPr>
+            </w:pPr>
+            <w:r>
+              <w:rPr>
+                <w:rFonts w:ascii="Times New Roman" w:hAnsi="Times New Roman" w:cs="Times New Roman"/>
+                <w:sz w:val="28"/>
+                <w:szCs w:val="28"/>
+              </w:rPr>
+              <w:t>Symptom</w:t>
+            </w:r>
+          </w:p>
+        </w:tc>
+      </w:tr>
+      <w:tr>
+        <w:trPr>
+          <w:trHeight w:val="1723"/>
+        </w:trPr>
+        <w:tc>
+          <w:tcPr>
+            <w:tcW w:w="4913" w:type="dxa"/>
+          </w:tcPr>
+          <w:p>
+            <w:pPr>
+              <w:rPr>
+                <w:rFonts w:ascii="Times New Roman" w:hAnsi="Times New Roman" w:cs="Times New Roman"/>
+                <w:sz w:val="28"/>
+                <w:szCs w:val="28"/>
+              </w:rPr>
+            </w:pPr>
+            <w:r>
+              <w:rPr>
+                <w:rFonts w:ascii="Times New Roman" w:hAnsi="Times New Roman" w:cs="Times New Roman"/>
+                <w:sz w:val="28"/>
+                <w:szCs w:val="28"/>
+              </w:rPr>
+              <w:t xml:space="preserve">Eczema </w:t>
+            </w:r>
+          </w:p>
+        </w:tc>
+        <w:tc>
+          <w:tcPr>
+            <w:tcW w:w="4913" w:type="dxa"/>
+          </w:tcPr>
+          <w:p>
+            <w:pPr>
+              <w:pStyle w:val="ListParagraph"/>
+              <w:numPr>
+                <w:ilvl w:val="0"/>
+                <w:numId w:val="25"/>
+              </w:numPr>
+              <w:rPr>
+                <w:rFonts w:ascii="Times New Roman" w:hAnsi="Times New Roman" w:cs="Times New Roman"/>
+                <w:sz w:val="28"/>
+                <w:szCs w:val="28"/>
+              </w:rPr>
+            </w:pPr>
+            <w:r>
+              <w:rPr>
+                <w:rFonts w:ascii="Times New Roman" w:hAnsi="Times New Roman" w:cs="Times New Roman"/>
+                <w:color w:val="444444"/>
+                <w:spacing w:val="-3"/>
+                <w:sz w:val="24"/>
+                <w:szCs w:val="31"/>
+              </w:rPr>
+              <w:t>itchy, dry, thickened skin, usually on the hands, neck, face, and legs</w:t>
+            </w:r>
+          </w:p>
+          <w:p>
+            <w:pPr>
+              <w:pStyle w:val="ListParagraph"/>
+              <w:numPr>
+                <w:ilvl w:val="0"/>
+                <w:numId w:val="25"/>
+              </w:numPr>
+              <w:rPr>
+                <w:rFonts w:ascii="Times New Roman" w:hAnsi="Times New Roman" w:cs="Times New Roman"/>
+                <w:sz w:val="28"/>
+                <w:szCs w:val="28"/>
+              </w:rPr>
+            </w:pPr>
+            <w:r>
+              <w:rPr>
+                <w:rFonts w:ascii="Times New Roman" w:hAnsi="Times New Roman" w:cs="Times New Roman"/>
+                <w:sz w:val="24"/>
+                <w:szCs w:val="28"/>
+              </w:rPr>
+              <w:t>If scratched, dry patches of skin and open sores with crusts may develop and may get infected.</w:t>
+            </w:r>
+          </w:p>
+          <w:p>
+            <w:pPr>
+              <w:pStyle w:val="ListParagraph"/>
+              <w:numPr>
+                <w:ilvl w:val="0"/>
+                <w:numId w:val="25"/>
+              </w:numPr>
+              <w:rPr>
+                <w:rFonts w:ascii="Times New Roman" w:hAnsi="Times New Roman" w:cs="Times New Roman"/>
+                <w:sz w:val="28"/>
+                <w:szCs w:val="28"/>
+              </w:rPr>
+            </w:pPr>
+            <w:r>
+              <w:rPr>
+                <w:rFonts w:ascii="Times New Roman" w:hAnsi="Times New Roman" w:cs="Times New Roman"/>
+                <w:sz w:val="24"/>
+                <w:szCs w:val="28"/>
+              </w:rPr>
+              <w:t>Initially itchy skin turns to rashes</w:t>
+            </w:r>
+          </w:p>
+        </w:tc>
+      </w:tr>
+      <w:tr>
+        <w:trPr>
+          <w:trHeight w:val="1816"/>
+        </w:trPr>
+        <w:tc>
+          <w:tcPr>
+            <w:tcW w:w="4913" w:type="dxa"/>
+          </w:tcPr>
+          <w:p>
+            <w:pPr>
+              <w:rPr>
+                <w:rFonts w:ascii="Times New Roman" w:hAnsi="Times New Roman" w:cs="Times New Roman"/>
+                <w:sz w:val="24"/>
+                <w:szCs w:val="24"/>
+              </w:rPr>
+            </w:pPr>
+            <w:r>
+              <w:rPr>
+                <w:rFonts w:ascii="Times New Roman" w:hAnsi="Times New Roman" w:cs="Times New Roman"/>
+                <w:sz w:val="24"/>
+                <w:szCs w:val="24"/>
+              </w:rPr>
+              <w:t>Actinic keratosis</w:t>
+            </w:r>
+          </w:p>
+        </w:tc>
+        <w:tc>
+          <w:tcPr>
+            <w:tcW w:w="4913" w:type="dxa"/>
+          </w:tcPr>
+          <w:p>
+            <w:pPr>
+              <w:pStyle w:val="ListParagraph"/>
+              <w:numPr>
+                <w:ilvl w:val="0"/>
+                <w:numId w:val="26"/>
+              </w:numPr>
+              <w:rPr>
+                <w:rFonts w:ascii="Times New Roman" w:hAnsi="Times New Roman" w:cs="Times New Roman"/>
+                <w:sz w:val="28"/>
+                <w:szCs w:val="28"/>
+              </w:rPr>
+            </w:pPr>
+            <w:r>
+              <w:rPr>
+                <w:rFonts w:ascii="Times New Roman" w:hAnsi="Times New Roman" w:cs="Times New Roman"/>
+                <w:sz w:val="28"/>
+                <w:szCs w:val="28"/>
+              </w:rPr>
+              <w:t>Typically less than 2 cm, or about the size of a pencil eraser</w:t>
+            </w:r>
+          </w:p>
+          <w:p>
+            <w:pPr>
+              <w:pStyle w:val="ListParagraph"/>
+              <w:numPr>
+                <w:ilvl w:val="0"/>
+                <w:numId w:val="26"/>
+              </w:numPr>
+              <w:rPr>
+                <w:rFonts w:ascii="Times New Roman" w:hAnsi="Times New Roman" w:cs="Times New Roman"/>
+                <w:sz w:val="28"/>
+                <w:szCs w:val="28"/>
+              </w:rPr>
+            </w:pPr>
+            <w:r>
+              <w:rPr>
+                <w:rFonts w:ascii="Times New Roman" w:hAnsi="Times New Roman" w:cs="Times New Roman"/>
+                <w:sz w:val="28"/>
+                <w:szCs w:val="28"/>
+              </w:rPr>
+              <w:t>Thick, scaly, or crusty skin patch</w:t>
+            </w:r>
+          </w:p>
+          <w:p>
+            <w:pPr>
+              <w:pStyle w:val="ListParagraph"/>
+              <w:numPr>
+                <w:ilvl w:val="0"/>
+                <w:numId w:val="26"/>
+              </w:numPr>
+              <w:rPr>
+                <w:rFonts w:ascii="Times New Roman" w:hAnsi="Times New Roman" w:cs="Times New Roman"/>
+                <w:sz w:val="28"/>
+                <w:szCs w:val="28"/>
+              </w:rPr>
+            </w:pPr>
+            <w:r>
+              <w:rPr>
+                <w:rFonts w:ascii="Times New Roman" w:hAnsi="Times New Roman" w:cs="Times New Roman"/>
+                <w:sz w:val="28"/>
+                <w:szCs w:val="28"/>
+              </w:rPr>
+              <w:t>Appears on parts of the body that receive a lot of sun exposure (hands, arms, face, scalp, and neck)</w:t>
+            </w:r>
+          </w:p>
+          <w:p>
+            <w:pPr>
+              <w:pStyle w:val="ListParagraph"/>
+              <w:numPr>
+                <w:ilvl w:val="0"/>
+                <w:numId w:val="26"/>
+              </w:numPr>
+              <w:rPr>
+                <w:rFonts w:ascii="Times New Roman" w:hAnsi="Times New Roman" w:cs="Times New Roman"/>
+                <w:sz w:val="28"/>
+                <w:szCs w:val="28"/>
+              </w:rPr>
+            </w:pPr>
+            <w:r>
+              <w:rPr>
+                <w:rFonts w:ascii="Times New Roman" w:hAnsi="Times New Roman" w:cs="Times New Roman"/>
+                <w:sz w:val="28"/>
+                <w:szCs w:val="28"/>
+              </w:rPr>
+              <w:t>Usually pink in color but can have a brown, tan, or gray base</w:t>
+            </w:r>
+          </w:p>
+        </w:tc>
+      </w:tr>
+      <w:tr>
+        <w:trPr>
+          <w:trHeight w:val="1489"/>
+        </w:trPr>
+        <w:tc>
+          <w:tcPr>
+            <w:tcW w:w="4913" w:type="dxa"/>
+          </w:tcPr>
+          <w:p>
+            <w:pPr>
+              <w:rPr>
+                <w:rFonts w:ascii="Times New Roman" w:hAnsi="Times New Roman" w:cs="Times New Roman"/>
+                <w:sz w:val="28"/>
+                <w:szCs w:val="28"/>
+              </w:rPr>
+            </w:pPr>
+            <w:r>
+              <w:rPr>
+                <w:rFonts w:ascii="Times New Roman" w:hAnsi="Times New Roman" w:cs="Times New Roman"/>
+                <w:sz w:val="28"/>
+                <w:szCs w:val="28"/>
+              </w:rPr>
+              <w:t>Rosacea</w:t>
+            </w:r>
+          </w:p>
+        </w:tc>
+        <w:tc>
+          <w:tcPr>
+            <w:tcW w:w="4913" w:type="dxa"/>
+          </w:tcPr>
+          <w:p>
+            <w:pPr>
+              <w:pStyle w:val="ListParagraph"/>
+              <w:numPr>
+                <w:ilvl w:val="0"/>
+                <w:numId w:val="27"/>
+              </w:numPr>
+              <w:rPr>
+                <w:rFonts w:ascii="Times New Roman" w:hAnsi="Times New Roman" w:cs="Times New Roman"/>
+                <w:sz w:val="28"/>
+                <w:szCs w:val="28"/>
+              </w:rPr>
+            </w:pPr>
+            <w:r>
+              <w:rPr>
+                <w:rFonts w:ascii="Times New Roman" w:hAnsi="Times New Roman" w:cs="Times New Roman"/>
+                <w:sz w:val="28"/>
+                <w:szCs w:val="28"/>
+              </w:rPr>
+              <w:t>Common symptoms include facial flushing, raised, red bumps, facial redness, skin dryness, and skin sensitivity</w:t>
+            </w:r>
+          </w:p>
+        </w:tc>
+      </w:tr>
+      <w:tr>
+        <w:trPr>
+          <w:trHeight w:val="3715"/>
+        </w:trPr>
+        <w:tc>
+          <w:tcPr>
+            <w:tcW w:w="4913" w:type="dxa"/>
+          </w:tcPr>
+          <w:p>
+            <w:pPr>
+              <w:rPr>
+                <w:rFonts w:ascii="Times New Roman" w:hAnsi="Times New Roman" w:cs="Times New Roman"/>
+                <w:sz w:val="28"/>
+                <w:szCs w:val="28"/>
+              </w:rPr>
+            </w:pPr>
+            <w:r>
+              <w:rPr>
+                <w:rFonts w:ascii="Times New Roman" w:hAnsi="Times New Roman" w:cs="Times New Roman"/>
+                <w:sz w:val="28"/>
+                <w:szCs w:val="28"/>
+              </w:rPr>
+              <w:t>Shingles, or herpes zoster</w:t>
+            </w:r>
+          </w:p>
+        </w:tc>
+        <w:tc>
+          <w:tcPr>
+            <w:tcW w:w="4913" w:type="dxa"/>
+          </w:tcPr>
+          <w:p>
+            <w:pPr>
+              <w:pStyle w:val="ListParagraph"/>
+              <w:numPr>
+                <w:ilvl w:val="0"/>
+                <w:numId w:val="27"/>
+              </w:numPr>
+              <w:rPr>
+                <w:rFonts w:ascii="Times New Roman" w:hAnsi="Times New Roman" w:cs="Times New Roman"/>
+                <w:sz w:val="28"/>
+                <w:szCs w:val="28"/>
+              </w:rPr>
+            </w:pPr>
+            <w:r>
+              <w:rPr>
+                <w:rFonts w:ascii="Times New Roman" w:hAnsi="Times New Roman" w:cs="Times New Roman"/>
+                <w:sz w:val="28"/>
+                <w:szCs w:val="28"/>
+              </w:rPr>
+              <w:t>Localized burning, throbbing or stabbing pain where the rash will soon appear</w:t>
+            </w:r>
+          </w:p>
+          <w:p>
+            <w:pPr>
+              <w:pStyle w:val="ListParagraph"/>
+              <w:numPr>
+                <w:ilvl w:val="0"/>
+                <w:numId w:val="27"/>
+              </w:numPr>
+              <w:rPr>
+                <w:rFonts w:ascii="Times New Roman" w:hAnsi="Times New Roman" w:cs="Times New Roman"/>
+                <w:sz w:val="28"/>
+                <w:szCs w:val="28"/>
+              </w:rPr>
+            </w:pPr>
+            <w:r>
+              <w:rPr>
+                <w:rFonts w:ascii="Times New Roman" w:hAnsi="Times New Roman" w:cs="Times New Roman"/>
+                <w:sz w:val="28"/>
+                <w:szCs w:val="28"/>
+              </w:rPr>
+              <w:t>Tingling, itching, or prickling skin, followed several days later by a group of fluid-filled blisters on a red, inflamed base of skin</w:t>
+            </w:r>
+          </w:p>
+          <w:p>
+            <w:pPr>
+              <w:pStyle w:val="ListParagraph"/>
+              <w:numPr>
+                <w:ilvl w:val="0"/>
+                <w:numId w:val="27"/>
+              </w:numPr>
+              <w:rPr>
+                <w:rFonts w:ascii="Times New Roman" w:hAnsi="Times New Roman" w:cs="Times New Roman"/>
+                <w:sz w:val="28"/>
+                <w:szCs w:val="28"/>
+              </w:rPr>
+            </w:pPr>
+            <w:r>
+              <w:rPr>
+                <w:rFonts w:ascii="Times New Roman" w:hAnsi="Times New Roman" w:cs="Times New Roman"/>
+                <w:sz w:val="28"/>
+                <w:szCs w:val="28"/>
+              </w:rPr>
+              <w:t>The rash may be accompanied by fever, fatigue, or headache.</w:t>
+            </w:r>
+          </w:p>
+        </w:tc>
+      </w:tr>
+      <w:tr>
+        <w:trPr>
+          <w:trHeight w:val="1925"/>
+        </w:trPr>
+        <w:tc>
+          <w:tcPr>
+            <w:tcW w:w="4913" w:type="dxa"/>
+          </w:tcPr>
+          <w:p>
+            <w:pPr>
+              <w:rPr>
+                <w:rFonts w:ascii="Times New Roman" w:hAnsi="Times New Roman" w:cs="Times New Roman"/>
+                <w:sz w:val="28"/>
+                <w:szCs w:val="28"/>
+              </w:rPr>
+            </w:pPr>
+            <w:r>
+              <w:rPr>
+                <w:rFonts w:ascii="Times New Roman" w:hAnsi="Times New Roman" w:cs="Times New Roman"/>
+                <w:sz w:val="28"/>
+                <w:szCs w:val="28"/>
+              </w:rPr>
+              <w:t xml:space="preserve">Skin Cancer General signs </w:t>
+            </w:r>
+          </w:p>
+        </w:tc>
+        <w:tc>
+          <w:tcPr>
+            <w:tcW w:w="4913" w:type="dxa"/>
+          </w:tcPr>
+          <w:p>
+            <w:pPr>
+              <w:pStyle w:val="ListParagraph"/>
+              <w:numPr>
+                <w:ilvl w:val="0"/>
+                <w:numId w:val="29"/>
+              </w:numPr>
+              <w:rPr>
+                <w:rFonts w:ascii="Times New Roman" w:hAnsi="Times New Roman" w:cs="Times New Roman"/>
+                <w:sz w:val="28"/>
+                <w:szCs w:val="28"/>
+              </w:rPr>
+            </w:pPr>
+            <w:r>
+              <w:rPr>
+                <w:rFonts w:ascii="Times New Roman" w:hAnsi="Times New Roman" w:cs="Times New Roman"/>
+                <w:sz w:val="28"/>
+                <w:szCs w:val="28"/>
+              </w:rPr>
+              <w:t>Any change in size, color, shape, or texture of a mole or other skin growth</w:t>
+            </w:r>
+          </w:p>
+          <w:p>
+            <w:pPr>
+              <w:pStyle w:val="ListParagraph"/>
+              <w:numPr>
+                <w:ilvl w:val="0"/>
+                <w:numId w:val="29"/>
+              </w:numPr>
+              <w:rPr>
+                <w:rFonts w:ascii="Times New Roman" w:hAnsi="Times New Roman" w:cs="Times New Roman"/>
+                <w:sz w:val="28"/>
+                <w:szCs w:val="28"/>
+              </w:rPr>
+            </w:pPr>
+            <w:r>
+              <w:rPr>
+                <w:rFonts w:ascii="Times New Roman" w:hAnsi="Times New Roman" w:cs="Times New Roman"/>
+                <w:sz w:val="28"/>
+                <w:szCs w:val="28"/>
+              </w:rPr>
+              <w:t>An open or inflamed skin wound that won't heal</w:t>
+            </w:r>
+          </w:p>
+        </w:tc>
+      </w:tr>
+      <w:tr>
+        <w:trPr>
+          <w:trHeight w:val="710"/>
+        </w:trPr>
+        <w:tc>
+          <w:tcPr>
+            <w:tcW w:w="4913" w:type="dxa"/>
+          </w:tcPr>
+          <w:p>
+            <w:pPr>
+              <w:rPr>
+                <w:rFonts w:ascii="Times New Roman" w:hAnsi="Times New Roman" w:cs="Times New Roman"/>
+                <w:sz w:val="28"/>
+                <w:szCs w:val="28"/>
+              </w:rPr>
+            </w:pPr>
+            <w:r>
+              <w:rPr>
+                <w:rFonts w:ascii="Times New Roman" w:hAnsi="Times New Roman" w:cs="Times New Roman"/>
+                <w:sz w:val="28"/>
+                <w:szCs w:val="28"/>
+              </w:rPr>
+              <w:lastRenderedPageBreak/>
+              <w:t>Disease</w:t>
+            </w:r>
+          </w:p>
+        </w:tc>
+        <w:tc>
+          <w:tcPr>
+            <w:tcW w:w="4913" w:type="dxa"/>
+          </w:tcPr>
+          <w:p>
+            <w:pPr>
+              <w:pStyle w:val="ListParagraph"/>
+              <w:rPr>
+                <w:rFonts w:ascii="Times New Roman" w:hAnsi="Times New Roman" w:cs="Times New Roman"/>
+                <w:sz w:val="28"/>
+                <w:szCs w:val="28"/>
+              </w:rPr>
+            </w:pPr>
+            <w:r>
+              <w:rPr>
+                <w:rFonts w:ascii="Times New Roman" w:hAnsi="Times New Roman" w:cs="Times New Roman"/>
+                <w:sz w:val="28"/>
+                <w:szCs w:val="28"/>
+              </w:rPr>
+              <w:t>Symptom</w:t>
+            </w:r>
+          </w:p>
+        </w:tc>
+      </w:tr>
+      <w:tr>
+        <w:trPr>
+          <w:trHeight w:val="3109"/>
+        </w:trPr>
+        <w:tc>
+          <w:tcPr>
+            <w:tcW w:w="4913" w:type="dxa"/>
+          </w:tcPr>
+          <w:p>
+            <w:pPr>
+              <w:rPr>
+                <w:rFonts w:ascii="Times New Roman" w:hAnsi="Times New Roman" w:cs="Times New Roman"/>
+                <w:sz w:val="28"/>
+                <w:szCs w:val="28"/>
+              </w:rPr>
+            </w:pPr>
+            <w:r>
+              <w:rPr>
+                <w:rFonts w:ascii="Times New Roman" w:hAnsi="Times New Roman" w:cs="Times New Roman"/>
+                <w:sz w:val="28"/>
+                <w:szCs w:val="28"/>
+              </w:rPr>
+              <w:t>Psoriasis</w:t>
+            </w:r>
+          </w:p>
+        </w:tc>
+        <w:tc>
+          <w:tcPr>
+            <w:tcW w:w="4913" w:type="dxa"/>
+          </w:tcPr>
+          <w:p>
+            <w:pPr>
+              <w:pStyle w:val="ListParagraph"/>
+              <w:numPr>
+                <w:ilvl w:val="0"/>
+                <w:numId w:val="28"/>
+              </w:numPr>
+              <w:rPr>
+                <w:rFonts w:ascii="Times New Roman" w:hAnsi="Times New Roman" w:cs="Times New Roman"/>
+                <w:sz w:val="28"/>
+                <w:szCs w:val="28"/>
+              </w:rPr>
+            </w:pPr>
+            <w:r>
+              <w:rPr>
+                <w:rFonts w:ascii="Times New Roman" w:hAnsi="Times New Roman" w:cs="Times New Roman"/>
+                <w:sz w:val="28"/>
+                <w:szCs w:val="28"/>
+              </w:rPr>
+              <w:t>Rashes or patches of red, inflamed skin, often covered with loose, silver-colored scales. In severe cases, the plaques will grow and merge into one another, covering large areas.</w:t>
+            </w:r>
+          </w:p>
+          <w:p>
+            <w:pPr>
+              <w:pStyle w:val="ListParagraph"/>
+              <w:numPr>
+                <w:ilvl w:val="0"/>
+                <w:numId w:val="28"/>
+              </w:numPr>
+              <w:rPr>
+                <w:rFonts w:ascii="Times New Roman" w:hAnsi="Times New Roman" w:cs="Times New Roman"/>
+                <w:sz w:val="28"/>
+                <w:szCs w:val="28"/>
+              </w:rPr>
+            </w:pPr>
+            <w:r>
+              <w:rPr>
+                <w:rFonts w:ascii="Times New Roman" w:hAnsi="Times New Roman" w:cs="Times New Roman"/>
+                <w:sz w:val="28"/>
+                <w:szCs w:val="28"/>
+              </w:rPr>
+              <w:t>Itchy, painful skin that can crack or bleed.</w:t>
+            </w:r>
+          </w:p>
+          <w:p>
+            <w:pPr>
+              <w:pStyle w:val="ListParagraph"/>
+              <w:numPr>
+                <w:ilvl w:val="0"/>
+                <w:numId w:val="28"/>
+              </w:numPr>
+              <w:rPr>
+                <w:rFonts w:ascii="Times New Roman" w:hAnsi="Times New Roman" w:cs="Times New Roman"/>
+                <w:sz w:val="28"/>
+                <w:szCs w:val="28"/>
+              </w:rPr>
+            </w:pPr>
+            <w:r>
+              <w:rPr>
+                <w:rFonts w:ascii="Times New Roman" w:hAnsi="Times New Roman" w:cs="Times New Roman"/>
+                <w:sz w:val="28"/>
+                <w:szCs w:val="28"/>
+              </w:rPr>
+              <w:t>Small areas of bleeding where the involved skin is scratched.</w:t>
+            </w:r>
+          </w:p>
+          <w:p>
+            <w:pPr>
+              <w:pStyle w:val="ListParagraph"/>
+              <w:numPr>
+                <w:ilvl w:val="0"/>
+                <w:numId w:val="28"/>
+              </w:numPr>
+              <w:rPr>
+                <w:rFonts w:ascii="Times New Roman" w:hAnsi="Times New Roman" w:cs="Times New Roman"/>
+                <w:sz w:val="28"/>
+                <w:szCs w:val="28"/>
+              </w:rPr>
+            </w:pPr>
+            <w:r>
+              <w:rPr>
+                <w:rFonts w:ascii="Times New Roman" w:hAnsi="Times New Roman" w:cs="Times New Roman"/>
+                <w:sz w:val="28"/>
+                <w:szCs w:val="28"/>
+              </w:rPr>
+              <w:t>Problems with your fingernails and toenails, including discoloration and pitting. The nails may also begin to crumble or detach from the nail bed.</w:t>
+            </w:r>
+          </w:p>
+          <w:p>
+            <w:pPr>
+              <w:pStyle w:val="ListParagraph"/>
+              <w:numPr>
+                <w:ilvl w:val="0"/>
+                <w:numId w:val="28"/>
+              </w:numPr>
+              <w:rPr>
+                <w:rFonts w:ascii="Times New Roman" w:hAnsi="Times New Roman" w:cs="Times New Roman"/>
+                <w:sz w:val="28"/>
+                <w:szCs w:val="28"/>
+              </w:rPr>
+            </w:pPr>
+            <w:r>
+              <w:rPr>
+                <w:rFonts w:ascii="Times New Roman" w:hAnsi="Times New Roman" w:cs="Times New Roman"/>
+                <w:sz w:val="28"/>
+                <w:szCs w:val="28"/>
+              </w:rPr>
+              <w:t>Scaly plaques on the scalp.</w:t>
+            </w:r>
+          </w:p>
+        </w:tc>
+      </w:tr>
+      <w:tr>
+        <w:trPr>
+          <w:trHeight w:val="3109"/>
+        </w:trPr>
+        <w:tc>
+          <w:tcPr>
+            <w:tcW w:w="4913" w:type="dxa"/>
+          </w:tcPr>
+          <w:p>
+            <w:pPr>
+              <w:rPr>
+                <w:rFonts w:ascii="Times New Roman" w:hAnsi="Times New Roman" w:cs="Times New Roman"/>
+                <w:sz w:val="28"/>
+                <w:szCs w:val="28"/>
+              </w:rPr>
+            </w:pPr>
+            <w:r>
+              <w:rPr>
+                <w:rFonts w:ascii="Times New Roman" w:hAnsi="Times New Roman" w:cs="Times New Roman"/>
+                <w:sz w:val="28"/>
+                <w:szCs w:val="28"/>
+              </w:rPr>
+              <w:t>Melanoma(Skin cancer)</w:t>
+            </w:r>
+          </w:p>
+        </w:tc>
+        <w:tc>
+          <w:tcPr>
+            <w:tcW w:w="4913" w:type="dxa"/>
+          </w:tcPr>
+          <w:p>
+            <w:pPr>
+              <w:pStyle w:val="ListParagraph"/>
+              <w:numPr>
+                <w:ilvl w:val="0"/>
+                <w:numId w:val="28"/>
+              </w:numPr>
+              <w:rPr>
+                <w:rFonts w:ascii="Times New Roman" w:hAnsi="Times New Roman" w:cs="Times New Roman"/>
+                <w:sz w:val="28"/>
+                <w:szCs w:val="28"/>
+              </w:rPr>
+            </w:pPr>
+            <w:r>
+              <w:rPr>
+                <w:rFonts w:ascii="Times New Roman" w:hAnsi="Times New Roman" w:cs="Times New Roman"/>
+                <w:sz w:val="28"/>
+                <w:szCs w:val="28"/>
+              </w:rPr>
+              <w:t>A change in an existing mole</w:t>
+            </w:r>
+          </w:p>
+          <w:p>
+            <w:pPr>
+              <w:pStyle w:val="ListParagraph"/>
+              <w:numPr>
+                <w:ilvl w:val="0"/>
+                <w:numId w:val="28"/>
+              </w:numPr>
+              <w:rPr>
+                <w:rFonts w:ascii="Times New Roman" w:hAnsi="Times New Roman" w:cs="Times New Roman"/>
+                <w:sz w:val="28"/>
+                <w:szCs w:val="28"/>
+              </w:rPr>
+            </w:pPr>
+            <w:r>
+              <w:rPr>
+                <w:rFonts w:ascii="Times New Roman" w:hAnsi="Times New Roman" w:cs="Times New Roman"/>
+                <w:sz w:val="28"/>
+                <w:szCs w:val="28"/>
+              </w:rPr>
+              <w:t>A small, dark, multicolored spot with irregular borders -- either elevated or flat -- that may bleed and form a scab</w:t>
+            </w:r>
+          </w:p>
+          <w:p>
+            <w:pPr>
+              <w:pStyle w:val="ListParagraph"/>
+              <w:numPr>
+                <w:ilvl w:val="0"/>
+                <w:numId w:val="28"/>
+              </w:numPr>
+              <w:rPr>
+                <w:rFonts w:ascii="Times New Roman" w:hAnsi="Times New Roman" w:cs="Times New Roman"/>
+                <w:sz w:val="28"/>
+                <w:szCs w:val="28"/>
+              </w:rPr>
+            </w:pPr>
+            <w:r>
+              <w:rPr>
+                <w:rFonts w:ascii="Times New Roman" w:hAnsi="Times New Roman" w:cs="Times New Roman"/>
+                <w:sz w:val="28"/>
+                <w:szCs w:val="28"/>
+              </w:rPr>
+              <w:t>A cluster of shiny, firm, dark bumps</w:t>
+            </w:r>
+          </w:p>
+          <w:p>
+            <w:pPr>
+              <w:pStyle w:val="ListParagraph"/>
+              <w:numPr>
+                <w:ilvl w:val="0"/>
+                <w:numId w:val="28"/>
+              </w:numPr>
+              <w:rPr>
+                <w:rFonts w:ascii="Times New Roman" w:hAnsi="Times New Roman" w:cs="Times New Roman"/>
+                <w:sz w:val="28"/>
+                <w:szCs w:val="28"/>
+              </w:rPr>
+            </w:pPr>
+            <w:r>
+              <w:rPr>
+                <w:rFonts w:ascii="Times New Roman" w:hAnsi="Times New Roman" w:cs="Times New Roman"/>
+                <w:sz w:val="28"/>
+                <w:szCs w:val="28"/>
+              </w:rPr>
+              <w:t>A mole larger than a pencil eraser</w:t>
+            </w:r>
+          </w:p>
+        </w:tc>
+      </w:tr>
+    </w:tbl>
+    <w:p>
+      <w:pPr>
+        <w:rPr>
+          <w:rFonts w:ascii="Times New Roman" w:hAnsi="Times New Roman" w:cs="Times New Roman"/>
+          <w:sz w:val="28"/>
+          <w:szCs w:val="28"/>
+        </w:rPr>
+      </w:pPr>
+      <w:bookmarkStart w:id="0" w:name="_GoBack"/>
+      <w:bookmarkEnd w:id="0"/>
     </w:p>
     <w:sectPr>
       <w:pgSz w:w="12240" w:h="15840"/>
@@ -5183,7 +6283,7 @@
 </file>
 
 <file path=word/numbering.xml><?xml version="1.0" encoding="utf-8"?>
-<w:numbering xmlns:wpc="http://schemas.microsoft.com/office/word/2010/wordprocessingCanvas" xmlns:cx="http://schemas.microsoft.com/office/drawing/2014/chartex" xmlns:cx1="http://schemas.microsoft.com/office/drawing/2015/9/8/chartex" xmlns:mc="http://schemas.openxmlformats.org/markup-compatibility/2006" xmlns:o="urn:schemas-microsoft-com:office:office" xmlns:r="http://schemas.openxmlformats.org/officeDocument/2006/relationships" xmlns:m="http://schemas.openxmlformats.org/officeDocument/2006/math" xmlns:v="urn:schemas-microsoft-com:vml" xmlns:wp14="http://schemas.microsoft.com/office/word/2010/wordprocessingDrawing" xmlns:wp="http://schemas.openxmlformats.org/drawingml/2006/wordprocessingDrawing" xmlns:w10="urn:schemas-microsoft-com:office:word" xmlns:w="http://schemas.openxmlformats.org/wordprocessingml/2006/main" xmlns:w14="http://schemas.microsoft.com/office/word/2010/wordml" xmlns:w15="http://schemas.microsoft.com/office/word/2012/wordml" xmlns:w16se="http://schemas.microsoft.com/office/word/2015/wordml/symex" xmlns:wpg="http://schemas.microsoft.com/office/word/2010/wordprocessingGroup" xmlns:wpi="http://schemas.microsoft.com/office/word/2010/wordprocessingInk" xmlns:wne="http://schemas.microsoft.com/office/word/2006/wordml" xmlns:wps="http://schemas.microsoft.com/office/word/2010/wordprocessingShape" mc:Ignorable="w14 w15 w16se wp14">
+<w:numbering xmlns:wpc="http://schemas.microsoft.com/office/word/2010/wordprocessingCanvas" xmlns:mc="http://schemas.openxmlformats.org/markup-compatibility/2006" xmlns:o="urn:schemas-microsoft-com:office:office" xmlns:r="http://schemas.openxmlformats.org/officeDocument/2006/relationships" xmlns:m="http://schemas.openxmlformats.org/officeDocument/2006/math" xmlns:v="urn:schemas-microsoft-com:vml" xmlns:wp14="http://schemas.microsoft.com/office/word/2010/wordprocessingDrawing" xmlns:wp="http://schemas.openxmlformats.org/drawingml/2006/wordprocessingDrawing" xmlns:w10="urn:schemas-microsoft-com:office:word" xmlns:w="http://schemas.openxmlformats.org/wordprocessingml/2006/main" xmlns:w14="http://schemas.microsoft.com/office/word/2010/wordml" xmlns:w15="http://schemas.microsoft.com/office/word/2012/wordml" xmlns:wpg="http://schemas.microsoft.com/office/word/2010/wordprocessingGroup" xmlns:wpi="http://schemas.microsoft.com/office/word/2010/wordprocessingInk" xmlns:wne="http://schemas.microsoft.com/office/word/2006/wordml" xmlns:wps="http://schemas.microsoft.com/office/word/2010/wordprocessingShape" mc:Ignorable="w14 w15 wp14">
   <w:abstractNum w:abstractNumId="0" w15:restartNumberingAfterBreak="0">
     <w:nsid w:val="008D43E9"/>
     <w:multiLevelType w:val="hybridMultilevel"/>
@@ -6932,6 +8032,232 @@
     </w:lvl>
   </w:abstractNum>
   <w:abstractNum w:abstractNumId="14" w15:restartNumberingAfterBreak="0">
+    <w:nsid w:val="4D7F538F"/>
+    <w:multiLevelType w:val="hybridMultilevel"/>
+    <w:tmpl w:val="B27260E2"/>
+    <w:lvl w:ilvl="0" w:tplc="04090001">
+      <w:start w:val="1"/>
+      <w:numFmt w:val="bullet"/>
+      <w:lvlText w:val=""/>
+      <w:lvlJc w:val="left"/>
+      <w:pPr>
+        <w:ind w:left="720" w:hanging="360"/>
+      </w:pPr>
+      <w:rPr>
+        <w:rFonts w:ascii="Symbol" w:hAnsi="Symbol" w:hint="default"/>
+      </w:rPr>
+    </w:lvl>
+    <w:lvl w:ilvl="1" w:tplc="04090003" w:tentative="1">
+      <w:start w:val="1"/>
+      <w:numFmt w:val="bullet"/>
+      <w:lvlText w:val="o"/>
+      <w:lvlJc w:val="left"/>
+      <w:pPr>
+        <w:ind w:left="1440" w:hanging="360"/>
+      </w:pPr>
+      <w:rPr>
+        <w:rFonts w:ascii="Courier New" w:hAnsi="Courier New" w:cs="Courier New" w:hint="default"/>
+      </w:rPr>
+    </w:lvl>
+    <w:lvl w:ilvl="2" w:tplc="04090005" w:tentative="1">
+      <w:start w:val="1"/>
+      <w:numFmt w:val="bullet"/>
+      <w:lvlText w:val=""/>
+      <w:lvlJc w:val="left"/>
+      <w:pPr>
+        <w:ind w:left="2160" w:hanging="360"/>
+      </w:pPr>
+      <w:rPr>
+        <w:rFonts w:ascii="Wingdings" w:hAnsi="Wingdings" w:hint="default"/>
+      </w:rPr>
+    </w:lvl>
+    <w:lvl w:ilvl="3" w:tplc="04090001" w:tentative="1">
+      <w:start w:val="1"/>
+      <w:numFmt w:val="bullet"/>
+      <w:lvlText w:val=""/>
+      <w:lvlJc w:val="left"/>
+      <w:pPr>
+        <w:ind w:left="2880" w:hanging="360"/>
+      </w:pPr>
+      <w:rPr>
+        <w:rFonts w:ascii="Symbol" w:hAnsi="Symbol" w:hint="default"/>
+      </w:rPr>
+    </w:lvl>
+    <w:lvl w:ilvl="4" w:tplc="04090003" w:tentative="1">
+      <w:start w:val="1"/>
+      <w:numFmt w:val="bullet"/>
+      <w:lvlText w:val="o"/>
+      <w:lvlJc w:val="left"/>
+      <w:pPr>
+        <w:ind w:left="3600" w:hanging="360"/>
+      </w:pPr>
+      <w:rPr>
+        <w:rFonts w:ascii="Courier New" w:hAnsi="Courier New" w:cs="Courier New" w:hint="default"/>
+      </w:rPr>
+    </w:lvl>
+    <w:lvl w:ilvl="5" w:tplc="04090005" w:tentative="1">
+      <w:start w:val="1"/>
+      <w:numFmt w:val="bullet"/>
+      <w:lvlText w:val=""/>
+      <w:lvlJc w:val="left"/>
+      <w:pPr>
+        <w:ind w:left="4320" w:hanging="360"/>
+      </w:pPr>
+      <w:rPr>
+        <w:rFonts w:ascii="Wingdings" w:hAnsi="Wingdings" w:hint="default"/>
+      </w:rPr>
+    </w:lvl>
+    <w:lvl w:ilvl="6" w:tplc="04090001" w:tentative="1">
+      <w:start w:val="1"/>
+      <w:numFmt w:val="bullet"/>
+      <w:lvlText w:val=""/>
+      <w:lvlJc w:val="left"/>
+      <w:pPr>
+        <w:ind w:left="5040" w:hanging="360"/>
+      </w:pPr>
+      <w:rPr>
+        <w:rFonts w:ascii="Symbol" w:hAnsi="Symbol" w:hint="default"/>
+      </w:rPr>
+    </w:lvl>
+    <w:lvl w:ilvl="7" w:tplc="04090003" w:tentative="1">
+      <w:start w:val="1"/>
+      <w:numFmt w:val="bullet"/>
+      <w:lvlText w:val="o"/>
+      <w:lvlJc w:val="left"/>
+      <w:pPr>
+        <w:ind w:left="5760" w:hanging="360"/>
+      </w:pPr>
+      <w:rPr>
+        <w:rFonts w:ascii="Courier New" w:hAnsi="Courier New" w:cs="Courier New" w:hint="default"/>
+      </w:rPr>
+    </w:lvl>
+    <w:lvl w:ilvl="8" w:tplc="04090005" w:tentative="1">
+      <w:start w:val="1"/>
+      <w:numFmt w:val="bullet"/>
+      <w:lvlText w:val=""/>
+      <w:lvlJc w:val="left"/>
+      <w:pPr>
+        <w:ind w:left="6480" w:hanging="360"/>
+      </w:pPr>
+      <w:rPr>
+        <w:rFonts w:ascii="Wingdings" w:hAnsi="Wingdings" w:hint="default"/>
+      </w:rPr>
+    </w:lvl>
+  </w:abstractNum>
+  <w:abstractNum w:abstractNumId="15" w15:restartNumberingAfterBreak="0">
+    <w:nsid w:val="53E24457"/>
+    <w:multiLevelType w:val="hybridMultilevel"/>
+    <w:tmpl w:val="0CF46A24"/>
+    <w:lvl w:ilvl="0" w:tplc="04090001">
+      <w:start w:val="1"/>
+      <w:numFmt w:val="bullet"/>
+      <w:lvlText w:val=""/>
+      <w:lvlJc w:val="left"/>
+      <w:pPr>
+        <w:ind w:left="720" w:hanging="360"/>
+      </w:pPr>
+      <w:rPr>
+        <w:rFonts w:ascii="Symbol" w:hAnsi="Symbol" w:hint="default"/>
+      </w:rPr>
+    </w:lvl>
+    <w:lvl w:ilvl="1" w:tplc="04090003" w:tentative="1">
+      <w:start w:val="1"/>
+      <w:numFmt w:val="bullet"/>
+      <w:lvlText w:val="o"/>
+      <w:lvlJc w:val="left"/>
+      <w:pPr>
+        <w:ind w:left="1440" w:hanging="360"/>
+      </w:pPr>
+      <w:rPr>
+        <w:rFonts w:ascii="Courier New" w:hAnsi="Courier New" w:cs="Courier New" w:hint="default"/>
+      </w:rPr>
+    </w:lvl>
+    <w:lvl w:ilvl="2" w:tplc="04090005" w:tentative="1">
+      <w:start w:val="1"/>
+      <w:numFmt w:val="bullet"/>
+      <w:lvlText w:val=""/>
+      <w:lvlJc w:val="left"/>
+      <w:pPr>
+        <w:ind w:left="2160" w:hanging="360"/>
+      </w:pPr>
+      <w:rPr>
+        <w:rFonts w:ascii="Wingdings" w:hAnsi="Wingdings" w:hint="default"/>
+      </w:rPr>
+    </w:lvl>
+    <w:lvl w:ilvl="3" w:tplc="04090001" w:tentative="1">
+      <w:start w:val="1"/>
+      <w:numFmt w:val="bullet"/>
+      <w:lvlText w:val=""/>
+      <w:lvlJc w:val="left"/>
+      <w:pPr>
+        <w:ind w:left="2880" w:hanging="360"/>
+      </w:pPr>
+      <w:rPr>
+        <w:rFonts w:ascii="Symbol" w:hAnsi="Symbol" w:hint="default"/>
+      </w:rPr>
+    </w:lvl>
+    <w:lvl w:ilvl="4" w:tplc="04090003" w:tentative="1">
+      <w:start w:val="1"/>
+      <w:numFmt w:val="bullet"/>
+      <w:lvlText w:val="o"/>
+      <w:lvlJc w:val="left"/>
+      <w:pPr>
+        <w:ind w:left="3600" w:hanging="360"/>
+      </w:pPr>
+      <w:rPr>
+        <w:rFonts w:ascii="Courier New" w:hAnsi="Courier New" w:cs="Courier New" w:hint="default"/>
+      </w:rPr>
+    </w:lvl>
+    <w:lvl w:ilvl="5" w:tplc="04090005" w:tentative="1">
+      <w:start w:val="1"/>
+      <w:numFmt w:val="bullet"/>
+      <w:lvlText w:val=""/>
+      <w:lvlJc w:val="left"/>
+      <w:pPr>
+        <w:ind w:left="4320" w:hanging="360"/>
+      </w:pPr>
+      <w:rPr>
+        <w:rFonts w:ascii="Wingdings" w:hAnsi="Wingdings" w:hint="default"/>
+      </w:rPr>
+    </w:lvl>
+    <w:lvl w:ilvl="6" w:tplc="04090001" w:tentative="1">
+      <w:start w:val="1"/>
+      <w:numFmt w:val="bullet"/>
+      <w:lvlText w:val=""/>
+      <w:lvlJc w:val="left"/>
+      <w:pPr>
+        <w:ind w:left="5040" w:hanging="360"/>
+      </w:pPr>
+      <w:rPr>
+        <w:rFonts w:ascii="Symbol" w:hAnsi="Symbol" w:hint="default"/>
+      </w:rPr>
+    </w:lvl>
+    <w:lvl w:ilvl="7" w:tplc="04090003" w:tentative="1">
+      <w:start w:val="1"/>
+      <w:numFmt w:val="bullet"/>
+      <w:lvlText w:val="o"/>
+      <w:lvlJc w:val="left"/>
+      <w:pPr>
+        <w:ind w:left="5760" w:hanging="360"/>
+      </w:pPr>
+      <w:rPr>
+        <w:rFonts w:ascii="Courier New" w:hAnsi="Courier New" w:cs="Courier New" w:hint="default"/>
+      </w:rPr>
+    </w:lvl>
+    <w:lvl w:ilvl="8" w:tplc="04090005" w:tentative="1">
+      <w:start w:val="1"/>
+      <w:numFmt w:val="bullet"/>
+      <w:lvlText w:val=""/>
+      <w:lvlJc w:val="left"/>
+      <w:pPr>
+        <w:ind w:left="6480" w:hanging="360"/>
+      </w:pPr>
+      <w:rPr>
+        <w:rFonts w:ascii="Wingdings" w:hAnsi="Wingdings" w:hint="default"/>
+      </w:rPr>
+    </w:lvl>
+  </w:abstractNum>
+  <w:abstractNum w:abstractNumId="16" w15:restartNumberingAfterBreak="0">
     <w:nsid w:val="564F6D85"/>
     <w:multiLevelType w:val="multilevel"/>
     <w:tmpl w:val="C86C629A"/>
@@ -7080,7 +8406,7 @@
       </w:rPr>
     </w:lvl>
   </w:abstractNum>
-  <w:abstractNum w:abstractNumId="15" w15:restartNumberingAfterBreak="0">
+  <w:abstractNum w:abstractNumId="17" w15:restartNumberingAfterBreak="0">
     <w:nsid w:val="56844245"/>
     <w:multiLevelType w:val="multilevel"/>
     <w:tmpl w:val="3F947D7C"/>
@@ -7229,7 +8555,7 @@
       </w:rPr>
     </w:lvl>
   </w:abstractNum>
-  <w:abstractNum w:abstractNumId="16" w15:restartNumberingAfterBreak="0">
+  <w:abstractNum w:abstractNumId="18" w15:restartNumberingAfterBreak="0">
     <w:nsid w:val="57F8155E"/>
     <w:multiLevelType w:val="multilevel"/>
     <w:tmpl w:val="BC88274E"/>
@@ -7378,7 +8704,7 @@
       </w:rPr>
     </w:lvl>
   </w:abstractNum>
-  <w:abstractNum w:abstractNumId="17" w15:restartNumberingAfterBreak="0">
+  <w:abstractNum w:abstractNumId="19" w15:restartNumberingAfterBreak="0">
     <w:nsid w:val="65B10D9A"/>
     <w:multiLevelType w:val="hybridMultilevel"/>
     <w:tmpl w:val="91F047A6"/>
@@ -7467,7 +8793,233 @@
       </w:pPr>
     </w:lvl>
   </w:abstractNum>
-  <w:abstractNum w:abstractNumId="18" w15:restartNumberingAfterBreak="0">
+  <w:abstractNum w:abstractNumId="20" w15:restartNumberingAfterBreak="0">
+    <w:nsid w:val="65D324BE"/>
+    <w:multiLevelType w:val="hybridMultilevel"/>
+    <w:tmpl w:val="9E141014"/>
+    <w:lvl w:ilvl="0" w:tplc="04090001">
+      <w:start w:val="1"/>
+      <w:numFmt w:val="bullet"/>
+      <w:lvlText w:val=""/>
+      <w:lvlJc w:val="left"/>
+      <w:pPr>
+        <w:ind w:left="720" w:hanging="360"/>
+      </w:pPr>
+      <w:rPr>
+        <w:rFonts w:ascii="Symbol" w:hAnsi="Symbol" w:hint="default"/>
+      </w:rPr>
+    </w:lvl>
+    <w:lvl w:ilvl="1" w:tplc="04090003" w:tentative="1">
+      <w:start w:val="1"/>
+      <w:numFmt w:val="bullet"/>
+      <w:lvlText w:val="o"/>
+      <w:lvlJc w:val="left"/>
+      <w:pPr>
+        <w:ind w:left="1440" w:hanging="360"/>
+      </w:pPr>
+      <w:rPr>
+        <w:rFonts w:ascii="Courier New" w:hAnsi="Courier New" w:cs="Courier New" w:hint="default"/>
+      </w:rPr>
+    </w:lvl>
+    <w:lvl w:ilvl="2" w:tplc="04090005" w:tentative="1">
+      <w:start w:val="1"/>
+      <w:numFmt w:val="bullet"/>
+      <w:lvlText w:val=""/>
+      <w:lvlJc w:val="left"/>
+      <w:pPr>
+        <w:ind w:left="2160" w:hanging="360"/>
+      </w:pPr>
+      <w:rPr>
+        <w:rFonts w:ascii="Wingdings" w:hAnsi="Wingdings" w:hint="default"/>
+      </w:rPr>
+    </w:lvl>
+    <w:lvl w:ilvl="3" w:tplc="04090001" w:tentative="1">
+      <w:start w:val="1"/>
+      <w:numFmt w:val="bullet"/>
+      <w:lvlText w:val=""/>
+      <w:lvlJc w:val="left"/>
+      <w:pPr>
+        <w:ind w:left="2880" w:hanging="360"/>
+      </w:pPr>
+      <w:rPr>
+        <w:rFonts w:ascii="Symbol" w:hAnsi="Symbol" w:hint="default"/>
+      </w:rPr>
+    </w:lvl>
+    <w:lvl w:ilvl="4" w:tplc="04090003" w:tentative="1">
+      <w:start w:val="1"/>
+      <w:numFmt w:val="bullet"/>
+      <w:lvlText w:val="o"/>
+      <w:lvlJc w:val="left"/>
+      <w:pPr>
+        <w:ind w:left="3600" w:hanging="360"/>
+      </w:pPr>
+      <w:rPr>
+        <w:rFonts w:ascii="Courier New" w:hAnsi="Courier New" w:cs="Courier New" w:hint="default"/>
+      </w:rPr>
+    </w:lvl>
+    <w:lvl w:ilvl="5" w:tplc="04090005" w:tentative="1">
+      <w:start w:val="1"/>
+      <w:numFmt w:val="bullet"/>
+      <w:lvlText w:val=""/>
+      <w:lvlJc w:val="left"/>
+      <w:pPr>
+        <w:ind w:left="4320" w:hanging="360"/>
+      </w:pPr>
+      <w:rPr>
+        <w:rFonts w:ascii="Wingdings" w:hAnsi="Wingdings" w:hint="default"/>
+      </w:rPr>
+    </w:lvl>
+    <w:lvl w:ilvl="6" w:tplc="04090001" w:tentative="1">
+      <w:start w:val="1"/>
+      <w:numFmt w:val="bullet"/>
+      <w:lvlText w:val=""/>
+      <w:lvlJc w:val="left"/>
+      <w:pPr>
+        <w:ind w:left="5040" w:hanging="360"/>
+      </w:pPr>
+      <w:rPr>
+        <w:rFonts w:ascii="Symbol" w:hAnsi="Symbol" w:hint="default"/>
+      </w:rPr>
+    </w:lvl>
+    <w:lvl w:ilvl="7" w:tplc="04090003" w:tentative="1">
+      <w:start w:val="1"/>
+      <w:numFmt w:val="bullet"/>
+      <w:lvlText w:val="o"/>
+      <w:lvlJc w:val="left"/>
+      <w:pPr>
+        <w:ind w:left="5760" w:hanging="360"/>
+      </w:pPr>
+      <w:rPr>
+        <w:rFonts w:ascii="Courier New" w:hAnsi="Courier New" w:cs="Courier New" w:hint="default"/>
+      </w:rPr>
+    </w:lvl>
+    <w:lvl w:ilvl="8" w:tplc="04090005" w:tentative="1">
+      <w:start w:val="1"/>
+      <w:numFmt w:val="bullet"/>
+      <w:lvlText w:val=""/>
+      <w:lvlJc w:val="left"/>
+      <w:pPr>
+        <w:ind w:left="6480" w:hanging="360"/>
+      </w:pPr>
+      <w:rPr>
+        <w:rFonts w:ascii="Wingdings" w:hAnsi="Wingdings" w:hint="default"/>
+      </w:rPr>
+    </w:lvl>
+  </w:abstractNum>
+  <w:abstractNum w:abstractNumId="21" w15:restartNumberingAfterBreak="0">
+    <w:nsid w:val="74D145F3"/>
+    <w:multiLevelType w:val="hybridMultilevel"/>
+    <w:tmpl w:val="9970E5C8"/>
+    <w:lvl w:ilvl="0" w:tplc="04090001">
+      <w:start w:val="1"/>
+      <w:numFmt w:val="bullet"/>
+      <w:lvlText w:val=""/>
+      <w:lvlJc w:val="left"/>
+      <w:pPr>
+        <w:ind w:left="720" w:hanging="360"/>
+      </w:pPr>
+      <w:rPr>
+        <w:rFonts w:ascii="Symbol" w:hAnsi="Symbol" w:hint="default"/>
+      </w:rPr>
+    </w:lvl>
+    <w:lvl w:ilvl="1" w:tplc="04090003" w:tentative="1">
+      <w:start w:val="1"/>
+      <w:numFmt w:val="bullet"/>
+      <w:lvlText w:val="o"/>
+      <w:lvlJc w:val="left"/>
+      <w:pPr>
+        <w:ind w:left="1440" w:hanging="360"/>
+      </w:pPr>
+      <w:rPr>
+        <w:rFonts w:ascii="Courier New" w:hAnsi="Courier New" w:cs="Courier New" w:hint="default"/>
+      </w:rPr>
+    </w:lvl>
+    <w:lvl w:ilvl="2" w:tplc="04090005" w:tentative="1">
+      <w:start w:val="1"/>
+      <w:numFmt w:val="bullet"/>
+      <w:lvlText w:val=""/>
+      <w:lvlJc w:val="left"/>
+      <w:pPr>
+        <w:ind w:left="2160" w:hanging="360"/>
+      </w:pPr>
+      <w:rPr>
+        <w:rFonts w:ascii="Wingdings" w:hAnsi="Wingdings" w:hint="default"/>
+      </w:rPr>
+    </w:lvl>
+    <w:lvl w:ilvl="3" w:tplc="04090001" w:tentative="1">
+      <w:start w:val="1"/>
+      <w:numFmt w:val="bullet"/>
+      <w:lvlText w:val=""/>
+      <w:lvlJc w:val="left"/>
+      <w:pPr>
+        <w:ind w:left="2880" w:hanging="360"/>
+      </w:pPr>
+      <w:rPr>
+        <w:rFonts w:ascii="Symbol" w:hAnsi="Symbol" w:hint="default"/>
+      </w:rPr>
+    </w:lvl>
+    <w:lvl w:ilvl="4" w:tplc="04090003" w:tentative="1">
+      <w:start w:val="1"/>
+      <w:numFmt w:val="bullet"/>
+      <w:lvlText w:val="o"/>
+      <w:lvlJc w:val="left"/>
+      <w:pPr>
+        <w:ind w:left="3600" w:hanging="360"/>
+      </w:pPr>
+      <w:rPr>
+        <w:rFonts w:ascii="Courier New" w:hAnsi="Courier New" w:cs="Courier New" w:hint="default"/>
+      </w:rPr>
+    </w:lvl>
+    <w:lvl w:ilvl="5" w:tplc="04090005" w:tentative="1">
+      <w:start w:val="1"/>
+      <w:numFmt w:val="bullet"/>
+      <w:lvlText w:val=""/>
+      <w:lvlJc w:val="left"/>
+      <w:pPr>
+        <w:ind w:left="4320" w:hanging="360"/>
+      </w:pPr>
+      <w:rPr>
+        <w:rFonts w:ascii="Wingdings" w:hAnsi="Wingdings" w:hint="default"/>
+      </w:rPr>
+    </w:lvl>
+    <w:lvl w:ilvl="6" w:tplc="04090001" w:tentative="1">
+      <w:start w:val="1"/>
+      <w:numFmt w:val="bullet"/>
+      <w:lvlText w:val=""/>
+      <w:lvlJc w:val="left"/>
+      <w:pPr>
+        <w:ind w:left="5040" w:hanging="360"/>
+      </w:pPr>
+      <w:rPr>
+        <w:rFonts w:ascii="Symbol" w:hAnsi="Symbol" w:hint="default"/>
+      </w:rPr>
+    </w:lvl>
+    <w:lvl w:ilvl="7" w:tplc="04090003" w:tentative="1">
+      <w:start w:val="1"/>
+      <w:numFmt w:val="bullet"/>
+      <w:lvlText w:val="o"/>
+      <w:lvlJc w:val="left"/>
+      <w:pPr>
+        <w:ind w:left="5760" w:hanging="360"/>
+      </w:pPr>
+      <w:rPr>
+        <w:rFonts w:ascii="Courier New" w:hAnsi="Courier New" w:cs="Courier New" w:hint="default"/>
+      </w:rPr>
+    </w:lvl>
+    <w:lvl w:ilvl="8" w:tplc="04090005" w:tentative="1">
+      <w:start w:val="1"/>
+      <w:numFmt w:val="bullet"/>
+      <w:lvlText w:val=""/>
+      <w:lvlJc w:val="left"/>
+      <w:pPr>
+        <w:ind w:left="6480" w:hanging="360"/>
+      </w:pPr>
+      <w:rPr>
+        <w:rFonts w:ascii="Wingdings" w:hAnsi="Wingdings" w:hint="default"/>
+      </w:rPr>
+    </w:lvl>
+  </w:abstractNum>
+  <w:abstractNum w:abstractNumId="22" w15:restartNumberingAfterBreak="0">
     <w:nsid w:val="76097B11"/>
     <w:multiLevelType w:val="hybridMultilevel"/>
     <w:tmpl w:val="B3A07040"/>
@@ -7556,7 +9108,7 @@
       </w:pPr>
     </w:lvl>
   </w:abstractNum>
-  <w:abstractNum w:abstractNumId="19" w15:restartNumberingAfterBreak="0">
+  <w:abstractNum w:abstractNumId="23" w15:restartNumberingAfterBreak="0">
     <w:nsid w:val="76306075"/>
     <w:multiLevelType w:val="hybridMultilevel"/>
     <w:tmpl w:val="5B02CA78"/>
@@ -7669,7 +9221,7 @@
       </w:rPr>
     </w:lvl>
   </w:abstractNum>
-  <w:abstractNum w:abstractNumId="20" w15:restartNumberingAfterBreak="0">
+  <w:abstractNum w:abstractNumId="24" w15:restartNumberingAfterBreak="0">
     <w:nsid w:val="77A843FE"/>
     <w:multiLevelType w:val="hybridMultilevel"/>
     <w:tmpl w:val="7D826604"/>
@@ -7758,17 +9310,130 @@
       </w:pPr>
     </w:lvl>
   </w:abstractNum>
+  <w:abstractNum w:abstractNumId="25" w15:restartNumberingAfterBreak="0">
+    <w:nsid w:val="7E0A0DFE"/>
+    <w:multiLevelType w:val="hybridMultilevel"/>
+    <w:tmpl w:val="11E83C28"/>
+    <w:lvl w:ilvl="0" w:tplc="04090001">
+      <w:start w:val="1"/>
+      <w:numFmt w:val="bullet"/>
+      <w:lvlText w:val=""/>
+      <w:lvlJc w:val="left"/>
+      <w:pPr>
+        <w:ind w:left="720" w:hanging="360"/>
+      </w:pPr>
+      <w:rPr>
+        <w:rFonts w:ascii="Symbol" w:hAnsi="Symbol" w:hint="default"/>
+      </w:rPr>
+    </w:lvl>
+    <w:lvl w:ilvl="1" w:tplc="04090003" w:tentative="1">
+      <w:start w:val="1"/>
+      <w:numFmt w:val="bullet"/>
+      <w:lvlText w:val="o"/>
+      <w:lvlJc w:val="left"/>
+      <w:pPr>
+        <w:ind w:left="1440" w:hanging="360"/>
+      </w:pPr>
+      <w:rPr>
+        <w:rFonts w:ascii="Courier New" w:hAnsi="Courier New" w:cs="Courier New" w:hint="default"/>
+      </w:rPr>
+    </w:lvl>
+    <w:lvl w:ilvl="2" w:tplc="04090005" w:tentative="1">
+      <w:start w:val="1"/>
+      <w:numFmt w:val="bullet"/>
+      <w:lvlText w:val=""/>
+      <w:lvlJc w:val="left"/>
+      <w:pPr>
+        <w:ind w:left="2160" w:hanging="360"/>
+      </w:pPr>
+      <w:rPr>
+        <w:rFonts w:ascii="Wingdings" w:hAnsi="Wingdings" w:hint="default"/>
+      </w:rPr>
+    </w:lvl>
+    <w:lvl w:ilvl="3" w:tplc="04090001" w:tentative="1">
+      <w:start w:val="1"/>
+      <w:numFmt w:val="bullet"/>
+      <w:lvlText w:val=""/>
+      <w:lvlJc w:val="left"/>
+      <w:pPr>
+        <w:ind w:left="2880" w:hanging="360"/>
+      </w:pPr>
+      <w:rPr>
+        <w:rFonts w:ascii="Symbol" w:hAnsi="Symbol" w:hint="default"/>
+      </w:rPr>
+    </w:lvl>
+    <w:lvl w:ilvl="4" w:tplc="04090003" w:tentative="1">
+      <w:start w:val="1"/>
+      <w:numFmt w:val="bullet"/>
+      <w:lvlText w:val="o"/>
+      <w:lvlJc w:val="left"/>
+      <w:pPr>
+        <w:ind w:left="3600" w:hanging="360"/>
+      </w:pPr>
+      <w:rPr>
+        <w:rFonts w:ascii="Courier New" w:hAnsi="Courier New" w:cs="Courier New" w:hint="default"/>
+      </w:rPr>
+    </w:lvl>
+    <w:lvl w:ilvl="5" w:tplc="04090005" w:tentative="1">
+      <w:start w:val="1"/>
+      <w:numFmt w:val="bullet"/>
+      <w:lvlText w:val=""/>
+      <w:lvlJc w:val="left"/>
+      <w:pPr>
+        <w:ind w:left="4320" w:hanging="360"/>
+      </w:pPr>
+      <w:rPr>
+        <w:rFonts w:ascii="Wingdings" w:hAnsi="Wingdings" w:hint="default"/>
+      </w:rPr>
+    </w:lvl>
+    <w:lvl w:ilvl="6" w:tplc="04090001" w:tentative="1">
+      <w:start w:val="1"/>
+      <w:numFmt w:val="bullet"/>
+      <w:lvlText w:val=""/>
+      <w:lvlJc w:val="left"/>
+      <w:pPr>
+        <w:ind w:left="5040" w:hanging="360"/>
+      </w:pPr>
+      <w:rPr>
+        <w:rFonts w:ascii="Symbol" w:hAnsi="Symbol" w:hint="default"/>
+      </w:rPr>
+    </w:lvl>
+    <w:lvl w:ilvl="7" w:tplc="04090003" w:tentative="1">
+      <w:start w:val="1"/>
+      <w:numFmt w:val="bullet"/>
+      <w:lvlText w:val="o"/>
+      <w:lvlJc w:val="left"/>
+      <w:pPr>
+        <w:ind w:left="5760" w:hanging="360"/>
+      </w:pPr>
+      <w:rPr>
+        <w:rFonts w:ascii="Courier New" w:hAnsi="Courier New" w:cs="Courier New" w:hint="default"/>
+      </w:rPr>
+    </w:lvl>
+    <w:lvl w:ilvl="8" w:tplc="04090005" w:tentative="1">
+      <w:start w:val="1"/>
+      <w:numFmt w:val="bullet"/>
+      <w:lvlText w:val=""/>
+      <w:lvlJc w:val="left"/>
+      <w:pPr>
+        <w:ind w:left="6480" w:hanging="360"/>
+      </w:pPr>
+      <w:rPr>
+        <w:rFonts w:ascii="Wingdings" w:hAnsi="Wingdings" w:hint="default"/>
+      </w:rPr>
+    </w:lvl>
+  </w:abstractNum>
   <w:num w:numId="1">
-    <w:abstractNumId w:val="18"/>
+    <w:abstractNumId w:val="22"/>
   </w:num>
   <w:num w:numId="2">
-    <w:abstractNumId w:val="20"/>
+    <w:abstractNumId w:val="24"/>
   </w:num>
   <w:num w:numId="3">
     <w:abstractNumId w:val="4"/>
   </w:num>
   <w:num w:numId="4">
-    <w:abstractNumId w:val="19"/>
+    <w:abstractNumId w:val="23"/>
   </w:num>
   <w:num w:numId="5">
     <w:abstractNumId w:val="0"/>
@@ -7780,7 +9445,7 @@
     <w:abstractNumId w:val="13"/>
   </w:num>
   <w:num w:numId="8">
-    <w:abstractNumId w:val="17"/>
+    <w:abstractNumId w:val="19"/>
   </w:num>
   <w:num w:numId="9">
     <w:abstractNumId w:val="10"/>
@@ -7789,7 +9454,7 @@
     <w:abstractNumId w:val="11"/>
   </w:num>
   <w:num w:numId="11">
-    <w:abstractNumId w:val="17"/>
+    <w:abstractNumId w:val="19"/>
     <w:lvlOverride w:ilvl="0">
       <w:startOverride w:val="1"/>
     </w:lvlOverride>
@@ -7831,7 +9496,7 @@
     <w:abstractNumId w:val="3"/>
   </w:num>
   <w:num w:numId="16">
-    <w:abstractNumId w:val="15"/>
+    <w:abstractNumId w:val="17"/>
   </w:num>
   <w:num w:numId="17">
     <w:abstractNumId w:val="8"/>
@@ -7840,7 +9505,7 @@
     <w:abstractNumId w:val="1"/>
   </w:num>
   <w:num w:numId="19">
-    <w:abstractNumId w:val="14"/>
+    <w:abstractNumId w:val="16"/>
   </w:num>
   <w:num w:numId="20">
     <w:abstractNumId w:val="5"/>
@@ -7852,16 +9517,31 @@
     <w:abstractNumId w:val="7"/>
   </w:num>
   <w:num w:numId="23">
-    <w:abstractNumId w:val="16"/>
+    <w:abstractNumId w:val="18"/>
   </w:num>
   <w:num w:numId="24">
     <w:abstractNumId w:val="2"/>
+  </w:num>
+  <w:num w:numId="25">
+    <w:abstractNumId w:val="21"/>
+  </w:num>
+  <w:num w:numId="26">
+    <w:abstractNumId w:val="20"/>
+  </w:num>
+  <w:num w:numId="27">
+    <w:abstractNumId w:val="14"/>
+  </w:num>
+  <w:num w:numId="28">
+    <w:abstractNumId w:val="15"/>
+  </w:num>
+  <w:num w:numId="29">
+    <w:abstractNumId w:val="25"/>
   </w:num>
 </w:numbering>
 </file>
 
 <file path=word/styles.xml><?xml version="1.0" encoding="utf-8"?>
-<w:styles xmlns:mc="http://schemas.openxmlformats.org/markup-compatibility/2006" xmlns:r="http://schemas.openxmlformats.org/officeDocument/2006/relationships" xmlns:w="http://schemas.openxmlformats.org/wordprocessingml/2006/main" xmlns:w14="http://schemas.microsoft.com/office/word/2010/wordml" xmlns:w15="http://schemas.microsoft.com/office/word/2012/wordml" xmlns:w16se="http://schemas.microsoft.com/office/word/2015/wordml/symex" mc:Ignorable="w14 w15 w16se">
+<w:styles xmlns:mc="http://schemas.openxmlformats.org/markup-compatibility/2006" xmlns:r="http://schemas.openxmlformats.org/officeDocument/2006/relationships" xmlns:w="http://schemas.openxmlformats.org/wordprocessingml/2006/main" xmlns:w14="http://schemas.microsoft.com/office/word/2010/wordml" xmlns:w15="http://schemas.microsoft.com/office/word/2012/wordml" mc:Ignorable="w14 w15">
   <w:docDefaults>
     <w:rPrDefault>
       <w:rPr>

</xml_diff>

<commit_message>
Gastroenterology disease symptom research
</commit_message>
<xml_diff>
--- a/Documentation/Research of Symptoms.docx
+++ b/Documentation/Research of Symptoms.docx
@@ -6736,6 +6736,1247 @@
           <w:szCs w:val="28"/>
         </w:rPr>
       </w:pPr>
+    </w:p>
+    <w:p>
+      <w:pPr>
+        <w:rPr>
+          <w:rFonts w:ascii="Times New Roman" w:hAnsi="Times New Roman" w:cs="Times New Roman"/>
+          <w:sz w:val="28"/>
+          <w:szCs w:val="28"/>
+        </w:rPr>
+      </w:pPr>
+    </w:p>
+    <w:p>
+      <w:pPr>
+        <w:rPr>
+          <w:rFonts w:ascii="Times New Roman" w:hAnsi="Times New Roman" w:cs="Times New Roman"/>
+          <w:sz w:val="28"/>
+          <w:szCs w:val="28"/>
+        </w:rPr>
+      </w:pPr>
+    </w:p>
+    <w:p>
+      <w:pPr>
+        <w:rPr>
+          <w:rFonts w:ascii="Times New Roman" w:hAnsi="Times New Roman" w:cs="Times New Roman"/>
+          <w:sz w:val="28"/>
+          <w:szCs w:val="28"/>
+        </w:rPr>
+      </w:pPr>
+    </w:p>
+    <w:p>
+      <w:pPr>
+        <w:rPr>
+          <w:rFonts w:ascii="Times New Roman" w:hAnsi="Times New Roman" w:cs="Times New Roman"/>
+          <w:sz w:val="28"/>
+          <w:szCs w:val="28"/>
+        </w:rPr>
+      </w:pPr>
+    </w:p>
+    <w:p>
+      <w:pPr>
+        <w:rPr>
+          <w:rFonts w:ascii="Times New Roman" w:hAnsi="Times New Roman" w:cs="Times New Roman"/>
+          <w:sz w:val="28"/>
+          <w:szCs w:val="28"/>
+        </w:rPr>
+      </w:pPr>
+    </w:p>
+    <w:p>
+      <w:pPr>
+        <w:rPr>
+          <w:rFonts w:ascii="Times New Roman" w:hAnsi="Times New Roman" w:cs="Times New Roman"/>
+          <w:sz w:val="28"/>
+          <w:szCs w:val="28"/>
+        </w:rPr>
+      </w:pPr>
+    </w:p>
+    <w:p>
+      <w:pPr>
+        <w:rPr>
+          <w:rFonts w:ascii="Times New Roman" w:hAnsi="Times New Roman" w:cs="Times New Roman"/>
+          <w:sz w:val="28"/>
+          <w:szCs w:val="28"/>
+        </w:rPr>
+      </w:pPr>
+    </w:p>
+    <w:p>
+      <w:pPr>
+        <w:rPr>
+          <w:rFonts w:ascii="Times New Roman" w:hAnsi="Times New Roman" w:cs="Times New Roman"/>
+          <w:sz w:val="28"/>
+          <w:szCs w:val="28"/>
+        </w:rPr>
+      </w:pPr>
+    </w:p>
+    <w:p>
+      <w:pPr>
+        <w:rPr>
+          <w:rFonts w:ascii="Times New Roman" w:hAnsi="Times New Roman" w:cs="Times New Roman"/>
+          <w:sz w:val="28"/>
+          <w:szCs w:val="28"/>
+        </w:rPr>
+      </w:pPr>
+    </w:p>
+    <w:p>
+      <w:pPr>
+        <w:rPr>
+          <w:rFonts w:ascii="Times New Roman" w:hAnsi="Times New Roman" w:cs="Times New Roman"/>
+          <w:sz w:val="28"/>
+          <w:szCs w:val="28"/>
+        </w:rPr>
+      </w:pPr>
+      <w:r>
+        <w:rPr>
+          <w:rFonts w:ascii="Times New Roman" w:hAnsi="Times New Roman" w:cs="Times New Roman"/>
+          <w:sz w:val="28"/>
+          <w:szCs w:val="28"/>
+        </w:rPr>
+        <w:lastRenderedPageBreak/>
+        <w:t xml:space="preserve">Gastroenterology Diseases: </w:t>
+      </w:r>
+    </w:p>
+    <w:tbl>
+      <w:tblPr>
+        <w:tblStyle w:val="TableGrid"/>
+        <w:tblW w:w="9355" w:type="dxa"/>
+        <w:tblLook w:val="04A0" w:firstRow="1" w:lastRow="0" w:firstColumn="1" w:lastColumn="0" w:noHBand="0" w:noVBand="1"/>
+      </w:tblPr>
+      <w:tblGrid>
+        <w:gridCol w:w="4675"/>
+        <w:gridCol w:w="4680"/>
+      </w:tblGrid>
+      <w:tr>
+        <w:trPr>
+          <w:trHeight w:val="2407"/>
+        </w:trPr>
+        <w:tc>
+          <w:tcPr>
+            <w:tcW w:w="4675" w:type="dxa"/>
+            <w:tcBorders>
+              <w:top w:val="single" w:sz="4" w:space="0" w:color="auto"/>
+              <w:left w:val="single" w:sz="4" w:space="0" w:color="auto"/>
+              <w:bottom w:val="single" w:sz="4" w:space="0" w:color="auto"/>
+              <w:right w:val="single" w:sz="4" w:space="0" w:color="auto"/>
+            </w:tcBorders>
+            <w:hideMark/>
+          </w:tcPr>
+          <w:p>
+            <w:pPr>
+              <w:rPr>
+                <w:rFonts w:ascii="Times New Roman" w:hAnsi="Times New Roman" w:cs="Times New Roman"/>
+                <w:sz w:val="28"/>
+                <w:szCs w:val="28"/>
+              </w:rPr>
+            </w:pPr>
+            <w:r>
+              <w:rPr>
+                <w:rFonts w:ascii="Times New Roman" w:hAnsi="Times New Roman" w:cs="Times New Roman"/>
+                <w:sz w:val="28"/>
+                <w:szCs w:val="28"/>
+              </w:rPr>
+              <w:t>Inflammatory bowel disease (Crohn's disease and ulcerative colitis)</w:t>
+            </w:r>
+          </w:p>
+        </w:tc>
+        <w:tc>
+          <w:tcPr>
+            <w:tcW w:w="4680" w:type="dxa"/>
+            <w:tcBorders>
+              <w:top w:val="single" w:sz="4" w:space="0" w:color="auto"/>
+              <w:left w:val="single" w:sz="4" w:space="0" w:color="auto"/>
+              <w:bottom w:val="single" w:sz="4" w:space="0" w:color="auto"/>
+              <w:right w:val="single" w:sz="4" w:space="0" w:color="auto"/>
+            </w:tcBorders>
+            <w:hideMark/>
+          </w:tcPr>
+          <w:p>
+            <w:pPr>
+              <w:pStyle w:val="ListParagraph"/>
+              <w:numPr>
+                <w:ilvl w:val="0"/>
+                <w:numId w:val="31"/>
+              </w:numPr>
+              <w:rPr>
+                <w:rFonts w:ascii="Times New Roman" w:hAnsi="Times New Roman" w:cs="Times New Roman"/>
+                <w:sz w:val="28"/>
+                <w:szCs w:val="28"/>
+              </w:rPr>
+            </w:pPr>
+            <w:r>
+              <w:rPr>
+                <w:rFonts w:ascii="Times New Roman" w:hAnsi="Times New Roman" w:cs="Times New Roman"/>
+                <w:sz w:val="28"/>
+                <w:szCs w:val="28"/>
+              </w:rPr>
+              <w:t>Belly pain and cramps</w:t>
+            </w:r>
+          </w:p>
+          <w:p>
+            <w:pPr>
+              <w:pStyle w:val="ListParagraph"/>
+              <w:numPr>
+                <w:ilvl w:val="0"/>
+                <w:numId w:val="31"/>
+              </w:numPr>
+              <w:rPr>
+                <w:rFonts w:ascii="Times New Roman" w:hAnsi="Times New Roman" w:cs="Times New Roman"/>
+                <w:sz w:val="28"/>
+                <w:szCs w:val="28"/>
+              </w:rPr>
+            </w:pPr>
+            <w:r>
+              <w:rPr>
+                <w:rFonts w:ascii="Times New Roman" w:hAnsi="Times New Roman" w:cs="Times New Roman"/>
+                <w:sz w:val="28"/>
+                <w:szCs w:val="28"/>
+              </w:rPr>
+              <w:t xml:space="preserve">Blood in feces  </w:t>
+            </w:r>
+          </w:p>
+          <w:p>
+            <w:pPr>
+              <w:pStyle w:val="ListParagraph"/>
+              <w:numPr>
+                <w:ilvl w:val="0"/>
+                <w:numId w:val="31"/>
+              </w:numPr>
+              <w:rPr>
+                <w:rFonts w:ascii="Times New Roman" w:hAnsi="Times New Roman" w:cs="Times New Roman"/>
+                <w:sz w:val="28"/>
+                <w:szCs w:val="28"/>
+              </w:rPr>
+            </w:pPr>
+            <w:r>
+              <w:rPr>
+                <w:rFonts w:ascii="Times New Roman" w:hAnsi="Times New Roman" w:cs="Times New Roman"/>
+                <w:sz w:val="28"/>
+                <w:szCs w:val="28"/>
+              </w:rPr>
+              <w:t xml:space="preserve">Diarrhea </w:t>
+            </w:r>
+          </w:p>
+          <w:p>
+            <w:pPr>
+              <w:pStyle w:val="ListParagraph"/>
+              <w:numPr>
+                <w:ilvl w:val="0"/>
+                <w:numId w:val="31"/>
+              </w:numPr>
+              <w:rPr>
+                <w:rFonts w:ascii="Times New Roman" w:hAnsi="Times New Roman" w:cs="Times New Roman"/>
+                <w:sz w:val="28"/>
+                <w:szCs w:val="28"/>
+              </w:rPr>
+            </w:pPr>
+            <w:r>
+              <w:rPr>
+                <w:rFonts w:ascii="Times New Roman" w:hAnsi="Times New Roman" w:cs="Times New Roman"/>
+                <w:sz w:val="28"/>
+                <w:szCs w:val="28"/>
+              </w:rPr>
+              <w:t>Drainage from a painful sore near anus</w:t>
+            </w:r>
+          </w:p>
+          <w:p>
+            <w:pPr>
+              <w:pStyle w:val="ListParagraph"/>
+              <w:numPr>
+                <w:ilvl w:val="0"/>
+                <w:numId w:val="31"/>
+              </w:numPr>
+              <w:rPr>
+                <w:rFonts w:ascii="Times New Roman" w:hAnsi="Times New Roman" w:cs="Times New Roman"/>
+                <w:sz w:val="28"/>
+                <w:szCs w:val="28"/>
+              </w:rPr>
+            </w:pPr>
+            <w:r>
+              <w:rPr>
+                <w:rFonts w:ascii="Times New Roman" w:hAnsi="Times New Roman" w:cs="Times New Roman"/>
+                <w:sz w:val="28"/>
+                <w:szCs w:val="28"/>
+              </w:rPr>
+              <w:t>Fatigue</w:t>
+            </w:r>
+          </w:p>
+          <w:p>
+            <w:pPr>
+              <w:pStyle w:val="ListParagraph"/>
+              <w:numPr>
+                <w:ilvl w:val="0"/>
+                <w:numId w:val="31"/>
+              </w:numPr>
+              <w:rPr>
+                <w:rFonts w:ascii="Times New Roman" w:hAnsi="Times New Roman" w:cs="Times New Roman"/>
+                <w:sz w:val="28"/>
+                <w:szCs w:val="28"/>
+              </w:rPr>
+            </w:pPr>
+            <w:r>
+              <w:rPr>
+                <w:rFonts w:ascii="Times New Roman" w:hAnsi="Times New Roman" w:cs="Times New Roman"/>
+                <w:sz w:val="28"/>
+                <w:szCs w:val="28"/>
+              </w:rPr>
+              <w:t>Fever</w:t>
+            </w:r>
+          </w:p>
+          <w:p>
+            <w:pPr>
+              <w:pStyle w:val="ListParagraph"/>
+              <w:numPr>
+                <w:ilvl w:val="0"/>
+                <w:numId w:val="31"/>
+              </w:numPr>
+              <w:rPr>
+                <w:rFonts w:ascii="Times New Roman" w:hAnsi="Times New Roman" w:cs="Times New Roman"/>
+                <w:sz w:val="28"/>
+                <w:szCs w:val="28"/>
+              </w:rPr>
+            </w:pPr>
+            <w:r>
+              <w:rPr>
+                <w:rFonts w:ascii="Times New Roman" w:hAnsi="Times New Roman" w:cs="Times New Roman"/>
+                <w:sz w:val="28"/>
+                <w:szCs w:val="28"/>
+              </w:rPr>
+              <w:t>Lack of appetite</w:t>
+            </w:r>
+          </w:p>
+          <w:p>
+            <w:pPr>
+              <w:pStyle w:val="ListParagraph"/>
+              <w:numPr>
+                <w:ilvl w:val="0"/>
+                <w:numId w:val="31"/>
+              </w:numPr>
+              <w:rPr>
+                <w:rFonts w:ascii="Times New Roman" w:hAnsi="Times New Roman" w:cs="Times New Roman"/>
+                <w:sz w:val="28"/>
+                <w:szCs w:val="28"/>
+              </w:rPr>
+            </w:pPr>
+            <w:r>
+              <w:rPr>
+                <w:rFonts w:ascii="Times New Roman" w:hAnsi="Times New Roman" w:cs="Times New Roman"/>
+                <w:sz w:val="28"/>
+                <w:szCs w:val="28"/>
+              </w:rPr>
+              <w:t>Mouth sores</w:t>
+            </w:r>
+          </w:p>
+          <w:p>
+            <w:pPr>
+              <w:pStyle w:val="ListParagraph"/>
+              <w:numPr>
+                <w:ilvl w:val="0"/>
+                <w:numId w:val="31"/>
+              </w:numPr>
+              <w:rPr>
+                <w:rFonts w:ascii="Times New Roman" w:hAnsi="Times New Roman" w:cs="Times New Roman"/>
+                <w:sz w:val="28"/>
+                <w:szCs w:val="28"/>
+              </w:rPr>
+            </w:pPr>
+            <w:r>
+              <w:rPr>
+                <w:rFonts w:ascii="Times New Roman" w:hAnsi="Times New Roman" w:cs="Times New Roman"/>
+                <w:sz w:val="28"/>
+                <w:szCs w:val="28"/>
+              </w:rPr>
+              <w:t>Urgent bowel movements</w:t>
+            </w:r>
+          </w:p>
+          <w:p>
+            <w:pPr>
+              <w:pStyle w:val="ListParagraph"/>
+              <w:numPr>
+                <w:ilvl w:val="0"/>
+                <w:numId w:val="31"/>
+              </w:numPr>
+              <w:rPr>
+                <w:rFonts w:ascii="Times New Roman" w:hAnsi="Times New Roman" w:cs="Times New Roman"/>
+                <w:sz w:val="28"/>
+                <w:szCs w:val="28"/>
+              </w:rPr>
+            </w:pPr>
+            <w:r>
+              <w:rPr>
+                <w:rFonts w:ascii="Times New Roman" w:hAnsi="Times New Roman" w:cs="Times New Roman"/>
+                <w:sz w:val="28"/>
+                <w:szCs w:val="28"/>
+              </w:rPr>
+              <w:t>Weight loss</w:t>
+            </w:r>
+          </w:p>
+        </w:tc>
+      </w:tr>
+      <w:tr>
+        <w:trPr>
+          <w:trHeight w:val="2407"/>
+        </w:trPr>
+        <w:tc>
+          <w:tcPr>
+            <w:tcW w:w="4675" w:type="dxa"/>
+            <w:tcBorders>
+              <w:top w:val="single" w:sz="4" w:space="0" w:color="auto"/>
+              <w:left w:val="single" w:sz="4" w:space="0" w:color="auto"/>
+              <w:bottom w:val="single" w:sz="4" w:space="0" w:color="auto"/>
+              <w:right w:val="single" w:sz="4" w:space="0" w:color="auto"/>
+            </w:tcBorders>
+            <w:hideMark/>
+          </w:tcPr>
+          <w:p>
+            <w:pPr>
+              <w:rPr>
+                <w:rFonts w:ascii="Times New Roman" w:hAnsi="Times New Roman" w:cs="Times New Roman"/>
+                <w:sz w:val="28"/>
+                <w:szCs w:val="28"/>
+              </w:rPr>
+            </w:pPr>
+            <w:r>
+              <w:rPr>
+                <w:rFonts w:ascii="Times New Roman" w:hAnsi="Times New Roman" w:cs="Times New Roman"/>
+                <w:sz w:val="28"/>
+                <w:szCs w:val="28"/>
+              </w:rPr>
+              <w:t>Irritable bowel syndrome</w:t>
+            </w:r>
+          </w:p>
+        </w:tc>
+        <w:tc>
+          <w:tcPr>
+            <w:tcW w:w="4680" w:type="dxa"/>
+            <w:tcBorders>
+              <w:top w:val="single" w:sz="4" w:space="0" w:color="auto"/>
+              <w:left w:val="single" w:sz="4" w:space="0" w:color="auto"/>
+              <w:bottom w:val="single" w:sz="4" w:space="0" w:color="auto"/>
+              <w:right w:val="single" w:sz="4" w:space="0" w:color="auto"/>
+            </w:tcBorders>
+            <w:hideMark/>
+          </w:tcPr>
+          <w:p>
+            <w:pPr>
+              <w:pStyle w:val="ListParagraph"/>
+              <w:numPr>
+                <w:ilvl w:val="0"/>
+                <w:numId w:val="32"/>
+              </w:numPr>
+              <w:rPr>
+                <w:rFonts w:ascii="Times New Roman" w:hAnsi="Times New Roman" w:cs="Times New Roman"/>
+                <w:sz w:val="28"/>
+                <w:szCs w:val="28"/>
+              </w:rPr>
+            </w:pPr>
+            <w:r>
+              <w:rPr>
+                <w:rFonts w:ascii="Times New Roman" w:hAnsi="Times New Roman" w:cs="Times New Roman"/>
+                <w:sz w:val="28"/>
+                <w:szCs w:val="28"/>
+              </w:rPr>
+              <w:t>Gas</w:t>
+            </w:r>
+          </w:p>
+          <w:p>
+            <w:pPr>
+              <w:pStyle w:val="ListParagraph"/>
+              <w:numPr>
+                <w:ilvl w:val="0"/>
+                <w:numId w:val="32"/>
+              </w:numPr>
+              <w:rPr>
+                <w:rFonts w:ascii="Times New Roman" w:hAnsi="Times New Roman" w:cs="Times New Roman"/>
+                <w:sz w:val="28"/>
+                <w:szCs w:val="28"/>
+              </w:rPr>
+            </w:pPr>
+            <w:r>
+              <w:rPr>
+                <w:rFonts w:ascii="Times New Roman" w:hAnsi="Times New Roman" w:cs="Times New Roman"/>
+                <w:sz w:val="28"/>
+                <w:szCs w:val="28"/>
+              </w:rPr>
+              <w:t>Constipation -- the stool comes out either lumpy or hard</w:t>
+            </w:r>
+          </w:p>
+          <w:p>
+            <w:pPr>
+              <w:pStyle w:val="ListParagraph"/>
+              <w:numPr>
+                <w:ilvl w:val="0"/>
+                <w:numId w:val="32"/>
+              </w:numPr>
+              <w:rPr>
+                <w:rFonts w:ascii="Times New Roman" w:hAnsi="Times New Roman" w:cs="Times New Roman"/>
+                <w:sz w:val="28"/>
+                <w:szCs w:val="28"/>
+              </w:rPr>
+            </w:pPr>
+            <w:r>
+              <w:rPr>
+                <w:rFonts w:ascii="Times New Roman" w:hAnsi="Times New Roman" w:cs="Times New Roman"/>
+                <w:sz w:val="28"/>
+                <w:szCs w:val="28"/>
+              </w:rPr>
+              <w:t>Diarrhea -- the stool comes out loose or watery</w:t>
+            </w:r>
+          </w:p>
+          <w:p>
+            <w:pPr>
+              <w:pStyle w:val="ListParagraph"/>
+              <w:numPr>
+                <w:ilvl w:val="0"/>
+                <w:numId w:val="32"/>
+              </w:numPr>
+              <w:rPr>
+                <w:rFonts w:ascii="Times New Roman" w:hAnsi="Times New Roman" w:cs="Times New Roman"/>
+                <w:sz w:val="28"/>
+                <w:szCs w:val="28"/>
+              </w:rPr>
+            </w:pPr>
+            <w:r>
+              <w:rPr>
+                <w:rFonts w:ascii="Times New Roman" w:hAnsi="Times New Roman" w:cs="Times New Roman"/>
+                <w:sz w:val="28"/>
+                <w:szCs w:val="28"/>
+              </w:rPr>
+              <w:t>Alternating bouts of constipation and diarrhea</w:t>
+            </w:r>
+          </w:p>
+          <w:p>
+            <w:pPr>
+              <w:pStyle w:val="ListParagraph"/>
+              <w:numPr>
+                <w:ilvl w:val="0"/>
+                <w:numId w:val="32"/>
+              </w:numPr>
+              <w:rPr>
+                <w:rFonts w:ascii="Times New Roman" w:hAnsi="Times New Roman" w:cs="Times New Roman"/>
+                <w:sz w:val="28"/>
+                <w:szCs w:val="28"/>
+              </w:rPr>
+            </w:pPr>
+            <w:r>
+              <w:rPr>
+                <w:rFonts w:ascii="Times New Roman" w:hAnsi="Times New Roman" w:cs="Times New Roman"/>
+                <w:sz w:val="28"/>
+                <w:szCs w:val="28"/>
+              </w:rPr>
+              <w:t>Bowel movements that feel uncontrollably urgent, difficult to pass, or incomplete</w:t>
+            </w:r>
+          </w:p>
+          <w:p>
+            <w:pPr>
+              <w:pStyle w:val="ListParagraph"/>
+              <w:numPr>
+                <w:ilvl w:val="0"/>
+                <w:numId w:val="32"/>
+              </w:numPr>
+              <w:rPr>
+                <w:rFonts w:ascii="Times New Roman" w:hAnsi="Times New Roman" w:cs="Times New Roman"/>
+                <w:sz w:val="28"/>
+                <w:szCs w:val="28"/>
+              </w:rPr>
+            </w:pPr>
+            <w:r>
+              <w:rPr>
+                <w:rFonts w:ascii="Times New Roman" w:hAnsi="Times New Roman" w:cs="Times New Roman"/>
+                <w:sz w:val="28"/>
+                <w:szCs w:val="28"/>
+              </w:rPr>
+              <w:t>Clear or white mucus with the stool</w:t>
+            </w:r>
+          </w:p>
+          <w:p>
+            <w:pPr>
+              <w:pStyle w:val="ListParagraph"/>
+              <w:numPr>
+                <w:ilvl w:val="0"/>
+                <w:numId w:val="32"/>
+              </w:numPr>
+              <w:rPr>
+                <w:rFonts w:ascii="Times New Roman" w:hAnsi="Times New Roman" w:cs="Times New Roman"/>
+                <w:sz w:val="28"/>
+                <w:szCs w:val="28"/>
+              </w:rPr>
+            </w:pPr>
+            <w:r>
+              <w:rPr>
+                <w:rFonts w:ascii="Times New Roman" w:hAnsi="Times New Roman" w:cs="Times New Roman"/>
+                <w:sz w:val="28"/>
+                <w:szCs w:val="28"/>
+              </w:rPr>
+              <w:t xml:space="preserve">Bloating </w:t>
+            </w:r>
+          </w:p>
+        </w:tc>
+      </w:tr>
+      <w:tr>
+        <w:trPr>
+          <w:trHeight w:val="2407"/>
+        </w:trPr>
+        <w:tc>
+          <w:tcPr>
+            <w:tcW w:w="4675" w:type="dxa"/>
+            <w:tcBorders>
+              <w:top w:val="single" w:sz="4" w:space="0" w:color="auto"/>
+              <w:left w:val="single" w:sz="4" w:space="0" w:color="auto"/>
+              <w:bottom w:val="single" w:sz="4" w:space="0" w:color="auto"/>
+              <w:right w:val="single" w:sz="4" w:space="0" w:color="auto"/>
+            </w:tcBorders>
+            <w:hideMark/>
+          </w:tcPr>
+          <w:p>
+            <w:pPr>
+              <w:rPr>
+                <w:rFonts w:ascii="Times New Roman" w:hAnsi="Times New Roman" w:cs="Times New Roman"/>
+                <w:sz w:val="28"/>
+                <w:szCs w:val="28"/>
+              </w:rPr>
+            </w:pPr>
+            <w:r>
+              <w:rPr>
+                <w:rFonts w:ascii="Times New Roman" w:hAnsi="Times New Roman" w:cs="Times New Roman"/>
+                <w:sz w:val="28"/>
+                <w:szCs w:val="28"/>
+              </w:rPr>
+              <w:t xml:space="preserve">Celiac Disease </w:t>
+            </w:r>
+          </w:p>
+        </w:tc>
+        <w:tc>
+          <w:tcPr>
+            <w:tcW w:w="4680" w:type="dxa"/>
+            <w:tcBorders>
+              <w:top w:val="single" w:sz="4" w:space="0" w:color="auto"/>
+              <w:left w:val="single" w:sz="4" w:space="0" w:color="auto"/>
+              <w:bottom w:val="single" w:sz="4" w:space="0" w:color="auto"/>
+              <w:right w:val="single" w:sz="4" w:space="0" w:color="auto"/>
+            </w:tcBorders>
+            <w:hideMark/>
+          </w:tcPr>
+          <w:p>
+            <w:pPr>
+              <w:rPr>
+                <w:rFonts w:ascii="Times New Roman" w:hAnsi="Times New Roman" w:cs="Times New Roman"/>
+                <w:sz w:val="28"/>
+                <w:szCs w:val="28"/>
+              </w:rPr>
+            </w:pPr>
+            <w:r>
+              <w:rPr>
+                <w:rFonts w:ascii="Times New Roman" w:hAnsi="Times New Roman" w:cs="Times New Roman"/>
+                <w:sz w:val="28"/>
+                <w:szCs w:val="28"/>
+              </w:rPr>
+              <w:t xml:space="preserve">In children: </w:t>
+            </w:r>
+          </w:p>
+          <w:p>
+            <w:pPr>
+              <w:pStyle w:val="ListParagraph"/>
+              <w:numPr>
+                <w:ilvl w:val="0"/>
+                <w:numId w:val="33"/>
+              </w:numPr>
+              <w:rPr>
+                <w:rFonts w:ascii="Times New Roman" w:hAnsi="Times New Roman" w:cs="Times New Roman"/>
+                <w:sz w:val="28"/>
+                <w:szCs w:val="28"/>
+              </w:rPr>
+            </w:pPr>
+            <w:r>
+              <w:rPr>
+                <w:rFonts w:ascii="Times New Roman" w:hAnsi="Times New Roman" w:cs="Times New Roman"/>
+                <w:sz w:val="28"/>
+                <w:szCs w:val="28"/>
+              </w:rPr>
+              <w:t>Growth problems</w:t>
+            </w:r>
+          </w:p>
+          <w:p>
+            <w:pPr>
+              <w:pStyle w:val="ListParagraph"/>
+              <w:numPr>
+                <w:ilvl w:val="0"/>
+                <w:numId w:val="33"/>
+              </w:numPr>
+              <w:rPr>
+                <w:rFonts w:ascii="Times New Roman" w:hAnsi="Times New Roman" w:cs="Times New Roman"/>
+                <w:sz w:val="28"/>
+                <w:szCs w:val="28"/>
+              </w:rPr>
+            </w:pPr>
+            <w:r>
+              <w:rPr>
+                <w:rFonts w:ascii="Times New Roman" w:hAnsi="Times New Roman" w:cs="Times New Roman"/>
+                <w:sz w:val="28"/>
+                <w:szCs w:val="28"/>
+              </w:rPr>
+              <w:t xml:space="preserve">Weight loss </w:t>
+            </w:r>
+          </w:p>
+          <w:p>
+            <w:pPr>
+              <w:pStyle w:val="ListParagraph"/>
+              <w:numPr>
+                <w:ilvl w:val="0"/>
+                <w:numId w:val="33"/>
+              </w:numPr>
+              <w:rPr>
+                <w:rFonts w:ascii="Times New Roman" w:hAnsi="Times New Roman" w:cs="Times New Roman"/>
+                <w:sz w:val="28"/>
+                <w:szCs w:val="28"/>
+              </w:rPr>
+            </w:pPr>
+            <w:r>
+              <w:rPr>
+                <w:rFonts w:ascii="Times New Roman" w:hAnsi="Times New Roman" w:cs="Times New Roman"/>
+                <w:sz w:val="28"/>
+                <w:szCs w:val="28"/>
+              </w:rPr>
+              <w:t>Chronic diarrhea, which can be bloody</w:t>
+            </w:r>
+          </w:p>
+          <w:p>
+            <w:pPr>
+              <w:pStyle w:val="ListParagraph"/>
+              <w:numPr>
+                <w:ilvl w:val="0"/>
+                <w:numId w:val="33"/>
+              </w:numPr>
+              <w:rPr>
+                <w:rFonts w:ascii="Times New Roman" w:hAnsi="Times New Roman" w:cs="Times New Roman"/>
+                <w:sz w:val="28"/>
+                <w:szCs w:val="28"/>
+              </w:rPr>
+            </w:pPr>
+            <w:r>
+              <w:rPr>
+                <w:rFonts w:ascii="Times New Roman" w:hAnsi="Times New Roman" w:cs="Times New Roman"/>
+                <w:sz w:val="28"/>
+                <w:szCs w:val="28"/>
+              </w:rPr>
+              <w:t xml:space="preserve">Constipation </w:t>
+            </w:r>
+          </w:p>
+          <w:p>
+            <w:pPr>
+              <w:pStyle w:val="ListParagraph"/>
+              <w:numPr>
+                <w:ilvl w:val="0"/>
+                <w:numId w:val="33"/>
+              </w:numPr>
+              <w:rPr>
+                <w:rFonts w:ascii="Times New Roman" w:hAnsi="Times New Roman" w:cs="Times New Roman"/>
+                <w:sz w:val="28"/>
+                <w:szCs w:val="28"/>
+              </w:rPr>
+            </w:pPr>
+            <w:r>
+              <w:rPr>
+                <w:rFonts w:ascii="Times New Roman" w:hAnsi="Times New Roman" w:cs="Times New Roman"/>
+                <w:sz w:val="28"/>
+                <w:szCs w:val="28"/>
+              </w:rPr>
+              <w:t xml:space="preserve">Vomiting </w:t>
+            </w:r>
+          </w:p>
+          <w:p>
+            <w:pPr>
+              <w:pStyle w:val="ListParagraph"/>
+              <w:numPr>
+                <w:ilvl w:val="0"/>
+                <w:numId w:val="33"/>
+              </w:numPr>
+              <w:rPr>
+                <w:rFonts w:ascii="Times New Roman" w:hAnsi="Times New Roman" w:cs="Times New Roman"/>
+                <w:sz w:val="28"/>
+                <w:szCs w:val="28"/>
+              </w:rPr>
+            </w:pPr>
+            <w:r>
+              <w:rPr>
+                <w:rFonts w:ascii="Times New Roman" w:hAnsi="Times New Roman" w:cs="Times New Roman"/>
+                <w:sz w:val="28"/>
+                <w:szCs w:val="28"/>
+              </w:rPr>
+              <w:t>Abdominal bloating and pain</w:t>
+            </w:r>
+          </w:p>
+          <w:p>
+            <w:pPr>
+              <w:pStyle w:val="ListParagraph"/>
+              <w:numPr>
+                <w:ilvl w:val="0"/>
+                <w:numId w:val="33"/>
+              </w:numPr>
+              <w:rPr>
+                <w:rFonts w:ascii="Times New Roman" w:hAnsi="Times New Roman" w:cs="Times New Roman"/>
+                <w:sz w:val="28"/>
+                <w:szCs w:val="28"/>
+              </w:rPr>
+            </w:pPr>
+            <w:r>
+              <w:rPr>
+                <w:rFonts w:ascii="Times New Roman" w:hAnsi="Times New Roman" w:cs="Times New Roman"/>
+                <w:sz w:val="28"/>
+                <w:szCs w:val="28"/>
+              </w:rPr>
+              <w:t xml:space="preserve">Fatigue </w:t>
+            </w:r>
+          </w:p>
+          <w:p>
+            <w:pPr>
+              <w:pStyle w:val="ListParagraph"/>
+              <w:numPr>
+                <w:ilvl w:val="0"/>
+                <w:numId w:val="33"/>
+              </w:numPr>
+              <w:rPr>
+                <w:rFonts w:ascii="Times New Roman" w:hAnsi="Times New Roman" w:cs="Times New Roman"/>
+                <w:sz w:val="28"/>
+                <w:szCs w:val="28"/>
+              </w:rPr>
+            </w:pPr>
+            <w:r>
+              <w:rPr>
+                <w:rFonts w:ascii="Times New Roman" w:hAnsi="Times New Roman" w:cs="Times New Roman"/>
+                <w:sz w:val="28"/>
+                <w:szCs w:val="28"/>
+              </w:rPr>
+              <w:t>Irritability</w:t>
+            </w:r>
+          </w:p>
+          <w:p>
+            <w:pPr>
+              <w:pStyle w:val="ListParagraph"/>
+              <w:numPr>
+                <w:ilvl w:val="0"/>
+                <w:numId w:val="33"/>
+              </w:numPr>
+              <w:rPr>
+                <w:rFonts w:ascii="Times New Roman" w:hAnsi="Times New Roman" w:cs="Times New Roman"/>
+                <w:sz w:val="28"/>
+                <w:szCs w:val="28"/>
+              </w:rPr>
+            </w:pPr>
+            <w:r>
+              <w:rPr>
+                <w:rFonts w:ascii="Times New Roman" w:hAnsi="Times New Roman" w:cs="Times New Roman"/>
+                <w:sz w:val="28"/>
+                <w:szCs w:val="28"/>
+              </w:rPr>
+              <w:t xml:space="preserve">Failure to thrive </w:t>
+            </w:r>
+          </w:p>
+        </w:tc>
+      </w:tr>
+      <w:tr>
+        <w:trPr>
+          <w:trHeight w:val="2407"/>
+        </w:trPr>
+        <w:tc>
+          <w:tcPr>
+            <w:tcW w:w="4675" w:type="dxa"/>
+            <w:tcBorders>
+              <w:top w:val="single" w:sz="4" w:space="0" w:color="auto"/>
+              <w:left w:val="single" w:sz="4" w:space="0" w:color="auto"/>
+              <w:bottom w:val="single" w:sz="4" w:space="0" w:color="auto"/>
+              <w:right w:val="single" w:sz="4" w:space="0" w:color="auto"/>
+            </w:tcBorders>
+          </w:tcPr>
+          <w:p>
+            <w:pPr>
+              <w:rPr>
+                <w:rFonts w:ascii="Times New Roman" w:hAnsi="Times New Roman" w:cs="Times New Roman"/>
+                <w:sz w:val="28"/>
+                <w:szCs w:val="28"/>
+              </w:rPr>
+            </w:pPr>
+          </w:p>
+        </w:tc>
+        <w:tc>
+          <w:tcPr>
+            <w:tcW w:w="4680" w:type="dxa"/>
+            <w:tcBorders>
+              <w:top w:val="single" w:sz="4" w:space="0" w:color="auto"/>
+              <w:left w:val="single" w:sz="4" w:space="0" w:color="auto"/>
+              <w:bottom w:val="single" w:sz="4" w:space="0" w:color="auto"/>
+              <w:right w:val="single" w:sz="4" w:space="0" w:color="auto"/>
+            </w:tcBorders>
+            <w:hideMark/>
+          </w:tcPr>
+          <w:p>
+            <w:pPr>
+              <w:rPr>
+                <w:rFonts w:ascii="Times New Roman" w:hAnsi="Times New Roman" w:cs="Times New Roman"/>
+                <w:sz w:val="28"/>
+                <w:szCs w:val="28"/>
+              </w:rPr>
+            </w:pPr>
+            <w:r>
+              <w:rPr>
+                <w:rFonts w:ascii="Times New Roman" w:hAnsi="Times New Roman" w:cs="Times New Roman"/>
+                <w:sz w:val="28"/>
+                <w:szCs w:val="28"/>
+              </w:rPr>
+              <w:t xml:space="preserve">In adults: </w:t>
+            </w:r>
+          </w:p>
+          <w:p>
+            <w:pPr>
+              <w:pStyle w:val="ListParagraph"/>
+              <w:numPr>
+                <w:ilvl w:val="0"/>
+                <w:numId w:val="34"/>
+              </w:numPr>
+              <w:rPr>
+                <w:rFonts w:ascii="Times New Roman" w:hAnsi="Times New Roman" w:cs="Times New Roman"/>
+                <w:sz w:val="28"/>
+                <w:szCs w:val="28"/>
+              </w:rPr>
+            </w:pPr>
+            <w:r>
+              <w:rPr>
+                <w:rFonts w:ascii="Times New Roman" w:hAnsi="Times New Roman" w:cs="Times New Roman"/>
+                <w:sz w:val="28"/>
+                <w:szCs w:val="28"/>
+              </w:rPr>
+              <w:t xml:space="preserve">Iron deficiency </w:t>
+            </w:r>
+          </w:p>
+          <w:p>
+            <w:pPr>
+              <w:pStyle w:val="ListParagraph"/>
+              <w:numPr>
+                <w:ilvl w:val="0"/>
+                <w:numId w:val="34"/>
+              </w:numPr>
+              <w:rPr>
+                <w:rFonts w:ascii="Times New Roman" w:hAnsi="Times New Roman" w:cs="Times New Roman"/>
+                <w:sz w:val="28"/>
+                <w:szCs w:val="28"/>
+              </w:rPr>
+            </w:pPr>
+            <w:r>
+              <w:rPr>
+                <w:rFonts w:ascii="Times New Roman" w:hAnsi="Times New Roman" w:cs="Times New Roman"/>
+                <w:sz w:val="28"/>
+                <w:szCs w:val="28"/>
+              </w:rPr>
+              <w:t>Bone or joint pain</w:t>
+            </w:r>
+          </w:p>
+          <w:p>
+            <w:pPr>
+              <w:pStyle w:val="ListParagraph"/>
+              <w:numPr>
+                <w:ilvl w:val="0"/>
+                <w:numId w:val="34"/>
+              </w:numPr>
+              <w:rPr>
+                <w:rFonts w:ascii="Times New Roman" w:hAnsi="Times New Roman" w:cs="Times New Roman"/>
+                <w:sz w:val="28"/>
+                <w:szCs w:val="28"/>
+              </w:rPr>
+            </w:pPr>
+            <w:r>
+              <w:rPr>
+                <w:rFonts w:ascii="Times New Roman" w:hAnsi="Times New Roman" w:cs="Times New Roman"/>
+                <w:sz w:val="28"/>
+                <w:szCs w:val="28"/>
+              </w:rPr>
+              <w:t>Arthritis</w:t>
+            </w:r>
+          </w:p>
+          <w:p>
+            <w:pPr>
+              <w:pStyle w:val="ListParagraph"/>
+              <w:numPr>
+                <w:ilvl w:val="0"/>
+                <w:numId w:val="34"/>
+              </w:numPr>
+              <w:rPr>
+                <w:rFonts w:ascii="Times New Roman" w:hAnsi="Times New Roman" w:cs="Times New Roman"/>
+                <w:sz w:val="28"/>
+                <w:szCs w:val="28"/>
+              </w:rPr>
+            </w:pPr>
+            <w:r>
+              <w:rPr>
+                <w:rFonts w:ascii="Times New Roman" w:hAnsi="Times New Roman" w:cs="Times New Roman"/>
+                <w:sz w:val="28"/>
+                <w:szCs w:val="28"/>
+              </w:rPr>
+              <w:t xml:space="preserve">Depression or anxiety </w:t>
+            </w:r>
+          </w:p>
+          <w:p>
+            <w:pPr>
+              <w:pStyle w:val="ListParagraph"/>
+              <w:numPr>
+                <w:ilvl w:val="0"/>
+                <w:numId w:val="34"/>
+              </w:numPr>
+              <w:rPr>
+                <w:rFonts w:ascii="Times New Roman" w:hAnsi="Times New Roman" w:cs="Times New Roman"/>
+                <w:sz w:val="28"/>
+                <w:szCs w:val="28"/>
+              </w:rPr>
+            </w:pPr>
+            <w:r>
+              <w:rPr>
+                <w:rFonts w:ascii="Times New Roman" w:hAnsi="Times New Roman" w:cs="Times New Roman"/>
+                <w:sz w:val="28"/>
+                <w:szCs w:val="28"/>
+              </w:rPr>
+              <w:t>Tingling numbness in feet and hands</w:t>
+            </w:r>
+          </w:p>
+          <w:p>
+            <w:pPr>
+              <w:pStyle w:val="ListParagraph"/>
+              <w:numPr>
+                <w:ilvl w:val="0"/>
+                <w:numId w:val="34"/>
+              </w:numPr>
+              <w:rPr>
+                <w:rFonts w:ascii="Times New Roman" w:hAnsi="Times New Roman" w:cs="Times New Roman"/>
+                <w:sz w:val="28"/>
+                <w:szCs w:val="28"/>
+              </w:rPr>
+            </w:pPr>
+            <w:r>
+              <w:rPr>
+                <w:rFonts w:ascii="Times New Roman" w:hAnsi="Times New Roman" w:cs="Times New Roman"/>
+                <w:sz w:val="28"/>
+                <w:szCs w:val="28"/>
+              </w:rPr>
+              <w:t>Seizures</w:t>
+            </w:r>
+          </w:p>
+          <w:p>
+            <w:pPr>
+              <w:pStyle w:val="ListParagraph"/>
+              <w:numPr>
+                <w:ilvl w:val="0"/>
+                <w:numId w:val="34"/>
+              </w:numPr>
+              <w:rPr>
+                <w:rFonts w:ascii="Times New Roman" w:hAnsi="Times New Roman" w:cs="Times New Roman"/>
+                <w:sz w:val="28"/>
+                <w:szCs w:val="28"/>
+              </w:rPr>
+            </w:pPr>
+            <w:r>
+              <w:rPr>
+                <w:rFonts w:ascii="Times New Roman" w:hAnsi="Times New Roman" w:cs="Times New Roman"/>
+                <w:sz w:val="28"/>
+                <w:szCs w:val="28"/>
+              </w:rPr>
+              <w:t xml:space="preserve">Irregular menstrual period </w:t>
+            </w:r>
+          </w:p>
+          <w:p>
+            <w:pPr>
+              <w:pStyle w:val="ListParagraph"/>
+              <w:numPr>
+                <w:ilvl w:val="0"/>
+                <w:numId w:val="34"/>
+              </w:numPr>
+              <w:rPr>
+                <w:rFonts w:ascii="Times New Roman" w:hAnsi="Times New Roman" w:cs="Times New Roman"/>
+                <w:sz w:val="28"/>
+                <w:szCs w:val="28"/>
+              </w:rPr>
+            </w:pPr>
+            <w:r>
+              <w:rPr>
+                <w:rFonts w:ascii="Times New Roman" w:hAnsi="Times New Roman" w:cs="Times New Roman"/>
+                <w:sz w:val="28"/>
+                <w:szCs w:val="28"/>
+              </w:rPr>
+              <w:t>Itchy skin</w:t>
+            </w:r>
+          </w:p>
+          <w:p>
+            <w:pPr>
+              <w:pStyle w:val="ListParagraph"/>
+              <w:numPr>
+                <w:ilvl w:val="0"/>
+                <w:numId w:val="34"/>
+              </w:numPr>
+              <w:rPr>
+                <w:rFonts w:ascii="Times New Roman" w:hAnsi="Times New Roman" w:cs="Times New Roman"/>
+                <w:sz w:val="28"/>
+                <w:szCs w:val="28"/>
+              </w:rPr>
+            </w:pPr>
+            <w:r>
+              <w:rPr>
+                <w:rFonts w:ascii="Times New Roman" w:hAnsi="Times New Roman" w:cs="Times New Roman"/>
+                <w:sz w:val="28"/>
+                <w:szCs w:val="28"/>
+              </w:rPr>
+              <w:t xml:space="preserve">Mouth sores </w:t>
+            </w:r>
+          </w:p>
+        </w:tc>
+      </w:tr>
+      <w:tr>
+        <w:trPr>
+          <w:trHeight w:val="2407"/>
+        </w:trPr>
+        <w:tc>
+          <w:tcPr>
+            <w:tcW w:w="4675" w:type="dxa"/>
+            <w:tcBorders>
+              <w:top w:val="single" w:sz="4" w:space="0" w:color="auto"/>
+              <w:left w:val="single" w:sz="4" w:space="0" w:color="auto"/>
+              <w:bottom w:val="single" w:sz="4" w:space="0" w:color="auto"/>
+              <w:right w:val="single" w:sz="4" w:space="0" w:color="auto"/>
+            </w:tcBorders>
+            <w:hideMark/>
+          </w:tcPr>
+          <w:p>
+            <w:pPr>
+              <w:rPr>
+                <w:rFonts w:ascii="Times New Roman" w:hAnsi="Times New Roman" w:cs="Times New Roman"/>
+                <w:sz w:val="28"/>
+                <w:szCs w:val="28"/>
+              </w:rPr>
+            </w:pPr>
+            <w:r>
+              <w:rPr>
+                <w:rFonts w:ascii="Times New Roman" w:hAnsi="Times New Roman" w:cs="Times New Roman"/>
+                <w:sz w:val="28"/>
+                <w:szCs w:val="28"/>
+              </w:rPr>
+              <w:t>Heartburn (gastroesophageal reflux)</w:t>
+            </w:r>
+          </w:p>
+        </w:tc>
+        <w:tc>
+          <w:tcPr>
+            <w:tcW w:w="4680" w:type="dxa"/>
+            <w:tcBorders>
+              <w:top w:val="single" w:sz="4" w:space="0" w:color="auto"/>
+              <w:left w:val="single" w:sz="4" w:space="0" w:color="auto"/>
+              <w:bottom w:val="single" w:sz="4" w:space="0" w:color="auto"/>
+              <w:right w:val="single" w:sz="4" w:space="0" w:color="auto"/>
+            </w:tcBorders>
+            <w:hideMark/>
+          </w:tcPr>
+          <w:p>
+            <w:pPr>
+              <w:pStyle w:val="ListParagraph"/>
+              <w:numPr>
+                <w:ilvl w:val="0"/>
+                <w:numId w:val="35"/>
+              </w:numPr>
+              <w:rPr>
+                <w:rFonts w:ascii="Times New Roman" w:hAnsi="Times New Roman" w:cs="Times New Roman"/>
+                <w:sz w:val="28"/>
+                <w:szCs w:val="28"/>
+              </w:rPr>
+            </w:pPr>
+            <w:r>
+              <w:rPr>
+                <w:rFonts w:ascii="Times New Roman" w:hAnsi="Times New Roman" w:cs="Times New Roman"/>
+                <w:sz w:val="28"/>
+                <w:szCs w:val="28"/>
+              </w:rPr>
+              <w:t>Burning at the back of your throat</w:t>
+            </w:r>
+          </w:p>
+          <w:p>
+            <w:pPr>
+              <w:pStyle w:val="ListParagraph"/>
+              <w:numPr>
+                <w:ilvl w:val="0"/>
+                <w:numId w:val="35"/>
+              </w:numPr>
+              <w:rPr>
+                <w:rFonts w:ascii="Times New Roman" w:hAnsi="Times New Roman" w:cs="Times New Roman"/>
+                <w:sz w:val="28"/>
+                <w:szCs w:val="28"/>
+              </w:rPr>
+            </w:pPr>
+            <w:r>
+              <w:rPr>
+                <w:rFonts w:ascii="Times New Roman" w:hAnsi="Times New Roman" w:cs="Times New Roman"/>
+                <w:sz w:val="28"/>
+                <w:szCs w:val="28"/>
+              </w:rPr>
+              <w:t>Fluid at the back of your throat that tastes hot, sour, acidic, or salty</w:t>
+            </w:r>
+          </w:p>
+          <w:p>
+            <w:pPr>
+              <w:pStyle w:val="ListParagraph"/>
+              <w:numPr>
+                <w:ilvl w:val="0"/>
+                <w:numId w:val="35"/>
+              </w:numPr>
+              <w:rPr>
+                <w:rFonts w:ascii="Times New Roman" w:hAnsi="Times New Roman" w:cs="Times New Roman"/>
+                <w:sz w:val="28"/>
+                <w:szCs w:val="28"/>
+              </w:rPr>
+            </w:pPr>
+            <w:r>
+              <w:rPr>
+                <w:rFonts w:ascii="Times New Roman" w:hAnsi="Times New Roman" w:cs="Times New Roman"/>
+                <w:sz w:val="28"/>
+                <w:szCs w:val="28"/>
+              </w:rPr>
+              <w:t>Long-term cough, sore throat, or hoarseness</w:t>
+            </w:r>
+          </w:p>
+          <w:p>
+            <w:pPr>
+              <w:pStyle w:val="ListParagraph"/>
+              <w:numPr>
+                <w:ilvl w:val="0"/>
+                <w:numId w:val="35"/>
+              </w:numPr>
+              <w:rPr>
+                <w:rFonts w:ascii="Times New Roman" w:hAnsi="Times New Roman" w:cs="Times New Roman"/>
+                <w:sz w:val="28"/>
+                <w:szCs w:val="28"/>
+              </w:rPr>
+            </w:pPr>
+            <w:r>
+              <w:rPr>
+                <w:rFonts w:ascii="Times New Roman" w:hAnsi="Times New Roman" w:cs="Times New Roman"/>
+                <w:sz w:val="28"/>
+                <w:szCs w:val="28"/>
+              </w:rPr>
+              <w:t xml:space="preserve">Chest pain, especially when you lie over. </w:t>
+            </w:r>
+          </w:p>
+        </w:tc>
+      </w:tr>
+    </w:tbl>
+    <w:p>
+      <w:pPr>
+        <w:rPr>
+          <w:rFonts w:ascii="Times New Roman" w:hAnsi="Times New Roman" w:cs="Times New Roman"/>
+          <w:sz w:val="28"/>
+          <w:szCs w:val="28"/>
+        </w:rPr>
+      </w:pPr>
+    </w:p>
+    <w:p>
+      <w:pPr>
+        <w:rPr>
+          <w:rFonts w:ascii="Times New Roman" w:hAnsi="Times New Roman" w:cs="Times New Roman"/>
+          <w:sz w:val="28"/>
+          <w:szCs w:val="28"/>
+        </w:rPr>
+      </w:pPr>
       <w:bookmarkStart w:id="0" w:name="_GoBack"/>
       <w:bookmarkEnd w:id="0"/>
     </w:p>
@@ -7564,6 +8805,119 @@
     </w:lvl>
   </w:abstractNum>
   <w:abstractNum w:abstractNumId="7" w15:restartNumberingAfterBreak="0">
+    <w:nsid w:val="22316D21"/>
+    <w:multiLevelType w:val="hybridMultilevel"/>
+    <w:tmpl w:val="C8C0FCC2"/>
+    <w:lvl w:ilvl="0" w:tplc="04090001">
+      <w:start w:val="1"/>
+      <w:numFmt w:val="bullet"/>
+      <w:lvlText w:val=""/>
+      <w:lvlJc w:val="left"/>
+      <w:pPr>
+        <w:ind w:left="720" w:hanging="360"/>
+      </w:pPr>
+      <w:rPr>
+        <w:rFonts w:ascii="Symbol" w:hAnsi="Symbol" w:hint="default"/>
+      </w:rPr>
+    </w:lvl>
+    <w:lvl w:ilvl="1" w:tplc="04090003">
+      <w:start w:val="1"/>
+      <w:numFmt w:val="bullet"/>
+      <w:lvlText w:val="o"/>
+      <w:lvlJc w:val="left"/>
+      <w:pPr>
+        <w:ind w:left="1440" w:hanging="360"/>
+      </w:pPr>
+      <w:rPr>
+        <w:rFonts w:ascii="Courier New" w:hAnsi="Courier New" w:cs="Courier New" w:hint="default"/>
+      </w:rPr>
+    </w:lvl>
+    <w:lvl w:ilvl="2" w:tplc="04090005">
+      <w:start w:val="1"/>
+      <w:numFmt w:val="bullet"/>
+      <w:lvlText w:val=""/>
+      <w:lvlJc w:val="left"/>
+      <w:pPr>
+        <w:ind w:left="2160" w:hanging="360"/>
+      </w:pPr>
+      <w:rPr>
+        <w:rFonts w:ascii="Wingdings" w:hAnsi="Wingdings" w:hint="default"/>
+      </w:rPr>
+    </w:lvl>
+    <w:lvl w:ilvl="3" w:tplc="04090001">
+      <w:start w:val="1"/>
+      <w:numFmt w:val="bullet"/>
+      <w:lvlText w:val=""/>
+      <w:lvlJc w:val="left"/>
+      <w:pPr>
+        <w:ind w:left="2880" w:hanging="360"/>
+      </w:pPr>
+      <w:rPr>
+        <w:rFonts w:ascii="Symbol" w:hAnsi="Symbol" w:hint="default"/>
+      </w:rPr>
+    </w:lvl>
+    <w:lvl w:ilvl="4" w:tplc="04090003">
+      <w:start w:val="1"/>
+      <w:numFmt w:val="bullet"/>
+      <w:lvlText w:val="o"/>
+      <w:lvlJc w:val="left"/>
+      <w:pPr>
+        <w:ind w:left="3600" w:hanging="360"/>
+      </w:pPr>
+      <w:rPr>
+        <w:rFonts w:ascii="Courier New" w:hAnsi="Courier New" w:cs="Courier New" w:hint="default"/>
+      </w:rPr>
+    </w:lvl>
+    <w:lvl w:ilvl="5" w:tplc="04090005">
+      <w:start w:val="1"/>
+      <w:numFmt w:val="bullet"/>
+      <w:lvlText w:val=""/>
+      <w:lvlJc w:val="left"/>
+      <w:pPr>
+        <w:ind w:left="4320" w:hanging="360"/>
+      </w:pPr>
+      <w:rPr>
+        <w:rFonts w:ascii="Wingdings" w:hAnsi="Wingdings" w:hint="default"/>
+      </w:rPr>
+    </w:lvl>
+    <w:lvl w:ilvl="6" w:tplc="04090001">
+      <w:start w:val="1"/>
+      <w:numFmt w:val="bullet"/>
+      <w:lvlText w:val=""/>
+      <w:lvlJc w:val="left"/>
+      <w:pPr>
+        <w:ind w:left="5040" w:hanging="360"/>
+      </w:pPr>
+      <w:rPr>
+        <w:rFonts w:ascii="Symbol" w:hAnsi="Symbol" w:hint="default"/>
+      </w:rPr>
+    </w:lvl>
+    <w:lvl w:ilvl="7" w:tplc="04090003">
+      <w:start w:val="1"/>
+      <w:numFmt w:val="bullet"/>
+      <w:lvlText w:val="o"/>
+      <w:lvlJc w:val="left"/>
+      <w:pPr>
+        <w:ind w:left="5760" w:hanging="360"/>
+      </w:pPr>
+      <w:rPr>
+        <w:rFonts w:ascii="Courier New" w:hAnsi="Courier New" w:cs="Courier New" w:hint="default"/>
+      </w:rPr>
+    </w:lvl>
+    <w:lvl w:ilvl="8" w:tplc="04090005">
+      <w:start w:val="1"/>
+      <w:numFmt w:val="bullet"/>
+      <w:lvlText w:val=""/>
+      <w:lvlJc w:val="left"/>
+      <w:pPr>
+        <w:ind w:left="6480" w:hanging="360"/>
+      </w:pPr>
+      <w:rPr>
+        <w:rFonts w:ascii="Wingdings" w:hAnsi="Wingdings" w:hint="default"/>
+      </w:rPr>
+    </w:lvl>
+  </w:abstractNum>
+  <w:abstractNum w:abstractNumId="8" w15:restartNumberingAfterBreak="0">
     <w:nsid w:val="28CD0D35"/>
     <w:multiLevelType w:val="multilevel"/>
     <w:tmpl w:val="931C1B02"/>
@@ -7712,7 +9066,7 @@
       </w:rPr>
     </w:lvl>
   </w:abstractNum>
-  <w:abstractNum w:abstractNumId="8" w15:restartNumberingAfterBreak="0">
+  <w:abstractNum w:abstractNumId="9" w15:restartNumberingAfterBreak="0">
     <w:nsid w:val="2EB75C57"/>
     <w:multiLevelType w:val="multilevel"/>
     <w:tmpl w:val="6DEC76D0"/>
@@ -7861,7 +9215,120 @@
       </w:rPr>
     </w:lvl>
   </w:abstractNum>
-  <w:abstractNum w:abstractNumId="9" w15:restartNumberingAfterBreak="0">
+  <w:abstractNum w:abstractNumId="10" w15:restartNumberingAfterBreak="0">
+    <w:nsid w:val="2EDF6C5F"/>
+    <w:multiLevelType w:val="hybridMultilevel"/>
+    <w:tmpl w:val="7F4AA92A"/>
+    <w:lvl w:ilvl="0" w:tplc="04090001">
+      <w:start w:val="1"/>
+      <w:numFmt w:val="bullet"/>
+      <w:lvlText w:val=""/>
+      <w:lvlJc w:val="left"/>
+      <w:pPr>
+        <w:ind w:left="720" w:hanging="360"/>
+      </w:pPr>
+      <w:rPr>
+        <w:rFonts w:ascii="Symbol" w:hAnsi="Symbol" w:hint="default"/>
+      </w:rPr>
+    </w:lvl>
+    <w:lvl w:ilvl="1" w:tplc="04090003">
+      <w:start w:val="1"/>
+      <w:numFmt w:val="bullet"/>
+      <w:lvlText w:val="o"/>
+      <w:lvlJc w:val="left"/>
+      <w:pPr>
+        <w:ind w:left="1440" w:hanging="360"/>
+      </w:pPr>
+      <w:rPr>
+        <w:rFonts w:ascii="Courier New" w:hAnsi="Courier New" w:cs="Courier New" w:hint="default"/>
+      </w:rPr>
+    </w:lvl>
+    <w:lvl w:ilvl="2" w:tplc="04090005">
+      <w:start w:val="1"/>
+      <w:numFmt w:val="bullet"/>
+      <w:lvlText w:val=""/>
+      <w:lvlJc w:val="left"/>
+      <w:pPr>
+        <w:ind w:left="2160" w:hanging="360"/>
+      </w:pPr>
+      <w:rPr>
+        <w:rFonts w:ascii="Wingdings" w:hAnsi="Wingdings" w:hint="default"/>
+      </w:rPr>
+    </w:lvl>
+    <w:lvl w:ilvl="3" w:tplc="04090001">
+      <w:start w:val="1"/>
+      <w:numFmt w:val="bullet"/>
+      <w:lvlText w:val=""/>
+      <w:lvlJc w:val="left"/>
+      <w:pPr>
+        <w:ind w:left="2880" w:hanging="360"/>
+      </w:pPr>
+      <w:rPr>
+        <w:rFonts w:ascii="Symbol" w:hAnsi="Symbol" w:hint="default"/>
+      </w:rPr>
+    </w:lvl>
+    <w:lvl w:ilvl="4" w:tplc="04090003">
+      <w:start w:val="1"/>
+      <w:numFmt w:val="bullet"/>
+      <w:lvlText w:val="o"/>
+      <w:lvlJc w:val="left"/>
+      <w:pPr>
+        <w:ind w:left="3600" w:hanging="360"/>
+      </w:pPr>
+      <w:rPr>
+        <w:rFonts w:ascii="Courier New" w:hAnsi="Courier New" w:cs="Courier New" w:hint="default"/>
+      </w:rPr>
+    </w:lvl>
+    <w:lvl w:ilvl="5" w:tplc="04090005">
+      <w:start w:val="1"/>
+      <w:numFmt w:val="bullet"/>
+      <w:lvlText w:val=""/>
+      <w:lvlJc w:val="left"/>
+      <w:pPr>
+        <w:ind w:left="4320" w:hanging="360"/>
+      </w:pPr>
+      <w:rPr>
+        <w:rFonts w:ascii="Wingdings" w:hAnsi="Wingdings" w:hint="default"/>
+      </w:rPr>
+    </w:lvl>
+    <w:lvl w:ilvl="6" w:tplc="04090001">
+      <w:start w:val="1"/>
+      <w:numFmt w:val="bullet"/>
+      <w:lvlText w:val=""/>
+      <w:lvlJc w:val="left"/>
+      <w:pPr>
+        <w:ind w:left="5040" w:hanging="360"/>
+      </w:pPr>
+      <w:rPr>
+        <w:rFonts w:ascii="Symbol" w:hAnsi="Symbol" w:hint="default"/>
+      </w:rPr>
+    </w:lvl>
+    <w:lvl w:ilvl="7" w:tplc="04090003">
+      <w:start w:val="1"/>
+      <w:numFmt w:val="bullet"/>
+      <w:lvlText w:val="o"/>
+      <w:lvlJc w:val="left"/>
+      <w:pPr>
+        <w:ind w:left="5760" w:hanging="360"/>
+      </w:pPr>
+      <w:rPr>
+        <w:rFonts w:ascii="Courier New" w:hAnsi="Courier New" w:cs="Courier New" w:hint="default"/>
+      </w:rPr>
+    </w:lvl>
+    <w:lvl w:ilvl="8" w:tplc="04090005">
+      <w:start w:val="1"/>
+      <w:numFmt w:val="bullet"/>
+      <w:lvlText w:val=""/>
+      <w:lvlJc w:val="left"/>
+      <w:pPr>
+        <w:ind w:left="6480" w:hanging="360"/>
+      </w:pPr>
+      <w:rPr>
+        <w:rFonts w:ascii="Wingdings" w:hAnsi="Wingdings" w:hint="default"/>
+      </w:rPr>
+    </w:lvl>
+  </w:abstractNum>
+  <w:abstractNum w:abstractNumId="11" w15:restartNumberingAfterBreak="0">
     <w:nsid w:val="2EE83B65"/>
     <w:multiLevelType w:val="multilevel"/>
     <w:tmpl w:val="83166BD6"/>
@@ -8010,7 +9477,233 @@
       </w:rPr>
     </w:lvl>
   </w:abstractNum>
-  <w:abstractNum w:abstractNumId="10" w15:restartNumberingAfterBreak="0">
+  <w:abstractNum w:abstractNumId="12" w15:restartNumberingAfterBreak="0">
+    <w:nsid w:val="34816962"/>
+    <w:multiLevelType w:val="hybridMultilevel"/>
+    <w:tmpl w:val="24D4509A"/>
+    <w:lvl w:ilvl="0" w:tplc="04090001">
+      <w:start w:val="1"/>
+      <w:numFmt w:val="bullet"/>
+      <w:lvlText w:val=""/>
+      <w:lvlJc w:val="left"/>
+      <w:pPr>
+        <w:ind w:left="720" w:hanging="360"/>
+      </w:pPr>
+      <w:rPr>
+        <w:rFonts w:ascii="Symbol" w:hAnsi="Symbol" w:hint="default"/>
+      </w:rPr>
+    </w:lvl>
+    <w:lvl w:ilvl="1" w:tplc="04090003">
+      <w:start w:val="1"/>
+      <w:numFmt w:val="bullet"/>
+      <w:lvlText w:val="o"/>
+      <w:lvlJc w:val="left"/>
+      <w:pPr>
+        <w:ind w:left="1440" w:hanging="360"/>
+      </w:pPr>
+      <w:rPr>
+        <w:rFonts w:ascii="Courier New" w:hAnsi="Courier New" w:cs="Courier New" w:hint="default"/>
+      </w:rPr>
+    </w:lvl>
+    <w:lvl w:ilvl="2" w:tplc="04090005">
+      <w:start w:val="1"/>
+      <w:numFmt w:val="bullet"/>
+      <w:lvlText w:val=""/>
+      <w:lvlJc w:val="left"/>
+      <w:pPr>
+        <w:ind w:left="2160" w:hanging="360"/>
+      </w:pPr>
+      <w:rPr>
+        <w:rFonts w:ascii="Wingdings" w:hAnsi="Wingdings" w:hint="default"/>
+      </w:rPr>
+    </w:lvl>
+    <w:lvl w:ilvl="3" w:tplc="04090001">
+      <w:start w:val="1"/>
+      <w:numFmt w:val="bullet"/>
+      <w:lvlText w:val=""/>
+      <w:lvlJc w:val="left"/>
+      <w:pPr>
+        <w:ind w:left="2880" w:hanging="360"/>
+      </w:pPr>
+      <w:rPr>
+        <w:rFonts w:ascii="Symbol" w:hAnsi="Symbol" w:hint="default"/>
+      </w:rPr>
+    </w:lvl>
+    <w:lvl w:ilvl="4" w:tplc="04090003">
+      <w:start w:val="1"/>
+      <w:numFmt w:val="bullet"/>
+      <w:lvlText w:val="o"/>
+      <w:lvlJc w:val="left"/>
+      <w:pPr>
+        <w:ind w:left="3600" w:hanging="360"/>
+      </w:pPr>
+      <w:rPr>
+        <w:rFonts w:ascii="Courier New" w:hAnsi="Courier New" w:cs="Courier New" w:hint="default"/>
+      </w:rPr>
+    </w:lvl>
+    <w:lvl w:ilvl="5" w:tplc="04090005">
+      <w:start w:val="1"/>
+      <w:numFmt w:val="bullet"/>
+      <w:lvlText w:val=""/>
+      <w:lvlJc w:val="left"/>
+      <w:pPr>
+        <w:ind w:left="4320" w:hanging="360"/>
+      </w:pPr>
+      <w:rPr>
+        <w:rFonts w:ascii="Wingdings" w:hAnsi="Wingdings" w:hint="default"/>
+      </w:rPr>
+    </w:lvl>
+    <w:lvl w:ilvl="6" w:tplc="04090001">
+      <w:start w:val="1"/>
+      <w:numFmt w:val="bullet"/>
+      <w:lvlText w:val=""/>
+      <w:lvlJc w:val="left"/>
+      <w:pPr>
+        <w:ind w:left="5040" w:hanging="360"/>
+      </w:pPr>
+      <w:rPr>
+        <w:rFonts w:ascii="Symbol" w:hAnsi="Symbol" w:hint="default"/>
+      </w:rPr>
+    </w:lvl>
+    <w:lvl w:ilvl="7" w:tplc="04090003">
+      <w:start w:val="1"/>
+      <w:numFmt w:val="bullet"/>
+      <w:lvlText w:val="o"/>
+      <w:lvlJc w:val="left"/>
+      <w:pPr>
+        <w:ind w:left="5760" w:hanging="360"/>
+      </w:pPr>
+      <w:rPr>
+        <w:rFonts w:ascii="Courier New" w:hAnsi="Courier New" w:cs="Courier New" w:hint="default"/>
+      </w:rPr>
+    </w:lvl>
+    <w:lvl w:ilvl="8" w:tplc="04090005">
+      <w:start w:val="1"/>
+      <w:numFmt w:val="bullet"/>
+      <w:lvlText w:val=""/>
+      <w:lvlJc w:val="left"/>
+      <w:pPr>
+        <w:ind w:left="6480" w:hanging="360"/>
+      </w:pPr>
+      <w:rPr>
+        <w:rFonts w:ascii="Wingdings" w:hAnsi="Wingdings" w:hint="default"/>
+      </w:rPr>
+    </w:lvl>
+  </w:abstractNum>
+  <w:abstractNum w:abstractNumId="13" w15:restartNumberingAfterBreak="0">
+    <w:nsid w:val="3B321F25"/>
+    <w:multiLevelType w:val="hybridMultilevel"/>
+    <w:tmpl w:val="027231D4"/>
+    <w:lvl w:ilvl="0" w:tplc="04090001">
+      <w:start w:val="1"/>
+      <w:numFmt w:val="bullet"/>
+      <w:lvlText w:val=""/>
+      <w:lvlJc w:val="left"/>
+      <w:pPr>
+        <w:ind w:left="720" w:hanging="360"/>
+      </w:pPr>
+      <w:rPr>
+        <w:rFonts w:ascii="Symbol" w:hAnsi="Symbol" w:hint="default"/>
+      </w:rPr>
+    </w:lvl>
+    <w:lvl w:ilvl="1" w:tplc="04090003">
+      <w:start w:val="1"/>
+      <w:numFmt w:val="bullet"/>
+      <w:lvlText w:val="o"/>
+      <w:lvlJc w:val="left"/>
+      <w:pPr>
+        <w:ind w:left="1440" w:hanging="360"/>
+      </w:pPr>
+      <w:rPr>
+        <w:rFonts w:ascii="Courier New" w:hAnsi="Courier New" w:cs="Courier New" w:hint="default"/>
+      </w:rPr>
+    </w:lvl>
+    <w:lvl w:ilvl="2" w:tplc="04090005">
+      <w:start w:val="1"/>
+      <w:numFmt w:val="bullet"/>
+      <w:lvlText w:val=""/>
+      <w:lvlJc w:val="left"/>
+      <w:pPr>
+        <w:ind w:left="2160" w:hanging="360"/>
+      </w:pPr>
+      <w:rPr>
+        <w:rFonts w:ascii="Wingdings" w:hAnsi="Wingdings" w:hint="default"/>
+      </w:rPr>
+    </w:lvl>
+    <w:lvl w:ilvl="3" w:tplc="04090001">
+      <w:start w:val="1"/>
+      <w:numFmt w:val="bullet"/>
+      <w:lvlText w:val=""/>
+      <w:lvlJc w:val="left"/>
+      <w:pPr>
+        <w:ind w:left="2880" w:hanging="360"/>
+      </w:pPr>
+      <w:rPr>
+        <w:rFonts w:ascii="Symbol" w:hAnsi="Symbol" w:hint="default"/>
+      </w:rPr>
+    </w:lvl>
+    <w:lvl w:ilvl="4" w:tplc="04090003">
+      <w:start w:val="1"/>
+      <w:numFmt w:val="bullet"/>
+      <w:lvlText w:val="o"/>
+      <w:lvlJc w:val="left"/>
+      <w:pPr>
+        <w:ind w:left="3600" w:hanging="360"/>
+      </w:pPr>
+      <w:rPr>
+        <w:rFonts w:ascii="Courier New" w:hAnsi="Courier New" w:cs="Courier New" w:hint="default"/>
+      </w:rPr>
+    </w:lvl>
+    <w:lvl w:ilvl="5" w:tplc="04090005">
+      <w:start w:val="1"/>
+      <w:numFmt w:val="bullet"/>
+      <w:lvlText w:val=""/>
+      <w:lvlJc w:val="left"/>
+      <w:pPr>
+        <w:ind w:left="4320" w:hanging="360"/>
+      </w:pPr>
+      <w:rPr>
+        <w:rFonts w:ascii="Wingdings" w:hAnsi="Wingdings" w:hint="default"/>
+      </w:rPr>
+    </w:lvl>
+    <w:lvl w:ilvl="6" w:tplc="04090001">
+      <w:start w:val="1"/>
+      <w:numFmt w:val="bullet"/>
+      <w:lvlText w:val=""/>
+      <w:lvlJc w:val="left"/>
+      <w:pPr>
+        <w:ind w:left="5040" w:hanging="360"/>
+      </w:pPr>
+      <w:rPr>
+        <w:rFonts w:ascii="Symbol" w:hAnsi="Symbol" w:hint="default"/>
+      </w:rPr>
+    </w:lvl>
+    <w:lvl w:ilvl="7" w:tplc="04090003">
+      <w:start w:val="1"/>
+      <w:numFmt w:val="bullet"/>
+      <w:lvlText w:val="o"/>
+      <w:lvlJc w:val="left"/>
+      <w:pPr>
+        <w:ind w:left="5760" w:hanging="360"/>
+      </w:pPr>
+      <w:rPr>
+        <w:rFonts w:ascii="Courier New" w:hAnsi="Courier New" w:cs="Courier New" w:hint="default"/>
+      </w:rPr>
+    </w:lvl>
+    <w:lvl w:ilvl="8" w:tplc="04090005">
+      <w:start w:val="1"/>
+      <w:numFmt w:val="bullet"/>
+      <w:lvlText w:val=""/>
+      <w:lvlJc w:val="left"/>
+      <w:pPr>
+        <w:ind w:left="6480" w:hanging="360"/>
+      </w:pPr>
+      <w:rPr>
+        <w:rFonts w:ascii="Wingdings" w:hAnsi="Wingdings" w:hint="default"/>
+      </w:rPr>
+    </w:lvl>
+  </w:abstractNum>
+  <w:abstractNum w:abstractNumId="14" w15:restartNumberingAfterBreak="0">
     <w:nsid w:val="3C4E4684"/>
     <w:multiLevelType w:val="multilevel"/>
     <w:tmpl w:val="EFB0C78A"/>
@@ -8159,7 +9852,7 @@
       </w:rPr>
     </w:lvl>
   </w:abstractNum>
-  <w:abstractNum w:abstractNumId="11" w15:restartNumberingAfterBreak="0">
+  <w:abstractNum w:abstractNumId="15" w15:restartNumberingAfterBreak="0">
     <w:nsid w:val="3EBA3376"/>
     <w:multiLevelType w:val="hybridMultilevel"/>
     <w:tmpl w:val="C5CE0D7A"/>
@@ -8272,7 +9965,7 @@
       </w:rPr>
     </w:lvl>
   </w:abstractNum>
-  <w:abstractNum w:abstractNumId="12" w15:restartNumberingAfterBreak="0">
+  <w:abstractNum w:abstractNumId="16" w15:restartNumberingAfterBreak="0">
     <w:nsid w:val="42586DE4"/>
     <w:multiLevelType w:val="hybridMultilevel"/>
     <w:tmpl w:val="3CAA9E6C"/>
@@ -8385,7 +10078,7 @@
       </w:rPr>
     </w:lvl>
   </w:abstractNum>
-  <w:abstractNum w:abstractNumId="13" w15:restartNumberingAfterBreak="0">
+  <w:abstractNum w:abstractNumId="17" w15:restartNumberingAfterBreak="0">
     <w:nsid w:val="4659778A"/>
     <w:multiLevelType w:val="hybridMultilevel"/>
     <w:tmpl w:val="5A26F758"/>
@@ -8498,7 +10191,7 @@
       </w:rPr>
     </w:lvl>
   </w:abstractNum>
-  <w:abstractNum w:abstractNumId="14" w15:restartNumberingAfterBreak="0">
+  <w:abstractNum w:abstractNumId="18" w15:restartNumberingAfterBreak="0">
     <w:nsid w:val="4D417D83"/>
     <w:multiLevelType w:val="hybridMultilevel"/>
     <w:tmpl w:val="DFB4B6F0"/>
@@ -8611,7 +10304,7 @@
       </w:rPr>
     </w:lvl>
   </w:abstractNum>
-  <w:abstractNum w:abstractNumId="15" w15:restartNumberingAfterBreak="0">
+  <w:abstractNum w:abstractNumId="19" w15:restartNumberingAfterBreak="0">
     <w:nsid w:val="4D7F538F"/>
     <w:multiLevelType w:val="hybridMultilevel"/>
     <w:tmpl w:val="B27260E2"/>
@@ -8724,7 +10417,7 @@
       </w:rPr>
     </w:lvl>
   </w:abstractNum>
-  <w:abstractNum w:abstractNumId="16" w15:restartNumberingAfterBreak="0">
+  <w:abstractNum w:abstractNumId="20" w15:restartNumberingAfterBreak="0">
     <w:nsid w:val="53E24457"/>
     <w:multiLevelType w:val="hybridMultilevel"/>
     <w:tmpl w:val="0CF46A24"/>
@@ -8837,7 +10530,7 @@
       </w:rPr>
     </w:lvl>
   </w:abstractNum>
-  <w:abstractNum w:abstractNumId="17" w15:restartNumberingAfterBreak="0">
+  <w:abstractNum w:abstractNumId="21" w15:restartNumberingAfterBreak="0">
     <w:nsid w:val="564F6D85"/>
     <w:multiLevelType w:val="multilevel"/>
     <w:tmpl w:val="C86C629A"/>
@@ -8986,7 +10679,7 @@
       </w:rPr>
     </w:lvl>
   </w:abstractNum>
-  <w:abstractNum w:abstractNumId="18" w15:restartNumberingAfterBreak="0">
+  <w:abstractNum w:abstractNumId="22" w15:restartNumberingAfterBreak="0">
     <w:nsid w:val="56844245"/>
     <w:multiLevelType w:val="multilevel"/>
     <w:tmpl w:val="3F947D7C"/>
@@ -9135,7 +10828,7 @@
       </w:rPr>
     </w:lvl>
   </w:abstractNum>
-  <w:abstractNum w:abstractNumId="19" w15:restartNumberingAfterBreak="0">
+  <w:abstractNum w:abstractNumId="23" w15:restartNumberingAfterBreak="0">
     <w:nsid w:val="57F8155E"/>
     <w:multiLevelType w:val="multilevel"/>
     <w:tmpl w:val="BC88274E"/>
@@ -9284,7 +10977,7 @@
       </w:rPr>
     </w:lvl>
   </w:abstractNum>
-  <w:abstractNum w:abstractNumId="20" w15:restartNumberingAfterBreak="0">
+  <w:abstractNum w:abstractNumId="24" w15:restartNumberingAfterBreak="0">
     <w:nsid w:val="65B10D9A"/>
     <w:multiLevelType w:val="hybridMultilevel"/>
     <w:tmpl w:val="91F047A6"/>
@@ -9373,7 +11066,7 @@
       </w:pPr>
     </w:lvl>
   </w:abstractNum>
-  <w:abstractNum w:abstractNumId="21" w15:restartNumberingAfterBreak="0">
+  <w:abstractNum w:abstractNumId="25" w15:restartNumberingAfterBreak="0">
     <w:nsid w:val="65D324BE"/>
     <w:multiLevelType w:val="hybridMultilevel"/>
     <w:tmpl w:val="9E141014"/>
@@ -9486,7 +11179,120 @@
       </w:rPr>
     </w:lvl>
   </w:abstractNum>
-  <w:abstractNum w:abstractNumId="22" w15:restartNumberingAfterBreak="0">
+  <w:abstractNum w:abstractNumId="26" w15:restartNumberingAfterBreak="0">
+    <w:nsid w:val="6F072566"/>
+    <w:multiLevelType w:val="hybridMultilevel"/>
+    <w:tmpl w:val="E2465550"/>
+    <w:lvl w:ilvl="0" w:tplc="04090001">
+      <w:start w:val="1"/>
+      <w:numFmt w:val="bullet"/>
+      <w:lvlText w:val=""/>
+      <w:lvlJc w:val="left"/>
+      <w:pPr>
+        <w:ind w:left="720" w:hanging="360"/>
+      </w:pPr>
+      <w:rPr>
+        <w:rFonts w:ascii="Symbol" w:hAnsi="Symbol" w:hint="default"/>
+      </w:rPr>
+    </w:lvl>
+    <w:lvl w:ilvl="1" w:tplc="04090003">
+      <w:start w:val="1"/>
+      <w:numFmt w:val="bullet"/>
+      <w:lvlText w:val="o"/>
+      <w:lvlJc w:val="left"/>
+      <w:pPr>
+        <w:ind w:left="1440" w:hanging="360"/>
+      </w:pPr>
+      <w:rPr>
+        <w:rFonts w:ascii="Courier New" w:hAnsi="Courier New" w:cs="Courier New" w:hint="default"/>
+      </w:rPr>
+    </w:lvl>
+    <w:lvl w:ilvl="2" w:tplc="04090005">
+      <w:start w:val="1"/>
+      <w:numFmt w:val="bullet"/>
+      <w:lvlText w:val=""/>
+      <w:lvlJc w:val="left"/>
+      <w:pPr>
+        <w:ind w:left="2160" w:hanging="360"/>
+      </w:pPr>
+      <w:rPr>
+        <w:rFonts w:ascii="Wingdings" w:hAnsi="Wingdings" w:hint="default"/>
+      </w:rPr>
+    </w:lvl>
+    <w:lvl w:ilvl="3" w:tplc="04090001">
+      <w:start w:val="1"/>
+      <w:numFmt w:val="bullet"/>
+      <w:lvlText w:val=""/>
+      <w:lvlJc w:val="left"/>
+      <w:pPr>
+        <w:ind w:left="2880" w:hanging="360"/>
+      </w:pPr>
+      <w:rPr>
+        <w:rFonts w:ascii="Symbol" w:hAnsi="Symbol" w:hint="default"/>
+      </w:rPr>
+    </w:lvl>
+    <w:lvl w:ilvl="4" w:tplc="04090003">
+      <w:start w:val="1"/>
+      <w:numFmt w:val="bullet"/>
+      <w:lvlText w:val="o"/>
+      <w:lvlJc w:val="left"/>
+      <w:pPr>
+        <w:ind w:left="3600" w:hanging="360"/>
+      </w:pPr>
+      <w:rPr>
+        <w:rFonts w:ascii="Courier New" w:hAnsi="Courier New" w:cs="Courier New" w:hint="default"/>
+      </w:rPr>
+    </w:lvl>
+    <w:lvl w:ilvl="5" w:tplc="04090005">
+      <w:start w:val="1"/>
+      <w:numFmt w:val="bullet"/>
+      <w:lvlText w:val=""/>
+      <w:lvlJc w:val="left"/>
+      <w:pPr>
+        <w:ind w:left="4320" w:hanging="360"/>
+      </w:pPr>
+      <w:rPr>
+        <w:rFonts w:ascii="Wingdings" w:hAnsi="Wingdings" w:hint="default"/>
+      </w:rPr>
+    </w:lvl>
+    <w:lvl w:ilvl="6" w:tplc="04090001">
+      <w:start w:val="1"/>
+      <w:numFmt w:val="bullet"/>
+      <w:lvlText w:val=""/>
+      <w:lvlJc w:val="left"/>
+      <w:pPr>
+        <w:ind w:left="5040" w:hanging="360"/>
+      </w:pPr>
+      <w:rPr>
+        <w:rFonts w:ascii="Symbol" w:hAnsi="Symbol" w:hint="default"/>
+      </w:rPr>
+    </w:lvl>
+    <w:lvl w:ilvl="7" w:tplc="04090003">
+      <w:start w:val="1"/>
+      <w:numFmt w:val="bullet"/>
+      <w:lvlText w:val="o"/>
+      <w:lvlJc w:val="left"/>
+      <w:pPr>
+        <w:ind w:left="5760" w:hanging="360"/>
+      </w:pPr>
+      <w:rPr>
+        <w:rFonts w:ascii="Courier New" w:hAnsi="Courier New" w:cs="Courier New" w:hint="default"/>
+      </w:rPr>
+    </w:lvl>
+    <w:lvl w:ilvl="8" w:tplc="04090005">
+      <w:start w:val="1"/>
+      <w:numFmt w:val="bullet"/>
+      <w:lvlText w:val=""/>
+      <w:lvlJc w:val="left"/>
+      <w:pPr>
+        <w:ind w:left="6480" w:hanging="360"/>
+      </w:pPr>
+      <w:rPr>
+        <w:rFonts w:ascii="Wingdings" w:hAnsi="Wingdings" w:hint="default"/>
+      </w:rPr>
+    </w:lvl>
+  </w:abstractNum>
+  <w:abstractNum w:abstractNumId="27" w15:restartNumberingAfterBreak="0">
     <w:nsid w:val="74D145F3"/>
     <w:multiLevelType w:val="hybridMultilevel"/>
     <w:tmpl w:val="9970E5C8"/>
@@ -9599,7 +11405,7 @@
       </w:rPr>
     </w:lvl>
   </w:abstractNum>
-  <w:abstractNum w:abstractNumId="23" w15:restartNumberingAfterBreak="0">
+  <w:abstractNum w:abstractNumId="28" w15:restartNumberingAfterBreak="0">
     <w:nsid w:val="76097B11"/>
     <w:multiLevelType w:val="hybridMultilevel"/>
     <w:tmpl w:val="B3A07040"/>
@@ -9688,7 +11494,7 @@
       </w:pPr>
     </w:lvl>
   </w:abstractNum>
-  <w:abstractNum w:abstractNumId="24" w15:restartNumberingAfterBreak="0">
+  <w:abstractNum w:abstractNumId="29" w15:restartNumberingAfterBreak="0">
     <w:nsid w:val="76306075"/>
     <w:multiLevelType w:val="hybridMultilevel"/>
     <w:tmpl w:val="5B02CA78"/>
@@ -9801,7 +11607,7 @@
       </w:rPr>
     </w:lvl>
   </w:abstractNum>
-  <w:abstractNum w:abstractNumId="25" w15:restartNumberingAfterBreak="0">
+  <w:abstractNum w:abstractNumId="30" w15:restartNumberingAfterBreak="0">
     <w:nsid w:val="77A843FE"/>
     <w:multiLevelType w:val="hybridMultilevel"/>
     <w:tmpl w:val="7D826604"/>
@@ -9890,7 +11696,7 @@
       </w:pPr>
     </w:lvl>
   </w:abstractNum>
-  <w:abstractNum w:abstractNumId="26" w15:restartNumberingAfterBreak="0">
+  <w:abstractNum w:abstractNumId="31" w15:restartNumberingAfterBreak="0">
     <w:nsid w:val="7E0A0DFE"/>
     <w:multiLevelType w:val="hybridMultilevel"/>
     <w:tmpl w:val="11E83C28"/>
@@ -10004,37 +11810,37 @@
     </w:lvl>
   </w:abstractNum>
   <w:num w:numId="1">
-    <w:abstractNumId w:val="23"/>
+    <w:abstractNumId w:val="28"/>
   </w:num>
   <w:num w:numId="2">
-    <w:abstractNumId w:val="25"/>
+    <w:abstractNumId w:val="30"/>
   </w:num>
   <w:num w:numId="3">
     <w:abstractNumId w:val="4"/>
   </w:num>
   <w:num w:numId="4">
-    <w:abstractNumId w:val="24"/>
+    <w:abstractNumId w:val="29"/>
   </w:num>
   <w:num w:numId="5">
     <w:abstractNumId w:val="0"/>
   </w:num>
   <w:num w:numId="6">
-    <w:abstractNumId w:val="13"/>
+    <w:abstractNumId w:val="17"/>
   </w:num>
   <w:num w:numId="7">
-    <w:abstractNumId w:val="14"/>
+    <w:abstractNumId w:val="18"/>
   </w:num>
   <w:num w:numId="8">
-    <w:abstractNumId w:val="20"/>
+    <w:abstractNumId w:val="24"/>
   </w:num>
   <w:num w:numId="9">
-    <w:abstractNumId w:val="11"/>
+    <w:abstractNumId w:val="15"/>
   </w:num>
   <w:num w:numId="10">
-    <w:abstractNumId w:val="12"/>
+    <w:abstractNumId w:val="16"/>
   </w:num>
   <w:num w:numId="11">
-    <w:abstractNumId w:val="20"/>
+    <w:abstractNumId w:val="24"/>
     <w:lvlOverride w:ilvl="0">
       <w:startOverride w:val="1"/>
     </w:lvlOverride>
@@ -10064,61 +11870,121 @@
     </w:lvlOverride>
   </w:num>
   <w:num w:numId="12">
-    <w:abstractNumId w:val="11"/>
+    <w:abstractNumId w:val="15"/>
   </w:num>
   <w:num w:numId="13">
-    <w:abstractNumId w:val="12"/>
+    <w:abstractNumId w:val="16"/>
   </w:num>
   <w:num w:numId="14">
-    <w:abstractNumId w:val="10"/>
+    <w:abstractNumId w:val="14"/>
   </w:num>
   <w:num w:numId="15">
     <w:abstractNumId w:val="3"/>
   </w:num>
   <w:num w:numId="16">
-    <w:abstractNumId w:val="18"/>
+    <w:abstractNumId w:val="22"/>
   </w:num>
   <w:num w:numId="17">
-    <w:abstractNumId w:val="9"/>
+    <w:abstractNumId w:val="11"/>
   </w:num>
   <w:num w:numId="18">
     <w:abstractNumId w:val="1"/>
   </w:num>
   <w:num w:numId="19">
-    <w:abstractNumId w:val="17"/>
+    <w:abstractNumId w:val="21"/>
   </w:num>
   <w:num w:numId="20">
     <w:abstractNumId w:val="6"/>
   </w:num>
   <w:num w:numId="21">
-    <w:abstractNumId w:val="7"/>
+    <w:abstractNumId w:val="8"/>
   </w:num>
   <w:num w:numId="22">
-    <w:abstractNumId w:val="8"/>
+    <w:abstractNumId w:val="9"/>
   </w:num>
   <w:num w:numId="23">
-    <w:abstractNumId w:val="19"/>
+    <w:abstractNumId w:val="23"/>
   </w:num>
   <w:num w:numId="24">
     <w:abstractNumId w:val="2"/>
   </w:num>
   <w:num w:numId="25">
-    <w:abstractNumId w:val="22"/>
+    <w:abstractNumId w:val="27"/>
   </w:num>
   <w:num w:numId="26">
-    <w:abstractNumId w:val="21"/>
+    <w:abstractNumId w:val="25"/>
   </w:num>
   <w:num w:numId="27">
-    <w:abstractNumId w:val="15"/>
+    <w:abstractNumId w:val="19"/>
   </w:num>
   <w:num w:numId="28">
-    <w:abstractNumId w:val="16"/>
+    <w:abstractNumId w:val="20"/>
   </w:num>
   <w:num w:numId="29">
-    <w:abstractNumId w:val="26"/>
+    <w:abstractNumId w:val="31"/>
   </w:num>
   <w:num w:numId="30">
     <w:abstractNumId w:val="5"/>
+  </w:num>
+  <w:num w:numId="31">
+    <w:abstractNumId w:val="26"/>
+    <w:lvlOverride w:ilvl="0"/>
+    <w:lvlOverride w:ilvl="1"/>
+    <w:lvlOverride w:ilvl="2"/>
+    <w:lvlOverride w:ilvl="3"/>
+    <w:lvlOverride w:ilvl="4"/>
+    <w:lvlOverride w:ilvl="5"/>
+    <w:lvlOverride w:ilvl="6"/>
+    <w:lvlOverride w:ilvl="7"/>
+    <w:lvlOverride w:ilvl="8"/>
+  </w:num>
+  <w:num w:numId="32">
+    <w:abstractNumId w:val="12"/>
+    <w:lvlOverride w:ilvl="0"/>
+    <w:lvlOverride w:ilvl="1"/>
+    <w:lvlOverride w:ilvl="2"/>
+    <w:lvlOverride w:ilvl="3"/>
+    <w:lvlOverride w:ilvl="4"/>
+    <w:lvlOverride w:ilvl="5"/>
+    <w:lvlOverride w:ilvl="6"/>
+    <w:lvlOverride w:ilvl="7"/>
+    <w:lvlOverride w:ilvl="8"/>
+  </w:num>
+  <w:num w:numId="33">
+    <w:abstractNumId w:val="7"/>
+    <w:lvlOverride w:ilvl="0"/>
+    <w:lvlOverride w:ilvl="1"/>
+    <w:lvlOverride w:ilvl="2"/>
+    <w:lvlOverride w:ilvl="3"/>
+    <w:lvlOverride w:ilvl="4"/>
+    <w:lvlOverride w:ilvl="5"/>
+    <w:lvlOverride w:ilvl="6"/>
+    <w:lvlOverride w:ilvl="7"/>
+    <w:lvlOverride w:ilvl="8"/>
+  </w:num>
+  <w:num w:numId="34">
+    <w:abstractNumId w:val="10"/>
+    <w:lvlOverride w:ilvl="0"/>
+    <w:lvlOverride w:ilvl="1"/>
+    <w:lvlOverride w:ilvl="2"/>
+    <w:lvlOverride w:ilvl="3"/>
+    <w:lvlOverride w:ilvl="4"/>
+    <w:lvlOverride w:ilvl="5"/>
+    <w:lvlOverride w:ilvl="6"/>
+    <w:lvlOverride w:ilvl="7"/>
+    <w:lvlOverride w:ilvl="8"/>
+  </w:num>
+  <w:num w:numId="35">
+    <w:abstractNumId w:val="13"/>
+    <w:lvlOverride w:ilvl="0"/>
+    <w:lvlOverride w:ilvl="1"/>
+    <w:lvlOverride w:ilvl="2"/>
+    <w:lvlOverride w:ilvl="3"/>
+    <w:lvlOverride w:ilvl="4"/>
+    <w:lvlOverride w:ilvl="5"/>
+    <w:lvlOverride w:ilvl="6"/>
+    <w:lvlOverride w:ilvl="7"/>
+    <w:lvlOverride w:ilvl="8"/>
   </w:num>
 </w:numbering>
 </file>

</xml_diff>

<commit_message>
Research on Classification of anxiety disorder
</commit_message>
<xml_diff>
--- a/Documentation/Research of Symptoms.docx
+++ b/Documentation/Research of Symptoms.docx
@@ -8376,8 +8376,6 @@
               </w:rPr>
               <w:t>Movement disorders</w:t>
             </w:r>
-            <w:bookmarkStart w:id="0" w:name="_GoBack"/>
-            <w:bookmarkEnd w:id="0"/>
             <w:r>
               <w:rPr>
                 <w:rFonts w:ascii="Times New Roman" w:hAnsi="Times New Roman" w:cs="Times New Roman"/>
@@ -8407,6 +8405,389 @@
           <w:szCs w:val="28"/>
         </w:rPr>
       </w:pPr>
+    </w:p>
+    <w:p>
+      <w:pPr>
+        <w:rPr>
+          <w:rFonts w:ascii="Times New Roman" w:hAnsi="Times New Roman" w:cs="Times New Roman"/>
+          <w:sz w:val="28"/>
+          <w:szCs w:val="28"/>
+        </w:rPr>
+      </w:pPr>
+    </w:p>
+    <w:p>
+      <w:pPr>
+        <w:rPr>
+          <w:rFonts w:ascii="Times New Roman" w:hAnsi="Times New Roman" w:cs="Times New Roman"/>
+          <w:sz w:val="28"/>
+          <w:szCs w:val="28"/>
+        </w:rPr>
+      </w:pPr>
+    </w:p>
+    <w:p>
+      <w:pPr>
+        <w:rPr>
+          <w:rFonts w:ascii="Times New Roman" w:hAnsi="Times New Roman" w:cs="Times New Roman"/>
+          <w:sz w:val="28"/>
+          <w:szCs w:val="28"/>
+        </w:rPr>
+      </w:pPr>
+    </w:p>
+    <w:p>
+      <w:pPr>
+        <w:rPr>
+          <w:rFonts w:ascii="Times New Roman" w:hAnsi="Times New Roman" w:cs="Times New Roman"/>
+          <w:sz w:val="28"/>
+          <w:szCs w:val="28"/>
+        </w:rPr>
+      </w:pPr>
+    </w:p>
+    <w:p>
+      <w:pPr>
+        <w:rPr>
+          <w:rFonts w:ascii="Times New Roman" w:hAnsi="Times New Roman" w:cs="Times New Roman"/>
+          <w:sz w:val="28"/>
+          <w:szCs w:val="28"/>
+        </w:rPr>
+      </w:pPr>
+    </w:p>
+    <w:p>
+      <w:pPr>
+        <w:rPr>
+          <w:rFonts w:ascii="Times New Roman" w:hAnsi="Times New Roman" w:cs="Times New Roman"/>
+          <w:sz w:val="28"/>
+          <w:szCs w:val="28"/>
+        </w:rPr>
+      </w:pPr>
+    </w:p>
+    <w:p>
+      <w:pPr>
+        <w:rPr>
+          <w:rFonts w:ascii="Times New Roman" w:hAnsi="Times New Roman" w:cs="Times New Roman"/>
+          <w:sz w:val="28"/>
+          <w:szCs w:val="28"/>
+        </w:rPr>
+      </w:pPr>
+    </w:p>
+    <w:p>
+      <w:pPr>
+        <w:rPr>
+          <w:rFonts w:ascii="Times New Roman" w:hAnsi="Times New Roman" w:cs="Times New Roman"/>
+          <w:sz w:val="28"/>
+          <w:szCs w:val="28"/>
+        </w:rPr>
+      </w:pPr>
+    </w:p>
+    <w:p>
+      <w:pPr>
+        <w:rPr>
+          <w:rFonts w:ascii="Times New Roman" w:hAnsi="Times New Roman" w:cs="Times New Roman"/>
+          <w:sz w:val="28"/>
+          <w:szCs w:val="28"/>
+        </w:rPr>
+      </w:pPr>
+    </w:p>
+    <w:p>
+      <w:pPr>
+        <w:rPr>
+          <w:rFonts w:ascii="Times New Roman" w:hAnsi="Times New Roman" w:cs="Times New Roman"/>
+          <w:sz w:val="28"/>
+          <w:szCs w:val="28"/>
+        </w:rPr>
+      </w:pPr>
+    </w:p>
+    <w:p>
+      <w:pPr>
+        <w:rPr>
+          <w:rFonts w:ascii="Times New Roman" w:hAnsi="Times New Roman" w:cs="Times New Roman"/>
+          <w:sz w:val="28"/>
+          <w:szCs w:val="28"/>
+        </w:rPr>
+      </w:pPr>
+    </w:p>
+    <w:p>
+      <w:pPr>
+        <w:rPr>
+          <w:rFonts w:ascii="Times New Roman" w:hAnsi="Times New Roman" w:cs="Times New Roman"/>
+          <w:sz w:val="28"/>
+          <w:szCs w:val="28"/>
+        </w:rPr>
+      </w:pPr>
+    </w:p>
+    <w:p>
+      <w:pPr>
+        <w:rPr>
+          <w:rFonts w:ascii="Times New Roman" w:hAnsi="Times New Roman" w:cs="Times New Roman"/>
+          <w:sz w:val="28"/>
+          <w:szCs w:val="28"/>
+        </w:rPr>
+      </w:pPr>
+      <w:r>
+        <w:rPr>
+          <w:rFonts w:ascii="Times New Roman" w:hAnsi="Times New Roman" w:cs="Times New Roman"/>
+          <w:sz w:val="28"/>
+          <w:szCs w:val="28"/>
+        </w:rPr>
+        <w:lastRenderedPageBreak/>
+        <w:t xml:space="preserve">Anxiety Disorder Classification: </w:t>
+      </w:r>
+    </w:p>
+    <w:p>
+      <w:pPr>
+        <w:rPr>
+          <w:rFonts w:ascii="Times New Roman" w:hAnsi="Times New Roman" w:cs="Times New Roman"/>
+          <w:sz w:val="28"/>
+          <w:szCs w:val="28"/>
+        </w:rPr>
+      </w:pPr>
+      <w:r>
+        <w:rPr>
+          <w:rFonts w:ascii="Times New Roman" w:hAnsi="Times New Roman" w:cs="Times New Roman"/>
+          <w:sz w:val="28"/>
+          <w:szCs w:val="28"/>
+        </w:rPr>
+        <w:t>Several types of anxiety disorders exist:</w:t>
+      </w:r>
+    </w:p>
+    <w:p>
+      <w:pPr>
+        <w:pStyle w:val="ListParagraph"/>
+        <w:numPr>
+          <w:ilvl w:val="0"/>
+          <w:numId w:val="41"/>
+        </w:numPr>
+        <w:rPr>
+          <w:rFonts w:ascii="Times New Roman" w:hAnsi="Times New Roman" w:cs="Times New Roman"/>
+          <w:sz w:val="28"/>
+          <w:szCs w:val="28"/>
+        </w:rPr>
+      </w:pPr>
+      <w:r>
+        <w:rPr>
+          <w:rFonts w:ascii="Times New Roman" w:hAnsi="Times New Roman" w:cs="Times New Roman"/>
+          <w:sz w:val="28"/>
+          <w:szCs w:val="28"/>
+        </w:rPr>
+        <w:t>Agoraphobia is a type of anxiety disorder in which you fear and often avoid places or situations that might cause you to panic and make you feel trapped, helpless or embarrassed.</w:t>
+      </w:r>
+    </w:p>
+    <w:p>
+      <w:pPr>
+        <w:pStyle w:val="ListParagraph"/>
+        <w:numPr>
+          <w:ilvl w:val="0"/>
+          <w:numId w:val="41"/>
+        </w:numPr>
+        <w:rPr>
+          <w:rFonts w:ascii="Times New Roman" w:hAnsi="Times New Roman" w:cs="Times New Roman"/>
+          <w:sz w:val="28"/>
+          <w:szCs w:val="28"/>
+        </w:rPr>
+      </w:pPr>
+      <w:r>
+        <w:rPr>
+          <w:rFonts w:ascii="Times New Roman" w:hAnsi="Times New Roman" w:cs="Times New Roman"/>
+          <w:sz w:val="28"/>
+          <w:szCs w:val="28"/>
+        </w:rPr>
+        <w:t>Anxiety disorder due to a medical condition includes symptoms of intense anxiety or panic that are directly caused by a physical health problem.</w:t>
+      </w:r>
+    </w:p>
+    <w:p>
+      <w:pPr>
+        <w:pStyle w:val="ListParagraph"/>
+        <w:numPr>
+          <w:ilvl w:val="0"/>
+          <w:numId w:val="41"/>
+        </w:numPr>
+        <w:rPr>
+          <w:rFonts w:ascii="Times New Roman" w:hAnsi="Times New Roman" w:cs="Times New Roman"/>
+          <w:sz w:val="28"/>
+          <w:szCs w:val="28"/>
+        </w:rPr>
+      </w:pPr>
+      <w:r>
+        <w:rPr>
+          <w:rFonts w:ascii="Times New Roman" w:hAnsi="Times New Roman" w:cs="Times New Roman"/>
+          <w:sz w:val="28"/>
+          <w:szCs w:val="28"/>
+        </w:rPr>
+        <w:t>Generalized anxiety disorder includes persistent and excessive anxiety and worry about activities or events — even ordinary, routine issues. The worry is out of proportion to the actual circumstance, is difficult to control and affects how you feel physically. It often occurs along with other anxiety disorders or depression.</w:t>
+      </w:r>
+    </w:p>
+    <w:p>
+      <w:pPr>
+        <w:pStyle w:val="ListParagraph"/>
+        <w:numPr>
+          <w:ilvl w:val="0"/>
+          <w:numId w:val="41"/>
+        </w:numPr>
+        <w:rPr>
+          <w:rFonts w:ascii="Times New Roman" w:hAnsi="Times New Roman" w:cs="Times New Roman"/>
+          <w:sz w:val="28"/>
+          <w:szCs w:val="28"/>
+        </w:rPr>
+      </w:pPr>
+      <w:r>
+        <w:rPr>
+          <w:rFonts w:ascii="Times New Roman" w:hAnsi="Times New Roman" w:cs="Times New Roman"/>
+          <w:sz w:val="28"/>
+          <w:szCs w:val="28"/>
+        </w:rPr>
+        <w:t>Panic disorder involves repeated episodes of sudden feelings of intense anxiety and fear or terror that reach a peak within minutes (panic attacks). You may have feelings of impending doom, shortness of breath, chest pain, or a rapid, fluttering or pounding heart (heart palpitations). These panic attacks may lead to worrying about them happening again or avoiding situations in which they've occurred.</w:t>
+      </w:r>
+    </w:p>
+    <w:p>
+      <w:pPr>
+        <w:pStyle w:val="ListParagraph"/>
+        <w:numPr>
+          <w:ilvl w:val="0"/>
+          <w:numId w:val="41"/>
+        </w:numPr>
+        <w:rPr>
+          <w:rFonts w:ascii="Times New Roman" w:hAnsi="Times New Roman" w:cs="Times New Roman"/>
+          <w:sz w:val="28"/>
+          <w:szCs w:val="28"/>
+        </w:rPr>
+      </w:pPr>
+      <w:r>
+        <w:rPr>
+          <w:rFonts w:ascii="Times New Roman" w:hAnsi="Times New Roman" w:cs="Times New Roman"/>
+          <w:sz w:val="28"/>
+          <w:szCs w:val="28"/>
+        </w:rPr>
+        <w:t>Selective mutism is a consistent failure of children to speak in certain situations, such as school, even when they can speak in other situations, such as at home with close family members. This can interfere with school, work and social functioning.</w:t>
+      </w:r>
+    </w:p>
+    <w:p>
+      <w:pPr>
+        <w:pStyle w:val="ListParagraph"/>
+        <w:numPr>
+          <w:ilvl w:val="0"/>
+          <w:numId w:val="41"/>
+        </w:numPr>
+        <w:rPr>
+          <w:rFonts w:ascii="Times New Roman" w:hAnsi="Times New Roman" w:cs="Times New Roman"/>
+          <w:sz w:val="28"/>
+          <w:szCs w:val="28"/>
+        </w:rPr>
+      </w:pPr>
+      <w:r>
+        <w:rPr>
+          <w:rFonts w:ascii="Times New Roman" w:hAnsi="Times New Roman" w:cs="Times New Roman"/>
+          <w:sz w:val="28"/>
+          <w:szCs w:val="28"/>
+        </w:rPr>
+        <w:t>Separation anxiety disorder is a childhood disorder characterized by anxiety that's excessive for the child's developmental level and related to separation from parents or others who have parental roles.</w:t>
+      </w:r>
+    </w:p>
+    <w:p>
+      <w:pPr>
+        <w:pStyle w:val="ListParagraph"/>
+        <w:numPr>
+          <w:ilvl w:val="0"/>
+          <w:numId w:val="41"/>
+        </w:numPr>
+        <w:rPr>
+          <w:rFonts w:ascii="Times New Roman" w:hAnsi="Times New Roman" w:cs="Times New Roman"/>
+          <w:sz w:val="28"/>
+          <w:szCs w:val="28"/>
+        </w:rPr>
+      </w:pPr>
+      <w:r>
+        <w:rPr>
+          <w:rFonts w:ascii="Times New Roman" w:hAnsi="Times New Roman" w:cs="Times New Roman"/>
+          <w:sz w:val="28"/>
+          <w:szCs w:val="28"/>
+        </w:rPr>
+        <w:t>Social anxiety disorder (social phobia) involves high levels of anxiety, fear and avoidance of social situations due to feelings of embarrassment, self-consciousness and concern about being judged or viewed negatively by others.</w:t>
+      </w:r>
+    </w:p>
+    <w:p>
+      <w:pPr>
+        <w:pStyle w:val="ListParagraph"/>
+        <w:numPr>
+          <w:ilvl w:val="0"/>
+          <w:numId w:val="41"/>
+        </w:numPr>
+        <w:rPr>
+          <w:rFonts w:ascii="Times New Roman" w:hAnsi="Times New Roman" w:cs="Times New Roman"/>
+          <w:sz w:val="28"/>
+          <w:szCs w:val="28"/>
+        </w:rPr>
+      </w:pPr>
+      <w:r>
+        <w:rPr>
+          <w:rFonts w:ascii="Times New Roman" w:hAnsi="Times New Roman" w:cs="Times New Roman"/>
+          <w:sz w:val="28"/>
+          <w:szCs w:val="28"/>
+        </w:rPr>
+        <w:t>Specific phobias are characterized by major anxiety when you're exposed to a specific object or situation and a desire to avoid it. Phobias provoke panic attacks in some people.</w:t>
+      </w:r>
+    </w:p>
+    <w:p>
+      <w:pPr>
+        <w:pStyle w:val="ListParagraph"/>
+        <w:numPr>
+          <w:ilvl w:val="0"/>
+          <w:numId w:val="41"/>
+        </w:numPr>
+        <w:rPr>
+          <w:rFonts w:ascii="Times New Roman" w:hAnsi="Times New Roman" w:cs="Times New Roman"/>
+          <w:sz w:val="28"/>
+          <w:szCs w:val="28"/>
+        </w:rPr>
+      </w:pPr>
+      <w:r>
+        <w:rPr>
+          <w:rFonts w:ascii="Times New Roman" w:hAnsi="Times New Roman" w:cs="Times New Roman"/>
+          <w:sz w:val="28"/>
+          <w:szCs w:val="28"/>
+        </w:rPr>
+        <w:t xml:space="preserve">Substance-induced anxiety disorder is characterized by symptoms of intense anxiety or panic that are a direct result of misusing drugs, taking </w:t>
+      </w:r>
+      <w:r>
+        <w:rPr>
+          <w:rFonts w:ascii="Times New Roman" w:hAnsi="Times New Roman" w:cs="Times New Roman"/>
+          <w:sz w:val="28"/>
+          <w:szCs w:val="28"/>
+        </w:rPr>
+        <w:lastRenderedPageBreak/>
+        <w:t xml:space="preserve">medications, being exposed to a toxic substance or withdrawal from drugs. </w:t>
+      </w:r>
+    </w:p>
+    <w:p>
+      <w:pPr>
+        <w:pStyle w:val="ListParagraph"/>
+        <w:numPr>
+          <w:ilvl w:val="0"/>
+          <w:numId w:val="41"/>
+        </w:numPr>
+        <w:rPr>
+          <w:rFonts w:ascii="Times New Roman" w:hAnsi="Times New Roman" w:cs="Times New Roman"/>
+          <w:sz w:val="28"/>
+          <w:szCs w:val="28"/>
+        </w:rPr>
+      </w:pPr>
+      <w:r>
+        <w:rPr>
+          <w:rFonts w:ascii="Times New Roman" w:hAnsi="Times New Roman" w:cs="Times New Roman"/>
+          <w:sz w:val="28"/>
+          <w:szCs w:val="28"/>
+        </w:rPr>
+        <w:t>Other specified anxiety disorder and unspecified anxiety disorder are terms for anxiety or phobias that don't meet the exact criteria for any other anxiety disorders but are significant enough to be distressing and disruptive.</w:t>
+      </w:r>
+    </w:p>
+    <w:p>
+      <w:pPr>
+        <w:rPr>
+          <w:rFonts w:ascii="Times New Roman" w:hAnsi="Times New Roman" w:cs="Times New Roman"/>
+          <w:sz w:val="28"/>
+          <w:szCs w:val="28"/>
+        </w:rPr>
+      </w:pPr>
+      <w:bookmarkStart w:id="0" w:name="_GoBack"/>
+      <w:bookmarkEnd w:id="0"/>
     </w:p>
     <w:sectPr>
       <w:pgSz w:w="12240" w:h="15840"/>
@@ -9197,6 +9578,95 @@
     </w:lvl>
   </w:abstractNum>
   <w:abstractNum w:abstractNumId="7" w15:restartNumberingAfterBreak="0">
+    <w:nsid w:val="17857292"/>
+    <w:multiLevelType w:val="hybridMultilevel"/>
+    <w:tmpl w:val="21F40DB8"/>
+    <w:lvl w:ilvl="0" w:tplc="AF7E01F0">
+      <w:start w:val="2"/>
+      <w:numFmt w:val="decimal"/>
+      <w:lvlText w:val="%1."/>
+      <w:lvlJc w:val="left"/>
+      <w:pPr>
+        <w:ind w:left="1080" w:hanging="360"/>
+      </w:pPr>
+      <w:rPr>
+        <w:rFonts w:hint="default"/>
+      </w:rPr>
+    </w:lvl>
+    <w:lvl w:ilvl="1" w:tplc="04090019" w:tentative="1">
+      <w:start w:val="1"/>
+      <w:numFmt w:val="lowerLetter"/>
+      <w:lvlText w:val="%2."/>
+      <w:lvlJc w:val="left"/>
+      <w:pPr>
+        <w:ind w:left="1440" w:hanging="360"/>
+      </w:pPr>
+    </w:lvl>
+    <w:lvl w:ilvl="2" w:tplc="0409001B" w:tentative="1">
+      <w:start w:val="1"/>
+      <w:numFmt w:val="lowerRoman"/>
+      <w:lvlText w:val="%3."/>
+      <w:lvlJc w:val="right"/>
+      <w:pPr>
+        <w:ind w:left="2160" w:hanging="180"/>
+      </w:pPr>
+    </w:lvl>
+    <w:lvl w:ilvl="3" w:tplc="0409000F" w:tentative="1">
+      <w:start w:val="1"/>
+      <w:numFmt w:val="decimal"/>
+      <w:lvlText w:val="%4."/>
+      <w:lvlJc w:val="left"/>
+      <w:pPr>
+        <w:ind w:left="2880" w:hanging="360"/>
+      </w:pPr>
+    </w:lvl>
+    <w:lvl w:ilvl="4" w:tplc="04090019" w:tentative="1">
+      <w:start w:val="1"/>
+      <w:numFmt w:val="lowerLetter"/>
+      <w:lvlText w:val="%5."/>
+      <w:lvlJc w:val="left"/>
+      <w:pPr>
+        <w:ind w:left="3600" w:hanging="360"/>
+      </w:pPr>
+    </w:lvl>
+    <w:lvl w:ilvl="5" w:tplc="0409001B" w:tentative="1">
+      <w:start w:val="1"/>
+      <w:numFmt w:val="lowerRoman"/>
+      <w:lvlText w:val="%6."/>
+      <w:lvlJc w:val="right"/>
+      <w:pPr>
+        <w:ind w:left="4320" w:hanging="180"/>
+      </w:pPr>
+    </w:lvl>
+    <w:lvl w:ilvl="6" w:tplc="0409000F" w:tentative="1">
+      <w:start w:val="1"/>
+      <w:numFmt w:val="decimal"/>
+      <w:lvlText w:val="%7."/>
+      <w:lvlJc w:val="left"/>
+      <w:pPr>
+        <w:ind w:left="5040" w:hanging="360"/>
+      </w:pPr>
+    </w:lvl>
+    <w:lvl w:ilvl="7" w:tplc="04090019" w:tentative="1">
+      <w:start w:val="1"/>
+      <w:numFmt w:val="lowerLetter"/>
+      <w:lvlText w:val="%8."/>
+      <w:lvlJc w:val="left"/>
+      <w:pPr>
+        <w:ind w:left="5760" w:hanging="360"/>
+      </w:pPr>
+    </w:lvl>
+    <w:lvl w:ilvl="8" w:tplc="0409001B" w:tentative="1">
+      <w:start w:val="1"/>
+      <w:numFmt w:val="lowerRoman"/>
+      <w:lvlText w:val="%9."/>
+      <w:lvlJc w:val="right"/>
+      <w:pPr>
+        <w:ind w:left="6480" w:hanging="180"/>
+      </w:pPr>
+    </w:lvl>
+  </w:abstractNum>
+  <w:abstractNum w:abstractNumId="8" w15:restartNumberingAfterBreak="0">
     <w:nsid w:val="1AB36AF0"/>
     <w:multiLevelType w:val="hybridMultilevel"/>
     <w:tmpl w:val="02BC55C4"/>
@@ -9309,7 +9779,7 @@
       </w:rPr>
     </w:lvl>
   </w:abstractNum>
-  <w:abstractNum w:abstractNumId="8" w15:restartNumberingAfterBreak="0">
+  <w:abstractNum w:abstractNumId="9" w15:restartNumberingAfterBreak="0">
     <w:nsid w:val="1AFD0A68"/>
     <w:multiLevelType w:val="multilevel"/>
     <w:tmpl w:val="AD566078"/>
@@ -9458,7 +9928,7 @@
       </w:rPr>
     </w:lvl>
   </w:abstractNum>
-  <w:abstractNum w:abstractNumId="9" w15:restartNumberingAfterBreak="0">
+  <w:abstractNum w:abstractNumId="10" w15:restartNumberingAfterBreak="0">
     <w:nsid w:val="22316D21"/>
     <w:multiLevelType w:val="hybridMultilevel"/>
     <w:tmpl w:val="C8C0FCC2"/>
@@ -9571,7 +10041,7 @@
       </w:rPr>
     </w:lvl>
   </w:abstractNum>
-  <w:abstractNum w:abstractNumId="10" w15:restartNumberingAfterBreak="0">
+  <w:abstractNum w:abstractNumId="11" w15:restartNumberingAfterBreak="0">
     <w:nsid w:val="28CD0D35"/>
     <w:multiLevelType w:val="multilevel"/>
     <w:tmpl w:val="931C1B02"/>
@@ -9720,7 +10190,7 @@
       </w:rPr>
     </w:lvl>
   </w:abstractNum>
-  <w:abstractNum w:abstractNumId="11" w15:restartNumberingAfterBreak="0">
+  <w:abstractNum w:abstractNumId="12" w15:restartNumberingAfterBreak="0">
     <w:nsid w:val="2EB75C57"/>
     <w:multiLevelType w:val="multilevel"/>
     <w:tmpl w:val="6DEC76D0"/>
@@ -9869,7 +10339,7 @@
       </w:rPr>
     </w:lvl>
   </w:abstractNum>
-  <w:abstractNum w:abstractNumId="12" w15:restartNumberingAfterBreak="0">
+  <w:abstractNum w:abstractNumId="13" w15:restartNumberingAfterBreak="0">
     <w:nsid w:val="2EDF6C5F"/>
     <w:multiLevelType w:val="hybridMultilevel"/>
     <w:tmpl w:val="7F4AA92A"/>
@@ -9982,7 +10452,7 @@
       </w:rPr>
     </w:lvl>
   </w:abstractNum>
-  <w:abstractNum w:abstractNumId="13" w15:restartNumberingAfterBreak="0">
+  <w:abstractNum w:abstractNumId="14" w15:restartNumberingAfterBreak="0">
     <w:nsid w:val="2EE83B65"/>
     <w:multiLevelType w:val="multilevel"/>
     <w:tmpl w:val="83166BD6"/>
@@ -10131,7 +10601,7 @@
       </w:rPr>
     </w:lvl>
   </w:abstractNum>
-  <w:abstractNum w:abstractNumId="14" w15:restartNumberingAfterBreak="0">
+  <w:abstractNum w:abstractNumId="15" w15:restartNumberingAfterBreak="0">
     <w:nsid w:val="34816962"/>
     <w:multiLevelType w:val="hybridMultilevel"/>
     <w:tmpl w:val="24D4509A"/>
@@ -10244,7 +10714,7 @@
       </w:rPr>
     </w:lvl>
   </w:abstractNum>
-  <w:abstractNum w:abstractNumId="15" w15:restartNumberingAfterBreak="0">
+  <w:abstractNum w:abstractNumId="16" w15:restartNumberingAfterBreak="0">
     <w:nsid w:val="3B321F25"/>
     <w:multiLevelType w:val="hybridMultilevel"/>
     <w:tmpl w:val="027231D4"/>
@@ -10357,7 +10827,7 @@
       </w:rPr>
     </w:lvl>
   </w:abstractNum>
-  <w:abstractNum w:abstractNumId="16" w15:restartNumberingAfterBreak="0">
+  <w:abstractNum w:abstractNumId="17" w15:restartNumberingAfterBreak="0">
     <w:nsid w:val="3C22356E"/>
     <w:multiLevelType w:val="hybridMultilevel"/>
     <w:tmpl w:val="8C3EB8D6"/>
@@ -10446,7 +10916,7 @@
       </w:pPr>
     </w:lvl>
   </w:abstractNum>
-  <w:abstractNum w:abstractNumId="17" w15:restartNumberingAfterBreak="0">
+  <w:abstractNum w:abstractNumId="18" w15:restartNumberingAfterBreak="0">
     <w:nsid w:val="3C4E4684"/>
     <w:multiLevelType w:val="multilevel"/>
     <w:tmpl w:val="EFB0C78A"/>
@@ -10595,7 +11065,7 @@
       </w:rPr>
     </w:lvl>
   </w:abstractNum>
-  <w:abstractNum w:abstractNumId="18" w15:restartNumberingAfterBreak="0">
+  <w:abstractNum w:abstractNumId="19" w15:restartNumberingAfterBreak="0">
     <w:nsid w:val="3EBA3376"/>
     <w:multiLevelType w:val="hybridMultilevel"/>
     <w:tmpl w:val="C5CE0D7A"/>
@@ -10708,7 +11178,7 @@
       </w:rPr>
     </w:lvl>
   </w:abstractNum>
-  <w:abstractNum w:abstractNumId="19" w15:restartNumberingAfterBreak="0">
+  <w:abstractNum w:abstractNumId="20" w15:restartNumberingAfterBreak="0">
     <w:nsid w:val="42586DE4"/>
     <w:multiLevelType w:val="hybridMultilevel"/>
     <w:tmpl w:val="3CAA9E6C"/>
@@ -10821,7 +11291,7 @@
       </w:rPr>
     </w:lvl>
   </w:abstractNum>
-  <w:abstractNum w:abstractNumId="20" w15:restartNumberingAfterBreak="0">
+  <w:abstractNum w:abstractNumId="21" w15:restartNumberingAfterBreak="0">
     <w:nsid w:val="4659778A"/>
     <w:multiLevelType w:val="hybridMultilevel"/>
     <w:tmpl w:val="5A26F758"/>
@@ -10934,7 +11404,7 @@
       </w:rPr>
     </w:lvl>
   </w:abstractNum>
-  <w:abstractNum w:abstractNumId="21" w15:restartNumberingAfterBreak="0">
+  <w:abstractNum w:abstractNumId="22" w15:restartNumberingAfterBreak="0">
     <w:nsid w:val="4D417D83"/>
     <w:multiLevelType w:val="hybridMultilevel"/>
     <w:tmpl w:val="DFB4B6F0"/>
@@ -11047,7 +11517,7 @@
       </w:rPr>
     </w:lvl>
   </w:abstractNum>
-  <w:abstractNum w:abstractNumId="22" w15:restartNumberingAfterBreak="0">
+  <w:abstractNum w:abstractNumId="23" w15:restartNumberingAfterBreak="0">
     <w:nsid w:val="4D7F538F"/>
     <w:multiLevelType w:val="hybridMultilevel"/>
     <w:tmpl w:val="B27260E2"/>
@@ -11160,7 +11630,7 @@
       </w:rPr>
     </w:lvl>
   </w:abstractNum>
-  <w:abstractNum w:abstractNumId="23" w15:restartNumberingAfterBreak="0">
+  <w:abstractNum w:abstractNumId="24" w15:restartNumberingAfterBreak="0">
     <w:nsid w:val="53E24457"/>
     <w:multiLevelType w:val="hybridMultilevel"/>
     <w:tmpl w:val="0CF46A24"/>
@@ -11273,7 +11743,7 @@
       </w:rPr>
     </w:lvl>
   </w:abstractNum>
-  <w:abstractNum w:abstractNumId="24" w15:restartNumberingAfterBreak="0">
+  <w:abstractNum w:abstractNumId="25" w15:restartNumberingAfterBreak="0">
     <w:nsid w:val="564F6D85"/>
     <w:multiLevelType w:val="multilevel"/>
     <w:tmpl w:val="C86C629A"/>
@@ -11422,7 +11892,7 @@
       </w:rPr>
     </w:lvl>
   </w:abstractNum>
-  <w:abstractNum w:abstractNumId="25" w15:restartNumberingAfterBreak="0">
+  <w:abstractNum w:abstractNumId="26" w15:restartNumberingAfterBreak="0">
     <w:nsid w:val="56844245"/>
     <w:multiLevelType w:val="multilevel"/>
     <w:tmpl w:val="3F947D7C"/>
@@ -11571,7 +12041,7 @@
       </w:rPr>
     </w:lvl>
   </w:abstractNum>
-  <w:abstractNum w:abstractNumId="26" w15:restartNumberingAfterBreak="0">
+  <w:abstractNum w:abstractNumId="27" w15:restartNumberingAfterBreak="0">
     <w:nsid w:val="57F8155E"/>
     <w:multiLevelType w:val="multilevel"/>
     <w:tmpl w:val="BC88274E"/>
@@ -11720,7 +12190,7 @@
       </w:rPr>
     </w:lvl>
   </w:abstractNum>
-  <w:abstractNum w:abstractNumId="27" w15:restartNumberingAfterBreak="0">
+  <w:abstractNum w:abstractNumId="28" w15:restartNumberingAfterBreak="0">
     <w:nsid w:val="65AB0B34"/>
     <w:multiLevelType w:val="hybridMultilevel"/>
     <w:tmpl w:val="EDBA84F4"/>
@@ -11833,7 +12303,7 @@
       </w:rPr>
     </w:lvl>
   </w:abstractNum>
-  <w:abstractNum w:abstractNumId="28" w15:restartNumberingAfterBreak="0">
+  <w:abstractNum w:abstractNumId="29" w15:restartNumberingAfterBreak="0">
     <w:nsid w:val="65B10D9A"/>
     <w:multiLevelType w:val="hybridMultilevel"/>
     <w:tmpl w:val="91F047A6"/>
@@ -11922,7 +12392,7 @@
       </w:pPr>
     </w:lvl>
   </w:abstractNum>
-  <w:abstractNum w:abstractNumId="29" w15:restartNumberingAfterBreak="0">
+  <w:abstractNum w:abstractNumId="30" w15:restartNumberingAfterBreak="0">
     <w:nsid w:val="65D324BE"/>
     <w:multiLevelType w:val="hybridMultilevel"/>
     <w:tmpl w:val="9E141014"/>
@@ -12035,7 +12505,7 @@
       </w:rPr>
     </w:lvl>
   </w:abstractNum>
-  <w:abstractNum w:abstractNumId="30" w15:restartNumberingAfterBreak="0">
+  <w:abstractNum w:abstractNumId="31" w15:restartNumberingAfterBreak="0">
     <w:nsid w:val="6F072566"/>
     <w:multiLevelType w:val="hybridMultilevel"/>
     <w:tmpl w:val="E2465550"/>
@@ -12148,7 +12618,7 @@
       </w:rPr>
     </w:lvl>
   </w:abstractNum>
-  <w:abstractNum w:abstractNumId="31" w15:restartNumberingAfterBreak="0">
+  <w:abstractNum w:abstractNumId="32" w15:restartNumberingAfterBreak="0">
     <w:nsid w:val="74D145F3"/>
     <w:multiLevelType w:val="hybridMultilevel"/>
     <w:tmpl w:val="9970E5C8"/>
@@ -12261,7 +12731,7 @@
       </w:rPr>
     </w:lvl>
   </w:abstractNum>
-  <w:abstractNum w:abstractNumId="32" w15:restartNumberingAfterBreak="0">
+  <w:abstractNum w:abstractNumId="33" w15:restartNumberingAfterBreak="0">
     <w:nsid w:val="76097B11"/>
     <w:multiLevelType w:val="hybridMultilevel"/>
     <w:tmpl w:val="B3A07040"/>
@@ -12350,7 +12820,7 @@
       </w:pPr>
     </w:lvl>
   </w:abstractNum>
-  <w:abstractNum w:abstractNumId="33" w15:restartNumberingAfterBreak="0">
+  <w:abstractNum w:abstractNumId="34" w15:restartNumberingAfterBreak="0">
     <w:nsid w:val="76306075"/>
     <w:multiLevelType w:val="hybridMultilevel"/>
     <w:tmpl w:val="5B02CA78"/>
@@ -12463,7 +12933,7 @@
       </w:rPr>
     </w:lvl>
   </w:abstractNum>
-  <w:abstractNum w:abstractNumId="34" w15:restartNumberingAfterBreak="0">
+  <w:abstractNum w:abstractNumId="35" w15:restartNumberingAfterBreak="0">
     <w:nsid w:val="77A843FE"/>
     <w:multiLevelType w:val="hybridMultilevel"/>
     <w:tmpl w:val="7D826604"/>
@@ -12552,7 +13022,7 @@
       </w:pPr>
     </w:lvl>
   </w:abstractNum>
-  <w:abstractNum w:abstractNumId="35" w15:restartNumberingAfterBreak="0">
+  <w:abstractNum w:abstractNumId="36" w15:restartNumberingAfterBreak="0">
     <w:nsid w:val="7CD42DB8"/>
     <w:multiLevelType w:val="hybridMultilevel"/>
     <w:tmpl w:val="82C6863C"/>
@@ -12665,7 +13135,7 @@
       </w:rPr>
     </w:lvl>
   </w:abstractNum>
-  <w:abstractNum w:abstractNumId="36" w15:restartNumberingAfterBreak="0">
+  <w:abstractNum w:abstractNumId="37" w15:restartNumberingAfterBreak="0">
     <w:nsid w:val="7E0A0DFE"/>
     <w:multiLevelType w:val="hybridMultilevel"/>
     <w:tmpl w:val="11E83C28"/>
@@ -12779,37 +13249,37 @@
     </w:lvl>
   </w:abstractNum>
   <w:num w:numId="1">
-    <w:abstractNumId w:val="32"/>
+    <w:abstractNumId w:val="33"/>
   </w:num>
   <w:num w:numId="2">
-    <w:abstractNumId w:val="34"/>
+    <w:abstractNumId w:val="35"/>
   </w:num>
   <w:num w:numId="3">
     <w:abstractNumId w:val="6"/>
   </w:num>
   <w:num w:numId="4">
-    <w:abstractNumId w:val="33"/>
+    <w:abstractNumId w:val="34"/>
   </w:num>
   <w:num w:numId="5">
     <w:abstractNumId w:val="0"/>
   </w:num>
   <w:num w:numId="6">
+    <w:abstractNumId w:val="21"/>
+  </w:num>
+  <w:num w:numId="7">
+    <w:abstractNumId w:val="22"/>
+  </w:num>
+  <w:num w:numId="8">
+    <w:abstractNumId w:val="29"/>
+  </w:num>
+  <w:num w:numId="9">
+    <w:abstractNumId w:val="19"/>
+  </w:num>
+  <w:num w:numId="10">
     <w:abstractNumId w:val="20"/>
   </w:num>
-  <w:num w:numId="7">
-    <w:abstractNumId w:val="21"/>
-  </w:num>
-  <w:num w:numId="8">
-    <w:abstractNumId w:val="28"/>
-  </w:num>
-  <w:num w:numId="9">
-    <w:abstractNumId w:val="18"/>
-  </w:num>
-  <w:num w:numId="10">
-    <w:abstractNumId w:val="19"/>
-  </w:num>
   <w:num w:numId="11">
-    <w:abstractNumId w:val="28"/>
+    <w:abstractNumId w:val="29"/>
     <w:lvlOverride w:ilvl="0">
       <w:startOverride w:val="1"/>
     </w:lvlOverride>
@@ -12839,82 +13309,82 @@
     </w:lvlOverride>
   </w:num>
   <w:num w:numId="12">
-    <w:abstractNumId w:val="18"/>
+    <w:abstractNumId w:val="19"/>
   </w:num>
   <w:num w:numId="13">
-    <w:abstractNumId w:val="19"/>
+    <w:abstractNumId w:val="20"/>
   </w:num>
   <w:num w:numId="14">
-    <w:abstractNumId w:val="17"/>
+    <w:abstractNumId w:val="18"/>
   </w:num>
   <w:num w:numId="15">
     <w:abstractNumId w:val="4"/>
   </w:num>
   <w:num w:numId="16">
-    <w:abstractNumId w:val="25"/>
+    <w:abstractNumId w:val="26"/>
   </w:num>
   <w:num w:numId="17">
-    <w:abstractNumId w:val="13"/>
+    <w:abstractNumId w:val="14"/>
   </w:num>
   <w:num w:numId="18">
     <w:abstractNumId w:val="1"/>
   </w:num>
   <w:num w:numId="19">
-    <w:abstractNumId w:val="24"/>
+    <w:abstractNumId w:val="25"/>
   </w:num>
   <w:num w:numId="20">
-    <w:abstractNumId w:val="8"/>
+    <w:abstractNumId w:val="9"/>
   </w:num>
   <w:num w:numId="21">
-    <w:abstractNumId w:val="10"/>
+    <w:abstractNumId w:val="11"/>
   </w:num>
   <w:num w:numId="22">
-    <w:abstractNumId w:val="11"/>
+    <w:abstractNumId w:val="12"/>
   </w:num>
   <w:num w:numId="23">
-    <w:abstractNumId w:val="26"/>
+    <w:abstractNumId w:val="27"/>
   </w:num>
   <w:num w:numId="24">
     <w:abstractNumId w:val="3"/>
   </w:num>
   <w:num w:numId="25">
+    <w:abstractNumId w:val="32"/>
+  </w:num>
+  <w:num w:numId="26">
+    <w:abstractNumId w:val="30"/>
+  </w:num>
+  <w:num w:numId="27">
+    <w:abstractNumId w:val="23"/>
+  </w:num>
+  <w:num w:numId="28">
+    <w:abstractNumId w:val="24"/>
+  </w:num>
+  <w:num w:numId="29">
+    <w:abstractNumId w:val="37"/>
+  </w:num>
+  <w:num w:numId="30">
+    <w:abstractNumId w:val="8"/>
+  </w:num>
+  <w:num w:numId="31">
     <w:abstractNumId w:val="31"/>
   </w:num>
-  <w:num w:numId="26">
-    <w:abstractNumId w:val="29"/>
+  <w:num w:numId="32">
+    <w:abstractNumId w:val="15"/>
   </w:num>
-  <w:num w:numId="27">
-    <w:abstractNumId w:val="22"/>
+  <w:num w:numId="33">
+    <w:abstractNumId w:val="10"/>
   </w:num>
-  <w:num w:numId="28">
-    <w:abstractNumId w:val="23"/>
+  <w:num w:numId="34">
+    <w:abstractNumId w:val="13"/>
   </w:num>
-  <w:num w:numId="29">
+  <w:num w:numId="35">
+    <w:abstractNumId w:val="16"/>
+  </w:num>
+  <w:num w:numId="36">
     <w:abstractNumId w:val="36"/>
   </w:num>
-  <w:num w:numId="30">
-    <w:abstractNumId w:val="7"/>
-  </w:num>
-  <w:num w:numId="31">
-    <w:abstractNumId w:val="30"/>
-  </w:num>
-  <w:num w:numId="32">
-    <w:abstractNumId w:val="14"/>
-  </w:num>
-  <w:num w:numId="33">
-    <w:abstractNumId w:val="9"/>
-  </w:num>
-  <w:num w:numId="34">
-    <w:abstractNumId w:val="12"/>
-  </w:num>
-  <w:num w:numId="35">
-    <w:abstractNumId w:val="15"/>
-  </w:num>
-  <w:num w:numId="36">
-    <w:abstractNumId w:val="35"/>
-  </w:num>
   <w:num w:numId="37">
-    <w:abstractNumId w:val="16"/>
+    <w:abstractNumId w:val="17"/>
   </w:num>
   <w:num w:numId="38">
     <w:abstractNumId w:val="2"/>
@@ -12923,7 +13393,10 @@
     <w:abstractNumId w:val="5"/>
   </w:num>
   <w:num w:numId="40">
-    <w:abstractNumId w:val="27"/>
+    <w:abstractNumId w:val="28"/>
+  </w:num>
+  <w:num w:numId="41">
+    <w:abstractNumId w:val="7"/>
   </w:num>
 </w:numbering>
 </file>

</xml_diff>

<commit_message>
Error correction in anxiety disorder
</commit_message>
<xml_diff>
--- a/Documentation/Research of Symptoms.docx
+++ b/Documentation/Research of Symptoms.docx
@@ -2769,9 +2769,8 @@
           <w:sz w:val="24"/>
           <w:szCs w:val="24"/>
         </w:rPr>
-        <w:t xml:space="preserve">the respiratory system </w:t>
+        <w:t xml:space="preserve">the respiratory system — </w:t>
       </w:r>
-      <w:proofErr w:type="gramStart"/>
       <w:r>
         <w:rPr>
           <w:rFonts w:ascii="Helvetica" w:eastAsia="Times New Roman" w:hAnsi="Helvetica" w:cs="Helvetica"/>
@@ -2779,26 +2778,7 @@
           <w:sz w:val="24"/>
           <w:szCs w:val="24"/>
         </w:rPr>
-        <w:t xml:space="preserve">— </w:t>
-      </w:r>
-      <w:r>
-        <w:rPr>
-          <w:rFonts w:ascii="Helvetica" w:eastAsia="Times New Roman" w:hAnsi="Helvetica" w:cs="Helvetica"/>
-          <w:color w:val="111111"/>
-          <w:sz w:val="24"/>
-          <w:szCs w:val="24"/>
-        </w:rPr>
-        <w:t xml:space="preserve"> nose</w:t>
-      </w:r>
-      <w:proofErr w:type="gramEnd"/>
-      <w:r>
-        <w:rPr>
-          <w:rFonts w:ascii="Helvetica" w:eastAsia="Times New Roman" w:hAnsi="Helvetica" w:cs="Helvetica"/>
-          <w:color w:val="111111"/>
-          <w:sz w:val="24"/>
-          <w:szCs w:val="24"/>
-        </w:rPr>
-        <w:t>, throat and lungs. Influenza is commonly called the flu, but it's not the same as stomach "flu" viruses that cause diarrhea and vomiting.</w:t>
+        <w:t xml:space="preserve"> nose, throat and lungs. Influenza is commonly called the flu, but it's not the same as stomach "flu" viruses that cause diarrhea and vomiting.</w:t>
       </w:r>
     </w:p>
     <w:p>
@@ -4055,39 +4035,7 @@
           <w:rFonts w:ascii="Helvetica" w:hAnsi="Helvetica" w:cs="Helvetica"/>
           <w:color w:val="111111"/>
         </w:rPr>
-        <w:t xml:space="preserve">Migraines often begin in childhood, adolescence or early adulthood. Migraines may progress through four stages: </w:t>
-      </w:r>
-      <w:proofErr w:type="spellStart"/>
-      <w:r>
-        <w:rPr>
-          <w:rFonts w:ascii="Helvetica" w:hAnsi="Helvetica" w:cs="Helvetica"/>
-          <w:color w:val="111111"/>
-        </w:rPr>
-        <w:t>prodrome</w:t>
-      </w:r>
-      <w:proofErr w:type="spellEnd"/>
-      <w:r>
-        <w:rPr>
-          <w:rFonts w:ascii="Helvetica" w:hAnsi="Helvetica" w:cs="Helvetica"/>
-          <w:color w:val="111111"/>
-        </w:rPr>
-        <w:t>, aura, headache and post-</w:t>
-      </w:r>
-      <w:proofErr w:type="spellStart"/>
-      <w:r>
-        <w:rPr>
-          <w:rFonts w:ascii="Helvetica" w:hAnsi="Helvetica" w:cs="Helvetica"/>
-          <w:color w:val="111111"/>
-        </w:rPr>
-        <w:t>drome</w:t>
-      </w:r>
-      <w:proofErr w:type="spellEnd"/>
-      <w:r>
-        <w:rPr>
-          <w:rFonts w:ascii="Helvetica" w:hAnsi="Helvetica" w:cs="Helvetica"/>
-          <w:color w:val="111111"/>
-        </w:rPr>
-        <w:t>, though you may not experience all stages.</w:t>
+        <w:t>Migraines often begin in childhood, adolescence or early adulthood. Migraines may progress through four stages: prodrome, aura, headache and post-drome, though you may not experience all stages.</w:t>
       </w:r>
     </w:p>
     <w:p>
@@ -4101,23 +4049,13 @@
           <w:color w:val="111111"/>
         </w:rPr>
       </w:pPr>
-      <w:proofErr w:type="spellStart"/>
       <w:r>
         <w:rPr>
           <w:rFonts w:ascii="Helvetica" w:hAnsi="Helvetica" w:cs="Helvetica"/>
           <w:i w:val="0"/>
           <w:color w:val="111111"/>
         </w:rPr>
-        <w:t>Prodrome</w:t>
-      </w:r>
-      <w:proofErr w:type="spellEnd"/>
-      <w:r>
-        <w:rPr>
-          <w:rFonts w:ascii="Helvetica" w:hAnsi="Helvetica" w:cs="Helvetica"/>
-          <w:i w:val="0"/>
-          <w:color w:val="111111"/>
-        </w:rPr>
-        <w:t xml:space="preserve"> [</w:t>
+        <w:t>Prodrome [</w:t>
       </w:r>
       <w:r>
         <w:rPr>
@@ -4304,16 +4242,7 @@
           <w:i w:val="0"/>
           <w:color w:val="111111"/>
         </w:rPr>
-        <w:t xml:space="preserve">Aura </w:t>
-      </w:r>
-      <w:proofErr w:type="gramStart"/>
-      <w:r>
-        <w:rPr>
-          <w:rFonts w:ascii="Helvetica" w:hAnsi="Helvetica" w:cs="Helvetica"/>
-          <w:i w:val="0"/>
-          <w:color w:val="111111"/>
-        </w:rPr>
-        <w:t>[</w:t>
+        <w:t>Aura [</w:t>
       </w:r>
       <w:r>
         <w:rPr>
@@ -4322,17 +4251,7 @@
           <w:color w:val="222222"/>
           <w:shd w:val="clear" w:color="auto" w:fill="FFFFFF"/>
         </w:rPr>
-        <w:t> a</w:t>
-      </w:r>
-      <w:proofErr w:type="gramEnd"/>
-      <w:r>
-        <w:rPr>
-          <w:rFonts w:ascii="Arial" w:hAnsi="Arial" w:cs="Arial"/>
-          <w:i w:val="0"/>
-          <w:color w:val="222222"/>
-          <w:shd w:val="clear" w:color="auto" w:fill="FFFFFF"/>
-        </w:rPr>
-        <w:t xml:space="preserve"> headache that strikes after or along with sensory disturbances]</w:t>
+        <w:t> a headache that strikes after or along with sensory disturbances]</w:t>
       </w:r>
     </w:p>
     <w:p>
@@ -4768,18 +4687,8 @@
           <w:color w:val="111111"/>
         </w:rPr>
         <w:lastRenderedPageBreak/>
-        <w:t>Post-</w:t>
+        <w:t>Post-drome</w:t>
       </w:r>
-      <w:proofErr w:type="spellStart"/>
-      <w:r>
-        <w:rPr>
-          <w:rFonts w:ascii="Helvetica" w:hAnsi="Helvetica" w:cs="Helvetica"/>
-          <w:i w:val="0"/>
-          <w:color w:val="111111"/>
-        </w:rPr>
-        <w:t>drome</w:t>
-      </w:r>
-      <w:proofErr w:type="spellEnd"/>
     </w:p>
     <w:p>
       <w:pPr>
@@ -4796,23 +4705,7 @@
           <w:rFonts w:ascii="Helvetica" w:hAnsi="Helvetica" w:cs="Helvetica"/>
           <w:color w:val="111111"/>
         </w:rPr>
-        <w:t>The final phase, known as post-</w:t>
-      </w:r>
-      <w:proofErr w:type="spellStart"/>
-      <w:r>
-        <w:rPr>
-          <w:rFonts w:ascii="Helvetica" w:hAnsi="Helvetica" w:cs="Helvetica"/>
-          <w:color w:val="111111"/>
-        </w:rPr>
-        <w:t>drome</w:t>
-      </w:r>
-      <w:proofErr w:type="spellEnd"/>
-      <w:r>
-        <w:rPr>
-          <w:rFonts w:ascii="Helvetica" w:hAnsi="Helvetica" w:cs="Helvetica"/>
-          <w:color w:val="111111"/>
-        </w:rPr>
-        <w:t>, occurs after a migraine attack. You may feel drained and washed out, while some people feel elated. For about 24 hours, you may also experience:</w:t>
+        <w:t>The final phase, known as post-drome, occurs after a migraine attack. You may feel drained and washed out, while some people feel elated. For about 24 hours, you may also experience:</w:t>
       </w:r>
     </w:p>
     <w:p>
@@ -5025,21 +4918,12 @@
           <w:color w:val="111111"/>
         </w:rPr>
       </w:pPr>
-      <w:proofErr w:type="gramStart"/>
       <w:r>
         <w:rPr>
           <w:rFonts w:ascii="Helvetica" w:hAnsi="Helvetica" w:cs="Helvetica"/>
           <w:color w:val="111111"/>
         </w:rPr>
-        <w:t>if</w:t>
-      </w:r>
-      <w:proofErr w:type="gramEnd"/>
-      <w:r>
-        <w:rPr>
-          <w:rFonts w:ascii="Helvetica" w:hAnsi="Helvetica" w:cs="Helvetica"/>
-          <w:color w:val="111111"/>
-        </w:rPr>
-        <w:t xml:space="preserve"> you have any of the following signs and symptoms, which may indicate a more serious medical problem:</w:t>
+        <w:t>if you have any of the following signs and symptoms, which may indicate a more serious medical problem:</w:t>
       </w:r>
     </w:p>
     <w:p>
@@ -8239,23 +8123,13 @@
                 <w:szCs w:val="28"/>
               </w:rPr>
             </w:pPr>
-            <w:proofErr w:type="spellStart"/>
-            <w:r>
-              <w:rPr>
-                <w:rFonts w:ascii="Times New Roman" w:hAnsi="Times New Roman" w:cs="Times New Roman"/>
-                <w:sz w:val="28"/>
-                <w:szCs w:val="28"/>
-              </w:rPr>
-              <w:t>Erotomanic</w:t>
-            </w:r>
-            <w:proofErr w:type="spellEnd"/>
-            <w:r>
-              <w:rPr>
-                <w:rFonts w:ascii="Times New Roman" w:hAnsi="Times New Roman" w:cs="Times New Roman"/>
-                <w:sz w:val="28"/>
-                <w:szCs w:val="28"/>
-              </w:rPr>
-              <w:t xml:space="preserve"> delusions. A person might be convinced a celebrity is in love with them or that their partner is cheating. Or they might think people they’re not attracted to are pursuing them.</w:t>
+            <w:r>
+              <w:rPr>
+                <w:rFonts w:ascii="Times New Roman" w:hAnsi="Times New Roman" w:cs="Times New Roman"/>
+                <w:sz w:val="28"/>
+                <w:szCs w:val="28"/>
+              </w:rPr>
+              <w:t>Erotomanic delusions. A person might be convinced a celebrity is in love with them or that their partner is cheating. Or they might think people they’re not attracted to are pursuing them.</w:t>
             </w:r>
           </w:p>
           <w:p>
@@ -8562,6 +8436,8 @@
           <w:szCs w:val="28"/>
         </w:rPr>
       </w:pPr>
+      <w:bookmarkStart w:id="0" w:name="_GoBack"/>
+      <w:bookmarkEnd w:id="0"/>
       <w:r>
         <w:rPr>
           <w:rFonts w:ascii="Times New Roman" w:hAnsi="Times New Roman" w:cs="Times New Roman"/>
@@ -8786,8 +8662,6 @@
           <w:szCs w:val="28"/>
         </w:rPr>
       </w:pPr>
-      <w:bookmarkStart w:id="0" w:name="_GoBack"/>
-      <w:bookmarkEnd w:id="0"/>
     </w:p>
     <w:sectPr>
       <w:pgSz w:w="12240" w:h="15840"/>
@@ -9580,9 +9454,9 @@
   <w:abstractNum w:abstractNumId="7" w15:restartNumberingAfterBreak="0">
     <w:nsid w:val="17857292"/>
     <w:multiLevelType w:val="hybridMultilevel"/>
-    <w:tmpl w:val="21F40DB8"/>
-    <w:lvl w:ilvl="0" w:tplc="AF7E01F0">
-      <w:start w:val="2"/>
+    <w:tmpl w:val="D10E8E42"/>
+    <w:lvl w:ilvl="0" w:tplc="1D70C6D6">
+      <w:start w:val="1"/>
       <w:numFmt w:val="decimal"/>
       <w:lvlText w:val="%1."/>
       <w:lvlJc w:val="left"/>
@@ -9590,7 +9464,7 @@
         <w:ind w:left="1080" w:hanging="360"/>
       </w:pPr>
       <w:rPr>
-        <w:rFonts w:hint="default"/>
+        <w:rFonts w:ascii="Times New Roman" w:eastAsiaTheme="minorHAnsi" w:hAnsi="Times New Roman" w:cs="Times New Roman"/>
       </w:rPr>
     </w:lvl>
     <w:lvl w:ilvl="1" w:tplc="04090019" w:tentative="1">

</xml_diff>

<commit_message>
added disease & cure to the database
</commit_message>
<xml_diff>
--- a/Documentation/Research of Symptoms.docx
+++ b/Documentation/Research of Symptoms.docx
@@ -1,6 +1,6 @@
 
 <file path=word/document.xml><?xml version="1.0" encoding="utf-8"?>
-<w:document xmlns:wpc="http://schemas.microsoft.com/office/word/2010/wordprocessingCanvas" xmlns:mc="http://schemas.openxmlformats.org/markup-compatibility/2006" xmlns:o="urn:schemas-microsoft-com:office:office" xmlns:r="http://schemas.openxmlformats.org/officeDocument/2006/relationships" xmlns:m="http://schemas.openxmlformats.org/officeDocument/2006/math" xmlns:v="urn:schemas-microsoft-com:vml" xmlns:wp14="http://schemas.microsoft.com/office/word/2010/wordprocessingDrawing" xmlns:wp="http://schemas.openxmlformats.org/drawingml/2006/wordprocessingDrawing" xmlns:w10="urn:schemas-microsoft-com:office:word" xmlns:w="http://schemas.openxmlformats.org/wordprocessingml/2006/main" xmlns:w14="http://schemas.microsoft.com/office/word/2010/wordml" xmlns:w15="http://schemas.microsoft.com/office/word/2012/wordml" xmlns:wpg="http://schemas.microsoft.com/office/word/2010/wordprocessingGroup" xmlns:wpi="http://schemas.microsoft.com/office/word/2010/wordprocessingInk" xmlns:wne="http://schemas.microsoft.com/office/word/2006/wordml" xmlns:wps="http://schemas.microsoft.com/office/word/2010/wordprocessingShape" mc:Ignorable="w14 w15 wp14">
+<w:document xmlns:wpc="http://schemas.microsoft.com/office/word/2010/wordprocessingCanvas" xmlns:cx="http://schemas.microsoft.com/office/drawing/2014/chartex" xmlns:cx1="http://schemas.microsoft.com/office/drawing/2015/9/8/chartex" xmlns:mc="http://schemas.openxmlformats.org/markup-compatibility/2006" xmlns:o="urn:schemas-microsoft-com:office:office" xmlns:r="http://schemas.openxmlformats.org/officeDocument/2006/relationships" xmlns:m="http://schemas.openxmlformats.org/officeDocument/2006/math" xmlns:v="urn:schemas-microsoft-com:vml" xmlns:wp14="http://schemas.microsoft.com/office/word/2010/wordprocessingDrawing" xmlns:wp="http://schemas.openxmlformats.org/drawingml/2006/wordprocessingDrawing" xmlns:w10="urn:schemas-microsoft-com:office:word" xmlns:w="http://schemas.openxmlformats.org/wordprocessingml/2006/main" xmlns:w14="http://schemas.microsoft.com/office/word/2010/wordml" xmlns:w15="http://schemas.microsoft.com/office/word/2012/wordml" xmlns:w16se="http://schemas.microsoft.com/office/word/2015/wordml/symex" xmlns:wpg="http://schemas.microsoft.com/office/word/2010/wordprocessingGroup" xmlns:wpi="http://schemas.microsoft.com/office/word/2010/wordprocessingInk" xmlns:wne="http://schemas.microsoft.com/office/word/2006/wordml" xmlns:wps="http://schemas.microsoft.com/office/word/2010/wordprocessingShape" mc:Ignorable="w14 w15 w16se wp14">
   <w:body>
     <w:tbl>
       <w:tblPr>
@@ -2769,9 +2769,8 @@
           <w:sz w:val="24"/>
           <w:szCs w:val="24"/>
         </w:rPr>
-        <w:t xml:space="preserve">the respiratory system </w:t>
+        <w:t xml:space="preserve">the respiratory system — </w:t>
       </w:r>
-      <w:proofErr w:type="gramStart"/>
       <w:r>
         <w:rPr>
           <w:rFonts w:ascii="Helvetica" w:eastAsia="Times New Roman" w:hAnsi="Helvetica" w:cs="Helvetica"/>
@@ -2779,26 +2778,7 @@
           <w:sz w:val="24"/>
           <w:szCs w:val="24"/>
         </w:rPr>
-        <w:t xml:space="preserve">— </w:t>
-      </w:r>
-      <w:r>
-        <w:rPr>
-          <w:rFonts w:ascii="Helvetica" w:eastAsia="Times New Roman" w:hAnsi="Helvetica" w:cs="Helvetica"/>
-          <w:color w:val="111111"/>
-          <w:sz w:val="24"/>
-          <w:szCs w:val="24"/>
-        </w:rPr>
-        <w:t xml:space="preserve"> nose</w:t>
-      </w:r>
-      <w:proofErr w:type="gramEnd"/>
-      <w:r>
-        <w:rPr>
-          <w:rFonts w:ascii="Helvetica" w:eastAsia="Times New Roman" w:hAnsi="Helvetica" w:cs="Helvetica"/>
-          <w:color w:val="111111"/>
-          <w:sz w:val="24"/>
-          <w:szCs w:val="24"/>
-        </w:rPr>
-        <w:t>, throat and lungs. Influenza is commonly called the flu, but it's not the same as stomach "flu" viruses that cause diarrhea and vomiting.</w:t>
+        <w:t xml:space="preserve"> nose, throat and lungs. Influenza is commonly called the flu, but it's not the same as stomach "flu" viruses that cause diarrhea and vomiting.</w:t>
       </w:r>
     </w:p>
     <w:p>
@@ -4055,39 +4035,7 @@
           <w:rFonts w:ascii="Helvetica" w:hAnsi="Helvetica" w:cs="Helvetica"/>
           <w:color w:val="111111"/>
         </w:rPr>
-        <w:t xml:space="preserve">Migraines often begin in childhood, adolescence or early adulthood. Migraines may progress through four stages: </w:t>
-      </w:r>
-      <w:proofErr w:type="spellStart"/>
-      <w:r>
-        <w:rPr>
-          <w:rFonts w:ascii="Helvetica" w:hAnsi="Helvetica" w:cs="Helvetica"/>
-          <w:color w:val="111111"/>
-        </w:rPr>
-        <w:t>prodrome</w:t>
-      </w:r>
-      <w:proofErr w:type="spellEnd"/>
-      <w:r>
-        <w:rPr>
-          <w:rFonts w:ascii="Helvetica" w:hAnsi="Helvetica" w:cs="Helvetica"/>
-          <w:color w:val="111111"/>
-        </w:rPr>
-        <w:t>, aura, headache and post-</w:t>
-      </w:r>
-      <w:proofErr w:type="spellStart"/>
-      <w:r>
-        <w:rPr>
-          <w:rFonts w:ascii="Helvetica" w:hAnsi="Helvetica" w:cs="Helvetica"/>
-          <w:color w:val="111111"/>
-        </w:rPr>
-        <w:t>drome</w:t>
-      </w:r>
-      <w:proofErr w:type="spellEnd"/>
-      <w:r>
-        <w:rPr>
-          <w:rFonts w:ascii="Helvetica" w:hAnsi="Helvetica" w:cs="Helvetica"/>
-          <w:color w:val="111111"/>
-        </w:rPr>
-        <w:t>, though you may not experience all stages.</w:t>
+        <w:t>Migraines often begin in childhood, adolescence or early adulthood. Migraines may progress through four stages: prodrome, aura, headache and post-drome, though you may not experience all stages.</w:t>
       </w:r>
     </w:p>
     <w:p>
@@ -4101,23 +4049,13 @@
           <w:color w:val="111111"/>
         </w:rPr>
       </w:pPr>
-      <w:proofErr w:type="spellStart"/>
       <w:r>
         <w:rPr>
           <w:rFonts w:ascii="Helvetica" w:hAnsi="Helvetica" w:cs="Helvetica"/>
           <w:i w:val="0"/>
           <w:color w:val="111111"/>
         </w:rPr>
-        <w:t>Prodrome</w:t>
-      </w:r>
-      <w:proofErr w:type="spellEnd"/>
-      <w:r>
-        <w:rPr>
-          <w:rFonts w:ascii="Helvetica" w:hAnsi="Helvetica" w:cs="Helvetica"/>
-          <w:i w:val="0"/>
-          <w:color w:val="111111"/>
-        </w:rPr>
-        <w:t xml:space="preserve"> [</w:t>
+        <w:t>Prodrome [</w:t>
       </w:r>
       <w:r>
         <w:rPr>
@@ -4304,16 +4242,7 @@
           <w:i w:val="0"/>
           <w:color w:val="111111"/>
         </w:rPr>
-        <w:t xml:space="preserve">Aura </w:t>
-      </w:r>
-      <w:proofErr w:type="gramStart"/>
-      <w:r>
-        <w:rPr>
-          <w:rFonts w:ascii="Helvetica" w:hAnsi="Helvetica" w:cs="Helvetica"/>
-          <w:i w:val="0"/>
-          <w:color w:val="111111"/>
-        </w:rPr>
-        <w:t>[</w:t>
+        <w:t>Aura [</w:t>
       </w:r>
       <w:r>
         <w:rPr>
@@ -4322,17 +4251,7 @@
           <w:color w:val="222222"/>
           <w:shd w:val="clear" w:color="auto" w:fill="FFFFFF"/>
         </w:rPr>
-        <w:t> a</w:t>
-      </w:r>
-      <w:proofErr w:type="gramEnd"/>
-      <w:r>
-        <w:rPr>
-          <w:rFonts w:ascii="Arial" w:hAnsi="Arial" w:cs="Arial"/>
-          <w:i w:val="0"/>
-          <w:color w:val="222222"/>
-          <w:shd w:val="clear" w:color="auto" w:fill="FFFFFF"/>
-        </w:rPr>
-        <w:t xml:space="preserve"> headache that strikes after or along with sensory disturbances]</w:t>
+        <w:t> a headache that strikes after or along with sensory disturbances]</w:t>
       </w:r>
     </w:p>
     <w:p>
@@ -4768,18 +4687,8 @@
           <w:color w:val="111111"/>
         </w:rPr>
         <w:lastRenderedPageBreak/>
-        <w:t>Post-</w:t>
+        <w:t>Post-drome</w:t>
       </w:r>
-      <w:proofErr w:type="spellStart"/>
-      <w:r>
-        <w:rPr>
-          <w:rFonts w:ascii="Helvetica" w:hAnsi="Helvetica" w:cs="Helvetica"/>
-          <w:i w:val="0"/>
-          <w:color w:val="111111"/>
-        </w:rPr>
-        <w:t>drome</w:t>
-      </w:r>
-      <w:proofErr w:type="spellEnd"/>
     </w:p>
     <w:p>
       <w:pPr>
@@ -4796,23 +4705,7 @@
           <w:rFonts w:ascii="Helvetica" w:hAnsi="Helvetica" w:cs="Helvetica"/>
           <w:color w:val="111111"/>
         </w:rPr>
-        <w:t>The final phase, known as post-</w:t>
-      </w:r>
-      <w:proofErr w:type="spellStart"/>
-      <w:r>
-        <w:rPr>
-          <w:rFonts w:ascii="Helvetica" w:hAnsi="Helvetica" w:cs="Helvetica"/>
-          <w:color w:val="111111"/>
-        </w:rPr>
-        <w:t>drome</w:t>
-      </w:r>
-      <w:proofErr w:type="spellEnd"/>
-      <w:r>
-        <w:rPr>
-          <w:rFonts w:ascii="Helvetica" w:hAnsi="Helvetica" w:cs="Helvetica"/>
-          <w:color w:val="111111"/>
-        </w:rPr>
-        <w:t>, occurs after a migraine attack. You may feel drained and washed out, while some people feel elated. For about 24 hours, you may also experience:</w:t>
+        <w:t>The final phase, known as post-drome, occurs after a migraine attack. You may feel drained and washed out, while some people feel elated. For about 24 hours, you may also experience:</w:t>
       </w:r>
     </w:p>
     <w:p>
@@ -5025,21 +4918,12 @@
           <w:color w:val="111111"/>
         </w:rPr>
       </w:pPr>
-      <w:proofErr w:type="gramStart"/>
       <w:r>
         <w:rPr>
           <w:rFonts w:ascii="Helvetica" w:hAnsi="Helvetica" w:cs="Helvetica"/>
           <w:color w:val="111111"/>
         </w:rPr>
-        <w:t>if</w:t>
-      </w:r>
-      <w:proofErr w:type="gramEnd"/>
-      <w:r>
-        <w:rPr>
-          <w:rFonts w:ascii="Helvetica" w:hAnsi="Helvetica" w:cs="Helvetica"/>
-          <w:color w:val="111111"/>
-        </w:rPr>
-        <w:t xml:space="preserve"> you have any of the following signs and symptoms, which may indicate a more serious medical problem:</w:t>
+        <w:t>if you have any of the following signs and symptoms, which may indicate a more serious medical problem:</w:t>
       </w:r>
     </w:p>
     <w:p>
@@ -5246,10 +5130,12 @@
         <w:shd w:val="clear" w:color="auto" w:fill="FFFFFF"/>
         <w:spacing w:after="360" w:line="360" w:lineRule="atLeast"/>
         <w:rPr>
+          <w:rStyle w:val="Hyperlink"/>
           <w:rFonts w:ascii="Helvetica" w:eastAsia="Times New Roman" w:hAnsi="Helvetica" w:cs="Helvetica"/>
           <w:color w:val="111111"/>
           <w:sz w:val="24"/>
           <w:szCs w:val="24"/>
+          <w:u w:val="none"/>
         </w:rPr>
       </w:pPr>
       <w:hyperlink r:id="rId7" w:history="1">
@@ -5263,6 +5149,33 @@
           <w:t>https://www.mayoclinic.org/diseases-conditions/flu/symptoms-causes/syc-20351719</w:t>
         </w:r>
       </w:hyperlink>
+    </w:p>
+    <w:p>
+      <w:pPr>
+        <w:pStyle w:val="ListParagraph"/>
+        <w:numPr>
+          <w:ilvl w:val="0"/>
+          <w:numId w:val="24"/>
+        </w:numPr>
+        <w:shd w:val="clear" w:color="auto" w:fill="FFFFFF"/>
+        <w:spacing w:after="360" w:line="360" w:lineRule="atLeast"/>
+        <w:rPr>
+          <w:rFonts w:ascii="Helvetica" w:eastAsia="Times New Roman" w:hAnsi="Helvetica" w:cs="Helvetica"/>
+          <w:color w:val="111111"/>
+          <w:sz w:val="24"/>
+          <w:szCs w:val="24"/>
+        </w:rPr>
+      </w:pPr>
+      <w:hyperlink r:id="rId8" w:history="1">
+        <w:r>
+          <w:rPr>
+            <w:rStyle w:val="Hyperlink"/>
+          </w:rPr>
+          <w:t>http://www.bddrugs.com/index.php</w:t>
+        </w:r>
+      </w:hyperlink>
+      <w:bookmarkStart w:id="0" w:name="_GoBack"/>
+      <w:bookmarkEnd w:id="0"/>
     </w:p>
     <w:p>
       <w:pPr>
@@ -10113,8 +10026,6 @@
               </w:rPr>
               <w:t>O</w:t>
             </w:r>
-            <w:bookmarkStart w:id="0" w:name="_GoBack"/>
-            <w:bookmarkEnd w:id="0"/>
             <w:r>
               <w:rPr>
                 <w:rFonts w:ascii="Times New Roman" w:hAnsi="Times New Roman" w:cs="Times New Roman"/>
@@ -11060,7 +10971,7 @@
 </file>
 
 <file path=word/numbering.xml><?xml version="1.0" encoding="utf-8"?>
-<w:numbering xmlns:wpc="http://schemas.microsoft.com/office/word/2010/wordprocessingCanvas" xmlns:mc="http://schemas.openxmlformats.org/markup-compatibility/2006" xmlns:o="urn:schemas-microsoft-com:office:office" xmlns:r="http://schemas.openxmlformats.org/officeDocument/2006/relationships" xmlns:m="http://schemas.openxmlformats.org/officeDocument/2006/math" xmlns:v="urn:schemas-microsoft-com:vml" xmlns:wp14="http://schemas.microsoft.com/office/word/2010/wordprocessingDrawing" xmlns:wp="http://schemas.openxmlformats.org/drawingml/2006/wordprocessingDrawing" xmlns:w10="urn:schemas-microsoft-com:office:word" xmlns:w="http://schemas.openxmlformats.org/wordprocessingml/2006/main" xmlns:w14="http://schemas.microsoft.com/office/word/2010/wordml" xmlns:w15="http://schemas.microsoft.com/office/word/2012/wordml" xmlns:wpg="http://schemas.microsoft.com/office/word/2010/wordprocessingGroup" xmlns:wpi="http://schemas.microsoft.com/office/word/2010/wordprocessingInk" xmlns:wne="http://schemas.microsoft.com/office/word/2006/wordml" xmlns:wps="http://schemas.microsoft.com/office/word/2010/wordprocessingShape" mc:Ignorable="w14 w15 wp14">
+<w:numbering xmlns:wpc="http://schemas.microsoft.com/office/word/2010/wordprocessingCanvas" xmlns:cx="http://schemas.microsoft.com/office/drawing/2014/chartex" xmlns:cx1="http://schemas.microsoft.com/office/drawing/2015/9/8/chartex" xmlns:mc="http://schemas.openxmlformats.org/markup-compatibility/2006" xmlns:o="urn:schemas-microsoft-com:office:office" xmlns:r="http://schemas.openxmlformats.org/officeDocument/2006/relationships" xmlns:m="http://schemas.openxmlformats.org/officeDocument/2006/math" xmlns:v="urn:schemas-microsoft-com:vml" xmlns:wp14="http://schemas.microsoft.com/office/word/2010/wordprocessingDrawing" xmlns:wp="http://schemas.openxmlformats.org/drawingml/2006/wordprocessingDrawing" xmlns:w10="urn:schemas-microsoft-com:office:word" xmlns:w="http://schemas.openxmlformats.org/wordprocessingml/2006/main" xmlns:w14="http://schemas.microsoft.com/office/word/2010/wordml" xmlns:w15="http://schemas.microsoft.com/office/word/2012/wordml" xmlns:w16se="http://schemas.microsoft.com/office/word/2015/wordml/symex" xmlns:wpg="http://schemas.microsoft.com/office/word/2010/wordprocessingGroup" xmlns:wpi="http://schemas.microsoft.com/office/word/2010/wordprocessingInk" xmlns:wne="http://schemas.microsoft.com/office/word/2006/wordml" xmlns:wps="http://schemas.microsoft.com/office/word/2010/wordprocessingShape" mc:Ignorable="w14 w15 w16se wp14">
   <w:abstractNum w:abstractNumId="0" w15:restartNumberingAfterBreak="0">
     <w:nsid w:val="008D43E9"/>
     <w:multiLevelType w:val="hybridMultilevel"/>
@@ -16463,45 +16374,18 @@
   </w:num>
   <w:num w:numId="46">
     <w:abstractNumId w:val="27"/>
-    <w:lvlOverride w:ilvl="0"/>
-    <w:lvlOverride w:ilvl="1"/>
-    <w:lvlOverride w:ilvl="2"/>
-    <w:lvlOverride w:ilvl="3"/>
-    <w:lvlOverride w:ilvl="4"/>
-    <w:lvlOverride w:ilvl="5"/>
-    <w:lvlOverride w:ilvl="6"/>
-    <w:lvlOverride w:ilvl="7"/>
-    <w:lvlOverride w:ilvl="8"/>
   </w:num>
   <w:num w:numId="47">
     <w:abstractNumId w:val="42"/>
-    <w:lvlOverride w:ilvl="0"/>
-    <w:lvlOverride w:ilvl="1"/>
-    <w:lvlOverride w:ilvl="2"/>
-    <w:lvlOverride w:ilvl="3"/>
-    <w:lvlOverride w:ilvl="4"/>
-    <w:lvlOverride w:ilvl="5"/>
-    <w:lvlOverride w:ilvl="6"/>
-    <w:lvlOverride w:ilvl="7"/>
-    <w:lvlOverride w:ilvl="8"/>
   </w:num>
   <w:num w:numId="48">
     <w:abstractNumId w:val="16"/>
-    <w:lvlOverride w:ilvl="0"/>
-    <w:lvlOverride w:ilvl="1"/>
-    <w:lvlOverride w:ilvl="2"/>
-    <w:lvlOverride w:ilvl="3"/>
-    <w:lvlOverride w:ilvl="4"/>
-    <w:lvlOverride w:ilvl="5"/>
-    <w:lvlOverride w:ilvl="6"/>
-    <w:lvlOverride w:ilvl="7"/>
-    <w:lvlOverride w:ilvl="8"/>
   </w:num>
 </w:numbering>
 </file>
 
 <file path=word/styles.xml><?xml version="1.0" encoding="utf-8"?>
-<w:styles xmlns:mc="http://schemas.openxmlformats.org/markup-compatibility/2006" xmlns:r="http://schemas.openxmlformats.org/officeDocument/2006/relationships" xmlns:w="http://schemas.openxmlformats.org/wordprocessingml/2006/main" xmlns:w14="http://schemas.microsoft.com/office/word/2010/wordml" xmlns:w15="http://schemas.microsoft.com/office/word/2012/wordml" mc:Ignorable="w14 w15">
+<w:styles xmlns:mc="http://schemas.openxmlformats.org/markup-compatibility/2006" xmlns:r="http://schemas.openxmlformats.org/officeDocument/2006/relationships" xmlns:w="http://schemas.openxmlformats.org/wordprocessingml/2006/main" xmlns:w14="http://schemas.microsoft.com/office/word/2010/wordml" xmlns:w15="http://schemas.microsoft.com/office/word/2012/wordml" xmlns:w16se="http://schemas.microsoft.com/office/word/2015/wordml/symex" mc:Ignorable="w14 w15 w16se">
   <w:docDefaults>
     <w:rPrDefault>
       <w:rPr>

</xml_diff>